<commit_message>
Started with Merrin's Ford.
</commit_message>
<xml_diff>
--- a/Stories/Outbox/D&D World/Waveside Query.docx
+++ b/Stories/Outbox/D&D World/Waveside Query.docx
@@ -2091,7 +2091,15 @@
       </w:pPr>
       <w:r>
         <w:rPr/>
-        <w:t xml:space="preserve">Their side of the river was relatively sedate though. The steep hills down the river and rocky soil had done an effective job of deterring the expansion of the city to the south, new development was generally to the East instead. That was just as well. If the Southerners ever managed to come back this far North, the hills behind him would become one large battlefield, just like they had before. And when that happened, he didn't want to have to think of how to defend a wallless hamlet on the wrong side of the river.  </w:t>
+        <w:t xml:space="preserve">Their side of the river was relatively sedate though. The steep hills down the river and rocky soil had done an effective job of deterring the expansion of the city to the south, new development was generally to the East instead. That was just as well. If the Southerners ever managed to come back this far North, the hills behind him would become one large battlefield, just like they had before. And when that happened, he didn't want to have to think of how to defend a </w:t>
+      </w:r>
+      <w:r>
+        <w:rPr/>
+        <w:t>wall-less</w:t>
+      </w:r>
+      <w:r>
+        <w:rPr/>
+        <w:t xml:space="preserve"> hamlet on the wrong side of the river.  </w:t>
       </w:r>
     </w:p>
     <w:p>
@@ -2133,15 +2141,7 @@
       </w:r>
       <w:r>
         <w:rPr/>
-        <w:t>The look becomes you, Lord Supreme Commander.</w:t>
-      </w:r>
-      <w:r>
-        <w:rPr/>
-        <w:t xml:space="preserve">” </w:t>
-      </w:r>
-      <w:r>
-        <w:rPr/>
-        <w:t>Laurent snickered softly as he approached.</w:t>
+        <w:t>The look becomes you, Lord Supreme Commander.” Laurent snickered softly as he approached.</w:t>
       </w:r>
     </w:p>
     <w:p>
@@ -2920,7 +2920,966 @@
       </w:r>
       <w:r>
         <w:rPr/>
-        <w:t>There are people who wouldn't be disappointed with a king.</w:t>
+        <w:t xml:space="preserve">There are people who wouldn't be disappointed with a king.” Laurent warned, leaning a bit closer. </w:t>
+      </w:r>
+    </w:p>
+    <w:p>
+      <w:pPr>
+        <w:pStyle w:val="Normal"/>
+        <w:rPr/>
+      </w:pPr>
+      <w:r>
+        <w:rPr/>
+      </w:r>
+    </w:p>
+    <w:p>
+      <w:pPr>
+        <w:pStyle w:val="Normal"/>
+        <w:rPr/>
+      </w:pPr>
+      <w:r>
+        <w:rPr/>
+        <w:t>“</w:t>
+      </w:r>
+      <w:r>
+        <w:rPr/>
+        <w:t>You know as well as I that such a thing would be the death of this country. I'm well aware of Leodulf and Adala's positions.” Durand said.</w:t>
+      </w:r>
+    </w:p>
+    <w:p>
+      <w:pPr>
+        <w:pStyle w:val="Normal"/>
+        <w:rPr/>
+      </w:pPr>
+      <w:r>
+        <w:rPr/>
+      </w:r>
+    </w:p>
+    <w:p>
+      <w:pPr>
+        <w:pStyle w:val="Normal"/>
+        <w:rPr/>
+      </w:pPr>
+      <w:r>
+        <w:rPr/>
+        <w:t>“</w:t>
+      </w:r>
+      <w:r>
+        <w:rPr/>
+        <w:t>Well, at least you will be happy to hear that they do not yet command the majority of opinion within the military. But in a few years? The veterans, those whose fathers and grandfathers remembered and passed on the heritage of a different North, they're getting older Durand. The younger generation hasn't known a time free of the threat of war. To them, such a situation calls for more centralized leadership. Those who haven't fled east want decisive action.”</w:t>
+      </w:r>
+    </w:p>
+    <w:p>
+      <w:pPr>
+        <w:pStyle w:val="Normal"/>
+        <w:rPr/>
+      </w:pPr>
+      <w:r>
+        <w:rPr/>
+      </w:r>
+    </w:p>
+    <w:p>
+      <w:pPr>
+        <w:pStyle w:val="Normal"/>
+        <w:rPr/>
+      </w:pPr>
+      <w:r>
+        <w:rPr/>
+        <w:t>“</w:t>
+      </w:r>
+      <w:r>
+        <w:rPr/>
+        <w:t>I know Laurent. But… But perhaps that can be an issue for a further day? Just thinking about the ramifications depresses me, more so if I try to consider how I would factor into a possible future: a tyrant? A bystander to one? A martyr? None particularly suit me.”</w:t>
+      </w:r>
+    </w:p>
+    <w:p>
+      <w:pPr>
+        <w:pStyle w:val="Normal"/>
+        <w:rPr/>
+      </w:pPr>
+      <w:r>
+        <w:rPr/>
+      </w:r>
+    </w:p>
+    <w:p>
+      <w:pPr>
+        <w:pStyle w:val="Normal"/>
+        <w:rPr/>
+      </w:pPr>
+      <w:r>
+        <w:rPr/>
+        <w:t>“</w:t>
+      </w:r>
+      <w:r>
+        <w:rPr/>
+        <w:t>Another day.” Laurent said. “But one that will come uncomfortably close, closer than you probably want.”</w:t>
+      </w:r>
+    </w:p>
+    <w:p>
+      <w:pPr>
+        <w:pStyle w:val="Normal"/>
+        <w:rPr/>
+      </w:pPr>
+      <w:r>
+        <w:rPr/>
+      </w:r>
+    </w:p>
+    <w:p>
+      <w:pPr>
+        <w:pStyle w:val="Normal"/>
+        <w:rPr/>
+      </w:pPr>
+      <w:r>
+        <w:rPr/>
+        <w:t>Durand nodded, and continued his rowing.</w:t>
+      </w:r>
+    </w:p>
+    <w:p>
+      <w:pPr>
+        <w:pStyle w:val="Normal"/>
+        <w:pBdr>
+          <w:bottom w:val="single" w:sz="2" w:space="2" w:color="000001"/>
+        </w:pBdr>
+        <w:rPr/>
+      </w:pPr>
+      <w:r>
+        <w:rPr/>
+      </w:r>
+    </w:p>
+    <w:p>
+      <w:pPr>
+        <w:pStyle w:val="Normal"/>
+        <w:rPr/>
+      </w:pPr>
+      <w:r>
+        <w:rPr/>
+        <w:t xml:space="preserve">The river opened up as they rowed, the sun had now completely risen and it was about noon. The banks growing wider and wider, as various other smaller rivets converged into its flow. The land here was fertile and extensively farmed. </w:t>
+      </w:r>
+    </w:p>
+    <w:p>
+      <w:pPr>
+        <w:pStyle w:val="Normal"/>
+        <w:rPr/>
+      </w:pPr>
+      <w:r>
+        <w:rPr/>
+      </w:r>
+    </w:p>
+    <w:p>
+      <w:pPr>
+        <w:pStyle w:val="Normal"/>
+        <w:rPr/>
+      </w:pPr>
+      <w:r>
+        <w:rPr/>
+        <w:t xml:space="preserve">Laurent could see white plaster and wood houses dotting the shore, some with their own docks. He knew this would continue until they came to the first real town, Merin's Ford, when the river narrowed again; but that would not be until the end of the day, even with their pace. </w:t>
+      </w:r>
+    </w:p>
+    <w:p>
+      <w:pPr>
+        <w:pStyle w:val="Normal"/>
+        <w:rPr/>
+      </w:pPr>
+      <w:r>
+        <w:rPr/>
+      </w:r>
+    </w:p>
+    <w:p>
+      <w:pPr>
+        <w:pStyle w:val="Normal"/>
+        <w:rPr/>
+      </w:pPr>
+      <w:r>
+        <w:rPr/>
+        <w:t xml:space="preserve">Durand was rowing, but his eyes followed the people on the shore. </w:t>
+      </w:r>
+    </w:p>
+    <w:p>
+      <w:pPr>
+        <w:pStyle w:val="Normal"/>
+        <w:rPr/>
+      </w:pPr>
+      <w:r>
+        <w:rPr/>
+      </w:r>
+    </w:p>
+    <w:p>
+      <w:pPr>
+        <w:pStyle w:val="Normal"/>
+        <w:rPr/>
+      </w:pPr>
+      <w:r>
+        <w:rPr/>
+        <w:t>“</w:t>
+      </w:r>
+      <w:r>
+        <w:rPr/>
+        <w:t>This is good Laurent.” he said softly.</w:t>
+      </w:r>
+    </w:p>
+    <w:p>
+      <w:pPr>
+        <w:pStyle w:val="Normal"/>
+        <w:rPr/>
+      </w:pPr>
+      <w:r>
+        <w:rPr/>
+      </w:r>
+    </w:p>
+    <w:p>
+      <w:pPr>
+        <w:pStyle w:val="Normal"/>
+        <w:rPr/>
+      </w:pPr>
+      <w:r>
+        <w:rPr/>
+        <w:t>Laurent continued to watch him. “It gives you perspective, doesn't it? The lives and fates that we can, must influence?”</w:t>
+      </w:r>
+    </w:p>
+    <w:p>
+      <w:pPr>
+        <w:pStyle w:val="Normal"/>
+        <w:rPr/>
+      </w:pPr>
+      <w:r>
+        <w:rPr/>
+      </w:r>
+    </w:p>
+    <w:p>
+      <w:pPr>
+        <w:pStyle w:val="Normal"/>
+        <w:rPr/>
+      </w:pPr>
+      <w:r>
+        <w:rPr/>
+        <w:t>“</w:t>
+      </w:r>
+      <w:r>
+        <w:rPr/>
+        <w:t>Yes. And it is just as well to remember that each of them has their on families, ambitions and goals. For sure, war is not among them.” Durand said, staring at children playing on the banks.</w:t>
+      </w:r>
+    </w:p>
+    <w:p>
+      <w:pPr>
+        <w:pStyle w:val="Normal"/>
+        <w:rPr/>
+      </w:pPr>
+      <w:r>
+        <w:rPr/>
+      </w:r>
+    </w:p>
+    <w:p>
+      <w:pPr>
+        <w:pStyle w:val="Normal"/>
+        <w:rPr/>
+      </w:pPr>
+      <w:r>
+        <w:rPr/>
+        <w:t>“</w:t>
+      </w:r>
+      <w:r>
+        <w:rPr/>
+        <w:t>When plans are drawn, it can be so easy to externalize it all, to stare at the numbers and the figures, and say, yes, that sounds reasonable, a hundred men here, two hundred there. Its absurd. It really is, Laurent. Single men like us have no right to have such power.”</w:t>
+      </w:r>
+    </w:p>
+    <w:p>
+      <w:pPr>
+        <w:pStyle w:val="Normal"/>
+        <w:rPr/>
+      </w:pPr>
+      <w:r>
+        <w:rPr/>
+      </w:r>
+    </w:p>
+    <w:p>
+      <w:pPr>
+        <w:pStyle w:val="Normal"/>
+        <w:rPr/>
+      </w:pPr>
+      <w:r>
+        <w:rPr/>
+        <w:t>“</w:t>
+      </w:r>
+      <w:r>
+        <w:rPr/>
+        <w:t>It is a nessesary evil.” Laurent said.</w:t>
+      </w:r>
+    </w:p>
+    <w:p>
+      <w:pPr>
+        <w:pStyle w:val="Normal"/>
+        <w:rPr/>
+      </w:pPr>
+      <w:r>
+        <w:rPr/>
+      </w:r>
+    </w:p>
+    <w:p>
+      <w:pPr>
+        <w:pStyle w:val="Normal"/>
+        <w:rPr/>
+      </w:pPr>
+      <w:r>
+        <w:rPr/>
+        <w:t>“</w:t>
+      </w:r>
+      <w:r>
+        <w:rPr/>
+        <w:t>Maybe. But that doesn't mean we should grow accustomed to it, nor should we allow anyone else. In that aspect we have already failed.”</w:t>
+      </w:r>
+    </w:p>
+    <w:p>
+      <w:pPr>
+        <w:pStyle w:val="Normal"/>
+        <w:rPr/>
+      </w:pPr>
+      <w:r>
+        <w:rPr/>
+      </w:r>
+    </w:p>
+    <w:p>
+      <w:pPr>
+        <w:pStyle w:val="Normal"/>
+        <w:rPr/>
+      </w:pPr>
+      <w:r>
+        <w:rPr/>
+        <w:t>“</w:t>
+      </w:r>
+      <w:r>
+        <w:rPr/>
+        <w:t>But that is why we are here, right? To find the ringleader? To expose the plot? To end all this tension?” Laurent said, motioning to the oars. “Come, give me a turn, you've been going all morning.”</w:t>
+      </w:r>
+    </w:p>
+    <w:p>
+      <w:pPr>
+        <w:pStyle w:val="Normal"/>
+        <w:rPr/>
+      </w:pPr>
+      <w:r>
+        <w:rPr/>
+      </w:r>
+    </w:p>
+    <w:p>
+      <w:pPr>
+        <w:pStyle w:val="Normal"/>
+        <w:rPr/>
+      </w:pPr>
+      <w:r>
+        <w:rPr/>
+        <w:t>“</w:t>
+      </w:r>
+      <w:r>
+        <w:rPr/>
+        <w:t xml:space="preserve">Ah, fine.” Durand said, passing the oars to the other man who started rowing. Durand stretched, careful not to disturb the tiny boat, and rubbed his arms. </w:t>
+      </w:r>
+    </w:p>
+    <w:p>
+      <w:pPr>
+        <w:pStyle w:val="Normal"/>
+        <w:rPr/>
+      </w:pPr>
+      <w:r>
+        <w:rPr/>
+      </w:r>
+    </w:p>
+    <w:p>
+      <w:pPr>
+        <w:pStyle w:val="Normal"/>
+        <w:rPr/>
+      </w:pPr>
+      <w:r>
+        <w:rPr/>
+        <w:t>“</w:t>
+      </w:r>
+      <w:r>
+        <w:rPr/>
+        <w:t xml:space="preserve">So. This informant you have in Swan, what sort of information does he have?” Durand asked. </w:t>
+      </w:r>
+    </w:p>
+    <w:p>
+      <w:pPr>
+        <w:pStyle w:val="Normal"/>
+        <w:rPr/>
+      </w:pPr>
+      <w:r>
+        <w:rPr/>
+      </w:r>
+    </w:p>
+    <w:p>
+      <w:pPr>
+        <w:pStyle w:val="Normal"/>
+        <w:rPr/>
+      </w:pPr>
+      <w:r>
+        <w:rPr/>
+        <w:t>“</w:t>
+      </w:r>
+      <w:r>
+        <w:rPr/>
+        <w:t>Well, I wouldn't call him an informant. He's the Civil Potentate of Swan. He just came across some interesting information.”</w:t>
+      </w:r>
+    </w:p>
+    <w:p>
+      <w:pPr>
+        <w:pStyle w:val="Normal"/>
+        <w:rPr/>
+      </w:pPr>
+      <w:r>
+        <w:rPr/>
+      </w:r>
+    </w:p>
+    <w:p>
+      <w:pPr>
+        <w:pStyle w:val="Normal"/>
+        <w:rPr/>
+      </w:pPr>
+      <w:r>
+        <w:rPr/>
+        <w:t>“</w:t>
+      </w:r>
+      <w:r>
+        <w:rPr/>
+        <w:t>The ship?” Durand said, thinking back to the breifing that Laurent had given him weeks ago when they were still pondering their unknown actions.</w:t>
+      </w:r>
+    </w:p>
+    <w:p>
+      <w:pPr>
+        <w:pStyle w:val="Normal"/>
+        <w:rPr/>
+      </w:pPr>
+      <w:r>
+        <w:rPr/>
+      </w:r>
+    </w:p>
+    <w:p>
+      <w:pPr>
+        <w:pStyle w:val="Normal"/>
+        <w:rPr/>
+      </w:pPr>
+      <w:r>
+        <w:rPr/>
+        <w:t>“</w:t>
+      </w:r>
+      <w:r>
+        <w:rPr/>
+        <w:t>Yes. Im surprised you remember. I just asumed I was going to have to rebreif you on the way.” Laurent said. “There is another copy of the request in my pack there.”</w:t>
+      </w:r>
+    </w:p>
+    <w:p>
+      <w:pPr>
+        <w:pStyle w:val="Normal"/>
+        <w:rPr/>
+      </w:pPr>
+      <w:r>
+        <w:rPr/>
+      </w:r>
+    </w:p>
+    <w:p>
+      <w:pPr>
+        <w:pStyle w:val="Normal"/>
+        <w:rPr/>
+      </w:pPr>
+      <w:r>
+        <w:rPr/>
+        <w:t>“</w:t>
+      </w:r>
+      <w:r>
+        <w:rPr/>
+        <w:t>You brought something like that with you?” Durand asked, reaching for the pack and gently lifting a set of documents from one of the pockets.</w:t>
+      </w:r>
+    </w:p>
+    <w:p>
+      <w:pPr>
+        <w:pStyle w:val="Normal"/>
+        <w:rPr/>
+      </w:pPr>
+      <w:r>
+        <w:rPr/>
+      </w:r>
+    </w:p>
+    <w:p>
+      <w:pPr>
+        <w:pStyle w:val="Normal"/>
+        <w:rPr/>
+      </w:pPr>
+      <w:r>
+        <w:rPr/>
+        <w:t>“</w:t>
+      </w:r>
+      <w:r>
+        <w:rPr/>
+        <w:t>What do you want from me? We can't all commit things to memory Durand. At least its coded.”</w:t>
+      </w:r>
+    </w:p>
+    <w:p>
+      <w:pPr>
+        <w:pStyle w:val="Normal"/>
+        <w:rPr/>
+      </w:pPr>
+      <w:r>
+        <w:rPr/>
+      </w:r>
+    </w:p>
+    <w:p>
+      <w:pPr>
+        <w:pStyle w:val="Normal"/>
+        <w:rPr/>
+      </w:pPr>
+      <w:r>
+        <w:rPr/>
+        <w:t>“</w:t>
+      </w:r>
+      <w:r>
+        <w:rPr/>
+        <w:t>If only we could remember everything. No chance of interception. Its at least an interesting idea. Perhaps the university can come up with something like that.”</w:t>
+      </w:r>
+    </w:p>
+    <w:p>
+      <w:pPr>
+        <w:pStyle w:val="Normal"/>
+        <w:rPr/>
+      </w:pPr>
+      <w:r>
+        <w:rPr/>
+      </w:r>
+    </w:p>
+    <w:p>
+      <w:pPr>
+        <w:pStyle w:val="Normal"/>
+        <w:rPr/>
+      </w:pPr>
+      <w:r>
+        <w:rPr/>
+        <w:t>“</w:t>
+      </w:r>
+      <w:r>
+        <w:rPr/>
+        <w:t>Those fools care only for their books. Obscure rites and obscure phenomena. They should help out once and a while. We wouldn't need so many mages on the engineering payroll.” Laurent complained, punctuating his words with extra vigorous strokes of the oars.</w:t>
+      </w:r>
+    </w:p>
+    <w:p>
+      <w:pPr>
+        <w:pStyle w:val="Normal"/>
+        <w:rPr/>
+      </w:pPr>
+      <w:r>
+        <w:rPr/>
+      </w:r>
+    </w:p>
+    <w:p>
+      <w:pPr>
+        <w:pStyle w:val="Normal"/>
+        <w:rPr/>
+      </w:pPr>
+      <w:r>
+        <w:rPr/>
+        <w:t>“</w:t>
+      </w:r>
+      <w:r>
+        <w:rPr/>
+        <w:t xml:space="preserve">Give them some credit, they came to help during the seige.” Durand pointed out, looking up from the document. </w:t>
+      </w:r>
+    </w:p>
+    <w:p>
+      <w:pPr>
+        <w:pStyle w:val="Normal"/>
+        <w:rPr/>
+      </w:pPr>
+      <w:r>
+        <w:rPr/>
+      </w:r>
+    </w:p>
+    <w:p>
+      <w:pPr>
+        <w:pStyle w:val="Normal"/>
+        <w:rPr/>
+      </w:pPr>
+      <w:r>
+        <w:rPr/>
+        <w:t>“</w:t>
+      </w:r>
+      <w:r>
+        <w:rPr/>
+        <w:t>Its not like they had a choice,” Laurent said with a dry chuckle, “the city was surrounded. Also, are you trying to decipher that without using any tools? I have the code book in there as well. Not even you could do that!”</w:t>
+      </w:r>
+    </w:p>
+    <w:p>
+      <w:pPr>
+        <w:pStyle w:val="Normal"/>
+        <w:rPr/>
+      </w:pPr>
+      <w:r>
+        <w:rPr/>
+      </w:r>
+    </w:p>
+    <w:p>
+      <w:pPr>
+        <w:pStyle w:val="Normal"/>
+        <w:rPr/>
+      </w:pPr>
+      <w:r>
+        <w:rPr/>
+        <w:t>“</w:t>
+      </w:r>
+      <w:r>
+        <w:rPr/>
+        <w:t xml:space="preserve">Well, I almost had the first word. Its a good code system. Shame we can't use it more widely yet,” Durand said, rummaging through the pack for the code. </w:t>
+      </w:r>
+    </w:p>
+    <w:p>
+      <w:pPr>
+        <w:pStyle w:val="Normal"/>
+        <w:rPr/>
+      </w:pPr>
+      <w:r>
+        <w:rPr/>
+      </w:r>
+    </w:p>
+    <w:p>
+      <w:pPr>
+        <w:pStyle w:val="Normal"/>
+        <w:rPr/>
+      </w:pPr>
+      <w:r>
+        <w:rPr/>
+        <w:t>“</w:t>
+      </w:r>
+      <w:r>
+        <w:rPr/>
+        <w:t>And spoil the secret?” Laurent asked, passing a fishing boat at the widest part of the river.</w:t>
+      </w:r>
+    </w:p>
+    <w:p>
+      <w:pPr>
+        <w:pStyle w:val="Normal"/>
+        <w:rPr/>
+      </w:pPr>
+      <w:r>
+        <w:rPr/>
+      </w:r>
+    </w:p>
+    <w:p>
+      <w:pPr>
+        <w:pStyle w:val="Normal"/>
+        <w:rPr/>
+      </w:pPr>
+      <w:r>
+        <w:rPr/>
+        <w:t>“</w:t>
+      </w:r>
+      <w:r>
+        <w:rPr/>
+        <w:t xml:space="preserve">Here we go,” Durand said, extracting the small book. At first glance it looked like a list of herbal recipes, however, hidden in its letters were the key to the code he and Laurent used. He set about deciphering the message again. </w:t>
+      </w:r>
+    </w:p>
+    <w:p>
+      <w:pPr>
+        <w:pStyle w:val="Normal"/>
+        <w:rPr/>
+      </w:pPr>
+      <w:r>
+        <w:rPr/>
+      </w:r>
+    </w:p>
+    <w:p>
+      <w:pPr>
+        <w:pStyle w:val="Normal"/>
+        <w:rPr/>
+      </w:pPr>
+      <w:r>
+        <w:rPr/>
+        <w:t>“</w:t>
+      </w:r>
+      <w:r>
+        <w:rPr/>
+        <w:t>I really only remember some of it,” Durand said. “While I mess with the actual message, just to double check, can you paraphrase?”</w:t>
+      </w:r>
+    </w:p>
+    <w:p>
+      <w:pPr>
+        <w:pStyle w:val="Normal"/>
+        <w:rPr/>
+      </w:pPr>
+      <w:r>
+        <w:rPr/>
+      </w:r>
+    </w:p>
+    <w:p>
+      <w:pPr>
+        <w:pStyle w:val="Normal"/>
+        <w:rPr/>
+      </w:pPr>
+      <w:r>
+        <w:rPr/>
+        <w:t>“</w:t>
+      </w:r>
+      <w:r>
+        <w:rPr/>
+        <w:t>Sure. The Potentate received word that a ship of some sort is arriving from the south, but via the Shani islands. Certainly not suspicious by itself, the Shani do business with both sides. But the Potentate said that this ship is specifically owned by a Southern merchant.”</w:t>
+      </w:r>
+    </w:p>
+    <w:p>
+      <w:pPr>
+        <w:pStyle w:val="Normal"/>
+        <w:rPr/>
+      </w:pPr>
+      <w:r>
+        <w:rPr/>
+      </w:r>
+    </w:p>
+    <w:p>
+      <w:pPr>
+        <w:pStyle w:val="Normal"/>
+        <w:rPr/>
+      </w:pPr>
+      <w:r>
+        <w:rPr/>
+        <w:t>“</w:t>
+      </w:r>
+      <w:r>
+        <w:rPr/>
+        <w:t>Right. I remember now. Wasn't there something about the cargo as well?”</w:t>
+      </w:r>
+    </w:p>
+    <w:p>
+      <w:pPr>
+        <w:pStyle w:val="Normal"/>
+        <w:rPr/>
+      </w:pPr>
+      <w:r>
+        <w:rPr/>
+      </w:r>
+    </w:p>
+    <w:p>
+      <w:pPr>
+        <w:pStyle w:val="Normal"/>
+        <w:rPr/>
+      </w:pPr>
+      <w:r>
+        <w:rPr/>
+        <w:t>“</w:t>
+      </w:r>
+      <w:r>
+        <w:rPr/>
+        <w:t>Yes. Its billeted as carrying grain, but some of our friends in black say that it actually carries arms.” Laurent said.</w:t>
+      </w:r>
+    </w:p>
+    <w:p>
+      <w:pPr>
+        <w:pStyle w:val="Normal"/>
+        <w:rPr/>
+      </w:pPr>
+      <w:r>
+        <w:rPr/>
+      </w:r>
+    </w:p>
+    <w:p>
+      <w:pPr>
+        <w:pStyle w:val="Normal"/>
+        <w:rPr/>
+      </w:pPr>
+      <w:r>
+        <w:rPr/>
+        <w:t>Durand looked up from his work. “Damn smugglers.” He said, exhaling, before returning to the documents.</w:t>
+      </w:r>
+    </w:p>
+    <w:p>
+      <w:pPr>
+        <w:pStyle w:val="Normal"/>
+        <w:rPr/>
+      </w:pPr>
+      <w:r>
+        <w:rPr/>
+      </w:r>
+    </w:p>
+    <w:p>
+      <w:pPr>
+        <w:pStyle w:val="Normal"/>
+        <w:rPr/>
+      </w:pPr>
+      <w:r>
+        <w:rPr/>
+        <w:t>“</w:t>
+      </w:r>
+      <w:r>
+        <w:rPr/>
+        <w:t>Actually, because of that, I was surprised that you decided to come Durand. I myself was on the edge about going. I was just going to have on of my friends look into it. In fact, I was actually going to allow the trade to occur and order them to observe. This feels a bit like overkill.”</w:t>
+      </w:r>
+    </w:p>
+    <w:p>
+      <w:pPr>
+        <w:pStyle w:val="Normal"/>
+        <w:rPr/>
+      </w:pPr>
+      <w:r>
+        <w:rPr/>
+      </w:r>
+    </w:p>
+    <w:p>
+      <w:pPr>
+        <w:pStyle w:val="Normal"/>
+        <w:rPr/>
+      </w:pPr>
+      <w:r>
+        <w:rPr/>
+        <w:t>“</w:t>
+      </w:r>
+      <w:r>
+        <w:rPr/>
+        <w:t>Really? For what purpose? Shouldn't you try to stop this kind of thing? Every sword they steal from us ends up in the hands of a Southern soldier.” Durand noted.</w:t>
+      </w:r>
+    </w:p>
+    <w:p>
+      <w:pPr>
+        <w:pStyle w:val="Normal"/>
+        <w:rPr/>
+      </w:pPr>
+      <w:r>
+        <w:rPr/>
+      </w:r>
+    </w:p>
+    <w:p>
+      <w:pPr>
+        <w:pStyle w:val="Normal"/>
+        <w:rPr/>
+      </w:pPr>
+      <w:r>
+        <w:rPr/>
+        <w:t>“</w:t>
+      </w:r>
+      <w:r>
+        <w:rPr/>
+        <w:t>The thing is… You can't always play your hand. If we were to act on ever piece of information we received, well someone smart,  someone who also keeps to the shadows, they might start to notice a pattern, and all of a sudden, the shipments stop coming, or change route, or someone ends up stabbed in the night.” Laurent explained.</w:t>
+      </w:r>
+    </w:p>
+    <w:p>
+      <w:pPr>
+        <w:pStyle w:val="Normal"/>
+        <w:rPr/>
+      </w:pPr>
+      <w:r>
+        <w:rPr/>
+        <w:t>“</w:t>
+      </w:r>
+      <w:r>
+        <w:rPr/>
+        <w:t xml:space="preserve">Well, that makes sense,” Durand said, confirming what Laurent just paraphrased. Satisfied, he ripped the translated sheet into small pieces and threw them into the river. </w:t>
+      </w:r>
+    </w:p>
+    <w:p>
+      <w:pPr>
+        <w:pStyle w:val="Normal"/>
+        <w:rPr/>
+      </w:pPr>
+      <w:r>
+        <w:rPr/>
+      </w:r>
+    </w:p>
+    <w:p>
+      <w:pPr>
+        <w:pStyle w:val="Normal"/>
+        <w:rPr/>
+      </w:pPr>
+      <w:r>
+        <w:rPr/>
+        <w:t>“</w:t>
+      </w:r>
+      <w:r>
+        <w:rPr/>
+        <w:t xml:space="preserve">But to answer your previous question, as to why did I decide to come, it was one of those feelings. And I know that's not very scientific. In addition, the person we want information on is probably the Southern spy master. My best guess is that its counselor Corlenos or someone directly below him. If we want to put together a puzzle, you have to start with the small pieces at the edge.” Durand said staring into the dark water. </w:t>
+      </w:r>
+    </w:p>
+    <w:p>
+      <w:pPr>
+        <w:pStyle w:val="Normal"/>
+        <w:rPr/>
+      </w:pPr>
+      <w:r>
+        <w:rPr/>
+      </w:r>
+    </w:p>
+    <w:p>
+      <w:pPr>
+        <w:pStyle w:val="Normal"/>
+        <w:rPr/>
+      </w:pPr>
+      <w:r>
+        <w:rPr/>
+        <w:t>“</w:t>
+      </w:r>
+      <w:r>
+        <w:rPr/>
+        <w:t>And who's responsible for smuggling arms?” Durand asked rehetorically.</w:t>
+      </w:r>
+    </w:p>
+    <w:p>
+      <w:pPr>
+        <w:pStyle w:val="Normal"/>
+        <w:rPr/>
+      </w:pPr>
+      <w:r>
+        <w:rPr/>
+      </w:r>
+    </w:p>
+    <w:p>
+      <w:pPr>
+        <w:pStyle w:val="Normal"/>
+        <w:rPr/>
+      </w:pPr>
+      <w:r>
+        <w:rPr/>
+        <w:t>“</w:t>
+      </w:r>
+      <w:r>
+        <w:rPr/>
+        <w:t>You think the Southern spy master?” Laurent said, scowling.</w:t>
+      </w:r>
+    </w:p>
+    <w:p>
+      <w:pPr>
+        <w:pStyle w:val="Normal"/>
+        <w:rPr/>
+      </w:pPr>
+      <w:r>
+        <w:rPr/>
+      </w:r>
+    </w:p>
+    <w:p>
+      <w:pPr>
+        <w:pStyle w:val="Normal"/>
+        <w:rPr/>
+      </w:pPr>
+      <w:r>
+        <w:rPr/>
+        <w:t>“</w:t>
+      </w:r>
+      <w:r>
+        <w:rPr/>
+        <w:t>Don't be silly. Thats way below him. You have to think like a noble: delegate some. Smugglers are petty thieves, you are a gentleman. We won't find the spymaster through this, but we will find someone, and we just need to go after him, and find out what he knows, who he works for, and continue the chain all the way to the top.” Durand said, clenching his hands.</w:t>
+      </w:r>
+    </w:p>
+    <w:p>
+      <w:pPr>
+        <w:pStyle w:val="Normal"/>
+        <w:rPr/>
+      </w:pPr>
+      <w:r>
+        <w:rPr/>
+      </w:r>
+    </w:p>
+    <w:p>
+      <w:pPr>
+        <w:pStyle w:val="Normal"/>
+        <w:rPr/>
+      </w:pPr>
+      <w:r>
+        <w:rPr/>
+        <w:t>“</w:t>
+      </w:r>
+      <w:r>
+        <w:rPr/>
+        <w:t>Its good to see you motivated. I was worried all this administration work was getting the best of you.</w:t>
       </w:r>
       <w:r>
         <w:rPr/>
@@ -2928,30 +3887,270 @@
       </w:r>
       <w:r>
         <w:rPr/>
-        <w:t xml:space="preserve">Laurent warned, leaning a bit closer. </w:t>
-      </w:r>
-    </w:p>
-    <w:p>
-      <w:pPr>
-        <w:pStyle w:val="Normal"/>
-        <w:rPr/>
-      </w:pPr>
-      <w:r>
-        <w:rPr/>
-      </w:r>
-    </w:p>
-    <w:p>
-      <w:pPr>
-        <w:pStyle w:val="Normal"/>
-        <w:rPr/>
-      </w:pPr>
-      <w:r>
-        <w:rPr/>
-        <w:t>“</w:t>
-      </w:r>
-      <w:r>
-        <w:rPr/>
-        <w:t>You know as well as I that such a thing would be the death of this country. I'm well aware of Leodulf and Adala's positions.</w:t>
+        <w:t>Laurent said with a grin.</w:t>
+      </w:r>
+    </w:p>
+    <w:p>
+      <w:pPr>
+        <w:pStyle w:val="Normal"/>
+        <w:rPr/>
+      </w:pPr>
+      <w:r>
+        <w:rPr/>
+      </w:r>
+    </w:p>
+    <w:p>
+      <w:pPr>
+        <w:pStyle w:val="Normal"/>
+        <w:rPr/>
+      </w:pPr>
+      <w:r>
+        <w:rPr/>
+        <w:t>Durand shook his head. “I'll admit, being supreme commander certainly sounds a lot more exciting than the job actually entails. And how about you, do you mind having your only real title being secretary?”</w:t>
+      </w:r>
+    </w:p>
+    <w:p>
+      <w:pPr>
+        <w:pStyle w:val="Normal"/>
+        <w:rPr/>
+      </w:pPr>
+      <w:r>
+        <w:rPr/>
+      </w:r>
+    </w:p>
+    <w:p>
+      <w:pPr>
+        <w:pStyle w:val="Normal"/>
+        <w:rPr/>
+      </w:pPr>
+      <w:r>
+        <w:rPr/>
+        <w:t>Laurent dismissed the concern with a shake of his head. “If I held any higher title, I couldn't be nearly as effective at my job. No one questions the secretary. 'Where are you going? This area is restricted'” Laurent said, mimicking a gruff soldier. “'Oh, I'm so sorry; see I was ordered here by supreme commander Durand personally and I just thought…'” He said obsequesously, this time mimiking himself. “I can get anywhere I like.”</w:t>
+      </w:r>
+    </w:p>
+    <w:p>
+      <w:pPr>
+        <w:pStyle w:val="Normal"/>
+        <w:rPr/>
+      </w:pPr>
+      <w:r>
+        <w:rPr/>
+      </w:r>
+    </w:p>
+    <w:p>
+      <w:pPr>
+        <w:pStyle w:val="Normal"/>
+        <w:rPr/>
+      </w:pPr>
+      <w:r>
+        <w:rPr/>
+        <w:t>“</w:t>
+      </w:r>
+      <w:r>
+        <w:rPr/>
+        <w:t xml:space="preserve">Huh. That really is something. I hope you don't throw my name around too commonly.” Durand said, a bit concerned. </w:t>
+      </w:r>
+    </w:p>
+    <w:p>
+      <w:pPr>
+        <w:pStyle w:val="Normal"/>
+        <w:rPr/>
+      </w:pPr>
+      <w:r>
+        <w:rPr/>
+      </w:r>
+    </w:p>
+    <w:p>
+      <w:pPr>
+        <w:pStyle w:val="Normal"/>
+        <w:rPr/>
+      </w:pPr>
+      <w:r>
+        <w:rPr/>
+        <w:t>“</w:t>
+      </w:r>
+      <w:r>
+        <w:rPr/>
+        <w:t>Nope, only when I'm caught, which is very rarely.” Laurent admitted.</w:t>
+      </w:r>
+    </w:p>
+    <w:p>
+      <w:pPr>
+        <w:pStyle w:val="Normal"/>
+        <w:rPr/>
+      </w:pPr>
+      <w:r>
+        <w:rPr/>
+      </w:r>
+    </w:p>
+    <w:p>
+      <w:pPr>
+        <w:pStyle w:val="Normal"/>
+        <w:rPr/>
+      </w:pPr>
+      <w:r>
+        <w:rPr/>
+        <w:t>“</w:t>
+      </w:r>
+      <w:r>
+        <w:rPr/>
+        <w:t>I do admit, after the tenth pile of paperwork, I start getting a bit lax in my responsibilities. But come on. Who wouldn't?”</w:t>
+      </w:r>
+    </w:p>
+    <w:p>
+      <w:pPr>
+        <w:pStyle w:val="Normal"/>
+        <w:rPr/>
+      </w:pPr>
+      <w:r>
+        <w:rPr/>
+      </w:r>
+    </w:p>
+    <w:p>
+      <w:pPr>
+        <w:pStyle w:val="Normal"/>
+        <w:rPr/>
+      </w:pPr>
+      <w:r>
+        <w:rPr/>
+        <w:t>“</w:t>
+      </w:r>
+      <w:r>
+        <w:rPr/>
+        <w:t>I knew it.” Durand said, under his breath.</w:t>
+      </w:r>
+    </w:p>
+    <w:p>
+      <w:pPr>
+        <w:pStyle w:val="Normal"/>
+        <w:rPr/>
+      </w:pPr>
+      <w:r>
+        <w:rPr/>
+      </w:r>
+    </w:p>
+    <w:p>
+      <w:pPr>
+        <w:pStyle w:val="Normal"/>
+        <w:rPr/>
+      </w:pPr>
+      <w:r>
+        <w:rPr/>
+        <w:t>Luarent grinned. “Actually I alleviate the boredom by doing field work.”</w:t>
+      </w:r>
+    </w:p>
+    <w:p>
+      <w:pPr>
+        <w:pStyle w:val="Normal"/>
+        <w:rPr/>
+      </w:pPr>
+      <w:r>
+        <w:rPr/>
+      </w:r>
+    </w:p>
+    <w:p>
+      <w:pPr>
+        <w:pStyle w:val="Normal"/>
+        <w:rPr/>
+      </w:pPr>
+      <w:r>
+        <w:rPr/>
+        <w:t>“</w:t>
+      </w:r>
+      <w:r>
+        <w:rPr/>
+        <w:t xml:space="preserve">So that’s where you go on the weekends.” Durand said, scratching his beard. </w:t>
+      </w:r>
+    </w:p>
+    <w:p>
+      <w:pPr>
+        <w:pStyle w:val="Normal"/>
+        <w:rPr/>
+      </w:pPr>
+      <w:r>
+        <w:rPr/>
+      </w:r>
+    </w:p>
+    <w:p>
+      <w:pPr>
+        <w:pStyle w:val="Normal"/>
+        <w:rPr/>
+      </w:pPr>
+      <w:r>
+        <w:rPr/>
+        <w:t>“</w:t>
+      </w:r>
+      <w:r>
+        <w:rPr/>
+        <w:t>Hey, you know about that? I have… friends fill in for my secretarial responsibilities.” Laurent said with another grin.</w:t>
+      </w:r>
+    </w:p>
+    <w:p>
+      <w:pPr>
+        <w:pStyle w:val="Normal"/>
+        <w:rPr/>
+      </w:pPr>
+      <w:r>
+        <w:rPr/>
+      </w:r>
+    </w:p>
+    <w:p>
+      <w:pPr>
+        <w:pStyle w:val="Normal"/>
+        <w:rPr/>
+      </w:pPr>
+      <w:r>
+        <w:rPr/>
+        <w:t>“</w:t>
+      </w:r>
+      <w:r>
+        <w:rPr/>
+        <w:t>Is that responsible?” Durand questioned, eyebrow raised.</w:t>
+      </w:r>
+    </w:p>
+    <w:p>
+      <w:pPr>
+        <w:pStyle w:val="Normal"/>
+        <w:rPr/>
+      </w:pPr>
+      <w:r>
+        <w:rPr/>
+        <w:t>“</w:t>
+      </w:r>
+      <w:r>
+        <w:rPr/>
+        <w:t>Eh. Looks like its worked well enough. Also, wait. How do you know where I go?” Laurent said, suddenly a bit more serious. “</w:t>
+      </w:r>
+      <w:r>
+        <w:rPr/>
+        <w:t>I've never told a soul other than those filling in for me; certainly not you!</w:t>
+      </w:r>
+      <w:r>
+        <w:rPr/>
+        <w:t>”</w:t>
+      </w:r>
+    </w:p>
+    <w:p>
+      <w:pPr>
+        <w:pStyle w:val="Normal"/>
+        <w:rPr/>
+      </w:pPr>
+      <w:r>
+        <w:rPr/>
+      </w:r>
+    </w:p>
+    <w:p>
+      <w:pPr>
+        <w:pStyle w:val="Normal"/>
+        <w:rPr/>
+      </w:pPr>
+      <w:r>
+        <w:rPr/>
+        <w:t>“</w:t>
+      </w:r>
+      <w:r>
+        <w:rPr/>
+        <w:t>Laurent, please, our offices are right across the hall from one another.</w:t>
       </w:r>
       <w:r>
         <w:rPr/>
@@ -2959,30 +4158,30 @@
       </w:r>
       <w:r>
         <w:rPr/>
-        <w:t>Durand said.</w:t>
-      </w:r>
-    </w:p>
-    <w:p>
-      <w:pPr>
-        <w:pStyle w:val="Normal"/>
-        <w:rPr/>
-      </w:pPr>
-      <w:r>
-        <w:rPr/>
-      </w:r>
-    </w:p>
-    <w:p>
-      <w:pPr>
-        <w:pStyle w:val="Normal"/>
-        <w:rPr/>
-      </w:pPr>
-      <w:r>
-        <w:rPr/>
-        <w:t>“</w:t>
-      </w:r>
-      <w:r>
-        <w:rPr/>
-        <w:t>Well, at least you will be happy to hear that they do not yet command the majority of opinion within the military. But in a few years? The veterans, those whose fathers and grandfathers remembered and passed on the heritage of a different North, they're getting older Durand. The younger generation hasn't known a time free of the threat of war. To them, such a situation calls for more centralized leadership. Those who haven't fled east want decisive action.</w:t>
+        <w:t xml:space="preserve">Durand pointed out, swatting a  fly away from his face. </w:t>
+      </w:r>
+    </w:p>
+    <w:p>
+      <w:pPr>
+        <w:pStyle w:val="Normal"/>
+        <w:rPr/>
+      </w:pPr>
+      <w:r>
+        <w:rPr/>
+      </w:r>
+    </w:p>
+    <w:p>
+      <w:pPr>
+        <w:pStyle w:val="Normal"/>
+        <w:rPr/>
+      </w:pPr>
+      <w:r>
+        <w:rPr/>
+        <w:t>“</w:t>
+      </w:r>
+      <w:r>
+        <w:rPr/>
+        <w:t>But I sometime sneak out the window and at night for that matter!</w:t>
       </w:r>
       <w:r>
         <w:rPr/>
@@ -3009,7 +4208,7 @@
       </w:r>
       <w:r>
         <w:rPr/>
-        <w:t>I know Laurent. But… But perhaps that can be an issue for a further day? Just thinking about the ramifications depresses me, more so if I try to consider how I would factor into a possible future: a tyrant? A bystander to one? A martyr? None particularly suit me.</w:t>
+        <w:t>Ah, well. I'm allowed to have my own secrets no? I was, after all, head intelligence officer under Supreme Commander Richer.</w:t>
       </w:r>
       <w:r>
         <w:rPr/>
@@ -3032,11 +4231,1470 @@
       </w:pPr>
       <w:r>
         <w:rPr/>
-        <w:t>“</w:t>
-      </w:r>
-      <w:r>
-        <w:rPr/>
-        <w:t>Another day.</w:t>
+        <w:t xml:space="preserve">Laurent eyed Durand suspiciously but said nothing. </w:t>
+      </w:r>
+    </w:p>
+    <w:p>
+      <w:pPr>
+        <w:pStyle w:val="Normal"/>
+        <w:rPr/>
+      </w:pPr>
+      <w:r>
+        <w:rPr/>
+      </w:r>
+    </w:p>
+    <w:p>
+      <w:pPr>
+        <w:pStyle w:val="Normal"/>
+        <w:rPr/>
+      </w:pPr>
+      <w:r>
+        <w:rPr/>
+        <w:t>“</w:t>
+      </w:r>
+      <w:r>
+        <w:rPr/>
+        <w:t>But what a day!” Durand said suddenly, very obviously changing the subject.</w:t>
+      </w:r>
+    </w:p>
+    <w:p>
+      <w:pPr>
+        <w:pStyle w:val="Normal"/>
+        <w:rPr/>
+      </w:pPr>
+      <w:r>
+        <w:rPr/>
+      </w:r>
+    </w:p>
+    <w:p>
+      <w:pPr>
+        <w:pStyle w:val="Normal"/>
+        <w:rPr/>
+      </w:pPr>
+      <w:r>
+        <w:rPr/>
+        <w:t>And so it was. The river was at low gauge but still you would have been a fool to try to cross it at their current position, here it was deep, Durand thought, glancing down at the waters beneath them. He idly remembered reading about the rocky chasm that the river sat atop and wondered how deep it actually was.</w:t>
+      </w:r>
+    </w:p>
+    <w:p>
+      <w:pPr>
+        <w:pStyle w:val="Normal"/>
+        <w:rPr/>
+      </w:pPr>
+      <w:r>
+        <w:rPr/>
+      </w:r>
+    </w:p>
+    <w:p>
+      <w:pPr>
+        <w:pStyle w:val="Normal"/>
+        <w:rPr/>
+      </w:pPr>
+      <w:r>
+        <w:rPr/>
+        <w:t>Deep enough fro a variety of fish, that was for sure. Although the area they were entering was becoming more hilly and the river narrowed, there were still a half dozen fisherman in sight, some on the shore, others in boats clogging areas of the river. They seemed to have lost the barges, which operated mostly near the shore with long poles.</w:t>
+      </w:r>
+    </w:p>
+    <w:p>
+      <w:pPr>
+        <w:pStyle w:val="Normal"/>
+        <w:rPr/>
+      </w:pPr>
+      <w:r>
+        <w:rPr/>
+      </w:r>
+    </w:p>
+    <w:p>
+      <w:pPr>
+        <w:pStyle w:val="Normal"/>
+        <w:rPr/>
+      </w:pPr>
+      <w:r>
+        <w:rPr/>
+        <w:t>The geography would become more mountainous, although nothing compared to what was just a few miles north. Hardy trees clogged the southern shore, but on the Northern side, the main road to Merin's ford and eventually Swan, hugged the river for a few more miles.</w:t>
+      </w:r>
+    </w:p>
+    <w:p>
+      <w:pPr>
+        <w:pStyle w:val="Normal"/>
+        <w:rPr/>
+      </w:pPr>
+      <w:r>
+        <w:rPr/>
+      </w:r>
+    </w:p>
+    <w:p>
+      <w:pPr>
+        <w:pStyle w:val="Normal"/>
+        <w:rPr/>
+      </w:pPr>
+      <w:r>
+        <w:rPr/>
+        <w:t>There were scattered houses and even the occasional inn, although most larger buildings were set far away from the shore. The river did flood, and when it did, you didn't want to be anywhere near it. The cost of the last major flood had demanded its own tax for a year to rebuild the river docks, and the merchants had been none too pleased about that.</w:t>
+      </w:r>
+    </w:p>
+    <w:p>
+      <w:pPr>
+        <w:pStyle w:val="Normal"/>
+        <w:rPr/>
+      </w:pPr>
+      <w:r>
+        <w:rPr/>
+      </w:r>
+    </w:p>
+    <w:p>
+      <w:pPr>
+        <w:pStyle w:val="Normal"/>
+        <w:rPr/>
+      </w:pPr>
+      <w:r>
+        <w:rPr/>
+        <w:t>Durand settled down into the boat. “You mind if I take a nap?” He asked Laurent.</w:t>
+      </w:r>
+    </w:p>
+    <w:p>
+      <w:pPr>
+        <w:pStyle w:val="Normal"/>
+        <w:rPr/>
+      </w:pPr>
+      <w:r>
+        <w:rPr/>
+      </w:r>
+    </w:p>
+    <w:p>
+      <w:pPr>
+        <w:pStyle w:val="Normal"/>
+        <w:rPr/>
+      </w:pPr>
+      <w:r>
+        <w:rPr/>
+        <w:t>Laurent agreed. “Sure, but you have to do all the rowing back.”</w:t>
+      </w:r>
+    </w:p>
+    <w:p>
+      <w:pPr>
+        <w:pStyle w:val="Normal"/>
+        <w:rPr/>
+      </w:pPr>
+      <w:r>
+        <w:rPr/>
+      </w:r>
+    </w:p>
+    <w:p>
+      <w:pPr>
+        <w:pStyle w:val="Normal"/>
+        <w:rPr/>
+      </w:pPr>
+      <w:r>
+        <w:rPr/>
+        <w:t xml:space="preserve">Durand fake winced. “I imagine this will be worth it.” he said, pulling the worn cloak's hood over his face. </w:t>
+      </w:r>
+    </w:p>
+    <w:p>
+      <w:pPr>
+        <w:pStyle w:val="Normal"/>
+        <w:pBdr>
+          <w:bottom w:val="single" w:sz="2" w:space="2" w:color="000000"/>
+        </w:pBdr>
+        <w:rPr/>
+      </w:pPr>
+      <w:r>
+        <w:rPr/>
+      </w:r>
+    </w:p>
+    <w:p>
+      <w:pPr>
+        <w:pStyle w:val="Normal"/>
+        <w:rPr/>
+      </w:pPr>
+      <w:r>
+        <w:rPr/>
+      </w:r>
+    </w:p>
+    <w:p>
+      <w:pPr>
+        <w:pStyle w:val="Normal"/>
+        <w:rPr/>
+      </w:pPr>
+      <w:r>
+        <w:rPr/>
+        <w:t xml:space="preserve">When Durand awoke it was almost dusk. Laurent was prodding him awake. </w:t>
+      </w:r>
+    </w:p>
+    <w:p>
+      <w:pPr>
+        <w:pStyle w:val="Normal"/>
+        <w:rPr/>
+      </w:pPr>
+      <w:r>
+        <w:rPr/>
+      </w:r>
+    </w:p>
+    <w:p>
+      <w:pPr>
+        <w:pStyle w:val="Normal"/>
+        <w:rPr/>
+      </w:pPr>
+      <w:r>
+        <w:rPr/>
+        <w:t>“</w:t>
+      </w:r>
+      <w:r>
+        <w:rPr/>
+        <w:t>My gods, do you always sleep so?”</w:t>
+      </w:r>
+    </w:p>
+    <w:p>
+      <w:pPr>
+        <w:pStyle w:val="Normal"/>
+        <w:rPr/>
+      </w:pPr>
+      <w:r>
+        <w:rPr/>
+      </w:r>
+    </w:p>
+    <w:p>
+      <w:pPr>
+        <w:pStyle w:val="Normal"/>
+        <w:rPr/>
+      </w:pPr>
+      <w:r>
+        <w:rPr/>
+        <w:t>“</w:t>
+      </w:r>
+      <w:r>
+        <w:rPr/>
+        <w:t>Only when I haven't slept in a week, Durand said, rubbing his eyes.”</w:t>
+      </w:r>
+    </w:p>
+    <w:p>
+      <w:pPr>
+        <w:pStyle w:val="Normal"/>
+        <w:rPr/>
+      </w:pPr>
+      <w:r>
+        <w:rPr/>
+      </w:r>
+    </w:p>
+    <w:p>
+      <w:pPr>
+        <w:pStyle w:val="Normal"/>
+        <w:rPr/>
+      </w:pPr>
+      <w:r>
+        <w:rPr/>
+        <w:t>“</w:t>
+      </w:r>
+      <w:r>
+        <w:rPr/>
+        <w:t>A week!” Laurent said, shocked. “That’s impossible. I've seen you work late when I do as well, but no one can go without sleep for a week.”</w:t>
+      </w:r>
+    </w:p>
+    <w:p>
+      <w:pPr>
+        <w:pStyle w:val="Normal"/>
+        <w:rPr/>
+      </w:pPr>
+      <w:r>
+        <w:rPr/>
+      </w:r>
+    </w:p>
+    <w:p>
+      <w:pPr>
+        <w:pStyle w:val="Normal"/>
+        <w:rPr/>
+      </w:pPr>
+      <w:r>
+        <w:rPr/>
+        <w:t>“</w:t>
+      </w:r>
+      <w:r>
+        <w:rPr/>
+        <w:t>Perhaps I exaggerate.” Durand said, stirring and sitting up.</w:t>
+      </w:r>
+    </w:p>
+    <w:p>
+      <w:pPr>
+        <w:pStyle w:val="Normal"/>
+        <w:rPr/>
+      </w:pPr>
+      <w:r>
+        <w:rPr/>
+      </w:r>
+    </w:p>
+    <w:p>
+      <w:pPr>
+        <w:pStyle w:val="Normal"/>
+        <w:rPr/>
+      </w:pPr>
+      <w:r>
+        <w:rPr/>
+        <w:t>“</w:t>
+      </w:r>
+      <w:r>
+        <w:rPr/>
+        <w:t>I see its grown late. How far have we gotten?” he added.</w:t>
+      </w:r>
+    </w:p>
+    <w:p>
+      <w:pPr>
+        <w:pStyle w:val="Normal"/>
+        <w:rPr/>
+      </w:pPr>
+      <w:r>
+        <w:rPr/>
+      </w:r>
+    </w:p>
+    <w:p>
+      <w:pPr>
+        <w:pStyle w:val="Normal"/>
+        <w:rPr/>
+      </w:pPr>
+      <w:r>
+        <w:rPr/>
+        <w:t>“</w:t>
+      </w:r>
+      <w:r>
+        <w:rPr/>
+        <w:t>See for yourself.” Laurent said, gesturing to the town behind him.</w:t>
+      </w:r>
+    </w:p>
+    <w:p>
+      <w:pPr>
+        <w:pStyle w:val="Normal"/>
+        <w:rPr/>
+      </w:pPr>
+      <w:r>
+        <w:rPr/>
+      </w:r>
+    </w:p>
+    <w:p>
+      <w:pPr>
+        <w:pStyle w:val="Normal"/>
+        <w:rPr/>
+      </w:pPr>
+      <w:r>
+        <w:rPr/>
+        <w:t xml:space="preserve">Merin's ford was not an organized affair. Unlike Illithar, which had stood for centuries and had apparently been constructed as a fortress back before written history, or Dor's Crag which had its rich veins of ore,  Merin's ford was a newer, more haphazard town. </w:t>
+      </w:r>
+    </w:p>
+    <w:p>
+      <w:pPr>
+        <w:pStyle w:val="Normal"/>
+        <w:rPr/>
+      </w:pPr>
+      <w:r>
+        <w:rPr/>
+      </w:r>
+    </w:p>
+    <w:p>
+      <w:pPr>
+        <w:pStyle w:val="Normal"/>
+        <w:rPr/>
+      </w:pPr>
+      <w:r>
+        <w:rPr/>
+        <w:t xml:space="preserve">It had emerged </w:t>
+      </w:r>
+      <w:r>
+        <w:rPr/>
+        <w:t xml:space="preserve">in the last century when trade with the Southerners had eclipsed that with the East. The original merchants had at first plied their boats all the way to the mouth of the river before coming down the coast. </w:t>
+      </w:r>
+    </w:p>
+    <w:p>
+      <w:pPr>
+        <w:pStyle w:val="Normal"/>
+        <w:rPr/>
+      </w:pPr>
+      <w:r>
+        <w:rPr/>
+      </w:r>
+    </w:p>
+    <w:p>
+      <w:pPr>
+        <w:pStyle w:val="Normal"/>
+        <w:rPr/>
+      </w:pPr>
+      <w:r>
+        <w:rPr/>
+        <w:t>But such a route was better suited for coastal trade only, and the main ports for political reasons soon turned more hostile to the Northerners. The inner towns of the South however, overflowing with grain and eying the masterful Northern metalwork picked up the slack.</w:t>
+      </w:r>
+    </w:p>
+    <w:p>
+      <w:pPr>
+        <w:pStyle w:val="Normal"/>
+        <w:rPr/>
+      </w:pPr>
+      <w:r>
+        <w:rPr/>
+      </w:r>
+    </w:p>
+    <w:p>
+      <w:pPr>
+        <w:pStyle w:val="Normal"/>
+        <w:rPr/>
+      </w:pPr>
+      <w:r>
+        <w:rPr/>
+        <w:t xml:space="preserve">Here, at Merin's Ford, the river split in two for some miles, making a large but narrow and swampy island. It was across this island that the second great bridge was built, the first of course being directly across from Illithar. </w:t>
+      </w:r>
+    </w:p>
+    <w:p>
+      <w:pPr>
+        <w:pStyle w:val="Normal"/>
+        <w:rPr/>
+      </w:pPr>
+      <w:r>
+        <w:rPr/>
+      </w:r>
+    </w:p>
+    <w:p>
+      <w:pPr>
+        <w:pStyle w:val="Normal"/>
+        <w:rPr/>
+      </w:pPr>
+      <w:r>
+        <w:rPr/>
+        <w:t xml:space="preserve">Naturally then, this crucial intersection, between those going to Swan or those turning southward grew in prominence. Its location, being within a day of Illithar going downstream, made it a desirable place for travelers. </w:t>
+      </w:r>
+    </w:p>
+    <w:p>
+      <w:pPr>
+        <w:pStyle w:val="Normal"/>
+        <w:rPr/>
+      </w:pPr>
+      <w:r>
+        <w:rPr/>
+      </w:r>
+    </w:p>
+    <w:p>
+      <w:pPr>
+        <w:pStyle w:val="Normal"/>
+        <w:rPr/>
+      </w:pPr>
+      <w:r>
+        <w:rPr/>
+        <w:t xml:space="preserve">Durand noted the sprawling haphazard streets, already lit and visible from the water. Most of the houses and shops were a signle story, with only a few in the densist areas reaching to two. Merin's ford grew outwards. </w:t>
+      </w:r>
+    </w:p>
+    <w:p>
+      <w:pPr>
+        <w:pStyle w:val="Normal"/>
+        <w:rPr/>
+      </w:pPr>
+      <w:r>
+        <w:rPr/>
+      </w:r>
+    </w:p>
+    <w:p>
+      <w:pPr>
+        <w:pStyle w:val="Normal"/>
+        <w:rPr/>
+      </w:pPr>
+      <w:r>
+        <w:rPr/>
+        <w:t>This fact Durand lamented repeatedly when he had to think of ways to defend the place. Being so focused on trade and physically almost three times the size of Illithar, despite its population being much smaller, it was impossible to contain within a wall of any reasonable size.</w:t>
+      </w:r>
+    </w:p>
+    <w:p>
+      <w:pPr>
+        <w:pStyle w:val="Normal"/>
+        <w:rPr/>
+      </w:pPr>
+      <w:r>
+        <w:rPr/>
+      </w:r>
+    </w:p>
+    <w:p>
+      <w:pPr>
+        <w:pStyle w:val="Normal"/>
+        <w:rPr/>
+      </w:pPr>
+      <w:r>
+        <w:rPr/>
+        <w:t>Therefore, Durand had thought it best to maintain a heavy garrison around the town, mostly to its south  where he had ordered the restoration of those hill forts retaken after the counter attack following Gerrant siege of Illithar.</w:t>
+      </w:r>
+    </w:p>
+    <w:p>
+      <w:pPr>
+        <w:pStyle w:val="Normal"/>
+        <w:rPr/>
+      </w:pPr>
+      <w:r>
+        <w:rPr/>
+      </w:r>
+    </w:p>
+    <w:p>
+      <w:pPr>
+        <w:pStyle w:val="Normal"/>
+        <w:rPr/>
+      </w:pPr>
+      <w:r>
+        <w:rPr/>
+        <w:t xml:space="preserve">It was then with a bit of measured excitement that Durand lashed up the small boat, and tossed a coin to the “harbor master”, a no doubt plutocratic position dreamt up by the city's Civil Potentate. </w:t>
+      </w:r>
+    </w:p>
+    <w:p>
+      <w:pPr>
+        <w:pStyle w:val="Normal"/>
+        <w:rPr/>
+      </w:pPr>
+      <w:r>
+        <w:rPr/>
+      </w:r>
+    </w:p>
+    <w:p>
+      <w:pPr>
+        <w:pStyle w:val="Normal"/>
+        <w:rPr/>
+      </w:pPr>
+      <w:r>
+        <w:rPr/>
+        <w:t>Durand decided to ignore this overreach for now.</w:t>
+      </w:r>
+    </w:p>
+    <w:p>
+      <w:pPr>
+        <w:pStyle w:val="Normal"/>
+        <w:rPr/>
+      </w:pPr>
+      <w:r>
+        <w:rPr/>
+      </w:r>
+    </w:p>
+    <w:p>
+      <w:pPr>
+        <w:pStyle w:val="Normal"/>
+        <w:rPr/>
+      </w:pPr>
+      <w:r>
+        <w:rPr/>
+        <w:t xml:space="preserve">He and Laurent walked up the shore, passing through a cut in </w:t>
+      </w:r>
+      <w:r>
+        <w:rPr/>
+        <w:t>a large earthenwork. This one Durand knew was not for defense against the Southerners, but rather the river.</w:t>
+      </w:r>
+    </w:p>
+    <w:p>
+      <w:pPr>
+        <w:pStyle w:val="Normal"/>
+        <w:rPr/>
+      </w:pPr>
+      <w:r>
+        <w:rPr/>
+      </w:r>
+    </w:p>
+    <w:p>
+      <w:pPr>
+        <w:pStyle w:val="Normal"/>
+        <w:rPr/>
+      </w:pPr>
+      <w:r>
+        <w:rPr/>
+        <w:t>They found themselves being joined by people of all varieties. Durand noticed farmer families, some traveling with their children, bringing goods into the town in large wagons. As he followed them a detachment of soldiers caught his attention, returning from training in the hills to the north by the looks of it, their armor was covered with mud and they looked glad to be back in the town.</w:t>
+      </w:r>
+    </w:p>
+    <w:p>
+      <w:pPr>
+        <w:pStyle w:val="Normal"/>
+        <w:rPr/>
+      </w:pPr>
+      <w:r>
+        <w:rPr/>
+      </w:r>
+    </w:p>
+    <w:p>
+      <w:pPr>
+        <w:pStyle w:val="Normal"/>
+        <w:rPr/>
+      </w:pPr>
+      <w:r>
+        <w:rPr/>
+        <w:t>Finally, there were the merchants, wagons, horses, oxen, donkeys, all burdened with goods, some with guards.</w:t>
+      </w:r>
+    </w:p>
+    <w:p>
+      <w:pPr>
+        <w:pStyle w:val="Normal"/>
+        <w:rPr/>
+      </w:pPr>
+      <w:r>
+        <w:rPr/>
+      </w:r>
+    </w:p>
+    <w:p>
+      <w:pPr>
+        <w:pStyle w:val="Normal"/>
+        <w:rPr/>
+      </w:pPr>
+      <w:r>
+        <w:rPr/>
+        <w:t xml:space="preserve">Into this throng, Durand and Laurent were swept, hardly getting a chance to stop as they were pushed past excited shop keeps, extending their hands towards piles of ceramics, iron ingots, fresh vegtables and occasionally linen goods. </w:t>
+      </w:r>
+    </w:p>
+    <w:p>
+      <w:pPr>
+        <w:pStyle w:val="Normal"/>
+        <w:rPr/>
+      </w:pPr>
+      <w:r>
+        <w:rPr/>
+      </w:r>
+    </w:p>
+    <w:p>
+      <w:pPr>
+        <w:pStyle w:val="Normal"/>
+        <w:rPr/>
+      </w:pPr>
+      <w:r>
+        <w:rPr/>
+        <w:t>Merrin's ford, unlike Illithar had no wall, which meant no closing of the gates. Durand knew it would be still another hour before the shoopkeeps admitted defeat for the day and closed up.</w:t>
+      </w:r>
+    </w:p>
+    <w:p>
+      <w:pPr>
+        <w:pStyle w:val="Normal"/>
+        <w:rPr/>
+      </w:pPr>
+      <w:r>
+        <w:rPr/>
+      </w:r>
+    </w:p>
+    <w:p>
+      <w:pPr>
+        <w:pStyle w:val="Normal"/>
+        <w:rPr/>
+      </w:pPr>
+      <w:r>
+        <w:rPr/>
+        <w:t xml:space="preserve">The city itself though was a mess. Refuse piled in corners, sometimes next to merchandise. Beggars and more reclusive individuals sat in stoops carved into winding packed streets. It had rained a few days before and the ground in places was still wet. The streets, being only packed dirt were a churning mess of mud and unavoidably, with so many animals, excrement.  </w:t>
+      </w:r>
+    </w:p>
+    <w:p>
+      <w:pPr>
+        <w:pStyle w:val="Normal"/>
+        <w:rPr/>
+      </w:pPr>
+      <w:r>
+        <w:rPr/>
+      </w:r>
+    </w:p>
+    <w:p>
+      <w:pPr>
+        <w:pStyle w:val="Normal"/>
+        <w:rPr/>
+      </w:pPr>
+      <w:r>
+        <w:rPr/>
+        <w:t>“</w:t>
+      </w:r>
+      <w:r>
+        <w:rPr/>
+        <w:t xml:space="preserve">I had forgotten how this place smelled.” Durand commented, holding his nose. </w:t>
+      </w:r>
+    </w:p>
+    <w:p>
+      <w:pPr>
+        <w:pStyle w:val="Normal"/>
+        <w:rPr/>
+      </w:pPr>
+      <w:r>
+        <w:rPr/>
+      </w:r>
+    </w:p>
+    <w:p>
+      <w:pPr>
+        <w:pStyle w:val="Normal"/>
+        <w:rPr/>
+      </w:pPr>
+      <w:r>
+        <w:rPr/>
+        <w:t>“</w:t>
+      </w:r>
+      <w:r>
+        <w:rPr/>
+        <w:t>I thought you wanted to experience your realm sir. Here it is. All however many square miles of narrow streets, crooked deals and the stink of the unwashed masses.” Laurent said, clapping Durand on the back.</w:t>
+      </w:r>
+    </w:p>
+    <w:p>
+      <w:pPr>
+        <w:pStyle w:val="Normal"/>
+        <w:rPr/>
+      </w:pPr>
+      <w:r>
+        <w:rPr/>
+      </w:r>
+    </w:p>
+    <w:p>
+      <w:pPr>
+        <w:pStyle w:val="Normal"/>
+        <w:rPr/>
+      </w:pPr>
+      <w:r>
+        <w:rPr/>
+        <w:t>Durand coughed. “This can't be a healthy place to live.”</w:t>
+      </w:r>
+    </w:p>
+    <w:p>
+      <w:pPr>
+        <w:pStyle w:val="Normal"/>
+        <w:rPr/>
+      </w:pPr>
+      <w:r>
+        <w:rPr/>
+      </w:r>
+    </w:p>
+    <w:p>
+      <w:pPr>
+        <w:pStyle w:val="Normal"/>
+        <w:rPr/>
+      </w:pPr>
+      <w:r>
+        <w:rPr/>
+        <w:t>“</w:t>
+      </w:r>
+      <w:r>
+        <w:rPr/>
+        <w:t xml:space="preserve">I imagine not. But, on the bright side, there are more than three alchemists who live in this town! That has to tip the scales in the other direction, no?” Laurent said. Then, more softly he admonished Durand. </w:t>
+      </w:r>
+    </w:p>
+    <w:p>
+      <w:pPr>
+        <w:pStyle w:val="Normal"/>
+        <w:rPr/>
+      </w:pPr>
+      <w:r>
+        <w:rPr/>
+      </w:r>
+    </w:p>
+    <w:p>
+      <w:pPr>
+        <w:pStyle w:val="Normal"/>
+        <w:rPr/>
+      </w:pPr>
+      <w:r>
+        <w:rPr/>
+        <w:t>“</w:t>
+      </w:r>
+      <w:r>
+        <w:rPr/>
+        <w:t xml:space="preserve">Get your hand off your nose. Everyone will know we're from Illithar. The rich city. The city of easy purses?” He reminded Durand. </w:t>
+      </w:r>
+    </w:p>
+    <w:p>
+      <w:pPr>
+        <w:pStyle w:val="Normal"/>
+        <w:rPr/>
+      </w:pPr>
+      <w:r>
+        <w:rPr/>
+      </w:r>
+    </w:p>
+    <w:p>
+      <w:pPr>
+        <w:pStyle w:val="Normal"/>
+        <w:rPr/>
+      </w:pPr>
+      <w:r>
+        <w:rPr/>
+        <w:t xml:space="preserve">Durand started and walked quickly to catch up with the other man. </w:t>
+      </w:r>
+    </w:p>
+    <w:p>
+      <w:pPr>
+        <w:pStyle w:val="Normal"/>
+        <w:rPr/>
+      </w:pPr>
+      <w:r>
+        <w:rPr/>
+      </w:r>
+    </w:p>
+    <w:p>
+      <w:pPr>
+        <w:pStyle w:val="Normal"/>
+        <w:rPr/>
+      </w:pPr>
+      <w:r>
+        <w:rPr/>
+        <w:t>“</w:t>
+      </w:r>
+      <w:r>
+        <w:rPr/>
+        <w:t>Ah, you're right. It has been a while since I traveled like this. Normally I only get to review garrisons, and the lieutenants always insist on giving me the best room in the place, even if its just a tent. Its making me fat and lazy I suppose.”</w:t>
+      </w:r>
+    </w:p>
+    <w:p>
+      <w:pPr>
+        <w:pStyle w:val="Normal"/>
+        <w:rPr/>
+      </w:pPr>
+      <w:r>
+        <w:rPr/>
+      </w:r>
+    </w:p>
+    <w:p>
+      <w:pPr>
+        <w:pStyle w:val="Normal"/>
+        <w:rPr/>
+      </w:pPr>
+      <w:r>
+        <w:rPr/>
+        <w:t>“</w:t>
+      </w:r>
+      <w:r>
+        <w:rPr/>
+        <w:t>Speaking of which. I have some business here that I must attend to.” Laurent said, suddenly looking over his shoulder.</w:t>
+      </w:r>
+    </w:p>
+    <w:p>
+      <w:pPr>
+        <w:pStyle w:val="Normal"/>
+        <w:rPr/>
+      </w:pPr>
+      <w:r>
+        <w:rPr/>
+      </w:r>
+    </w:p>
+    <w:p>
+      <w:pPr>
+        <w:pStyle w:val="Normal"/>
+        <w:rPr/>
+      </w:pPr>
+      <w:r>
+        <w:rPr/>
+        <w:t xml:space="preserve">Durand shrugged. “So be it. Where do you suggest we stay the night?” he said, looking at two inns on this street alone. </w:t>
+      </w:r>
+    </w:p>
+    <w:p>
+      <w:pPr>
+        <w:pStyle w:val="Normal"/>
+        <w:rPr/>
+      </w:pPr>
+      <w:r>
+        <w:rPr/>
+      </w:r>
+    </w:p>
+    <w:p>
+      <w:pPr>
+        <w:pStyle w:val="Normal"/>
+        <w:rPr/>
+      </w:pPr>
+      <w:r>
+        <w:rPr/>
+        <w:t>“</w:t>
+      </w:r>
+      <w:r>
+        <w:rPr/>
+        <w:t xml:space="preserve">Its got to be The Guardsman.” Laurent said, staring for a moment at a passerby, before focusing back on Durand. </w:t>
+      </w:r>
+    </w:p>
+    <w:p>
+      <w:pPr>
+        <w:pStyle w:val="Normal"/>
+        <w:rPr/>
+      </w:pPr>
+      <w:r>
+        <w:rPr/>
+      </w:r>
+    </w:p>
+    <w:p>
+      <w:pPr>
+        <w:pStyle w:val="Normal"/>
+        <w:rPr/>
+      </w:pPr>
+      <w:r>
+        <w:rPr/>
+        <w:t>“</w:t>
+      </w:r>
+      <w:r>
+        <w:rPr/>
+        <w:t>Whys that?” Durand asked, “business?”</w:t>
+      </w:r>
+    </w:p>
+    <w:p>
+      <w:pPr>
+        <w:pStyle w:val="Normal"/>
+        <w:rPr/>
+      </w:pPr>
+      <w:r>
+        <w:rPr/>
+      </w:r>
+    </w:p>
+    <w:p>
+      <w:pPr>
+        <w:pStyle w:val="Normal"/>
+        <w:rPr/>
+      </w:pPr>
+      <w:r>
+        <w:rPr/>
+        <w:t>“</w:t>
+      </w:r>
+      <w:r>
+        <w:rPr/>
+        <w:t>No. It just reasonably priced, near the river off to your left here, and umm” Laurent stopped, coughing for a moment.</w:t>
+      </w:r>
+    </w:p>
+    <w:p>
+      <w:pPr>
+        <w:pStyle w:val="Normal"/>
+        <w:rPr/>
+      </w:pPr>
+      <w:r>
+        <w:rPr/>
+      </w:r>
+    </w:p>
+    <w:p>
+      <w:pPr>
+        <w:pStyle w:val="Normal"/>
+        <w:rPr/>
+      </w:pPr>
+      <w:r>
+        <w:rPr/>
+        <w:t xml:space="preserve">Durand eyed him quizzically, until he realized the man was somewhat embarrassed. </w:t>
+      </w:r>
+    </w:p>
+    <w:p>
+      <w:pPr>
+        <w:pStyle w:val="Normal"/>
+        <w:rPr/>
+      </w:pPr>
+      <w:r>
+        <w:rPr/>
+      </w:r>
+    </w:p>
+    <w:p>
+      <w:pPr>
+        <w:pStyle w:val="Normal"/>
+        <w:rPr/>
+      </w:pPr>
+      <w:r>
+        <w:rPr/>
+        <w:t>“</w:t>
+      </w:r>
+      <w:r>
+        <w:rPr/>
+        <w:t>...umm well, its operated by family.” he admitted.</w:t>
+      </w:r>
+    </w:p>
+    <w:p>
+      <w:pPr>
+        <w:pStyle w:val="Normal"/>
+        <w:rPr/>
+      </w:pPr>
+      <w:r>
+        <w:rPr/>
+      </w:r>
+    </w:p>
+    <w:p>
+      <w:pPr>
+        <w:pStyle w:val="Normal"/>
+        <w:rPr/>
+      </w:pPr>
+      <w:r>
+        <w:rPr/>
+        <w:t>“</w:t>
+      </w:r>
+      <w:r>
+        <w:rPr/>
+        <w:t>Ha! I get to meet your family? This will be great!”</w:t>
+      </w:r>
+    </w:p>
+    <w:p>
+      <w:pPr>
+        <w:pStyle w:val="Normal"/>
+        <w:rPr/>
+      </w:pPr>
+      <w:r>
+        <w:rPr/>
+      </w:r>
+    </w:p>
+    <w:p>
+      <w:pPr>
+        <w:pStyle w:val="Normal"/>
+        <w:rPr/>
+      </w:pPr>
+      <w:r>
+        <w:rPr/>
+        <w:t>“</w:t>
+      </w:r>
+      <w:r>
+        <w:rPr/>
+        <w:t>Extended family. And don't dare tell them who you are or what you do, or what I do for that matter. Don't even talk to them. You don't know them. Hands always grasping for more coin… well they're family what can one do?” Laurent asked. “Now I've really got to go. I told a friend of mine I would meet them at a very particular time.”</w:t>
+      </w:r>
+    </w:p>
+    <w:p>
+      <w:pPr>
+        <w:pStyle w:val="Normal"/>
+        <w:rPr/>
+      </w:pPr>
+      <w:r>
+        <w:rPr/>
+      </w:r>
+    </w:p>
+    <w:p>
+      <w:pPr>
+        <w:pStyle w:val="Normal"/>
+        <w:rPr/>
+      </w:pPr>
+      <w:r>
+        <w:rPr/>
+        <w:t>“</w:t>
+      </w:r>
+      <w:r>
+        <w:rPr/>
+        <w:t xml:space="preserve">How did you know when we would get here?” Durand asked as the other man started walking away. </w:t>
+      </w:r>
+    </w:p>
+    <w:p>
+      <w:pPr>
+        <w:pStyle w:val="Normal"/>
+        <w:rPr/>
+      </w:pPr>
+      <w:r>
+        <w:rPr/>
+      </w:r>
+    </w:p>
+    <w:p>
+      <w:pPr>
+        <w:pStyle w:val="Normal"/>
+        <w:rPr/>
+      </w:pPr>
+      <w:r>
+        <w:rPr/>
+        <w:t>“</w:t>
+      </w:r>
+      <w:r>
+        <w:rPr/>
+        <w:t xml:space="preserve">Why do you think I asked to row? I'll meet you there in an hour.” Laurent responded, disappearing among the crowd. And then Durand was alone. </w:t>
+      </w:r>
+    </w:p>
+    <w:p>
+      <w:pPr>
+        <w:pStyle w:val="Normal"/>
+        <w:rPr/>
+      </w:pPr>
+      <w:r>
+        <w:rPr/>
+      </w:r>
+    </w:p>
+    <w:p>
+      <w:pPr>
+        <w:pStyle w:val="Normal"/>
+        <w:rPr/>
+      </w:pPr>
+      <w:r>
+        <w:rPr/>
+        <w:t xml:space="preserve">Well, not actually alone. He was surrounded by at least fifty people, but he didn't know any of them, and they weren't military, so he might have as well been in a foreign land. </w:t>
+      </w:r>
+    </w:p>
+    <w:p>
+      <w:pPr>
+        <w:pStyle w:val="Normal"/>
+        <w:rPr/>
+      </w:pPr>
+      <w:r>
+        <w:rPr/>
+      </w:r>
+    </w:p>
+    <w:p>
+      <w:pPr>
+        <w:pStyle w:val="Normal"/>
+        <w:rPr/>
+      </w:pPr>
+      <w:r>
+        <w:rPr/>
+        <w:t>Durand looked around and chuckled. “Well what am I supposed to do for an hour?”</w:t>
+      </w:r>
+    </w:p>
+    <w:p>
+      <w:pPr>
+        <w:pStyle w:val="Normal"/>
+        <w:rPr/>
+      </w:pPr>
+      <w:r>
+        <w:rPr/>
+      </w:r>
+    </w:p>
+    <w:p>
+      <w:pPr>
+        <w:pStyle w:val="Normal"/>
+        <w:rPr/>
+      </w:pPr>
+      <w:r>
+        <w:rPr/>
+        <w:t xml:space="preserve">Picking a direction at random and relying on his sense of direction to allow him to get back, he decided to venture into the city core, where the largest and most opulent shops would be. </w:t>
+      </w:r>
+    </w:p>
+    <w:p>
+      <w:pPr>
+        <w:pStyle w:val="Normal"/>
+        <w:rPr/>
+      </w:pPr>
+      <w:r>
+        <w:rPr/>
+      </w:r>
+    </w:p>
+    <w:p>
+      <w:pPr>
+        <w:pStyle w:val="Normal"/>
+        <w:rPr/>
+      </w:pPr>
+      <w:r>
+        <w:rPr/>
+        <w:t xml:space="preserve">His nose did not lead him astray. At the center of town was the crimson street, called that actually because it was where they used to do executions during darker times, but now it retained the name because it was where the linen merchants congregated. Lined with actual stone unlike the rest of the muddy affairs in the town, it was easily the size of the main street in Illithar, if not quite as long or as grand.  </w:t>
+      </w:r>
+    </w:p>
+    <w:p>
+      <w:pPr>
+        <w:pStyle w:val="Normal"/>
+        <w:rPr/>
+      </w:pPr>
+      <w:r>
+        <w:rPr/>
+      </w:r>
+    </w:p>
+    <w:p>
+      <w:pPr>
+        <w:pStyle w:val="Normal"/>
+        <w:rPr/>
+      </w:pPr>
+      <w:r>
+        <w:rPr/>
+        <w:t>Durand marveled at the rugs and ornaments, he even saw hints of gold and silver, always safely behind a counter or locked in barred cells. The merchants knew that many wandering eyes and hands were hidden among the crowds. Speaking of which…</w:t>
+      </w:r>
+    </w:p>
+    <w:p>
+      <w:pPr>
+        <w:pStyle w:val="Normal"/>
+        <w:rPr/>
+      </w:pPr>
+      <w:r>
+        <w:rPr/>
+      </w:r>
+    </w:p>
+    <w:p>
+      <w:pPr>
+        <w:pStyle w:val="Normal"/>
+        <w:rPr/>
+      </w:pPr>
+      <w:r>
+        <w:rPr/>
+        <w:t xml:space="preserve">Durand hastily checked his moneypurse, and breathed a sigh of relief to find that it was still there. It really had been a long time since he had ventured outside the capitol for civilian reasons. Well, technically he was still working. </w:t>
+      </w:r>
+    </w:p>
+    <w:p>
+      <w:pPr>
+        <w:pStyle w:val="Normal"/>
+        <w:rPr/>
+      </w:pPr>
+      <w:r>
+        <w:rPr/>
+      </w:r>
+    </w:p>
+    <w:p>
+      <w:pPr>
+        <w:pStyle w:val="Normal"/>
+        <w:rPr/>
+      </w:pPr>
+      <w:r>
+        <w:rPr/>
+        <w:t xml:space="preserve">He went from shop to shop, taking in all of the interesting goods. However, there seemed to be something wrong. It took Durand a moment and a couple of sharp looks to realize that the shoopkeeps didn't seem to like him. </w:t>
+      </w:r>
+    </w:p>
+    <w:p>
+      <w:pPr>
+        <w:pStyle w:val="Normal"/>
+        <w:rPr/>
+      </w:pPr>
+      <w:r>
+        <w:rPr/>
+      </w:r>
+    </w:p>
+    <w:p>
+      <w:pPr>
+        <w:pStyle w:val="Normal"/>
+        <w:rPr/>
+      </w:pPr>
+      <w:r>
+        <w:rPr/>
+        <w:t>Then he remembered what he was wearing. The tattered cloak instantly marked him as someone who wasn't going to be buying anything, let alone silver or finery.</w:t>
+      </w:r>
+    </w:p>
+    <w:p>
+      <w:pPr>
+        <w:pStyle w:val="Normal"/>
+        <w:rPr/>
+      </w:pPr>
+      <w:r>
+        <w:rPr/>
+        <w:t>He decided after a particularly irrate owner almost threatened Durand with the large thuggish looking guard standing by, that perhaps he should play the role his clothes allowed, never mind the fact that he did have a much nicer set of clothing in his pack, or the fact that he was the Supreme Commander of the North.</w:t>
+      </w:r>
+    </w:p>
+    <w:p>
+      <w:pPr>
+        <w:pStyle w:val="Normal"/>
+        <w:rPr/>
+      </w:pPr>
+      <w:r>
+        <w:rPr/>
+      </w:r>
+    </w:p>
+    <w:p>
+      <w:pPr>
+        <w:pStyle w:val="Normal"/>
+        <w:rPr/>
+      </w:pPr>
+      <w:r>
+        <w:rPr/>
+        <w:t xml:space="preserve">At the end of the Crimson street was a further paved area, a plaza whose name Durand could not recall.  At its head was a clustering of fine buildings, all temples. The main one, the temple of Kerack, </w:t>
+      </w:r>
+      <w:r>
+        <w:rPr/>
+        <w:t xml:space="preserve">had previously belonged to the Lord of Opulence before his untimely demise at the hands of the Plotweaver. Although his followers had to admit there was nothing left of him, both he and Geremon maintained somewhat smaller shrines off to the side. </w:t>
+      </w:r>
+    </w:p>
+    <w:p>
+      <w:pPr>
+        <w:pStyle w:val="Normal"/>
+        <w:rPr/>
+      </w:pPr>
+      <w:r>
+        <w:rPr/>
+      </w:r>
+    </w:p>
+    <w:p>
+      <w:pPr>
+        <w:pStyle w:val="Normal"/>
+        <w:rPr/>
+      </w:pPr>
+      <w:r>
+        <w:rPr/>
+        <w:t xml:space="preserve">Durand knew though that the real patron of the city would not have a centralized temple like the ones before him. The Plotweaver only had overt places of worship in the Shani archipelago, where their mad king allowed such things. </w:t>
+      </w:r>
+    </w:p>
+    <w:p>
+      <w:pPr>
+        <w:pStyle w:val="Normal"/>
+        <w:rPr/>
+      </w:pPr>
+      <w:r>
+        <w:rPr/>
+      </w:r>
+    </w:p>
+    <w:p>
+      <w:pPr>
+        <w:pStyle w:val="Normal"/>
+        <w:rPr/>
+      </w:pPr>
+      <w:r>
+        <w:rPr/>
+        <w:t xml:space="preserve">Durand found himself staring at the old </w:t>
+      </w:r>
+      <w:bookmarkStart w:id="0" w:name="__DdeLink__294_1168137753"/>
+      <w:r>
+        <w:rPr/>
+        <w:t>repurposed</w:t>
+      </w:r>
+      <w:bookmarkEnd w:id="0"/>
+      <w:r>
+        <w:rPr/>
+        <w:t xml:space="preserve"> temple. It rose three stories, a veritable tower among the other buildings. It was also completely finished despite age wearing at it visably, another rarity in this matchstick town.  It was in a rectangle, with gold painted domes on each corner. Odd rotund circular windows peeked out under every dome. </w:t>
+      </w:r>
+    </w:p>
+    <w:p>
+      <w:pPr>
+        <w:pStyle w:val="Normal"/>
+        <w:rPr/>
+      </w:pPr>
+      <w:r>
+        <w:rPr/>
+      </w:r>
+    </w:p>
+    <w:p>
+      <w:pPr>
+        <w:pStyle w:val="Normal"/>
+        <w:rPr/>
+      </w:pPr>
+      <w:r>
+        <w:rPr/>
+        <w:t xml:space="preserve">Just at that moment the double door to the place slammed open and a tough looking Southerner with a  noticably ugly countanace staggered out. </w:t>
+      </w:r>
+    </w:p>
+    <w:p>
+      <w:pPr>
+        <w:pStyle w:val="Normal"/>
+        <w:rPr/>
+      </w:pPr>
+      <w:r>
+        <w:rPr/>
+      </w:r>
+    </w:p>
+    <w:p>
+      <w:pPr>
+        <w:pStyle w:val="Normal"/>
+        <w:rPr/>
+      </w:pPr>
+      <w:r>
+        <w:rPr/>
+        <w:t xml:space="preserve">He made it about halfway through the doorway before someone gave his a shove from behind and he fell before Durand's feet on the cobbles. </w:t>
+      </w:r>
+    </w:p>
+    <w:p>
+      <w:pPr>
+        <w:pStyle w:val="Normal"/>
+        <w:rPr/>
+      </w:pPr>
+      <w:r>
+        <w:rPr/>
+      </w:r>
+    </w:p>
+    <w:p>
+      <w:pPr>
+        <w:pStyle w:val="Normal"/>
+        <w:rPr/>
+      </w:pPr>
+      <w:r>
+        <w:rPr/>
+        <w:t xml:space="preserve">The man who had done the pushing, a wiry veteran by the looks of him sneered at the man on the ground. “Teaches you! We Northerners aren't 'quivering sacks of flesh' are we now?” And spat on the man while he was down. </w:t>
+      </w:r>
+    </w:p>
+    <w:p>
+      <w:pPr>
+        <w:pStyle w:val="Normal"/>
+        <w:rPr/>
+      </w:pPr>
+      <w:r>
+        <w:rPr/>
+      </w:r>
+    </w:p>
+    <w:p>
+      <w:pPr>
+        <w:pStyle w:val="Normal"/>
+        <w:rPr/>
+      </w:pPr>
+      <w:r>
+        <w:rPr/>
+        <w:t>The southerner groaned and slowly got to his feet, glaring at the man in the door.</w:t>
+      </w:r>
+    </w:p>
+    <w:p>
+      <w:pPr>
+        <w:pStyle w:val="Normal"/>
+        <w:rPr/>
+      </w:pPr>
+      <w:r>
+        <w:rPr/>
+      </w:r>
+    </w:p>
+    <w:p>
+      <w:pPr>
+        <w:pStyle w:val="Normal"/>
+        <w:rPr/>
+      </w:pPr>
+      <w:r>
+        <w:rPr/>
+        <w:t>“</w:t>
+      </w:r>
+      <w:r>
+        <w:rPr/>
+        <w:t>Want some more? Kerack will always relish a fight, but I will promise a fair one, even for you Southerners.”</w:t>
+      </w:r>
+    </w:p>
+    <w:p>
+      <w:pPr>
+        <w:pStyle w:val="Normal"/>
+        <w:rPr/>
+      </w:pPr>
+      <w:r>
+        <w:rPr/>
+      </w:r>
+    </w:p>
+    <w:p>
+      <w:pPr>
+        <w:pStyle w:val="Normal"/>
+        <w:rPr/>
+      </w:pPr>
+      <w:r>
+        <w:rPr/>
+        <w:t>“</w:t>
+      </w:r>
+      <w:r>
+        <w:rPr/>
+        <w:t>Nargggh.” The southern spat, wiping his mouth of blood. “No I've got my fight. Maybe this one…” He added slinking off into one of the darker alleyways.</w:t>
+      </w:r>
+    </w:p>
+    <w:p>
+      <w:pPr>
+        <w:pStyle w:val="Normal"/>
+        <w:rPr/>
+      </w:pPr>
+      <w:r>
+        <w:rPr/>
+      </w:r>
+    </w:p>
+    <w:p>
+      <w:pPr>
+        <w:pStyle w:val="Normal"/>
+        <w:rPr/>
+      </w:pPr>
+      <w:r>
+        <w:rPr/>
+        <w:t xml:space="preserve">The man at the door took a step forward to see Durand better. </w:t>
+      </w:r>
+    </w:p>
+    <w:p>
+      <w:pPr>
+        <w:pStyle w:val="Normal"/>
+        <w:rPr/>
+      </w:pPr>
+      <w:r>
+        <w:rPr/>
+      </w:r>
+    </w:p>
+    <w:p>
+      <w:pPr>
+        <w:pStyle w:val="Normal"/>
+        <w:rPr/>
+      </w:pPr>
+      <w:r>
+        <w:rPr/>
+        <w:t>“</w:t>
+      </w:r>
+      <w:r>
+        <w:rPr/>
+        <w:t xml:space="preserve">So what will it be? Interested? You look quite a bit tougher than most of the street rats we get here, </w:t>
+      </w:r>
+      <w:r>
+        <w:rPr/>
+        <w:t>although so did that Southerner.</w:t>
+      </w:r>
+      <w:r>
+        <w:rPr/>
+        <w:t xml:space="preserve"> There is a nice prize if you're good enough to beat three of us, and we can give you lodging if you can take on two.”</w:t>
+      </w:r>
+    </w:p>
+    <w:p>
+      <w:pPr>
+        <w:pStyle w:val="Normal"/>
+        <w:rPr/>
+      </w:pPr>
+      <w:r>
+        <w:rPr/>
+      </w:r>
+    </w:p>
+    <w:p>
+      <w:pPr>
+        <w:pStyle w:val="Normal"/>
+        <w:rPr/>
+      </w:pPr>
+      <w:r>
+        <w:rPr/>
+        <w:t>“</w:t>
+      </w:r>
+      <w:r>
+        <w:rPr/>
+        <w:t>At once?</w:t>
       </w:r>
       <w:r>
         <w:rPr/>
@@ -3044,154 +5702,129 @@
       </w:r>
       <w:r>
         <w:rPr/>
-        <w:t>Laurent said. “But one that will come uncomfortable close, closer than you probably want.”</w:t>
-      </w:r>
-    </w:p>
-    <w:p>
-      <w:pPr>
-        <w:pStyle w:val="Normal"/>
-        <w:rPr/>
-      </w:pPr>
-      <w:r>
-        <w:rPr/>
-      </w:r>
-    </w:p>
-    <w:p>
-      <w:pPr>
-        <w:pStyle w:val="Normal"/>
-        <w:rPr/>
-      </w:pPr>
-      <w:r>
-        <w:rPr/>
-        <w:t>Durand nodded, and continued his rowing.</w:t>
-      </w:r>
-    </w:p>
-    <w:p>
-      <w:pPr>
-        <w:pStyle w:val="Normal"/>
-        <w:rPr/>
-      </w:pPr>
-      <w:r>
-        <w:rPr/>
-      </w:r>
-    </w:p>
-    <w:p>
-      <w:pPr>
-        <w:pStyle w:val="Normal"/>
-        <w:rPr/>
-      </w:pPr>
-      <w:r>
-        <w:rPr/>
-      </w:r>
-    </w:p>
-    <w:p>
-      <w:pPr>
-        <w:pStyle w:val="Normal"/>
-        <w:rPr/>
-      </w:pPr>
-      <w:r>
-        <w:rPr/>
-        <w:t xml:space="preserve"> </w:t>
-      </w:r>
-    </w:p>
-    <w:p>
-      <w:pPr>
-        <w:pStyle w:val="Normal"/>
-        <w:rPr/>
-      </w:pPr>
-      <w:r>
-        <w:rPr/>
-      </w:r>
-    </w:p>
-    <w:p>
-      <w:pPr>
-        <w:pStyle w:val="Normal"/>
-        <w:rPr/>
-      </w:pPr>
-      <w:r>
-        <w:rPr/>
-      </w:r>
-    </w:p>
-    <w:p>
-      <w:pPr>
-        <w:pStyle w:val="Normal"/>
-        <w:rPr/>
-      </w:pPr>
-      <w:r>
-        <w:rPr/>
-      </w:r>
-    </w:p>
-    <w:p>
-      <w:pPr>
-        <w:pStyle w:val="Normal"/>
-        <w:rPr/>
-      </w:pPr>
-      <w:r>
-        <w:rPr/>
-      </w:r>
-    </w:p>
-    <w:p>
-      <w:pPr>
-        <w:pStyle w:val="Normal"/>
-        <w:rPr/>
-      </w:pPr>
-      <w:r>
-        <w:rPr/>
-      </w:r>
-    </w:p>
-    <w:p>
-      <w:pPr>
-        <w:pStyle w:val="Normal"/>
-        <w:rPr/>
-      </w:pPr>
-      <w:r>
-        <w:rPr/>
-      </w:r>
-    </w:p>
-    <w:p>
-      <w:pPr>
-        <w:pStyle w:val="Normal"/>
-        <w:rPr/>
-      </w:pPr>
-      <w:r>
-        <w:rPr/>
-      </w:r>
-    </w:p>
-    <w:p>
-      <w:pPr>
-        <w:pStyle w:val="Normal"/>
-        <w:rPr/>
-      </w:pPr>
-      <w:r>
-        <w:rPr/>
-      </w:r>
-    </w:p>
-    <w:p>
-      <w:pPr>
-        <w:pStyle w:val="Normal"/>
-        <w:rPr/>
-      </w:pPr>
-      <w:r>
-        <w:rPr/>
-        <w:t xml:space="preserve"> </w:t>
-      </w:r>
-    </w:p>
-    <w:p>
-      <w:pPr>
-        <w:pStyle w:val="Normal"/>
-        <w:rPr/>
-      </w:pPr>
-      <w:r>
-        <w:rPr/>
-      </w:r>
-    </w:p>
-    <w:p>
-      <w:pPr>
-        <w:pStyle w:val="Normal"/>
-        <w:rPr/>
-      </w:pPr>
-      <w:r>
-        <w:rPr/>
+        <w:t>Durand asked, his mouth moving before he thought.</w:t>
+      </w:r>
+    </w:p>
+    <w:p>
+      <w:pPr>
+        <w:pStyle w:val="Normal"/>
+        <w:rPr/>
+      </w:pPr>
+      <w:r>
+        <w:rPr/>
+      </w:r>
+    </w:p>
+    <w:p>
+      <w:pPr>
+        <w:pStyle w:val="Normal"/>
+        <w:rPr/>
+      </w:pPr>
+      <w:r>
+        <w:rPr/>
+        <w:t>“</w:t>
+      </w:r>
+      <w:r>
+        <w:rPr/>
+        <w:t>What? No. Of course not. One at a time. We're not butchers. Its Kerack! He wants to see sport, not a beat down. This is his place don't you know.</w:t>
+      </w:r>
+      <w:r>
+        <w:rPr/>
+        <w:t>”</w:t>
+      </w:r>
+    </w:p>
+    <w:p>
+      <w:pPr>
+        <w:pStyle w:val="Normal"/>
+        <w:rPr/>
+      </w:pPr>
+      <w:r>
+        <w:rPr/>
+      </w:r>
+    </w:p>
+    <w:p>
+      <w:pPr>
+        <w:pStyle w:val="Normal"/>
+        <w:rPr/>
+      </w:pPr>
+      <w:r>
+        <w:rPr/>
+        <w:t>Durand nodded and glanced backward. “Thanks for the offer, but I think I will try someplace else.”</w:t>
+      </w:r>
+    </w:p>
+    <w:p>
+      <w:pPr>
+        <w:pStyle w:val="Normal"/>
+        <w:rPr/>
+      </w:pPr>
+      <w:r>
+        <w:rPr/>
+      </w:r>
+    </w:p>
+    <w:p>
+      <w:pPr>
+        <w:pStyle w:val="Normal"/>
+        <w:rPr/>
+      </w:pPr>
+      <w:r>
+        <w:rPr/>
+        <w:t xml:space="preserve">The other man shrugged. “Suit yourself.” he said, before going back inside and closing the door. </w:t>
+      </w:r>
+    </w:p>
+    <w:p>
+      <w:pPr>
+        <w:pStyle w:val="Normal"/>
+        <w:rPr/>
+      </w:pPr>
+      <w:r>
+        <w:rPr/>
+      </w:r>
+    </w:p>
+    <w:p>
+      <w:pPr>
+        <w:pStyle w:val="Normal"/>
+        <w:rPr/>
+      </w:pPr>
+      <w:r>
+        <w:rPr/>
+        <w:t xml:space="preserve">Durand heard sounds of cheering from inside and possibly the sound of metal on metal. Gods, those addled Kerack worshipers were having armed combat? The place must be completely destroyed on the inside.  </w:t>
+      </w:r>
+    </w:p>
+    <w:p>
+      <w:pPr>
+        <w:pStyle w:val="Normal"/>
+        <w:rPr/>
+      </w:pPr>
+      <w:r>
+        <w:rPr/>
+      </w:r>
+    </w:p>
+    <w:p>
+      <w:pPr>
+        <w:pStyle w:val="Normal"/>
+        <w:rPr/>
+      </w:pPr>
+      <w:r>
+        <w:rPr/>
+        <w:t>Shaking his head, he walked back the way he had come.</w:t>
+      </w:r>
+    </w:p>
+    <w:p>
+      <w:pPr>
+        <w:pStyle w:val="Normal"/>
+        <w:rPr/>
+      </w:pPr>
+      <w:r>
+        <w:rPr/>
+      </w:r>
+    </w:p>
+    <w:p>
+      <w:pPr>
+        <w:pStyle w:val="Normal"/>
+        <w:rPr/>
+      </w:pPr>
+      <w:r>
+        <w:rPr/>
+        <w:t>It was later now, and the fine shops were closing down first. Many of the merchants, especially the finer ones, lived atop their shops and took all the most valuable things up with them when they retired.</w:t>
       </w:r>
     </w:p>
     <w:sectPr>

</xml_diff>

<commit_message>
Mostly finished Merrin's Ford
</commit_message>
<xml_diff>
--- a/Stories/Outbox/D&D World/Waveside Query.docx
+++ b/Stories/Outbox/D&D World/Waveside Query.docx
@@ -28,7 +28,15 @@
       </w:pPr>
       <w:r>
         <w:rPr/>
-        <w:t xml:space="preserve">The sun was barely risen, and yet his body had commanded him awake. He was fine with this turn of events. Although as Secretary to the Supreme Commander, he held an incredible amount of power, it was interesting how all that always seemed to turn to responsibility. As Durand once complained, it you are the one that gets to make the decision, you have to make the decision. </w:t>
+        <w:t>The sun was barely risen, and yet his body had commanded him awake. He was fine with this turn of events. Although as Secretary to the Supreme Commander, he held an incredible amount of power, it was interesting how all that always seemed to turn to responsibility. As Durand once complained, i</w:t>
+      </w:r>
+      <w:r>
+        <w:rPr/>
+        <w:t>f</w:t>
+      </w:r>
+      <w:r>
+        <w:rPr/>
+        <w:t xml:space="preserve"> you are the one that gets to make the decision, you have to make the decision. </w:t>
       </w:r>
     </w:p>
     <w:p>
@@ -142,7 +150,23 @@
       </w:pPr>
       <w:r>
         <w:rPr/>
-        <w:t xml:space="preserve">There was a formation of men down there, attending to some task. Raising an eyebrow he tried to hear what was going on. The Sargent shouted. </w:t>
+        <w:t xml:space="preserve">There was a formation of men down there, attending to some task. Raising an eyebrow he tried to hear what was going on. The </w:t>
+      </w:r>
+      <w:r>
+        <w:rPr/>
+        <w:t>s</w:t>
+      </w:r>
+      <w:r>
+        <w:rPr/>
+        <w:t>arge</w:t>
+      </w:r>
+      <w:r>
+        <w:rPr/>
+        <w:t>a</w:t>
+      </w:r>
+      <w:r>
+        <w:rPr/>
+        <w:t xml:space="preserve">nt shouted. </w:t>
       </w:r>
     </w:p>
     <w:p>
@@ -237,7 +261,15 @@
       </w:pPr>
       <w:r>
         <w:rPr/>
-        <w:t xml:space="preserve">He laced up his traveling boots and was pleased to see that they still held dirt from his last excursion. It was far too long since he had been able to do field work. Desk work had its merits, and by all accounts he was good at it, but field work was what he had been advanced for, and he hated to think about his skills atrophying. As it late mother used to say when disappointed about his lack of wife: he certainly wasn't getting any younger. </w:t>
+        <w:t xml:space="preserve">He laced up his traveling boots and was pleased to see that they still held dirt from his last excursion. It was far too long since he had been able to do field work. Desk work had its merits, and by all accounts he was good at it, but field work was what he had been advanced for, and he hated to think about his skills atrophying. As </w:t>
+      </w:r>
+      <w:r>
+        <w:rPr/>
+        <w:t>his</w:t>
+      </w:r>
+      <w:r>
+        <w:rPr/>
+        <w:t xml:space="preserve"> late mother used to say when disappointed about his lack of wife: he certainly wasn't getting any younger. </w:t>
       </w:r>
     </w:p>
     <w:p>
@@ -354,7 +386,23 @@
       </w:pPr>
       <w:r>
         <w:rPr/>
-        <w:t xml:space="preserve">He walked down the cobbled street for a ways, watching the Sargent order the misbehaving men towards the nearest access to the walls. He almost felt sorry for them. </w:t>
+        <w:t xml:space="preserve">He walked down the cobbled street for a ways, watching the </w:t>
+      </w:r>
+      <w:r>
+        <w:rPr/>
+        <w:t>s</w:t>
+      </w:r>
+      <w:r>
+        <w:rPr/>
+        <w:t>arge</w:t>
+      </w:r>
+      <w:r>
+        <w:rPr/>
+        <w:t>a</w:t>
+      </w:r>
+      <w:r>
+        <w:rPr/>
+        <w:t xml:space="preserve">nt order the misbehaving men towards the nearest access to the walls. He almost felt sorry for them. </w:t>
       </w:r>
     </w:p>
     <w:p>
@@ -5740,7 +5788,7 @@
       <w:pPr>
         <w:pStyle w:val="Normal"/>
         <w:pBdr>
-          <w:bottom w:val="single" w:sz="2" w:space="2" w:color="000000"/>
+          <w:bottom w:val="single" w:sz="2" w:space="2" w:color="000001"/>
         </w:pBdr>
         <w:rPr/>
       </w:pPr>
@@ -6098,19 +6146,2066 @@
     <w:p>
       <w:pPr>
         <w:pStyle w:val="Normal"/>
-        <w:rPr/>
-      </w:pPr>
-      <w:r>
-        <w:rPr/>
-      </w:r>
-    </w:p>
-    <w:p>
-      <w:pPr>
-        <w:pStyle w:val="Normal"/>
-        <w:rPr/>
-      </w:pPr>
-      <w:r>
-        <w:rPr/>
+        <w:pBdr>
+          <w:bottom w:val="single" w:sz="2" w:space="2" w:color="000000"/>
+        </w:pBdr>
+        <w:rPr/>
+      </w:pPr>
+      <w:r>
+        <w:rPr/>
+      </w:r>
+    </w:p>
+    <w:p>
+      <w:pPr>
+        <w:pStyle w:val="Normal"/>
+        <w:rPr/>
+      </w:pPr>
+      <w:r>
+        <w:rPr/>
+      </w:r>
+    </w:p>
+    <w:p>
+      <w:pPr>
+        <w:pStyle w:val="Normal"/>
+        <w:rPr/>
+      </w:pPr>
+      <w:r>
+        <w:rPr/>
+        <w:t xml:space="preserve">The interior </w:t>
+      </w:r>
+      <w:r>
+        <w:rPr/>
+        <w:t>was well lit and loud. It was clear from the moment that they walked in that the place was popular. Gruff veterans, overly loud recruit and one or two low ranking officers crowded the main bar with small groups at dirty windows on eaither side of the door.</w:t>
+      </w:r>
+    </w:p>
+    <w:p>
+      <w:pPr>
+        <w:pStyle w:val="Normal"/>
+        <w:rPr/>
+      </w:pPr>
+      <w:r>
+        <w:rPr/>
+      </w:r>
+    </w:p>
+    <w:p>
+      <w:pPr>
+        <w:pStyle w:val="Normal"/>
+        <w:rPr/>
+      </w:pPr>
+      <w:r>
+        <w:rPr/>
+        <w:t xml:space="preserve">Durand quickly looked around and noticed </w:t>
+      </w:r>
+      <w:r>
+        <w:rPr/>
+        <w:t xml:space="preserve">at least five or six bar maids, and two bartenders. In addition, two older people sometimes tended to the officers or one of the larger groups. He seemed to have lost Laurent as he stood there somewhat awkwardly. </w:t>
+      </w:r>
+    </w:p>
+    <w:p>
+      <w:pPr>
+        <w:pStyle w:val="Normal"/>
+        <w:rPr/>
+      </w:pPr>
+      <w:r>
+        <w:rPr/>
+      </w:r>
+    </w:p>
+    <w:p>
+      <w:pPr>
+        <w:pStyle w:val="Normal"/>
+        <w:rPr/>
+      </w:pPr>
+      <w:r>
+        <w:rPr/>
+        <w:t xml:space="preserve">Laurent approached an older woman, dressed in a long green outfit, with minor silver tracing. </w:t>
+      </w:r>
+    </w:p>
+    <w:p>
+      <w:pPr>
+        <w:pStyle w:val="Normal"/>
+        <w:rPr/>
+      </w:pPr>
+      <w:r>
+        <w:rPr/>
+      </w:r>
+    </w:p>
+    <w:p>
+      <w:pPr>
+        <w:pStyle w:val="Normal"/>
+        <w:rPr/>
+      </w:pPr>
+      <w:r>
+        <w:rPr/>
+        <w:t>She recognized him after he waved to her, and she enveloped him in a sincere looking hug. He looked a bit embarressed, but no one but Durand seemed to notice.</w:t>
+      </w:r>
+    </w:p>
+    <w:p>
+      <w:pPr>
+        <w:pStyle w:val="Normal"/>
+        <w:rPr/>
+      </w:pPr>
+      <w:r>
+        <w:rPr/>
+      </w:r>
+    </w:p>
+    <w:p>
+      <w:pPr>
+        <w:pStyle w:val="Normal"/>
+        <w:rPr/>
+      </w:pPr>
+      <w:r>
+        <w:rPr/>
+        <w:t>“</w:t>
+      </w:r>
+      <w:r>
+        <w:rPr/>
+        <w:t>Laurent!” She said, backing up and looking at him. She motioned to one of the barmaids, to take over for her on one of the groups.</w:t>
+      </w:r>
+    </w:p>
+    <w:p>
+      <w:pPr>
+        <w:pStyle w:val="Normal"/>
+        <w:rPr/>
+      </w:pPr>
+      <w:r>
+        <w:rPr/>
+      </w:r>
+    </w:p>
+    <w:p>
+      <w:pPr>
+        <w:pStyle w:val="Normal"/>
+        <w:rPr/>
+      </w:pPr>
+      <w:r>
+        <w:rPr/>
+        <w:t>“</w:t>
+      </w:r>
+      <w:r>
+        <w:rPr/>
+        <w:t>How have you been? Its been months!” She said.</w:t>
+      </w:r>
+    </w:p>
+    <w:p>
+      <w:pPr>
+        <w:pStyle w:val="Normal"/>
+        <w:rPr/>
+      </w:pPr>
+      <w:r>
+        <w:rPr/>
+      </w:r>
+    </w:p>
+    <w:p>
+      <w:pPr>
+        <w:pStyle w:val="Normal"/>
+        <w:rPr/>
+      </w:pPr>
+      <w:r>
+        <w:rPr/>
+        <w:t>“</w:t>
+      </w:r>
+      <w:r>
+        <w:rPr/>
+        <w:t>Yes, well, work has taken me elsewhere, usually in the capital.” He said, smiling. It looked authentic.</w:t>
+      </w:r>
+    </w:p>
+    <w:p>
+      <w:pPr>
+        <w:pStyle w:val="Normal"/>
+        <w:rPr/>
+      </w:pPr>
+      <w:r>
+        <w:rPr/>
+      </w:r>
+    </w:p>
+    <w:p>
+      <w:pPr>
+        <w:pStyle w:val="Normal"/>
+        <w:rPr/>
+      </w:pPr>
+      <w:r>
+        <w:rPr/>
+        <w:t xml:space="preserve">She looked up and noticed Durand. </w:t>
+      </w:r>
+    </w:p>
+    <w:p>
+      <w:pPr>
+        <w:pStyle w:val="Normal"/>
+        <w:rPr/>
+      </w:pPr>
+      <w:r>
+        <w:rPr/>
+      </w:r>
+    </w:p>
+    <w:p>
+      <w:pPr>
+        <w:pStyle w:val="Normal"/>
+        <w:rPr/>
+      </w:pPr>
+      <w:r>
+        <w:rPr/>
+        <w:t>“</w:t>
+      </w:r>
+      <w:r>
+        <w:rPr/>
+        <w:t>Sorry, one second, Laurent.” she walked past him and to Durand. “What can I do for you?” She asked.</w:t>
+      </w:r>
+    </w:p>
+    <w:p>
+      <w:pPr>
+        <w:pStyle w:val="Normal"/>
+        <w:rPr/>
+      </w:pPr>
+      <w:r>
+        <w:rPr/>
+      </w:r>
+    </w:p>
+    <w:p>
+      <w:pPr>
+        <w:pStyle w:val="Normal"/>
+        <w:rPr/>
+      </w:pPr>
+      <w:r>
+        <w:rPr/>
+        <w:t>As Durand tried to think of how to introduce himself, Laurent took over for him, approaching from behind.</w:t>
+      </w:r>
+    </w:p>
+    <w:p>
+      <w:pPr>
+        <w:pStyle w:val="Normal"/>
+        <w:rPr/>
+      </w:pPr>
+      <w:r>
+        <w:rPr/>
+      </w:r>
+    </w:p>
+    <w:p>
+      <w:pPr>
+        <w:pStyle w:val="Normal"/>
+        <w:rPr/>
+      </w:pPr>
+      <w:r>
+        <w:rPr/>
+        <w:t>“</w:t>
+      </w:r>
+      <w:r>
+        <w:rPr/>
+        <w:t>Actually Aunt, this is my commanding officer, Lieutenant Merrill.”</w:t>
+      </w:r>
+    </w:p>
+    <w:p>
+      <w:pPr>
+        <w:pStyle w:val="Normal"/>
+        <w:rPr/>
+      </w:pPr>
+      <w:r>
+        <w:rPr/>
+      </w:r>
+    </w:p>
+    <w:p>
+      <w:pPr>
+        <w:pStyle w:val="Normal"/>
+        <w:rPr/>
+      </w:pPr>
+      <w:r>
+        <w:rPr/>
+        <w:t>“</w:t>
+      </w:r>
+      <w:r>
+        <w:rPr/>
+        <w:t>Lieutenant.</w:t>
+      </w:r>
+      <w:r>
+        <w:rPr/>
+        <w:t xml:space="preserve">” </w:t>
+      </w:r>
+      <w:r>
+        <w:rPr/>
+        <w:t>She said, holding out a hand. “Its nice to meet you, although I must apologise, Laurent has been neglectful in keeping us up to date with his goings on, so I can't say I've heard of you.”</w:t>
+      </w:r>
+    </w:p>
+    <w:p>
+      <w:pPr>
+        <w:pStyle w:val="Normal"/>
+        <w:rPr/>
+      </w:pPr>
+      <w:r>
+        <w:rPr/>
+      </w:r>
+    </w:p>
+    <w:p>
+      <w:pPr>
+        <w:pStyle w:val="Normal"/>
+        <w:rPr/>
+      </w:pPr>
+      <w:r>
+        <w:rPr/>
+        <w:t>“</w:t>
+      </w:r>
+      <w:r>
+        <w:rPr/>
+        <w:t>Well, its all the same. Laurent was just assigned to my command, one of my previous adjuncts broke his leg after a nasty fall.</w:t>
+      </w:r>
+      <w:r>
+        <w:rPr/>
+        <w:t>”</w:t>
+      </w:r>
+    </w:p>
+    <w:p>
+      <w:pPr>
+        <w:pStyle w:val="Normal"/>
+        <w:rPr/>
+      </w:pPr>
+      <w:r>
+        <w:rPr/>
+      </w:r>
+    </w:p>
+    <w:p>
+      <w:pPr>
+        <w:pStyle w:val="Normal"/>
+        <w:rPr/>
+      </w:pPr>
+      <w:r>
+        <w:rPr/>
+        <w:t>“</w:t>
+      </w:r>
+      <w:r>
+        <w:rPr/>
+        <w:t>I'm sorry to hear that. Although I'm glad our Laurent can be of use to you.</w:t>
+      </w:r>
+      <w:r>
+        <w:rPr/>
+        <w:t xml:space="preserve">” </w:t>
+      </w:r>
+      <w:r>
+        <w:rPr/>
+        <w:t xml:space="preserve">Magda said. </w:t>
+      </w:r>
+    </w:p>
+    <w:p>
+      <w:pPr>
+        <w:pStyle w:val="Normal"/>
+        <w:rPr/>
+      </w:pPr>
+      <w:r>
+        <w:rPr/>
+      </w:r>
+    </w:p>
+    <w:p>
+      <w:pPr>
+        <w:pStyle w:val="Normal"/>
+        <w:rPr/>
+      </w:pPr>
+      <w:r>
+        <w:rPr/>
+        <w:t>“</w:t>
+      </w:r>
+      <w:r>
+        <w:rPr/>
+        <w:t>I've heard good things from his previous assignment, I believe he will help keep things running.</w:t>
+      </w:r>
+      <w:r>
+        <w:rPr/>
+        <w:t xml:space="preserve">” </w:t>
+      </w:r>
+      <w:r>
+        <w:rPr/>
+        <w:t>Durand said.</w:t>
+      </w:r>
+    </w:p>
+    <w:p>
+      <w:pPr>
+        <w:pStyle w:val="Normal"/>
+        <w:rPr/>
+      </w:pPr>
+      <w:r>
+        <w:rPr/>
+      </w:r>
+    </w:p>
+    <w:p>
+      <w:pPr>
+        <w:pStyle w:val="Normal"/>
+        <w:rPr/>
+      </w:pPr>
+      <w:r>
+        <w:rPr/>
+        <w:t>“</w:t>
+      </w:r>
+      <w:r>
+        <w:rPr/>
+        <w:t>And what brings you to Merin's Ford, Lieutenant Merrill?</w:t>
+      </w:r>
+      <w:r>
+        <w:rPr/>
+        <w:t xml:space="preserve">” </w:t>
+      </w:r>
+      <w:r>
+        <w:rPr/>
+        <w:t>She asked, ushering them to a more private room.</w:t>
+      </w:r>
+    </w:p>
+    <w:p>
+      <w:pPr>
+        <w:pStyle w:val="Normal"/>
+        <w:rPr/>
+      </w:pPr>
+      <w:r>
+        <w:rPr/>
+      </w:r>
+    </w:p>
+    <w:p>
+      <w:pPr>
+        <w:pStyle w:val="Normal"/>
+        <w:rPr/>
+      </w:pPr>
+      <w:r>
+        <w:rPr/>
+        <w:t>“</w:t>
+      </w:r>
+      <w:r>
+        <w:rPr/>
+        <w:t>Well, its military business, so I can't go into details,</w:t>
+      </w:r>
+      <w:r>
+        <w:rPr/>
+        <w:t xml:space="preserve">” </w:t>
+      </w:r>
+      <w:r>
+        <w:rPr/>
+        <w:t xml:space="preserve">Durand cautioned, “but we have some supply work to do in Swan.” A quick glance told him that his fascade was acceptable with Laurent. </w:t>
+      </w:r>
+    </w:p>
+    <w:p>
+      <w:pPr>
+        <w:pStyle w:val="Normal"/>
+        <w:rPr/>
+      </w:pPr>
+      <w:r>
+        <w:rPr/>
+      </w:r>
+    </w:p>
+    <w:p>
+      <w:pPr>
+        <w:pStyle w:val="Normal"/>
+        <w:rPr/>
+      </w:pPr>
+      <w:r>
+        <w:rPr/>
+        <w:t>“</w:t>
+      </w:r>
+      <w:r>
+        <w:rPr/>
+        <w:t>But we obviously don't want to bore you with procedural things. The Guardsman, eh? I assume you get some raised eyebrows about that, if this is a military focused inn.”</w:t>
+      </w:r>
+    </w:p>
+    <w:p>
+      <w:pPr>
+        <w:pStyle w:val="Normal"/>
+        <w:rPr/>
+      </w:pPr>
+      <w:r>
+        <w:rPr/>
+      </w:r>
+    </w:p>
+    <w:p>
+      <w:pPr>
+        <w:pStyle w:val="Normal"/>
+        <w:rPr/>
+      </w:pPr>
+      <w:r>
+        <w:rPr/>
+        <w:t>Laurent winked and let Durand talk as the group sat down at a small circular table. It was plain wood, but the chairs were sturdy and the room was lit with a simple chandelier with several candles. There was no door to the room, but a heavy curtain seperated them from the main chamber.</w:t>
+      </w:r>
+    </w:p>
+    <w:p>
+      <w:pPr>
+        <w:pStyle w:val="Normal"/>
+        <w:rPr/>
+      </w:pPr>
+      <w:r>
+        <w:rPr/>
+      </w:r>
+    </w:p>
+    <w:p>
+      <w:pPr>
+        <w:pStyle w:val="Normal"/>
+        <w:rPr/>
+      </w:pPr>
+      <w:r>
+        <w:rPr/>
+        <w:t>“</w:t>
+      </w:r>
+      <w:r>
+        <w:rPr/>
+        <w:t>I mean,</w:t>
+      </w:r>
+      <w:r>
+        <w:rPr/>
+        <w:t xml:space="preserve">” </w:t>
+      </w:r>
+      <w:r>
+        <w:rPr/>
+        <w:t>Durand continued, “guardsman now referrs to the civil guard, but I imagine this inn dates back to before the distinction mattered.”</w:t>
+      </w:r>
+    </w:p>
+    <w:p>
+      <w:pPr>
+        <w:pStyle w:val="Normal"/>
+        <w:rPr/>
+      </w:pPr>
+      <w:r>
+        <w:rPr/>
+      </w:r>
+    </w:p>
+    <w:p>
+      <w:pPr>
+        <w:pStyle w:val="Normal"/>
+        <w:rPr/>
+      </w:pPr>
+      <w:r>
+        <w:rPr/>
+        <w:t>“</w:t>
+      </w:r>
+      <w:r>
+        <w:rPr/>
+        <w:t>Right you are! You seem to know your history.</w:t>
+      </w:r>
+      <w:r>
+        <w:rPr/>
+        <w:t xml:space="preserve">” </w:t>
+      </w:r>
+      <w:r>
+        <w:rPr/>
+        <w:t>Magda said, smiling. “You'd be amazed how many soldiers, even officers, question us about that. Obviously a inn for guardsman as the modern use has it would be quite rediculous as of course they live in the city they are defending. No it is as you describe, this inn dates back to a decade after the founding of Merin's Ford, and has been in the family ever since.”</w:t>
+      </w:r>
+    </w:p>
+    <w:p>
+      <w:pPr>
+        <w:pStyle w:val="Normal"/>
+        <w:rPr/>
+      </w:pPr>
+      <w:r>
+        <w:rPr/>
+      </w:r>
+    </w:p>
+    <w:p>
+      <w:pPr>
+        <w:pStyle w:val="Normal"/>
+        <w:rPr/>
+      </w:pPr>
+      <w:r>
+        <w:rPr/>
+        <w:t>“</w:t>
+      </w:r>
+      <w:r>
+        <w:rPr/>
+        <w:t>That is very impressive mam. I see that the place is very popular.</w:t>
+      </w:r>
+      <w:r>
+        <w:rPr/>
+        <w:t xml:space="preserve">” </w:t>
+      </w:r>
+      <w:r>
+        <w:rPr/>
+        <w:t>Durand said.</w:t>
+      </w:r>
+    </w:p>
+    <w:p>
+      <w:pPr>
+        <w:pStyle w:val="Normal"/>
+        <w:rPr/>
+      </w:pPr>
+      <w:r>
+        <w:rPr/>
+      </w:r>
+    </w:p>
+    <w:p>
+      <w:pPr>
+        <w:pStyle w:val="Normal"/>
+        <w:rPr/>
+      </w:pPr>
+      <w:r>
+        <w:rPr/>
+        <w:t>“</w:t>
+      </w:r>
+      <w:r>
+        <w:rPr/>
+        <w:t>Yes, although we have not figured out who will run it when Lucious and I grow too old. We never had any children you see, and Laurent seems to have chosen a different path in life.” She said, looking breifly at Laurent, who met her gaze. “...Not that there is anything wrong with a career in the military” She said, hastily trying not to hurt Durand's pride.</w:t>
+      </w:r>
+    </w:p>
+    <w:p>
+      <w:pPr>
+        <w:pStyle w:val="Normal"/>
+        <w:rPr/>
+      </w:pPr>
+      <w:r>
+        <w:rPr/>
+      </w:r>
+    </w:p>
+    <w:p>
+      <w:pPr>
+        <w:pStyle w:val="Normal"/>
+        <w:rPr/>
+      </w:pPr>
+      <w:r>
+        <w:rPr/>
+        <w:t>“</w:t>
+      </w:r>
+      <w:r>
+        <w:rPr/>
+        <w:t>I must admit. There are times I thought it would be better to own a shop or an inn.</w:t>
+      </w:r>
+      <w:r>
+        <w:rPr/>
+        <w:t xml:space="preserve">” </w:t>
+      </w:r>
+      <w:r>
+        <w:rPr/>
+        <w:t>Durand said, growing whistful.</w:t>
+      </w:r>
+    </w:p>
+    <w:p>
+      <w:pPr>
+        <w:pStyle w:val="Normal"/>
+        <w:rPr/>
+      </w:pPr>
+      <w:r>
+        <w:rPr/>
+      </w:r>
+    </w:p>
+    <w:p>
+      <w:pPr>
+        <w:pStyle w:val="Normal"/>
+        <w:rPr/>
+      </w:pPr>
+      <w:r>
+        <w:rPr/>
+        <w:t>“</w:t>
+      </w:r>
+      <w:r>
+        <w:rPr/>
+        <w:t>Ha!</w:t>
+      </w:r>
+      <w:r>
+        <w:rPr/>
+        <w:t xml:space="preserve">” </w:t>
+      </w:r>
+      <w:r>
+        <w:rPr/>
+        <w:t xml:space="preserve">Magda cackled, clapping her hands together. “Well, its settled then I suppose. You'll just have to take over for us when the time comes.” She said, winking to show she was just joking. </w:t>
+      </w:r>
+    </w:p>
+    <w:p>
+      <w:pPr>
+        <w:pStyle w:val="Normal"/>
+        <w:rPr/>
+      </w:pPr>
+      <w:r>
+        <w:rPr/>
+      </w:r>
+    </w:p>
+    <w:p>
+      <w:pPr>
+        <w:pStyle w:val="Normal"/>
+        <w:rPr/>
+      </w:pPr>
+      <w:r>
+        <w:rPr/>
+        <w:t>“</w:t>
+      </w:r>
+      <w:r>
+        <w:rPr/>
+        <w:t>Perhaps!</w:t>
+      </w:r>
+      <w:r>
+        <w:rPr/>
+        <w:t xml:space="preserve">” </w:t>
+      </w:r>
+      <w:r>
+        <w:rPr/>
+        <w:t xml:space="preserve">Durand laughed. </w:t>
+      </w:r>
+    </w:p>
+    <w:p>
+      <w:pPr>
+        <w:pStyle w:val="Normal"/>
+        <w:rPr/>
+      </w:pPr>
+      <w:r>
+        <w:rPr/>
+      </w:r>
+    </w:p>
+    <w:p>
+      <w:pPr>
+        <w:pStyle w:val="Normal"/>
+        <w:rPr/>
+      </w:pPr>
+      <w:r>
+        <w:rPr/>
+        <w:t>“</w:t>
+      </w:r>
+      <w:r>
+        <w:rPr/>
+        <w:t>Sir. Perhaps you'd like something to eat? We didn't stop at all on the way here.</w:t>
+      </w:r>
+      <w:r>
+        <w:rPr/>
+        <w:t xml:space="preserve">” </w:t>
+      </w:r>
+      <w:r>
+        <w:rPr/>
+        <w:t>Laurent offered.</w:t>
+      </w:r>
+    </w:p>
+    <w:p>
+      <w:pPr>
+        <w:pStyle w:val="Normal"/>
+        <w:rPr/>
+      </w:pPr>
+      <w:r>
+        <w:rPr/>
+      </w:r>
+    </w:p>
+    <w:p>
+      <w:pPr>
+        <w:pStyle w:val="Normal"/>
+        <w:rPr/>
+      </w:pPr>
+      <w:r>
+        <w:rPr/>
+        <w:t>“</w:t>
+      </w:r>
+      <w:r>
+        <w:rPr/>
+        <w:t>Actually...</w:t>
+      </w:r>
+      <w:r>
+        <w:rPr/>
+        <w:t xml:space="preserve">” </w:t>
+      </w:r>
+      <w:r>
+        <w:rPr/>
+        <w:t>Durand said, holding up a hand. But Magda was already off her seat.</w:t>
+      </w:r>
+    </w:p>
+    <w:p>
+      <w:pPr>
+        <w:pStyle w:val="Normal"/>
+        <w:rPr/>
+      </w:pPr>
+      <w:r>
+        <w:rPr/>
+      </w:r>
+    </w:p>
+    <w:p>
+      <w:pPr>
+        <w:pStyle w:val="Normal"/>
+        <w:rPr/>
+      </w:pPr>
+      <w:r>
+        <w:rPr/>
+        <w:t>“</w:t>
+      </w:r>
+      <w:r>
+        <w:rPr/>
+        <w:t>Is that the case?</w:t>
+      </w:r>
+      <w:r>
+        <w:rPr/>
+        <w:t xml:space="preserve">” </w:t>
+      </w:r>
+      <w:r>
+        <w:rPr/>
+        <w:t xml:space="preserve">She asked, I will have something made up for you in a hurry! Do you like lamb stew?” She said, presumably gesturing to where the kitchen was. </w:t>
+      </w:r>
+    </w:p>
+    <w:p>
+      <w:pPr>
+        <w:pStyle w:val="Normal"/>
+        <w:rPr/>
+      </w:pPr>
+      <w:r>
+        <w:rPr/>
+      </w:r>
+    </w:p>
+    <w:p>
+      <w:pPr>
+        <w:pStyle w:val="Normal"/>
+        <w:rPr/>
+      </w:pPr>
+      <w:r>
+        <w:rPr/>
+        <w:t>“</w:t>
+      </w:r>
+      <w:r>
+        <w:rPr/>
+        <w:t>Well, I was going to say I wasn't hungry, but that sounds pretty good right about now.” Durand admitted.</w:t>
+      </w:r>
+    </w:p>
+    <w:p>
+      <w:pPr>
+        <w:pStyle w:val="Normal"/>
+        <w:rPr/>
+      </w:pPr>
+      <w:r>
+        <w:rPr/>
+      </w:r>
+    </w:p>
+    <w:p>
+      <w:pPr>
+        <w:pStyle w:val="Normal"/>
+        <w:rPr/>
+      </w:pPr>
+      <w:r>
+        <w:rPr/>
+        <w:t>Magda beamed and dissapeared fromt eh room. Durand waited until he was sure she had left.</w:t>
+      </w:r>
+    </w:p>
+    <w:p>
+      <w:pPr>
+        <w:pStyle w:val="Normal"/>
+        <w:rPr/>
+      </w:pPr>
+      <w:r>
+        <w:rPr/>
+      </w:r>
+    </w:p>
+    <w:p>
+      <w:pPr>
+        <w:pStyle w:val="Normal"/>
+        <w:rPr/>
+      </w:pPr>
+      <w:r>
+        <w:rPr/>
+        <w:t>“</w:t>
+      </w:r>
+      <w:r>
+        <w:rPr/>
+        <w:t>Whats the deal Laurent? She seem s nice enough.”</w:t>
+      </w:r>
+    </w:p>
+    <w:p>
+      <w:pPr>
+        <w:pStyle w:val="Normal"/>
+        <w:rPr/>
+      </w:pPr>
+      <w:r>
+        <w:rPr/>
+      </w:r>
+    </w:p>
+    <w:p>
+      <w:pPr>
+        <w:pStyle w:val="Normal"/>
+        <w:rPr/>
+      </w:pPr>
+      <w:r>
+        <w:rPr/>
+        <w:t>“</w:t>
+      </w:r>
+      <w:r>
+        <w:rPr/>
+        <w:t xml:space="preserve">Oh, she's nice alright. You're a Lieutenant! She'd offer to scrape the mud from your boots if she'd thought it would help her in the long run. Its quite interesting, no matter how bad the grain shortages get, she always seems to be well stocked.” he said, stroking the place where a beard would be if he had one. </w:t>
+      </w:r>
+    </w:p>
+    <w:p>
+      <w:pPr>
+        <w:pStyle w:val="Normal"/>
+        <w:rPr/>
+      </w:pPr>
+      <w:r>
+        <w:rPr/>
+      </w:r>
+    </w:p>
+    <w:p>
+      <w:pPr>
+        <w:pStyle w:val="Normal"/>
+        <w:rPr/>
+      </w:pPr>
+      <w:r>
+        <w:rPr/>
+        <w:t>“</w:t>
+      </w:r>
+      <w:r>
+        <w:rPr/>
+        <w:t>She's the one you have to worry about. Her husband, Lucious, is an honestly nice man, and I always thought the marriage was a bit of a con. I can't imagine she's very pleasant to get along with after all the guests have gone.”</w:t>
+      </w:r>
+    </w:p>
+    <w:p>
+      <w:pPr>
+        <w:pStyle w:val="Normal"/>
+        <w:rPr/>
+      </w:pPr>
+      <w:r>
+        <w:rPr/>
+      </w:r>
+    </w:p>
+    <w:p>
+      <w:pPr>
+        <w:pStyle w:val="Normal"/>
+        <w:rPr/>
+      </w:pPr>
+      <w:r>
+        <w:rPr/>
+        <w:t>“</w:t>
+      </w:r>
+      <w:r>
+        <w:rPr/>
+        <w:t>So why come here at all?</w:t>
+      </w:r>
+      <w:r>
+        <w:rPr/>
+        <w:t xml:space="preserve">” </w:t>
+      </w:r>
+      <w:r>
+        <w:rPr/>
+        <w:t>Durand said, shrugging. “You'd only raise suspicion, you being related and all.”</w:t>
+      </w:r>
+    </w:p>
+    <w:p>
+      <w:pPr>
+        <w:pStyle w:val="Normal"/>
+        <w:rPr/>
+      </w:pPr>
+      <w:r>
+        <w:rPr/>
+      </w:r>
+    </w:p>
+    <w:p>
+      <w:pPr>
+        <w:pStyle w:val="Normal"/>
+        <w:rPr/>
+      </w:pPr>
+      <w:r>
+        <w:rPr/>
+        <w:t xml:space="preserve">Laruent </w:t>
+      </w:r>
+      <w:r>
+        <w:rPr/>
+        <w:t>grimaced.</w:t>
+      </w:r>
+      <w:r>
+        <w:rPr/>
+        <w:t xml:space="preserve"> “She </w:t>
+      </w:r>
+      <w:r>
+        <w:rPr>
+          <w:i/>
+          <w:iCs/>
+        </w:rPr>
+        <w:t>knows</w:t>
+      </w:r>
+      <w:r>
+        <w:rPr>
+          <w:i w:val="false"/>
+          <w:iCs w:val="false"/>
+        </w:rPr>
+        <w:t xml:space="preserve"> things, Durand. Things that you or I would find hard to figure out, or trivial: who is sleeping with whom, who has ambitions on what titles in the military… I learned some tricks from her along the years, and although I obviously haven't told her my true position, I come by once or twice a year to see what she has uncovered.</w:t>
+      </w:r>
+      <w:r>
+        <w:rPr/>
+        <w:t>”</w:t>
+      </w:r>
+    </w:p>
+    <w:p>
+      <w:pPr>
+        <w:pStyle w:val="Normal"/>
+        <w:rPr/>
+      </w:pPr>
+      <w:r>
+        <w:rPr/>
+      </w:r>
+    </w:p>
+    <w:p>
+      <w:pPr>
+        <w:pStyle w:val="Normal"/>
+        <w:rPr/>
+      </w:pPr>
+      <w:r>
+        <w:rPr/>
+        <w:t>“</w:t>
+      </w:r>
+      <w:r>
+        <w:rPr/>
+        <w:t>I see. And what does she get from all of this?” Durand said, eying the curtain, just in case Magda or one of the maids came in early.</w:t>
+      </w:r>
+    </w:p>
+    <w:p>
+      <w:pPr>
+        <w:pStyle w:val="Normal"/>
+        <w:rPr/>
+      </w:pPr>
+      <w:r>
+        <w:rPr/>
+      </w:r>
+    </w:p>
+    <w:p>
+      <w:pPr>
+        <w:pStyle w:val="Normal"/>
+        <w:rPr/>
+      </w:pPr>
+      <w:r>
+        <w:rPr/>
+        <w:t>“</w:t>
+      </w:r>
+      <w:r>
+        <w:rPr/>
+        <w:t>Why, she gets a visit from her favorite nephew!” Laurent said, putting on a cute impression. It was horrifying.</w:t>
+      </w:r>
+    </w:p>
+    <w:p>
+      <w:pPr>
+        <w:pStyle w:val="Normal"/>
+        <w:rPr/>
+      </w:pPr>
+      <w:r>
+        <w:rPr/>
+      </w:r>
+    </w:p>
+    <w:p>
+      <w:pPr>
+        <w:pStyle w:val="Normal"/>
+        <w:rPr/>
+      </w:pPr>
+      <w:r>
+        <w:rPr/>
+        <w:t>“</w:t>
+      </w:r>
+      <w:r>
+        <w:rPr/>
+        <w:t xml:space="preserve">But in actuality, </w:t>
+      </w:r>
+      <w:r>
+        <w:rPr/>
+        <w:t>since they have no children of their own, I think her matronly instincts have focused on me, especially since I'm the closest family member.</w:t>
+      </w:r>
+      <w:r>
+        <w:rPr/>
+        <w:t>”</w:t>
+      </w:r>
+    </w:p>
+    <w:p>
+      <w:pPr>
+        <w:pStyle w:val="Normal"/>
+        <w:rPr/>
+      </w:pPr>
+      <w:r>
+        <w:rPr/>
+      </w:r>
+    </w:p>
+    <w:p>
+      <w:pPr>
+        <w:pStyle w:val="Normal"/>
+        <w:rPr/>
+      </w:pPr>
+      <w:r>
+        <w:rPr/>
+        <w:t>“</w:t>
+      </w:r>
+      <w:r>
+        <w:rPr/>
+        <w:t>Really? You're into your thirties. You wouldn't think...</w:t>
+      </w:r>
+      <w:r>
+        <w:rPr/>
+        <w:t>”</w:t>
+      </w:r>
+    </w:p>
+    <w:p>
+      <w:pPr>
+        <w:pStyle w:val="Normal"/>
+        <w:rPr/>
+      </w:pPr>
+      <w:r>
+        <w:rPr/>
+      </w:r>
+    </w:p>
+    <w:p>
+      <w:pPr>
+        <w:pStyle w:val="Normal"/>
+        <w:rPr/>
+      </w:pPr>
+      <w:r>
+        <w:rPr/>
+        <w:t>“</w:t>
+      </w:r>
+      <w:r>
+        <w:rPr/>
+        <w:t>My own mother and father used to live down in a small town farther to the south, the closest large city being Westfield. When Gerrant started to make his aspersions clear, and when I was just a young adult, my family advised that I move north. I made my first connections with the military through Magad. So despite what I say about her. I do owe her a lot.</w:t>
+      </w:r>
+      <w:r>
+        <w:rPr/>
+        <w:t>”</w:t>
+      </w:r>
+    </w:p>
+    <w:p>
+      <w:pPr>
+        <w:pStyle w:val="Normal"/>
+        <w:rPr/>
+      </w:pPr>
+      <w:r>
+        <w:rPr/>
+      </w:r>
+    </w:p>
+    <w:p>
+      <w:pPr>
+        <w:pStyle w:val="Normal"/>
+        <w:rPr/>
+      </w:pPr>
+      <w:r>
+        <w:rPr/>
+        <w:t>“</w:t>
+      </w:r>
+      <w:r>
+        <w:rPr/>
+        <w:t>Fair enough...</w:t>
+      </w:r>
+      <w:r>
+        <w:rPr/>
+        <w:t xml:space="preserve">” </w:t>
+      </w:r>
+      <w:r>
+        <w:rPr/>
+        <w:t>Durand said, growing quiet when Magda came back in with bowls of stew and some bread atop a tin tray.</w:t>
+      </w:r>
+    </w:p>
+    <w:p>
+      <w:pPr>
+        <w:pStyle w:val="Normal"/>
+        <w:rPr/>
+      </w:pPr>
+      <w:r>
+        <w:rPr/>
+      </w:r>
+    </w:p>
+    <w:p>
+      <w:pPr>
+        <w:pStyle w:val="Normal"/>
+        <w:rPr/>
+      </w:pPr>
+      <w:r>
+        <w:rPr/>
+        <w:t>“</w:t>
+      </w:r>
+      <w:r>
+        <w:rPr/>
+        <w:t>Here you are.</w:t>
+      </w:r>
+      <w:r>
+        <w:rPr/>
+        <w:t xml:space="preserve">” </w:t>
+      </w:r>
+      <w:r>
+        <w:rPr/>
+        <w:t>She said, placing down the tray. “Now I must apologize, I would like nothing more than to hear more about you Lieutenant Merrill, but its a busy night tonight, and I have to see to other customers.”</w:t>
+      </w:r>
+    </w:p>
+    <w:p>
+      <w:pPr>
+        <w:pStyle w:val="Normal"/>
+        <w:rPr/>
+      </w:pPr>
+      <w:r>
+        <w:rPr/>
+      </w:r>
+    </w:p>
+    <w:p>
+      <w:pPr>
+        <w:pStyle w:val="Normal"/>
+        <w:rPr/>
+      </w:pPr>
+      <w:r>
+        <w:rPr/>
+        <w:t>She curtsied and walked swiftly out of the room.</w:t>
+      </w:r>
+    </w:p>
+    <w:p>
+      <w:pPr>
+        <w:pStyle w:val="Normal"/>
+        <w:rPr/>
+      </w:pPr>
+      <w:r>
+        <w:rPr/>
+      </w:r>
+    </w:p>
+    <w:p>
+      <w:pPr>
+        <w:pStyle w:val="Normal"/>
+        <w:rPr/>
+      </w:pPr>
+      <w:r>
+        <w:rPr/>
+        <w:t>“</w:t>
+      </w:r>
+      <w:r>
+        <w:rPr/>
+        <w:t>Hrm. Well. Lets see what she has cooked up.” Laurent said, poking the stew.</w:t>
+      </w:r>
+    </w:p>
+    <w:p>
+      <w:pPr>
+        <w:pStyle w:val="Normal"/>
+        <w:rPr/>
+      </w:pPr>
+      <w:r>
+        <w:rPr/>
+      </w:r>
+    </w:p>
+    <w:p>
+      <w:pPr>
+        <w:pStyle w:val="Normal"/>
+        <w:rPr/>
+      </w:pPr>
+      <w:r>
+        <w:rPr/>
+        <w:t>The stew, despite all of Laurent's warnings, was fantastic. It even had some simple spices which must have been local, since Durand hadn't tasted them before.</w:t>
+      </w:r>
+    </w:p>
+    <w:p>
+      <w:pPr>
+        <w:pStyle w:val="Normal"/>
+        <w:rPr/>
+      </w:pPr>
+      <w:r>
+        <w:rPr/>
+      </w:r>
+    </w:p>
+    <w:p>
+      <w:pPr>
+        <w:pStyle w:val="Normal"/>
+        <w:rPr/>
+      </w:pPr>
+      <w:r>
+        <w:rPr/>
+        <w:t>“</w:t>
+      </w:r>
+      <w:r>
+        <w:rPr/>
+        <w:t>Its the alchemists.” Laruent explained. “Magda helped them obtain licenses or something at some point and she got them all to pay her in spices. Also poisons.”</w:t>
+      </w:r>
+    </w:p>
+    <w:p>
+      <w:pPr>
+        <w:pStyle w:val="Normal"/>
+        <w:rPr/>
+      </w:pPr>
+      <w:r>
+        <w:rPr/>
+      </w:r>
+    </w:p>
+    <w:p>
+      <w:pPr>
+        <w:pStyle w:val="Normal"/>
+        <w:rPr/>
+      </w:pPr>
+      <w:r>
+        <w:rPr/>
+        <w:t>Durand sat down the food instantly and stared at it.</w:t>
+      </w:r>
+    </w:p>
+    <w:p>
+      <w:pPr>
+        <w:pStyle w:val="Normal"/>
+        <w:rPr/>
+      </w:pPr>
+      <w:r>
+        <w:rPr/>
+      </w:r>
+    </w:p>
+    <w:p>
+      <w:pPr>
+        <w:pStyle w:val="Normal"/>
+        <w:rPr/>
+      </w:pPr>
+      <w:r>
+        <w:rPr/>
+        <w:t>“</w:t>
+      </w:r>
+      <w:r>
+        <w:rPr/>
+        <w:t>Ha! Just joking! He said dunking a piece of bread into the stew. “That's something I get from them.” he said more quietly, eyes for a second darting to a pocket in his coat, than back up to Durand.</w:t>
+      </w:r>
+    </w:p>
+    <w:p>
+      <w:pPr>
+        <w:pStyle w:val="Normal"/>
+        <w:rPr/>
+      </w:pPr>
+      <w:r>
+        <w:rPr/>
+      </w:r>
+    </w:p>
+    <w:p>
+      <w:pPr>
+        <w:pStyle w:val="Normal"/>
+        <w:rPr/>
+      </w:pPr>
+      <w:r>
+        <w:rPr/>
+        <w:t>Durand finished the meal, realizing that perhaps all the things that Laurent said stemmed from the fact that he and Magda were actually more alike than the Secretary refused to accept.</w:t>
+      </w:r>
+    </w:p>
+    <w:p>
+      <w:pPr>
+        <w:pStyle w:val="Normal"/>
+        <w:rPr/>
+      </w:pPr>
+      <w:r>
+        <w:rPr/>
+      </w:r>
+    </w:p>
+    <w:p>
+      <w:pPr>
+        <w:pStyle w:val="Normal"/>
+        <w:rPr/>
+      </w:pPr>
+      <w:r>
+        <w:rPr/>
+        <w:t xml:space="preserve">They finished their meals. Just as Durand set down his bowl, Magda materialized, presumably having waited for the occasion. </w:t>
+      </w:r>
+    </w:p>
+    <w:p>
+      <w:pPr>
+        <w:pStyle w:val="Normal"/>
+        <w:rPr/>
+      </w:pPr>
+      <w:r>
+        <w:rPr/>
+      </w:r>
+    </w:p>
+    <w:p>
+      <w:pPr>
+        <w:pStyle w:val="Normal"/>
+        <w:rPr/>
+      </w:pPr>
+      <w:r>
+        <w:rPr/>
+        <w:t>“</w:t>
+      </w:r>
+      <w:r>
+        <w:rPr/>
+        <w:t>I suppose you'll want to see your quarters?” She said, tidying up the utensils.</w:t>
+      </w:r>
+    </w:p>
+    <w:p>
+      <w:pPr>
+        <w:pStyle w:val="Normal"/>
+        <w:rPr/>
+      </w:pPr>
+      <w:r>
+        <w:rPr/>
+      </w:r>
+    </w:p>
+    <w:p>
+      <w:pPr>
+        <w:pStyle w:val="Normal"/>
+        <w:rPr/>
+      </w:pPr>
+      <w:r>
+        <w:rPr/>
+        <w:t xml:space="preserve">They nodded, and she led them into them to a large staircase. Despite what Durand expected, the woodwork of the upper levels was quite well done. As they rounded past the first level, durand could see down the wallway to a window, on either side of the hallway were a half a dozen rooms with about the same number in the opposite direction. </w:t>
+      </w:r>
+    </w:p>
+    <w:p>
+      <w:pPr>
+        <w:pStyle w:val="Normal"/>
+        <w:rPr/>
+      </w:pPr>
+      <w:r>
+        <w:rPr/>
+      </w:r>
+    </w:p>
+    <w:p>
+      <w:pPr>
+        <w:pStyle w:val="Normal"/>
+        <w:rPr/>
+      </w:pPr>
+      <w:r>
+        <w:rPr/>
+        <w:t xml:space="preserve">The first level was plain, aside from aforementioned woodwork, but the second was more lavish. A simple and worn, but red carpet ran the length of the shorter hallway. There seemed to only be half a dozen rooms on this level, but the doors were more widely spaced indicating that each room was larger. </w:t>
+      </w:r>
+    </w:p>
+    <w:p>
+      <w:pPr>
+        <w:pStyle w:val="Normal"/>
+        <w:rPr/>
+      </w:pPr>
+      <w:r>
+        <w:rPr/>
+      </w:r>
+    </w:p>
+    <w:p>
+      <w:pPr>
+        <w:pStyle w:val="Normal"/>
+        <w:rPr/>
+      </w:pPr>
+      <w:r>
+        <w:rPr/>
+        <w:t xml:space="preserve">The candle sconses on the wall were also polished bronze and there were two or three pieces of art on the walls. Magda did want to impress it seemed. </w:t>
+      </w:r>
+    </w:p>
+    <w:p>
+      <w:pPr>
+        <w:pStyle w:val="Normal"/>
+        <w:rPr/>
+      </w:pPr>
+      <w:r>
+        <w:rPr/>
+      </w:r>
+    </w:p>
+    <w:p>
+      <w:pPr>
+        <w:pStyle w:val="Normal"/>
+        <w:rPr/>
+      </w:pPr>
+      <w:r>
+        <w:rPr/>
+        <w:t>“</w:t>
+      </w:r>
+      <w:r>
+        <w:rPr/>
+        <w:t xml:space="preserve">Lieutenant, your room is at the end of the hall here,” she said, escorting them to the end and opening up the door. The room was larger than he at first expected. It had its own stone fireplace and the bed itself was double the ordinary size. He suspected that it was quite comfortable. There was an antique desk at the far end of the room, near the double window from which one could see down into the street below. On the floor was a </w:t>
+      </w:r>
+      <w:r>
+        <w:rPr/>
+        <w:t>canvas rug, which had an interesting blue fringe and a geometric design stitched into it.</w:t>
+      </w:r>
+    </w:p>
+    <w:p>
+      <w:pPr>
+        <w:pStyle w:val="Normal"/>
+        <w:rPr/>
+      </w:pPr>
+      <w:r>
+        <w:rPr/>
+      </w:r>
+    </w:p>
+    <w:p>
+      <w:pPr>
+        <w:pStyle w:val="Normal"/>
+        <w:rPr/>
+      </w:pPr>
+      <w:r>
+        <w:rPr/>
+        <w:t>“</w:t>
+      </w:r>
+      <w:r>
+        <w:rPr/>
+        <w:t>Wow, this is quite something!” Durand said, looking around the room. “You didn't have to...”</w:t>
+      </w:r>
+    </w:p>
+    <w:p>
+      <w:pPr>
+        <w:pStyle w:val="Normal"/>
+        <w:rPr/>
+      </w:pPr>
+      <w:r>
+        <w:rPr/>
+      </w:r>
+    </w:p>
+    <w:p>
+      <w:pPr>
+        <w:pStyle w:val="Normal"/>
+        <w:rPr/>
+      </w:pPr>
+      <w:r>
+        <w:rPr/>
+        <w:t>“</w:t>
+      </w:r>
+      <w:r>
+        <w:rPr/>
+        <w:t>Nonsense.” Magda smiled. “I knew that as soon as Laurent mentioned you were coming, that he wanted to impress you. Only makes sense.” She said with a grin. “Here is your key. I understand that you two are regrettably leaving early tomorrow, just leave the key with anyone who is up when you leave.”</w:t>
+      </w:r>
+    </w:p>
+    <w:p>
+      <w:pPr>
+        <w:pStyle w:val="Normal"/>
+        <w:rPr/>
+      </w:pPr>
+      <w:r>
+        <w:rPr/>
+      </w:r>
+    </w:p>
+    <w:p>
+      <w:pPr>
+        <w:pStyle w:val="Normal"/>
+        <w:rPr/>
+      </w:pPr>
+      <w:r>
+        <w:rPr/>
+        <w:t>“</w:t>
+      </w:r>
+      <w:r>
+        <w:rPr/>
+        <w:t xml:space="preserve">Thank you Ms. Carver.” He said, giving a slight bow. </w:t>
+      </w:r>
+    </w:p>
+    <w:p>
+      <w:pPr>
+        <w:pStyle w:val="Normal"/>
+        <w:rPr/>
+      </w:pPr>
+      <w:r>
+        <w:rPr/>
+      </w:r>
+    </w:p>
+    <w:p>
+      <w:pPr>
+        <w:pStyle w:val="Normal"/>
+        <w:rPr/>
+      </w:pPr>
+      <w:r>
+        <w:rPr/>
+        <w:t>“</w:t>
+      </w:r>
+      <w:r>
+        <w:rPr/>
+        <w:t>Such a gentleman. If only Laurent could be so polite. Goodnight Lieutenant Merrill.” She said, the other two exiting the room.</w:t>
+      </w:r>
+    </w:p>
+    <w:p>
+      <w:pPr>
+        <w:pStyle w:val="Normal"/>
+        <w:rPr/>
+      </w:pPr>
+      <w:r>
+        <w:rPr/>
+      </w:r>
+    </w:p>
+    <w:p>
+      <w:pPr>
+        <w:pStyle w:val="Normal"/>
+        <w:rPr/>
+      </w:pPr>
+      <w:r>
+        <w:rPr/>
+        <w:t xml:space="preserve">Durand took off his pack and placed it </w:t>
+      </w:r>
+      <w:r>
+        <w:rPr/>
+        <w:t>on the floor and threw himself onto the bed. It was very comfortable.</w:t>
+      </w:r>
+    </w:p>
+    <w:p>
+      <w:pPr>
+        <w:pStyle w:val="Normal"/>
+        <w:rPr/>
+      </w:pPr>
+      <w:r>
+        <w:rPr/>
+      </w:r>
+    </w:p>
+    <w:p>
+      <w:pPr>
+        <w:pStyle w:val="Normal"/>
+        <w:rPr/>
+      </w:pPr>
+      <w:r>
+        <w:rPr/>
+        <w:t>Laurent shook his head. “You didn't have to bust out the nice room. Merrill is a understanding officer. He's probably more comfotable in a tent than a proper bed.” he expalined, as they walked down the hallway.</w:t>
+      </w:r>
+    </w:p>
+    <w:p>
+      <w:pPr>
+        <w:pStyle w:val="Normal"/>
+        <w:rPr/>
+      </w:pPr>
+      <w:r>
+        <w:rPr/>
+      </w:r>
+    </w:p>
+    <w:p>
+      <w:pPr>
+        <w:pStyle w:val="Normal"/>
+        <w:rPr/>
+      </w:pPr>
+      <w:r>
+        <w:rPr/>
+        <w:t>“</w:t>
+      </w:r>
+      <w:r>
+        <w:rPr/>
+        <w:t>You have to make a good first impression.” Magda admonished Laurent. “I've told you that again and again. By the way, did you have any choice about this posting? Merrill seems like a fine officer, polite, capable, so forth, but Laruent, he must be in his late forties or early fifties. He should be a colonel by now for sure. Did you read up on him before accepting the post? It seems that perhaps he is less popular than his outward appearance would indicate.” She warned him as the two walked down the stairs.</w:t>
+      </w:r>
+    </w:p>
+    <w:p>
+      <w:pPr>
+        <w:pStyle w:val="Normal"/>
+        <w:rPr/>
+      </w:pPr>
+      <w:r>
+        <w:rPr/>
+      </w:r>
+    </w:p>
+    <w:p>
+      <w:pPr>
+        <w:pStyle w:val="Normal"/>
+        <w:rPr/>
+      </w:pPr>
+      <w:r>
+        <w:rPr/>
+        <w:t>“</w:t>
+      </w:r>
+      <w:r>
+        <w:rPr/>
+        <w:t>Thank you for the concern, Aunt. I did look into his history. He has some Southern relatives which explains his status. But his history is spotless and he has a tendancy to get his adjuncts promoted after they work with him, so at least they respect his decisions on men.”</w:t>
+      </w:r>
+    </w:p>
+    <w:p>
+      <w:pPr>
+        <w:pStyle w:val="Normal"/>
+        <w:rPr/>
+      </w:pPr>
+      <w:r>
+        <w:rPr/>
+      </w:r>
+    </w:p>
+    <w:p>
+      <w:pPr>
+        <w:pStyle w:val="Normal"/>
+        <w:rPr/>
+      </w:pPr>
+      <w:r>
+        <w:rPr/>
+        <w:t>Magda nodded. “Well, that good I suppose. But you've always lacked ambition, Laurent. Adjunct? I know you're smarter than that. You yourself should be a Lieutenant. I know you could do it.” She said, putting a hand on his shoulder. “I know some officers in Dor's Crag, I could...”</w:t>
+      </w:r>
+    </w:p>
+    <w:p>
+      <w:pPr>
+        <w:pStyle w:val="Normal"/>
+        <w:rPr/>
+      </w:pPr>
+      <w:r>
+        <w:rPr/>
+      </w:r>
+    </w:p>
+    <w:p>
+      <w:pPr>
+        <w:pStyle w:val="Normal"/>
+        <w:rPr/>
+      </w:pPr>
+      <w:r>
+        <w:rPr/>
+        <w:t>“</w:t>
+      </w:r>
+      <w:r>
+        <w:rPr/>
+        <w:t xml:space="preserve">Aunt. Thank you for the concern, but I am well aware of my career. This assignment with Merrill should be a short one. I suspect I am already on someone's short list, provided everything goes well.” he lied. </w:t>
+      </w:r>
+    </w:p>
+    <w:p>
+      <w:pPr>
+        <w:pStyle w:val="Normal"/>
+        <w:rPr/>
+      </w:pPr>
+      <w:r>
+        <w:rPr/>
+      </w:r>
+    </w:p>
+    <w:p>
+      <w:pPr>
+        <w:pStyle w:val="Normal"/>
+        <w:rPr/>
+      </w:pPr>
+      <w:r>
+        <w:rPr/>
+        <w:t xml:space="preserve">Magda nodded and smiled. “That's the Laury I taught.” She said as they came to the ground floor. </w:t>
+      </w:r>
+    </w:p>
+    <w:p>
+      <w:pPr>
+        <w:pStyle w:val="Normal"/>
+        <w:rPr/>
+      </w:pPr>
+      <w:r>
+        <w:rPr/>
+      </w:r>
+    </w:p>
+    <w:p>
+      <w:pPr>
+        <w:pStyle w:val="Normal"/>
+        <w:rPr/>
+      </w:pPr>
+      <w:r>
+        <w:rPr/>
+        <w:t>Laurent looked around for a second. “Off topic, where will I be staying?” he asked.</w:t>
+      </w:r>
+    </w:p>
+    <w:p>
+      <w:pPr>
+        <w:pStyle w:val="Normal"/>
+        <w:rPr/>
+      </w:pPr>
+      <w:r>
+        <w:rPr/>
+      </w:r>
+    </w:p>
+    <w:p>
+      <w:pPr>
+        <w:pStyle w:val="Normal"/>
+        <w:rPr/>
+      </w:pPr>
+      <w:r>
+        <w:rPr/>
+        <w:t>Magda raised an eyebrow. “Why in your old room, of course.”</w:t>
+      </w:r>
+    </w:p>
+    <w:p>
+      <w:pPr>
+        <w:pStyle w:val="Normal"/>
+        <w:rPr/>
+      </w:pPr>
+      <w:r>
+        <w:rPr/>
+      </w:r>
+    </w:p>
+    <w:p>
+      <w:pPr>
+        <w:pStyle w:val="Normal"/>
+        <w:rPr/>
+      </w:pPr>
+      <w:r>
+        <w:rPr/>
+        <w:t>“</w:t>
+      </w:r>
+      <w:r>
+        <w:rPr/>
+        <w:t>My… Wait. You still keep that up? You could have turned it into a extra room ages ago.”</w:t>
+      </w:r>
+    </w:p>
+    <w:p>
+      <w:pPr>
+        <w:pStyle w:val="Normal"/>
+        <w:rPr/>
+      </w:pPr>
+      <w:r>
+        <w:rPr/>
+      </w:r>
+    </w:p>
+    <w:p>
+      <w:pPr>
+        <w:pStyle w:val="Normal"/>
+        <w:rPr/>
+      </w:pPr>
+      <w:r>
+        <w:rPr/>
+        <w:t>Magda looked sad for a moment. “I would never do that. Where would you stay when you came to visit me?” She asked. “Plus its in the basement. People would be offended if I but them there.”</w:t>
+      </w:r>
+    </w:p>
+    <w:p>
+      <w:pPr>
+        <w:pStyle w:val="Normal"/>
+        <w:rPr/>
+      </w:pPr>
+      <w:r>
+        <w:rPr/>
+      </w:r>
+    </w:p>
+    <w:p>
+      <w:pPr>
+        <w:pStyle w:val="Normal"/>
+        <w:rPr/>
+      </w:pPr>
+      <w:r>
+        <w:rPr/>
+        <w:t>Laurent looked at the old woman with something like a new light. “Thats… really nice of you Aunt. I… I'll have to come back here more often.” He said, a smile breaking out on his face.</w:t>
+      </w:r>
+    </w:p>
+    <w:p>
+      <w:pPr>
+        <w:pStyle w:val="Normal"/>
+        <w:rPr/>
+      </w:pPr>
+      <w:r>
+        <w:rPr/>
+      </w:r>
+    </w:p>
+    <w:p>
+      <w:pPr>
+        <w:pStyle w:val="Normal"/>
+        <w:rPr/>
+      </w:pPr>
+      <w:r>
+        <w:rPr/>
+        <w:t>“</w:t>
+      </w:r>
+      <w:r>
+        <w:rPr/>
+        <w:t>I'll leave you alone for now. You know where to go. Not much has changed down there. It was nice seeing you, I aplogise things are so budy tonight or we could talk for real.” She said.</w:t>
+      </w:r>
+    </w:p>
+    <w:p>
+      <w:pPr>
+        <w:pStyle w:val="Normal"/>
+        <w:rPr/>
+      </w:pPr>
+      <w:r>
+        <w:rPr/>
+      </w:r>
+    </w:p>
+    <w:p>
+      <w:pPr>
+        <w:pStyle w:val="Normal"/>
+        <w:rPr/>
+      </w:pPr>
+      <w:r>
+        <w:rPr/>
+        <w:t>Laruent ran a hand through his hair and sighed. “Definitely, Aunt Magie. I'm sorry I've been so distant. I really have been working hard. If you only knew...” He said, as he started to descend down the stairs.</w:t>
+      </w:r>
+    </w:p>
+    <w:p>
+      <w:pPr>
+        <w:pStyle w:val="Normal"/>
+        <w:rPr/>
+      </w:pPr>
+      <w:r>
+        <w:rPr/>
+      </w:r>
+    </w:p>
+    <w:p>
+      <w:pPr>
+        <w:pStyle w:val="Normal"/>
+        <w:rPr/>
+      </w:pPr>
+      <w:r>
+        <w:rPr/>
+        <w:t>“</w:t>
+      </w:r>
+      <w:r>
+        <w:rPr/>
+        <w:t>Ah. One last thing Laurent.” She said, catching him before he left. “If you are leaving so early tomorrow, I will probably miss you, I have some errands myself quite early. But I just wanted to remind you, you're almost well through your thirties. I realize you've been focusing on your career, but I would think your mother would have liked you to have found someone by now.”</w:t>
+      </w:r>
+    </w:p>
+    <w:p>
+      <w:pPr>
+        <w:pStyle w:val="Normal"/>
+        <w:rPr/>
+      </w:pPr>
+      <w:r>
+        <w:rPr/>
+      </w:r>
+    </w:p>
+    <w:p>
+      <w:pPr>
+        <w:pStyle w:val="Normal"/>
+        <w:rPr/>
+      </w:pPr>
+      <w:r>
+        <w:rPr/>
+        <w:t>“</w:t>
+      </w:r>
+      <w:r>
+        <w:rPr/>
+        <w:t>I know.” He said, taking a step down the stairs. He looked back up at her. “I'll see what I can do.”</w:t>
+      </w:r>
+    </w:p>
+    <w:p>
+      <w:pPr>
+        <w:pStyle w:val="Normal"/>
+        <w:rPr/>
+      </w:pPr>
+      <w:r>
+        <w:rPr/>
+      </w:r>
+    </w:p>
+    <w:p>
+      <w:pPr>
+        <w:pStyle w:val="Normal"/>
+        <w:rPr/>
+      </w:pPr>
+      <w:r>
+        <w:rPr/>
+        <w:t>“</w:t>
+      </w:r>
+      <w:r>
+        <w:rPr/>
+        <w:t xml:space="preserve">Better.” She quipped. “I want to see grandnephews when you show up next time.” </w:t>
+      </w:r>
+      <w:r>
+        <w:rPr/>
+        <w:t>She said, smiling.</w:t>
+      </w:r>
+    </w:p>
+    <w:p>
+      <w:pPr>
+        <w:pStyle w:val="Normal"/>
+        <w:rPr/>
+      </w:pPr>
+      <w:r>
+        <w:rPr/>
+      </w:r>
+    </w:p>
+    <w:p>
+      <w:pPr>
+        <w:pStyle w:val="Normal"/>
+        <w:rPr/>
+      </w:pPr>
+      <w:r>
+        <w:rPr/>
+        <w:t xml:space="preserve">But something in the last smile hinted as some inner sadness, Laurent noticed, so as he turned away and descended to the basement, his own smile soon collapsed into a grim face. He pursed his lips as he walked down the old hallway past the store rooms to the door at the end. </w:t>
+      </w:r>
+    </w:p>
+    <w:p>
+      <w:pPr>
+        <w:pStyle w:val="Normal"/>
+        <w:rPr/>
+      </w:pPr>
+      <w:r>
+        <w:rPr/>
+      </w:r>
+    </w:p>
+    <w:p>
+      <w:pPr>
+        <w:pStyle w:val="Normal"/>
+        <w:rPr/>
+      </w:pPr>
+      <w:r>
+        <w:rPr/>
+        <w:t>“</w:t>
+      </w:r>
+      <w:r>
+        <w:rPr/>
+        <w:t xml:space="preserve">Huh.” he said to himself as he pushed on the door. </w:t>
+      </w:r>
+    </w:p>
+    <w:p>
+      <w:pPr>
+        <w:pStyle w:val="Normal"/>
+        <w:rPr/>
+      </w:pPr>
+      <w:r>
+        <w:rPr/>
+      </w:r>
+    </w:p>
+    <w:p>
+      <w:pPr>
+        <w:pStyle w:val="Normal"/>
+        <w:rPr/>
+      </w:pPr>
+      <w:r>
+        <w:rPr/>
+        <w:t>The old room was the same. The small bed in the corner, alcove above it filled with books on military history.  The little lantern hanging from the ceiling that he always bumped into. The small table with writing implements. Despite the rugless cold stone floor, Laurent felt some kind of warmpth run through him, and as he too placed his pack on the floor and changed into bed clothes, he was caught off guard by the amount of nostalgia that surrounded the place.</w:t>
+      </w:r>
+    </w:p>
+    <w:p>
+      <w:pPr>
+        <w:pStyle w:val="Normal"/>
+        <w:rPr/>
+      </w:pPr>
+      <w:r>
+        <w:rPr/>
+      </w:r>
+    </w:p>
+    <w:p>
+      <w:pPr>
+        <w:pStyle w:val="Normal"/>
+        <w:rPr/>
+      </w:pPr>
+      <w:r>
+        <w:rPr/>
+        <w:t xml:space="preserve">He rolled into bed, and pressed on the old hidden compartment set into the alcove. The first set of knives he had ever owned came sliding out. </w:t>
+      </w:r>
+    </w:p>
+    <w:p>
+      <w:pPr>
+        <w:pStyle w:val="Normal"/>
+        <w:rPr/>
+      </w:pPr>
+      <w:r>
+        <w:rPr/>
+      </w:r>
+    </w:p>
+    <w:p>
+      <w:pPr>
+        <w:pStyle w:val="Normal"/>
+        <w:rPr/>
+      </w:pPr>
+      <w:r>
+        <w:rPr/>
+        <w:t>He held them above him, having them shine in the lantern light. He ran his finger along the now rusted flat of the blade. He had certainly chosen a different path for himself, for good or for ill.</w:t>
+      </w:r>
+    </w:p>
+    <w:p>
+      <w:pPr>
+        <w:pStyle w:val="Normal"/>
+        <w:rPr/>
+      </w:pPr>
+      <w:r>
+        <w:rPr/>
+      </w:r>
+    </w:p>
+    <w:p>
+      <w:pPr>
+        <w:pStyle w:val="Normal"/>
+        <w:rPr/>
+      </w:pPr>
+      <w:r>
+        <w:rPr/>
+        <w:t>He put them back with a sigh, and went up to turn the lantern off.</w:t>
+      </w:r>
+    </w:p>
+    <w:p>
+      <w:pPr>
+        <w:pStyle w:val="Normal"/>
+        <w:rPr/>
+      </w:pPr>
+      <w:r>
+        <w:rPr/>
+      </w:r>
+    </w:p>
+    <w:p>
+      <w:pPr>
+        <w:pStyle w:val="Normal"/>
+        <w:rPr/>
+      </w:pPr>
+      <w:r>
+        <w:rPr/>
+        <w:t xml:space="preserve"> </w:t>
+      </w:r>
+    </w:p>
+    <w:p>
+      <w:pPr>
+        <w:pStyle w:val="Normal"/>
+        <w:rPr/>
+      </w:pPr>
+      <w:r>
+        <w:rPr/>
+      </w:r>
+    </w:p>
+    <w:p>
+      <w:pPr>
+        <w:pStyle w:val="Normal"/>
+        <w:rPr/>
+      </w:pPr>
+      <w:r>
+        <w:rPr/>
+        <w:t xml:space="preserve">  </w:t>
+      </w:r>
+    </w:p>
+    <w:p>
+      <w:pPr>
+        <w:pStyle w:val="Normal"/>
+        <w:rPr/>
+      </w:pPr>
+      <w:r>
+        <w:rPr/>
+      </w:r>
+    </w:p>
+    <w:p>
+      <w:pPr>
+        <w:pStyle w:val="Normal"/>
+        <w:rPr/>
+      </w:pPr>
+      <w:r>
+        <w:rPr/>
+      </w:r>
+    </w:p>
+    <w:p>
+      <w:pPr>
+        <w:pStyle w:val="Normal"/>
+        <w:rPr/>
+      </w:pPr>
+      <w:r>
+        <w:rPr/>
+        <w:t xml:space="preserve"> </w:t>
       </w:r>
     </w:p>
     <w:sectPr>

</xml_diff>

<commit_message>
Finished with Merrin's Ford
</commit_message>
<xml_diff>
--- a/Stories/Outbox/D&D World/Waveside Query.docx
+++ b/Stories/Outbox/D&D World/Waveside Query.docx
@@ -28,15 +28,7 @@
       </w:pPr>
       <w:r>
         <w:rPr/>
-        <w:t>The sun was barely risen, and yet his body had commanded him awake. He was fine with this turn of events. Although as Secretary to the Supreme Commander, he held an incredible amount of power, it was interesting how all that always seemed to turn to responsibility. As Durand once complained, i</w:t>
-      </w:r>
-      <w:r>
-        <w:rPr/>
-        <w:t>f</w:t>
-      </w:r>
-      <w:r>
-        <w:rPr/>
-        <w:t xml:space="preserve"> you are the one that gets to make the decision, you have to make the decision. </w:t>
+        <w:t xml:space="preserve">The sun was barely risen, and yet his body had commanded him awake. He was fine with this turn of events. Although as Secretary to the Supreme Commander, he held an incredible amount of power, it was interesting how all that always seemed to turn to responsibility. As Durand once complained, if you are the one that gets to make the decision, you have to make the decision. </w:t>
       </w:r>
     </w:p>
     <w:p>
@@ -150,23 +142,7 @@
       </w:pPr>
       <w:r>
         <w:rPr/>
-        <w:t xml:space="preserve">There was a formation of men down there, attending to some task. Raising an eyebrow he tried to hear what was going on. The </w:t>
-      </w:r>
-      <w:r>
-        <w:rPr/>
-        <w:t>s</w:t>
-      </w:r>
-      <w:r>
-        <w:rPr/>
-        <w:t>arge</w:t>
-      </w:r>
-      <w:r>
-        <w:rPr/>
-        <w:t>a</w:t>
-      </w:r>
-      <w:r>
-        <w:rPr/>
-        <w:t xml:space="preserve">nt shouted. </w:t>
+        <w:t xml:space="preserve">There was a formation of men down there, attending to some task. Raising an eyebrow he tried to hear what was going on. The sargeant shouted. </w:t>
       </w:r>
     </w:p>
     <w:p>
@@ -261,15 +237,7 @@
       </w:pPr>
       <w:r>
         <w:rPr/>
-        <w:t xml:space="preserve">He laced up his traveling boots and was pleased to see that they still held dirt from his last excursion. It was far too long since he had been able to do field work. Desk work had its merits, and by all accounts he was good at it, but field work was what he had been advanced for, and he hated to think about his skills atrophying. As </w:t>
-      </w:r>
-      <w:r>
-        <w:rPr/>
-        <w:t>his</w:t>
-      </w:r>
-      <w:r>
-        <w:rPr/>
-        <w:t xml:space="preserve"> late mother used to say when disappointed about his lack of wife: he certainly wasn't getting any younger. </w:t>
+        <w:t xml:space="preserve">He laced up his traveling boots and was pleased to see that they still held dirt from his last excursion. It was far too long since he had been able to do field work. Desk work had its merits, and by all accounts he was good at it, but field work was what he had been advanced for, and he hated to think about his skills atrophying. As his late mother used to say when disappointed about his lack of wife: he certainly wasn't getting any younger. </w:t>
       </w:r>
     </w:p>
     <w:p>
@@ -386,23 +354,7 @@
       </w:pPr>
       <w:r>
         <w:rPr/>
-        <w:t xml:space="preserve">He walked down the cobbled street for a ways, watching the </w:t>
-      </w:r>
-      <w:r>
-        <w:rPr/>
-        <w:t>s</w:t>
-      </w:r>
-      <w:r>
-        <w:rPr/>
-        <w:t>arge</w:t>
-      </w:r>
-      <w:r>
-        <w:rPr/>
-        <w:t>a</w:t>
-      </w:r>
-      <w:r>
-        <w:rPr/>
-        <w:t xml:space="preserve">nt order the misbehaving men towards the nearest access to the walls. He almost felt sorry for them. </w:t>
+        <w:t xml:space="preserve">He walked down the cobbled street for a ways, watching the sargeant order the misbehaving men towards the nearest access to the walls. He almost felt sorry for them. </w:t>
       </w:r>
     </w:p>
     <w:p>
@@ -6147,7 +6099,7 @@
       <w:pPr>
         <w:pStyle w:val="Normal"/>
         <w:pBdr>
-          <w:bottom w:val="single" w:sz="2" w:space="2" w:color="000000"/>
+          <w:bottom w:val="single" w:sz="2" w:space="2" w:color="000001"/>
         </w:pBdr>
         <w:rPr/>
       </w:pPr>
@@ -6171,34 +6123,26 @@
       </w:pPr>
       <w:r>
         <w:rPr/>
-        <w:t xml:space="preserve">The interior </w:t>
-      </w:r>
-      <w:r>
-        <w:rPr/>
-        <w:t>was well lit and loud. It was clear from the moment that they walked in that the place was popular. Gruff veterans, overly loud recruit and one or two low ranking officers crowded the main bar with small groups at dirty windows on eaither side of the door.</w:t>
-      </w:r>
-    </w:p>
-    <w:p>
-      <w:pPr>
-        <w:pStyle w:val="Normal"/>
-        <w:rPr/>
-      </w:pPr>
-      <w:r>
-        <w:rPr/>
-      </w:r>
-    </w:p>
-    <w:p>
-      <w:pPr>
-        <w:pStyle w:val="Normal"/>
-        <w:rPr/>
-      </w:pPr>
-      <w:r>
-        <w:rPr/>
-        <w:t xml:space="preserve">Durand quickly looked around and noticed </w:t>
-      </w:r>
-      <w:r>
-        <w:rPr/>
-        <w:t xml:space="preserve">at least five or six bar maids, and two bartenders. In addition, two older people sometimes tended to the officers or one of the larger groups. He seemed to have lost Laurent as he stood there somewhat awkwardly. </w:t>
+        <w:t>The interior was well lit and loud. It was clear from the moment that they walked in that the place was popular. Gruff veterans, overly loud recruit and one or two low ranking officers crowded the main bar with small groups at dirty windows on eaither side of the door.</w:t>
+      </w:r>
+    </w:p>
+    <w:p>
+      <w:pPr>
+        <w:pStyle w:val="Normal"/>
+        <w:rPr/>
+      </w:pPr>
+      <w:r>
+        <w:rPr/>
+      </w:r>
+    </w:p>
+    <w:p>
+      <w:pPr>
+        <w:pStyle w:val="Normal"/>
+        <w:rPr/>
+      </w:pPr>
+      <w:r>
+        <w:rPr/>
+        <w:t xml:space="preserve">Durand quickly looked around and noticed at least five or six bar maids, and two bartenders. In addition, two older people sometimes tended to the officers or one of the larger groups. He seemed to have lost Laurent as he stood there somewhat awkwardly. </w:t>
       </w:r>
     </w:p>
     <w:p>
@@ -6412,166 +6356,122 @@
       </w:r>
       <w:r>
         <w:rPr/>
-        <w:t>Lieutenant.</w:t>
-      </w:r>
-      <w:r>
-        <w:rPr/>
-        <w:t xml:space="preserve">” </w:t>
-      </w:r>
-      <w:r>
-        <w:rPr/>
-        <w:t>She said, holding out a hand. “Its nice to meet you, although I must apologise, Laurent has been neglectful in keeping us up to date with his goings on, so I can't say I've heard of you.”</w:t>
-      </w:r>
-    </w:p>
-    <w:p>
-      <w:pPr>
-        <w:pStyle w:val="Normal"/>
-        <w:rPr/>
-      </w:pPr>
-      <w:r>
-        <w:rPr/>
-      </w:r>
-    </w:p>
-    <w:p>
-      <w:pPr>
-        <w:pStyle w:val="Normal"/>
-        <w:rPr/>
-      </w:pPr>
-      <w:r>
-        <w:rPr/>
-        <w:t>“</w:t>
-      </w:r>
-      <w:r>
-        <w:rPr/>
-        <w:t>Well, its all the same. Laurent was just assigned to my command, one of my previous adjuncts broke his leg after a nasty fall.</w:t>
-      </w:r>
-      <w:r>
-        <w:rPr/>
-        <w:t>”</w:t>
-      </w:r>
-    </w:p>
-    <w:p>
-      <w:pPr>
-        <w:pStyle w:val="Normal"/>
-        <w:rPr/>
-      </w:pPr>
-      <w:r>
-        <w:rPr/>
-      </w:r>
-    </w:p>
-    <w:p>
-      <w:pPr>
-        <w:pStyle w:val="Normal"/>
-        <w:rPr/>
-      </w:pPr>
-      <w:r>
-        <w:rPr/>
-        <w:t>“</w:t>
-      </w:r>
-      <w:r>
-        <w:rPr/>
-        <w:t>I'm sorry to hear that. Although I'm glad our Laurent can be of use to you.</w:t>
-      </w:r>
-      <w:r>
-        <w:rPr/>
-        <w:t xml:space="preserve">” </w:t>
-      </w:r>
-      <w:r>
-        <w:rPr/>
-        <w:t xml:space="preserve">Magda said. </w:t>
-      </w:r>
-    </w:p>
-    <w:p>
-      <w:pPr>
-        <w:pStyle w:val="Normal"/>
-        <w:rPr/>
-      </w:pPr>
-      <w:r>
-        <w:rPr/>
-      </w:r>
-    </w:p>
-    <w:p>
-      <w:pPr>
-        <w:pStyle w:val="Normal"/>
-        <w:rPr/>
-      </w:pPr>
-      <w:r>
-        <w:rPr/>
-        <w:t>“</w:t>
-      </w:r>
-      <w:r>
-        <w:rPr/>
-        <w:t>I've heard good things from his previous assignment, I believe he will help keep things running.</w:t>
-      </w:r>
-      <w:r>
-        <w:rPr/>
-        <w:t xml:space="preserve">” </w:t>
-      </w:r>
-      <w:r>
-        <w:rPr/>
-        <w:t>Durand said.</w:t>
-      </w:r>
-    </w:p>
-    <w:p>
-      <w:pPr>
-        <w:pStyle w:val="Normal"/>
-        <w:rPr/>
-      </w:pPr>
-      <w:r>
-        <w:rPr/>
-      </w:r>
-    </w:p>
-    <w:p>
-      <w:pPr>
-        <w:pStyle w:val="Normal"/>
-        <w:rPr/>
-      </w:pPr>
-      <w:r>
-        <w:rPr/>
-        <w:t>“</w:t>
-      </w:r>
-      <w:r>
-        <w:rPr/>
-        <w:t>And what brings you to Merin's Ford, Lieutenant Merrill?</w:t>
-      </w:r>
-      <w:r>
-        <w:rPr/>
-        <w:t xml:space="preserve">” </w:t>
-      </w:r>
-      <w:r>
-        <w:rPr/>
-        <w:t>She asked, ushering them to a more private room.</w:t>
-      </w:r>
-    </w:p>
-    <w:p>
-      <w:pPr>
-        <w:pStyle w:val="Normal"/>
-        <w:rPr/>
-      </w:pPr>
-      <w:r>
-        <w:rPr/>
-      </w:r>
-    </w:p>
-    <w:p>
-      <w:pPr>
-        <w:pStyle w:val="Normal"/>
-        <w:rPr/>
-      </w:pPr>
-      <w:r>
-        <w:rPr/>
-        <w:t>“</w:t>
-      </w:r>
-      <w:r>
-        <w:rPr/>
-        <w:t>Well, its military business, so I can't go into details,</w:t>
-      </w:r>
-      <w:r>
-        <w:rPr/>
-        <w:t xml:space="preserve">” </w:t>
-      </w:r>
-      <w:r>
-        <w:rPr/>
-        <w:t xml:space="preserve">Durand cautioned, “but we have some supply work to do in Swan.” A quick glance told him that his fascade was acceptable with Laurent. </w:t>
+        <w:t>Lieutenant.” She said, holding out a hand. “Its nice to meet you, although I must apologise, Laurent has been neglectful in keeping us up to date with his goings on, so I can't say I've heard of you.”</w:t>
+      </w:r>
+    </w:p>
+    <w:p>
+      <w:pPr>
+        <w:pStyle w:val="Normal"/>
+        <w:rPr/>
+      </w:pPr>
+      <w:r>
+        <w:rPr/>
+      </w:r>
+    </w:p>
+    <w:p>
+      <w:pPr>
+        <w:pStyle w:val="Normal"/>
+        <w:rPr/>
+      </w:pPr>
+      <w:r>
+        <w:rPr/>
+        <w:t>“</w:t>
+      </w:r>
+      <w:r>
+        <w:rPr/>
+        <w:t>Well, its all the same. Laurent was just assigned to my command, one of my previous adjuncts broke his leg after a nasty fall.”</w:t>
+      </w:r>
+    </w:p>
+    <w:p>
+      <w:pPr>
+        <w:pStyle w:val="Normal"/>
+        <w:rPr/>
+      </w:pPr>
+      <w:r>
+        <w:rPr/>
+      </w:r>
+    </w:p>
+    <w:p>
+      <w:pPr>
+        <w:pStyle w:val="Normal"/>
+        <w:rPr/>
+      </w:pPr>
+      <w:r>
+        <w:rPr/>
+        <w:t>“</w:t>
+      </w:r>
+      <w:r>
+        <w:rPr/>
+        <w:t xml:space="preserve">I'm sorry to hear that. Although I'm glad our Laurent can be of use to you.” Magda said. </w:t>
+      </w:r>
+    </w:p>
+    <w:p>
+      <w:pPr>
+        <w:pStyle w:val="Normal"/>
+        <w:rPr/>
+      </w:pPr>
+      <w:r>
+        <w:rPr/>
+      </w:r>
+    </w:p>
+    <w:p>
+      <w:pPr>
+        <w:pStyle w:val="Normal"/>
+        <w:rPr/>
+      </w:pPr>
+      <w:r>
+        <w:rPr/>
+        <w:t>“</w:t>
+      </w:r>
+      <w:r>
+        <w:rPr/>
+        <w:t>I've heard good things from his previous assignment, I believe he will help keep things running.” Durand said.</w:t>
+      </w:r>
+    </w:p>
+    <w:p>
+      <w:pPr>
+        <w:pStyle w:val="Normal"/>
+        <w:rPr/>
+      </w:pPr>
+      <w:r>
+        <w:rPr/>
+      </w:r>
+    </w:p>
+    <w:p>
+      <w:pPr>
+        <w:pStyle w:val="Normal"/>
+        <w:rPr/>
+      </w:pPr>
+      <w:r>
+        <w:rPr/>
+        <w:t>“</w:t>
+      </w:r>
+      <w:r>
+        <w:rPr/>
+        <w:t>And what brings you to Merin's Ford, Lieutenant Merrill?” She asked, ushering them to a more private room.</w:t>
+      </w:r>
+    </w:p>
+    <w:p>
+      <w:pPr>
+        <w:pStyle w:val="Normal"/>
+        <w:rPr/>
+      </w:pPr>
+      <w:r>
+        <w:rPr/>
+      </w:r>
+    </w:p>
+    <w:p>
+      <w:pPr>
+        <w:pStyle w:val="Normal"/>
+        <w:rPr/>
+      </w:pPr>
+      <w:r>
+        <w:rPr/>
+        <w:t>“</w:t>
+      </w:r>
+      <w:r>
+        <w:rPr/>
+        <w:t xml:space="preserve">Well, its military business, so I can't go into details,” Durand cautioned, “but we have some supply work to do in Swan.” A quick glance told him that his fascade was acceptable with Laurent. </w:t>
       </w:r>
     </w:p>
     <w:p>
@@ -6636,77 +6536,53 @@
       </w:r>
       <w:r>
         <w:rPr/>
-        <w:t>I mean,</w:t>
-      </w:r>
-      <w:r>
-        <w:rPr/>
-        <w:t xml:space="preserve">” </w:t>
-      </w:r>
-      <w:r>
-        <w:rPr/>
-        <w:t>Durand continued, “guardsman now referrs to the civil guard, but I imagine this inn dates back to before the distinction mattered.”</w:t>
-      </w:r>
-    </w:p>
-    <w:p>
-      <w:pPr>
-        <w:pStyle w:val="Normal"/>
-        <w:rPr/>
-      </w:pPr>
-      <w:r>
-        <w:rPr/>
-      </w:r>
-    </w:p>
-    <w:p>
-      <w:pPr>
-        <w:pStyle w:val="Normal"/>
-        <w:rPr/>
-      </w:pPr>
-      <w:r>
-        <w:rPr/>
-        <w:t>“</w:t>
-      </w:r>
-      <w:r>
-        <w:rPr/>
-        <w:t>Right you are! You seem to know your history.</w:t>
-      </w:r>
-      <w:r>
-        <w:rPr/>
-        <w:t xml:space="preserve">” </w:t>
-      </w:r>
-      <w:r>
-        <w:rPr/>
-        <w:t>Magda said, smiling. “You'd be amazed how many soldiers, even officers, question us about that. Obviously a inn for guardsman as the modern use has it would be quite rediculous as of course they live in the city they are defending. No it is as you describe, this inn dates back to a decade after the founding of Merin's Ford, and has been in the family ever since.”</w:t>
-      </w:r>
-    </w:p>
-    <w:p>
-      <w:pPr>
-        <w:pStyle w:val="Normal"/>
-        <w:rPr/>
-      </w:pPr>
-      <w:r>
-        <w:rPr/>
-      </w:r>
-    </w:p>
-    <w:p>
-      <w:pPr>
-        <w:pStyle w:val="Normal"/>
-        <w:rPr/>
-      </w:pPr>
-      <w:r>
-        <w:rPr/>
-        <w:t>“</w:t>
-      </w:r>
-      <w:r>
-        <w:rPr/>
-        <w:t>That is very impressive mam. I see that the place is very popular.</w:t>
-      </w:r>
-      <w:r>
-        <w:rPr/>
-        <w:t xml:space="preserve">” </w:t>
-      </w:r>
-      <w:r>
-        <w:rPr/>
-        <w:t>Durand said.</w:t>
+        <w:t>I mean,” Durand continued, “guardsman now referrs to the civil guard, but I imagine this inn dates back to before the distinction mattered.”</w:t>
+      </w:r>
+    </w:p>
+    <w:p>
+      <w:pPr>
+        <w:pStyle w:val="Normal"/>
+        <w:rPr/>
+      </w:pPr>
+      <w:r>
+        <w:rPr/>
+      </w:r>
+    </w:p>
+    <w:p>
+      <w:pPr>
+        <w:pStyle w:val="Normal"/>
+        <w:rPr/>
+      </w:pPr>
+      <w:r>
+        <w:rPr/>
+        <w:t>“</w:t>
+      </w:r>
+      <w:r>
+        <w:rPr/>
+        <w:t>Right you are! You seem to know your history.” Magda said, smiling. “You'd be amazed how many soldiers, even officers, question us about that. Obviously a inn for guardsman as the modern use has it would be quite rediculous as of course they live in the city they are defending. No it is as you describe, this inn dates back to a decade after the founding of Merin's Ford, and has been in the family ever since.”</w:t>
+      </w:r>
+    </w:p>
+    <w:p>
+      <w:pPr>
+        <w:pStyle w:val="Normal"/>
+        <w:rPr/>
+      </w:pPr>
+      <w:r>
+        <w:rPr/>
+      </w:r>
+    </w:p>
+    <w:p>
+      <w:pPr>
+        <w:pStyle w:val="Normal"/>
+        <w:rPr/>
+      </w:pPr>
+      <w:r>
+        <w:rPr/>
+        <w:t>“</w:t>
+      </w:r>
+      <w:r>
+        <w:rPr/>
+        <w:t>That is very impressive mam. I see that the place is very popular.” Durand said.</w:t>
       </w:r>
     </w:p>
     <w:p>
@@ -6752,170 +6628,122 @@
       </w:r>
       <w:r>
         <w:rPr/>
-        <w:t>I must admit. There are times I thought it would be better to own a shop or an inn.</w:t>
-      </w:r>
-      <w:r>
-        <w:rPr/>
-        <w:t xml:space="preserve">” </w:t>
-      </w:r>
-      <w:r>
-        <w:rPr/>
-        <w:t>Durand said, growing whistful.</w:t>
-      </w:r>
-    </w:p>
-    <w:p>
-      <w:pPr>
-        <w:pStyle w:val="Normal"/>
-        <w:rPr/>
-      </w:pPr>
-      <w:r>
-        <w:rPr/>
-      </w:r>
-    </w:p>
-    <w:p>
-      <w:pPr>
-        <w:pStyle w:val="Normal"/>
-        <w:rPr/>
-      </w:pPr>
-      <w:r>
-        <w:rPr/>
-        <w:t>“</w:t>
-      </w:r>
-      <w:r>
-        <w:rPr/>
-        <w:t>Ha!</w:t>
-      </w:r>
-      <w:r>
-        <w:rPr/>
-        <w:t xml:space="preserve">” </w:t>
-      </w:r>
-      <w:r>
-        <w:rPr/>
-        <w:t xml:space="preserve">Magda cackled, clapping her hands together. “Well, its settled then I suppose. You'll just have to take over for us when the time comes.” She said, winking to show she was just joking. </w:t>
-      </w:r>
-    </w:p>
-    <w:p>
-      <w:pPr>
-        <w:pStyle w:val="Normal"/>
-        <w:rPr/>
-      </w:pPr>
-      <w:r>
-        <w:rPr/>
-      </w:r>
-    </w:p>
-    <w:p>
-      <w:pPr>
-        <w:pStyle w:val="Normal"/>
-        <w:rPr/>
-      </w:pPr>
-      <w:r>
-        <w:rPr/>
-        <w:t>“</w:t>
-      </w:r>
-      <w:r>
-        <w:rPr/>
-        <w:t>Perhaps!</w:t>
-      </w:r>
-      <w:r>
-        <w:rPr/>
-        <w:t xml:space="preserve">” </w:t>
-      </w:r>
-      <w:r>
-        <w:rPr/>
-        <w:t xml:space="preserve">Durand laughed. </w:t>
-      </w:r>
-    </w:p>
-    <w:p>
-      <w:pPr>
-        <w:pStyle w:val="Normal"/>
-        <w:rPr/>
-      </w:pPr>
-      <w:r>
-        <w:rPr/>
-      </w:r>
-    </w:p>
-    <w:p>
-      <w:pPr>
-        <w:pStyle w:val="Normal"/>
-        <w:rPr/>
-      </w:pPr>
-      <w:r>
-        <w:rPr/>
-        <w:t>“</w:t>
-      </w:r>
-      <w:r>
-        <w:rPr/>
-        <w:t>Sir. Perhaps you'd like something to eat? We didn't stop at all on the way here.</w:t>
-      </w:r>
-      <w:r>
-        <w:rPr/>
-        <w:t xml:space="preserve">” </w:t>
-      </w:r>
-      <w:r>
-        <w:rPr/>
-        <w:t>Laurent offered.</w:t>
-      </w:r>
-    </w:p>
-    <w:p>
-      <w:pPr>
-        <w:pStyle w:val="Normal"/>
-        <w:rPr/>
-      </w:pPr>
-      <w:r>
-        <w:rPr/>
-      </w:r>
-    </w:p>
-    <w:p>
-      <w:pPr>
-        <w:pStyle w:val="Normal"/>
-        <w:rPr/>
-      </w:pPr>
-      <w:r>
-        <w:rPr/>
-        <w:t>“</w:t>
-      </w:r>
-      <w:r>
-        <w:rPr/>
-        <w:t>Actually...</w:t>
-      </w:r>
-      <w:r>
-        <w:rPr/>
-        <w:t xml:space="preserve">” </w:t>
-      </w:r>
-      <w:r>
-        <w:rPr/>
-        <w:t>Durand said, holding up a hand. But Magda was already off her seat.</w:t>
-      </w:r>
-    </w:p>
-    <w:p>
-      <w:pPr>
-        <w:pStyle w:val="Normal"/>
-        <w:rPr/>
-      </w:pPr>
-      <w:r>
-        <w:rPr/>
-      </w:r>
-    </w:p>
-    <w:p>
-      <w:pPr>
-        <w:pStyle w:val="Normal"/>
-        <w:rPr/>
-      </w:pPr>
-      <w:r>
-        <w:rPr/>
-        <w:t>“</w:t>
-      </w:r>
-      <w:r>
-        <w:rPr/>
-        <w:t>Is that the case?</w:t>
-      </w:r>
-      <w:r>
-        <w:rPr/>
-        <w:t xml:space="preserve">” </w:t>
-      </w:r>
-      <w:r>
-        <w:rPr/>
-        <w:t xml:space="preserve">She asked, I will have something made up for you in a hurry! Do you like lamb stew?” She said, presumably gesturing to where the kitchen was. </w:t>
+        <w:t>I must admit. There are times I thought it would be better to own a shop or an inn.” Durand said, growing whistful.</w:t>
+      </w:r>
+    </w:p>
+    <w:p>
+      <w:pPr>
+        <w:pStyle w:val="Normal"/>
+        <w:rPr/>
+      </w:pPr>
+      <w:r>
+        <w:rPr/>
+      </w:r>
+    </w:p>
+    <w:p>
+      <w:pPr>
+        <w:pStyle w:val="Normal"/>
+        <w:rPr/>
+      </w:pPr>
+      <w:r>
+        <w:rPr/>
+        <w:t>“</w:t>
+      </w:r>
+      <w:r>
+        <w:rPr/>
+        <w:t xml:space="preserve">Ha!” Magda cackled, clapping her hands together. “Well, its settled then I suppose. You'll just have to take over for us when the time comes.” She said, winking to show she was just joking. </w:t>
+      </w:r>
+    </w:p>
+    <w:p>
+      <w:pPr>
+        <w:pStyle w:val="Normal"/>
+        <w:rPr/>
+      </w:pPr>
+      <w:r>
+        <w:rPr/>
+      </w:r>
+    </w:p>
+    <w:p>
+      <w:pPr>
+        <w:pStyle w:val="Normal"/>
+        <w:rPr/>
+      </w:pPr>
+      <w:r>
+        <w:rPr/>
+        <w:t>“</w:t>
+      </w:r>
+      <w:r>
+        <w:rPr/>
+        <w:t xml:space="preserve">Perhaps!” Durand laughed. </w:t>
+      </w:r>
+    </w:p>
+    <w:p>
+      <w:pPr>
+        <w:pStyle w:val="Normal"/>
+        <w:rPr/>
+      </w:pPr>
+      <w:r>
+        <w:rPr/>
+      </w:r>
+    </w:p>
+    <w:p>
+      <w:pPr>
+        <w:pStyle w:val="Normal"/>
+        <w:rPr/>
+      </w:pPr>
+      <w:r>
+        <w:rPr/>
+        <w:t>“</w:t>
+      </w:r>
+      <w:r>
+        <w:rPr/>
+        <w:t>Sir. Perhaps you'd like something to eat? We didn't stop at all on the way here.” Laurent offered.</w:t>
+      </w:r>
+    </w:p>
+    <w:p>
+      <w:pPr>
+        <w:pStyle w:val="Normal"/>
+        <w:rPr/>
+      </w:pPr>
+      <w:r>
+        <w:rPr/>
+      </w:r>
+    </w:p>
+    <w:p>
+      <w:pPr>
+        <w:pStyle w:val="Normal"/>
+        <w:rPr/>
+      </w:pPr>
+      <w:r>
+        <w:rPr/>
+        <w:t>“</w:t>
+      </w:r>
+      <w:r>
+        <w:rPr/>
+        <w:t>Actually...” Durand said, holding up a hand. But Magda was already off her seat.</w:t>
+      </w:r>
+    </w:p>
+    <w:p>
+      <w:pPr>
+        <w:pStyle w:val="Normal"/>
+        <w:rPr/>
+      </w:pPr>
+      <w:r>
+        <w:rPr/>
+      </w:r>
+    </w:p>
+    <w:p>
+      <w:pPr>
+        <w:pStyle w:val="Normal"/>
+        <w:rPr/>
+      </w:pPr>
+      <w:r>
+        <w:rPr/>
+        <w:t>“</w:t>
+      </w:r>
+      <w:r>
+        <w:rPr/>
+        <w:t xml:space="preserve">Is that the case?” She asked, I will have something made up for you in a hurry! Do you like lamb stew?” She said, presumably gesturing to where the kitchen was. </w:t>
       </w:r>
     </w:p>
     <w:p>
@@ -7049,42 +6877,26 @@
       </w:r>
       <w:r>
         <w:rPr/>
-        <w:t>So why come here at all?</w:t>
-      </w:r>
-      <w:r>
-        <w:rPr/>
-        <w:t xml:space="preserve">” </w:t>
-      </w:r>
-      <w:r>
-        <w:rPr/>
-        <w:t>Durand said, shrugging. “You'd only raise suspicion, you being related and all.”</w:t>
-      </w:r>
-    </w:p>
-    <w:p>
-      <w:pPr>
-        <w:pStyle w:val="Normal"/>
-        <w:rPr/>
-      </w:pPr>
-      <w:r>
-        <w:rPr/>
-      </w:r>
-    </w:p>
-    <w:p>
-      <w:pPr>
-        <w:pStyle w:val="Normal"/>
-        <w:rPr/>
-      </w:pPr>
-      <w:r>
-        <w:rPr/>
-        <w:t xml:space="preserve">Laruent </w:t>
-      </w:r>
-      <w:r>
-        <w:rPr/>
-        <w:t>grimaced.</w:t>
-      </w:r>
-      <w:r>
-        <w:rPr/>
-        <w:t xml:space="preserve"> “She </w:t>
+        <w:t>So why come here at all?” Durand said, shrugging. “You'd only raise suspicion, you being related and all.”</w:t>
+      </w:r>
+    </w:p>
+    <w:p>
+      <w:pPr>
+        <w:pStyle w:val="Normal"/>
+        <w:rPr/>
+      </w:pPr>
+      <w:r>
+        <w:rPr/>
+      </w:r>
+    </w:p>
+    <w:p>
+      <w:pPr>
+        <w:pStyle w:val="Normal"/>
+        <w:rPr/>
+      </w:pPr>
+      <w:r>
+        <w:rPr/>
+        <w:t xml:space="preserve">Laruent grimaced. “She </w:t>
       </w:r>
       <w:r>
         <w:rPr>
@@ -7171,131 +6983,99 @@
       </w:r>
       <w:r>
         <w:rPr/>
-        <w:t xml:space="preserve">But in actuality, </w:t>
-      </w:r>
-      <w:r>
-        <w:rPr/>
-        <w:t>since they have no children of their own, I think her matronly instincts have focused on me, especially since I'm the closest family member.</w:t>
-      </w:r>
-      <w:r>
-        <w:rPr/>
-        <w:t>”</w:t>
-      </w:r>
-    </w:p>
-    <w:p>
-      <w:pPr>
-        <w:pStyle w:val="Normal"/>
-        <w:rPr/>
-      </w:pPr>
-      <w:r>
-        <w:rPr/>
-      </w:r>
-    </w:p>
-    <w:p>
-      <w:pPr>
-        <w:pStyle w:val="Normal"/>
-        <w:rPr/>
-      </w:pPr>
-      <w:r>
-        <w:rPr/>
-        <w:t>“</w:t>
-      </w:r>
-      <w:r>
-        <w:rPr/>
-        <w:t>Really? You're into your thirties. You wouldn't think...</w:t>
-      </w:r>
-      <w:r>
-        <w:rPr/>
-        <w:t>”</w:t>
-      </w:r>
-    </w:p>
-    <w:p>
-      <w:pPr>
-        <w:pStyle w:val="Normal"/>
-        <w:rPr/>
-      </w:pPr>
-      <w:r>
-        <w:rPr/>
-      </w:r>
-    </w:p>
-    <w:p>
-      <w:pPr>
-        <w:pStyle w:val="Normal"/>
-        <w:rPr/>
-      </w:pPr>
-      <w:r>
-        <w:rPr/>
-        <w:t>“</w:t>
-      </w:r>
-      <w:r>
-        <w:rPr/>
-        <w:t>My own mother and father used to live down in a small town farther to the south, the closest large city being Westfield. When Gerrant started to make his aspersions clear, and when I was just a young adult, my family advised that I move north. I made my first connections with the military through Magad. So despite what I say about her. I do owe her a lot.</w:t>
-      </w:r>
-      <w:r>
-        <w:rPr/>
-        <w:t>”</w:t>
-      </w:r>
-    </w:p>
-    <w:p>
-      <w:pPr>
-        <w:pStyle w:val="Normal"/>
-        <w:rPr/>
-      </w:pPr>
-      <w:r>
-        <w:rPr/>
-      </w:r>
-    </w:p>
-    <w:p>
-      <w:pPr>
-        <w:pStyle w:val="Normal"/>
-        <w:rPr/>
-      </w:pPr>
-      <w:r>
-        <w:rPr/>
-        <w:t>“</w:t>
-      </w:r>
-      <w:r>
-        <w:rPr/>
-        <w:t>Fair enough...</w:t>
-      </w:r>
-      <w:r>
-        <w:rPr/>
-        <w:t xml:space="preserve">” </w:t>
-      </w:r>
-      <w:r>
-        <w:rPr/>
-        <w:t>Durand said, growing quiet when Magda came back in with bowls of stew and some bread atop a tin tray.</w:t>
-      </w:r>
-    </w:p>
-    <w:p>
-      <w:pPr>
-        <w:pStyle w:val="Normal"/>
-        <w:rPr/>
-      </w:pPr>
-      <w:r>
-        <w:rPr/>
-      </w:r>
-    </w:p>
-    <w:p>
-      <w:pPr>
-        <w:pStyle w:val="Normal"/>
-        <w:rPr/>
-      </w:pPr>
-      <w:r>
-        <w:rPr/>
-        <w:t>“</w:t>
-      </w:r>
-      <w:r>
-        <w:rPr/>
-        <w:t>Here you are.</w:t>
-      </w:r>
-      <w:r>
-        <w:rPr/>
-        <w:t xml:space="preserve">” </w:t>
-      </w:r>
-      <w:r>
-        <w:rPr/>
-        <w:t>She said, placing down the tray. “Now I must apologize, I would like nothing more than to hear more about you Lieutenant Merrill, but its a busy night tonight, and I have to see to other customers.”</w:t>
+        <w:t>But in actuality, since they have no children of their own, I think her matronly instincts have focused on me, especially since I'm the closest family member.”</w:t>
+      </w:r>
+    </w:p>
+    <w:p>
+      <w:pPr>
+        <w:pStyle w:val="Normal"/>
+        <w:rPr/>
+      </w:pPr>
+      <w:r>
+        <w:rPr/>
+      </w:r>
+    </w:p>
+    <w:p>
+      <w:pPr>
+        <w:pStyle w:val="Normal"/>
+        <w:rPr/>
+      </w:pPr>
+      <w:r>
+        <w:rPr/>
+        <w:t>“</w:t>
+      </w:r>
+      <w:r>
+        <w:rPr/>
+        <w:t>Really? You're into your thirties. You wouldn't think...”</w:t>
+      </w:r>
+    </w:p>
+    <w:p>
+      <w:pPr>
+        <w:pStyle w:val="Normal"/>
+        <w:rPr/>
+      </w:pPr>
+      <w:r>
+        <w:rPr/>
+      </w:r>
+    </w:p>
+    <w:p>
+      <w:pPr>
+        <w:pStyle w:val="Normal"/>
+        <w:rPr/>
+      </w:pPr>
+      <w:r>
+        <w:rPr/>
+        <w:t>“</w:t>
+      </w:r>
+      <w:r>
+        <w:rPr/>
+        <w:t>My own mother and father used to live down in a small town farther to the south, the closest large city being Westfield. When Gerrant started to make his aspersions clear, and when I was just a young adult, my family advised that I move north. I made my first connections with the military through Magad. So despite what I say about her. I do owe her a lot.”</w:t>
+      </w:r>
+    </w:p>
+    <w:p>
+      <w:pPr>
+        <w:pStyle w:val="Normal"/>
+        <w:rPr/>
+      </w:pPr>
+      <w:r>
+        <w:rPr/>
+      </w:r>
+    </w:p>
+    <w:p>
+      <w:pPr>
+        <w:pStyle w:val="Normal"/>
+        <w:rPr/>
+      </w:pPr>
+      <w:r>
+        <w:rPr/>
+        <w:t>“</w:t>
+      </w:r>
+      <w:r>
+        <w:rPr/>
+        <w:t>Fair enough...” Durand said, growing quiet when Magda came back in with bowls of stew and some bread atop a tin tray.</w:t>
+      </w:r>
+    </w:p>
+    <w:p>
+      <w:pPr>
+        <w:pStyle w:val="Normal"/>
+        <w:rPr/>
+      </w:pPr>
+      <w:r>
+        <w:rPr/>
+      </w:r>
+    </w:p>
+    <w:p>
+      <w:pPr>
+        <w:pStyle w:val="Normal"/>
+        <w:rPr/>
+      </w:pPr>
+      <w:r>
+        <w:rPr/>
+        <w:t>“</w:t>
+      </w:r>
+      <w:r>
+        <w:rPr/>
+        <w:t>Here you are.” She said, placing down the tray. “Now I must apologize, I would like nothing more than to hear more about you Lieutenant Merrill, but its a busy night tonight, and I have to see to other customers.”</w:t>
       </w:r>
     </w:p>
     <w:p>
@@ -7562,11 +7342,7 @@
       </w:r>
       <w:r>
         <w:rPr/>
-        <w:t xml:space="preserve">Lieutenant, your room is at the end of the hall here,” she said, escorting them to the end and opening up the door. The room was larger than he at first expected. It had its own stone fireplace and the bed itself was double the ordinary size. He suspected that it was quite comfortable. There was an antique desk at the far end of the room, near the double window from which one could see down into the street below. On the floor was a </w:t>
-      </w:r>
-      <w:r>
-        <w:rPr/>
-        <w:t>canvas rug, which had an interesting blue fringe and a geometric design stitched into it.</w:t>
+        <w:t>Lieutenant, your room is at the end of the hall here,” she said, escorting them to the end and opening up the door. The room was larger than he at first expected. It had its own stone fireplace and the bed itself was double the ordinary size. He suspected that it was quite comfortable. There was an antique desk at the far end of the room, near the double window from which one could see down into the street below. On the floor was a canvas rug, which had an interesting blue fringe and a geometric design stitched into it.</w:t>
       </w:r>
     </w:p>
     <w:p>
@@ -7677,11 +7453,7 @@
       </w:pPr>
       <w:r>
         <w:rPr/>
-        <w:t xml:space="preserve">Durand took off his pack and placed it </w:t>
-      </w:r>
-      <w:r>
-        <w:rPr/>
-        <w:t>on the floor and threw himself onto the bed. It was very comfortable.</w:t>
+        <w:t>Durand took off his pack and placed it on the floor and threw himself onto the bed. It was very comfortable.</w:t>
       </w:r>
     </w:p>
     <w:p>
@@ -7826,6 +7598,25 @@
       </w:pPr>
       <w:r>
         <w:rPr/>
+        <w:t>They slipped back into the room that Durand and Laurent had occupied earlier and talked for almost an hour about goings on in the town and in the neighboring areas. Finally Laurent had gotten at least some of what he wanted. He rose and Magda did as well.</w:t>
+      </w:r>
+    </w:p>
+    <w:p>
+      <w:pPr>
+        <w:pStyle w:val="Normal"/>
+        <w:rPr/>
+      </w:pPr>
+      <w:r>
+        <w:rPr/>
+      </w:r>
+    </w:p>
+    <w:p>
+      <w:pPr>
+        <w:pStyle w:val="Normal"/>
+        <w:rPr/>
+      </w:pPr>
+      <w:r>
+        <w:rPr/>
         <w:t>Laurent looked around for a second. “Off topic, where will I be staying?” he asked.</w:t>
       </w:r>
     </w:p>
@@ -7868,68 +7659,100 @@
       </w:r>
       <w:r>
         <w:rPr/>
-        <w:t>My… Wait. You still keep that up? You could have turned it into a extra room ages ago.”</w:t>
-      </w:r>
-    </w:p>
-    <w:p>
-      <w:pPr>
-        <w:pStyle w:val="Normal"/>
-        <w:rPr/>
-      </w:pPr>
-      <w:r>
-        <w:rPr/>
-      </w:r>
-    </w:p>
-    <w:p>
-      <w:pPr>
-        <w:pStyle w:val="Normal"/>
-        <w:rPr/>
-      </w:pPr>
-      <w:r>
-        <w:rPr/>
-        <w:t>Magda looked sad for a moment. “I would never do that. Where would you stay when you came to visit me?” She asked. “Plus its in the basement. People would be offended if I but them there.”</w:t>
-      </w:r>
-    </w:p>
-    <w:p>
-      <w:pPr>
-        <w:pStyle w:val="Normal"/>
-        <w:rPr/>
-      </w:pPr>
-      <w:r>
-        <w:rPr/>
-      </w:r>
-    </w:p>
-    <w:p>
-      <w:pPr>
-        <w:pStyle w:val="Normal"/>
-        <w:rPr/>
-      </w:pPr>
-      <w:r>
-        <w:rPr/>
-        <w:t>Laurent looked at the old woman with something like a new light. “Thats… really nice of you Aunt. I… I'll have to come back here more often.” He said, a smile breaking out on his face.</w:t>
-      </w:r>
-    </w:p>
-    <w:p>
-      <w:pPr>
-        <w:pStyle w:val="Normal"/>
-        <w:rPr/>
-      </w:pPr>
-      <w:r>
-        <w:rPr/>
-      </w:r>
-    </w:p>
-    <w:p>
-      <w:pPr>
-        <w:pStyle w:val="Normal"/>
-        <w:rPr/>
-      </w:pPr>
-      <w:r>
-        <w:rPr/>
-        <w:t>“</w:t>
-      </w:r>
-      <w:r>
-        <w:rPr/>
-        <w:t>I'll leave you alone for now. You know where to go. Not much has changed down there. It was nice seeing you, I aplogise things are so budy tonight or we could talk for real.” She said.</w:t>
+        <w:t>My… Wait. You still keep that up? You could have turned it into a</w:t>
+      </w:r>
+      <w:r>
+        <w:rPr/>
+        <w:t>n</w:t>
+      </w:r>
+      <w:r>
+        <w:rPr/>
+        <w:t xml:space="preserve"> extra room ages ago.”</w:t>
+      </w:r>
+    </w:p>
+    <w:p>
+      <w:pPr>
+        <w:pStyle w:val="Normal"/>
+        <w:rPr/>
+      </w:pPr>
+      <w:r>
+        <w:rPr/>
+      </w:r>
+    </w:p>
+    <w:p>
+      <w:pPr>
+        <w:pStyle w:val="Normal"/>
+        <w:rPr/>
+      </w:pPr>
+      <w:r>
+        <w:rPr/>
+        <w:t xml:space="preserve">Magda looked sad for a moment. “I would never do that. Where would you stay when you came to visit me?” She asked, </w:t>
+      </w:r>
+      <w:r>
+        <w:rPr/>
+        <w:t>not meeting his gaze</w:t>
+      </w:r>
+      <w:r>
+        <w:rPr/>
+        <w:t>. “Plus its in the basement. People would be offended if I but them there.”</w:t>
+      </w:r>
+    </w:p>
+    <w:p>
+      <w:pPr>
+        <w:pStyle w:val="Normal"/>
+        <w:rPr/>
+      </w:pPr>
+      <w:r>
+        <w:rPr/>
+      </w:r>
+    </w:p>
+    <w:p>
+      <w:pPr>
+        <w:pStyle w:val="Normal"/>
+        <w:rPr/>
+      </w:pPr>
+      <w:r>
+        <w:rPr/>
+        <w:t xml:space="preserve">Laurent looked at the old woman with something like a new light. “Thats… really nice of you Aunt </w:t>
+      </w:r>
+      <w:r>
+        <w:rPr/>
+        <w:t>Magda</w:t>
+      </w:r>
+      <w:r>
+        <w:rPr/>
+        <w:t>. I… I'll have to come back here more often.” He said, a smile breaking out on his face.</w:t>
+      </w:r>
+    </w:p>
+    <w:p>
+      <w:pPr>
+        <w:pStyle w:val="Normal"/>
+        <w:rPr/>
+      </w:pPr>
+      <w:r>
+        <w:rPr/>
+      </w:r>
+    </w:p>
+    <w:p>
+      <w:pPr>
+        <w:pStyle w:val="Normal"/>
+        <w:rPr/>
+      </w:pPr>
+      <w:r>
+        <w:rPr/>
+        <w:t>“</w:t>
+      </w:r>
+      <w:r>
+        <w:rPr/>
+        <w:t>I'll leave you alone for now. You know where to go. Not much has changed down there. It was nice seeing you, I aplogise things are so bu</w:t>
+      </w:r>
+      <w:r>
+        <w:rPr/>
+        <w:t>s</w:t>
+      </w:r>
+      <w:r>
+        <w:rPr/>
+        <w:t>y tonight or we could talk for real.” She said.</w:t>
       </w:r>
     </w:p>
     <w:p>
@@ -8017,11 +7840,7 @@
       </w:r>
       <w:r>
         <w:rPr/>
-        <w:t xml:space="preserve">Better.” She quipped. “I want to see grandnephews when you show up next time.” </w:t>
-      </w:r>
-      <w:r>
-        <w:rPr/>
-        <w:t>She said, smiling.</w:t>
+        <w:t>Better.” She quipped. “I want to see grandnephews when you show up next time.” She said, smiling.</w:t>
       </w:r>
     </w:p>
     <w:p>
@@ -8145,20 +7964,194 @@
     <w:p>
       <w:pPr>
         <w:pStyle w:val="Normal"/>
-        <w:rPr/>
-      </w:pPr>
-      <w:r>
-        <w:rPr/>
-      </w:r>
-    </w:p>
-    <w:p>
-      <w:pPr>
-        <w:pStyle w:val="Normal"/>
-        <w:rPr/>
-      </w:pPr>
-      <w:r>
-        <w:rPr/>
-        <w:t xml:space="preserve"> </w:t>
+        <w:pBdr>
+          <w:bottom w:val="single" w:sz="2" w:space="2" w:color="000000"/>
+        </w:pBdr>
+        <w:rPr/>
+      </w:pPr>
+      <w:r>
+        <w:rPr/>
+      </w:r>
+    </w:p>
+    <w:p>
+      <w:pPr>
+        <w:pStyle w:val="Normal"/>
+        <w:rPr/>
+      </w:pPr>
+      <w:r>
+        <w:rPr/>
+      </w:r>
+    </w:p>
+    <w:p>
+      <w:pPr>
+        <w:pStyle w:val="Normal"/>
+        <w:rPr/>
+      </w:pPr>
+      <w:r>
+        <w:rPr/>
+        <w:t>They awoke early and let themselves out the back entrance, just in case.</w:t>
+      </w:r>
+    </w:p>
+    <w:p>
+      <w:pPr>
+        <w:pStyle w:val="Normal"/>
+        <w:rPr/>
+      </w:pPr>
+      <w:r>
+        <w:rPr/>
+      </w:r>
+    </w:p>
+    <w:p>
+      <w:pPr>
+        <w:pStyle w:val="Normal"/>
+        <w:rPr/>
+      </w:pPr>
+      <w:r>
+        <w:rPr/>
+        <w:t>They said nothing, and Durand followed Laurent as he creept through twisting dark alleyways and passages before emerging apruptly to a tiny cut in the levies.</w:t>
+      </w:r>
+    </w:p>
+    <w:p>
+      <w:pPr>
+        <w:pStyle w:val="Normal"/>
+        <w:rPr/>
+      </w:pPr>
+      <w:r>
+        <w:rPr/>
+      </w:r>
+    </w:p>
+    <w:p>
+      <w:pPr>
+        <w:pStyle w:val="Normal"/>
+        <w:rPr/>
+      </w:pPr>
+      <w:r>
+        <w:rPr/>
+        <w:t>Laurent looked back at the alley they had just emerged through, and for a moment Durand thought he was going to say something. But instead, he just shook his head and walked to where they had tied up the boat.</w:t>
+      </w:r>
+    </w:p>
+    <w:p>
+      <w:pPr>
+        <w:pStyle w:val="Normal"/>
+        <w:rPr/>
+      </w:pPr>
+      <w:r>
+        <w:rPr/>
+      </w:r>
+    </w:p>
+    <w:p>
+      <w:pPr>
+        <w:pStyle w:val="Normal"/>
+        <w:rPr/>
+      </w:pPr>
+      <w:r>
+        <w:rPr/>
+        <w:t xml:space="preserve">It was still there. This in and of itself was not a certainty, but apparently a possibility that Laurent had accounted for, as Laurently slyly pointed to another simmilar boat hidden under one of the docks. </w:t>
+      </w:r>
+    </w:p>
+    <w:p>
+      <w:pPr>
+        <w:pStyle w:val="Normal"/>
+        <w:rPr/>
+      </w:pPr>
+      <w:r>
+        <w:rPr/>
+      </w:r>
+    </w:p>
+    <w:p>
+      <w:pPr>
+        <w:pStyle w:val="Normal"/>
+        <w:rPr/>
+      </w:pPr>
+      <w:r>
+        <w:rPr/>
+        <w:t>Laurent went to grab the oars, but Durand got them first. Laurent looked surprised for a second, but then shrugged and settled into the boat. Durand started rowing.</w:t>
+      </w:r>
+    </w:p>
+    <w:p>
+      <w:pPr>
+        <w:pStyle w:val="Normal"/>
+        <w:rPr/>
+      </w:pPr>
+      <w:r>
+        <w:rPr/>
+        <w:t>Even though it was still early fall, the morning was cold. Frost covered the grassy levy that separated the town from the river. Few people had risen as early as they, one or two other fisherman appeared apparently wanting to get a good start on the day.</w:t>
+      </w:r>
+    </w:p>
+    <w:p>
+      <w:pPr>
+        <w:pStyle w:val="Normal"/>
+        <w:rPr/>
+      </w:pPr>
+      <w:r>
+        <w:rPr/>
+      </w:r>
+    </w:p>
+    <w:p>
+      <w:pPr>
+        <w:pStyle w:val="Normal"/>
+        <w:rPr/>
+      </w:pPr>
+      <w:r>
+        <w:rPr/>
+        <w:t>Durand soon quickly outpaced these larger craft, leaving them alone on the river. They passed under both of Merrin Ford's bridges, breif shadows overhead, and they were gone.</w:t>
+      </w:r>
+    </w:p>
+    <w:p>
+      <w:pPr>
+        <w:pStyle w:val="Normal"/>
+        <w:rPr/>
+      </w:pPr>
+      <w:r>
+        <w:rPr/>
+      </w:r>
+    </w:p>
+    <w:p>
+      <w:pPr>
+        <w:pStyle w:val="Normal"/>
+        <w:rPr/>
+      </w:pPr>
+      <w:r>
+        <w:rPr/>
+        <w:t xml:space="preserve">The river converged quickly behind them, opening up into gentle farms. Durand knew that, despite his best efforts, the majority of grain eaten in Illithar grew in this area. The wide area surrounding the river was fertile, and it had been for centuries. Some families could trace their lands back to a time before the north and south had split, and some to even earlier than that, back when the elven nation had shared the river as its border with man. </w:t>
+      </w:r>
+    </w:p>
+    <w:p>
+      <w:pPr>
+        <w:pStyle w:val="Normal"/>
+        <w:rPr/>
+      </w:pPr>
+      <w:r>
+        <w:rPr/>
+      </w:r>
+    </w:p>
+    <w:p>
+      <w:pPr>
+        <w:pStyle w:val="Normal"/>
+        <w:rPr/>
+      </w:pPr>
+      <w:r>
+        <w:rPr/>
+        <w:t xml:space="preserve">Although the politics had certianly changed since that time, the geography hadn't. Small slopng hills covered with golden grain and pastures with fenced in animals stretched as far as he could see to the north. On the southern side there was a bit of farmland surrounding Merrin's Ford, but soon the terrain grew more hilly. </w:t>
+      </w:r>
+    </w:p>
+    <w:p>
+      <w:pPr>
+        <w:pStyle w:val="Normal"/>
+        <w:rPr/>
+      </w:pPr>
+      <w:r>
+        <w:rPr/>
+      </w:r>
+    </w:p>
+    <w:p>
+      <w:pPr>
+        <w:pStyle w:val="Normal"/>
+        <w:rPr/>
+      </w:pPr>
+      <w:r>
+        <w:rPr/>
+        <w:t xml:space="preserve">Once they crossed paths with the second island in the river though, both sides would be extensively farmed. For now, the lands to the south were nominally part of the North, an arbitrary line cast across the land where the battle lines had stagnated following their counter attack. </w:t>
       </w:r>
     </w:p>
     <w:p>

</xml_diff>

<commit_message>
COntinued with waveside query
</commit_message>
<xml_diff>
--- a/Stories/Outbox/D&D World/Waveside Query.docx
+++ b/Stories/Outbox/D&D World/Waveside Query.docx
@@ -7659,100 +7659,68 @@
       </w:r>
       <w:r>
         <w:rPr/>
-        <w:t>My… Wait. You still keep that up? You could have turned it into a</w:t>
-      </w:r>
-      <w:r>
-        <w:rPr/>
-        <w:t>n</w:t>
-      </w:r>
-      <w:r>
-        <w:rPr/>
-        <w:t xml:space="preserve"> extra room ages ago.”</w:t>
-      </w:r>
-    </w:p>
-    <w:p>
-      <w:pPr>
-        <w:pStyle w:val="Normal"/>
-        <w:rPr/>
-      </w:pPr>
-      <w:r>
-        <w:rPr/>
-      </w:r>
-    </w:p>
-    <w:p>
-      <w:pPr>
-        <w:pStyle w:val="Normal"/>
-        <w:rPr/>
-      </w:pPr>
-      <w:r>
-        <w:rPr/>
-        <w:t xml:space="preserve">Magda looked sad for a moment. “I would never do that. Where would you stay when you came to visit me?” She asked, </w:t>
-      </w:r>
-      <w:r>
-        <w:rPr/>
-        <w:t>not meeting his gaze</w:t>
-      </w:r>
-      <w:r>
-        <w:rPr/>
-        <w:t>. “Plus its in the basement. People would be offended if I but them there.”</w:t>
-      </w:r>
-    </w:p>
-    <w:p>
-      <w:pPr>
-        <w:pStyle w:val="Normal"/>
-        <w:rPr/>
-      </w:pPr>
-      <w:r>
-        <w:rPr/>
-      </w:r>
-    </w:p>
-    <w:p>
-      <w:pPr>
-        <w:pStyle w:val="Normal"/>
-        <w:rPr/>
-      </w:pPr>
-      <w:r>
-        <w:rPr/>
-        <w:t xml:space="preserve">Laurent looked at the old woman with something like a new light. “Thats… really nice of you Aunt </w:t>
-      </w:r>
-      <w:r>
-        <w:rPr/>
-        <w:t>Magda</w:t>
-      </w:r>
-      <w:r>
-        <w:rPr/>
-        <w:t>. I… I'll have to come back here more often.” He said, a smile breaking out on his face.</w:t>
-      </w:r>
-    </w:p>
-    <w:p>
-      <w:pPr>
-        <w:pStyle w:val="Normal"/>
-        <w:rPr/>
-      </w:pPr>
-      <w:r>
-        <w:rPr/>
-      </w:r>
-    </w:p>
-    <w:p>
-      <w:pPr>
-        <w:pStyle w:val="Normal"/>
-        <w:rPr/>
-      </w:pPr>
-      <w:r>
-        <w:rPr/>
-        <w:t>“</w:t>
-      </w:r>
-      <w:r>
-        <w:rPr/>
-        <w:t>I'll leave you alone for now. You know where to go. Not much has changed down there. It was nice seeing you, I aplogise things are so bu</w:t>
-      </w:r>
-      <w:r>
-        <w:rPr/>
-        <w:t>s</w:t>
-      </w:r>
-      <w:r>
-        <w:rPr/>
-        <w:t>y tonight or we could talk for real.” She said.</w:t>
+        <w:t>My… Wait. You still keep that up? You could have turned it into an extra room ages ago.”</w:t>
+      </w:r>
+    </w:p>
+    <w:p>
+      <w:pPr>
+        <w:pStyle w:val="Normal"/>
+        <w:rPr/>
+      </w:pPr>
+      <w:r>
+        <w:rPr/>
+      </w:r>
+    </w:p>
+    <w:p>
+      <w:pPr>
+        <w:pStyle w:val="Normal"/>
+        <w:rPr/>
+      </w:pPr>
+      <w:r>
+        <w:rPr/>
+        <w:t>Magda looked sad for a moment. “I would never do that. Where would you stay when you came to visit me?” She asked, not meeting his gaze. “Plus its in the basement. People would be offended if I but them there.”</w:t>
+      </w:r>
+    </w:p>
+    <w:p>
+      <w:pPr>
+        <w:pStyle w:val="Normal"/>
+        <w:rPr/>
+      </w:pPr>
+      <w:r>
+        <w:rPr/>
+      </w:r>
+    </w:p>
+    <w:p>
+      <w:pPr>
+        <w:pStyle w:val="Normal"/>
+        <w:rPr/>
+      </w:pPr>
+      <w:r>
+        <w:rPr/>
+        <w:t>Laurent looked at the old woman with something like a new light. “Thats… really nice of you Aunt Magda. I… I'll have to come back here more often.” He said, a smile breaking out on his face.</w:t>
+      </w:r>
+    </w:p>
+    <w:p>
+      <w:pPr>
+        <w:pStyle w:val="Normal"/>
+        <w:rPr/>
+      </w:pPr>
+      <w:r>
+        <w:rPr/>
+      </w:r>
+    </w:p>
+    <w:p>
+      <w:pPr>
+        <w:pStyle w:val="Normal"/>
+        <w:rPr/>
+      </w:pPr>
+      <w:r>
+        <w:rPr/>
+        <w:t>“</w:t>
+      </w:r>
+      <w:r>
+        <w:rPr/>
+        <w:t>I'll leave you alone for now. You know where to go. Not much has changed down there. It was nice seeing you, I aplogise things are so busy tonight or we could talk for real.” She said.</w:t>
       </w:r>
     </w:p>
     <w:p>
@@ -7965,7 +7933,7 @@
       <w:pPr>
         <w:pStyle w:val="Normal"/>
         <w:pBdr>
-          <w:bottom w:val="single" w:sz="2" w:space="2" w:color="000000"/>
+          <w:bottom w:val="single" w:sz="2" w:space="2" w:color="000001"/>
         </w:pBdr>
         <w:rPr/>
       </w:pPr>
@@ -8170,35 +8138,850 @@
       </w:pPr>
       <w:r>
         <w:rPr/>
-        <w:t xml:space="preserve">  </w:t>
-      </w:r>
-    </w:p>
-    <w:p>
-      <w:pPr>
-        <w:pStyle w:val="Normal"/>
-        <w:rPr/>
-      </w:pPr>
-      <w:r>
-        <w:rPr/>
-      </w:r>
-    </w:p>
-    <w:p>
-      <w:pPr>
-        <w:pStyle w:val="Normal"/>
-        <w:rPr/>
-      </w:pPr>
-      <w:r>
-        <w:rPr/>
-      </w:r>
-    </w:p>
-    <w:p>
-      <w:pPr>
-        <w:pStyle w:val="Normal"/>
-        <w:rPr/>
-      </w:pPr>
-      <w:r>
-        <w:rPr/>
-        <w:t xml:space="preserve"> </w:t>
+        <w:t xml:space="preserve">But these event had occurred year ago, and right now there was just him, Laurent, the boat and the river. </w:t>
+      </w:r>
+    </w:p>
+    <w:p>
+      <w:pPr>
+        <w:pStyle w:val="Normal"/>
+        <w:rPr/>
+      </w:pPr>
+      <w:r>
+        <w:rPr/>
+      </w:r>
+    </w:p>
+    <w:p>
+      <w:pPr>
+        <w:pStyle w:val="Normal"/>
+        <w:rPr/>
+      </w:pPr>
+      <w:r>
+        <w:rPr/>
+        <w:t>He soon slipped into a rhythm as he pumped the oars back and forth. The ripples in the water from his efforts disrupted the previously calm surface of the river. On the edges were several tall white wading birds, almost indistinguishable from the reeds in which they crouched, which arose and sounded calls when Durand slipped past.</w:t>
+      </w:r>
+    </w:p>
+    <w:p>
+      <w:pPr>
+        <w:pStyle w:val="Normal"/>
+        <w:rPr/>
+      </w:pPr>
+      <w:r>
+        <w:rPr/>
+      </w:r>
+    </w:p>
+    <w:p>
+      <w:pPr>
+        <w:pStyle w:val="Normal"/>
+        <w:rPr/>
+      </w:pPr>
+      <w:r>
+        <w:rPr/>
+        <w:t>The land here came right up to the river, with only a bank of a foot or two. Flooding would cause severe problems, as it always had. But that would come in the spring. For now things were calm. The river was calm, the nature around it was calm. Did he had a right to be calm as well?</w:t>
+      </w:r>
+    </w:p>
+    <w:p>
+      <w:pPr>
+        <w:pStyle w:val="Normal"/>
+        <w:rPr/>
+      </w:pPr>
+      <w:r>
+        <w:rPr/>
+      </w:r>
+    </w:p>
+    <w:p>
+      <w:pPr>
+        <w:pStyle w:val="Normal"/>
+        <w:rPr/>
+      </w:pPr>
+      <w:r>
+        <w:rPr/>
+        <w:t xml:space="preserve">Certainly not. He knew that despite the serene surroundings, there was a powerful flow right under their feet. As he recalled, he had fallen into the river once when he was a child. Despite everyone knowing how cautious one must be near the center of the river, he had fallen in. The further you went down, the deeper into the cleft you sank, the more powerful it became as it narrowed. </w:t>
+      </w:r>
+    </w:p>
+    <w:p>
+      <w:pPr>
+        <w:pStyle w:val="Normal"/>
+        <w:rPr/>
+      </w:pPr>
+      <w:r>
+        <w:rPr/>
+      </w:r>
+    </w:p>
+    <w:p>
+      <w:pPr>
+        <w:pStyle w:val="Normal"/>
+        <w:rPr/>
+      </w:pPr>
+      <w:r>
+        <w:rPr/>
+        <w:t xml:space="preserve">The current situation was like the river, he thought. On the surface, it seemed calm. There were no armies actively fighting, so mage fire or seige weapons arrayed at the capital. But the deeper and deeper you sank, the more turbulent and quickly the waters flowed. Knives in the dark, tension in the air. The armies might not be fighting but they were certainly mustered. </w:t>
+      </w:r>
+    </w:p>
+    <w:p>
+      <w:pPr>
+        <w:pStyle w:val="Normal"/>
+        <w:rPr/>
+      </w:pPr>
+      <w:r>
+        <w:rPr/>
+      </w:r>
+    </w:p>
+    <w:p>
+      <w:pPr>
+        <w:pStyle w:val="Normal"/>
+        <w:rPr/>
+      </w:pPr>
+      <w:r>
+        <w:rPr/>
+        <w:t xml:space="preserve">And right now, he and Laurent weren't coming to the surface, as he had so many years ago as a child, he knew that for certain. Quite the opposite in fact. They were swimming deeper, on purpose. They needed to know what lay at the bottom, where the currents and counter currents were inseparable from one another, where the light of the sun was no longer visible, and the pressure crushed you on all sides. That was where they were headed. </w:t>
+      </w:r>
+    </w:p>
+    <w:p>
+      <w:pPr>
+        <w:pStyle w:val="Normal"/>
+        <w:rPr/>
+      </w:pPr>
+      <w:r>
+        <w:rPr/>
+        <w:t xml:space="preserve">Such thoughts polluted his previously content mood, and the sour expression they left stayed with him as the day progressed. </w:t>
+      </w:r>
+    </w:p>
+    <w:p>
+      <w:pPr>
+        <w:pStyle w:val="Normal"/>
+        <w:rPr/>
+      </w:pPr>
+      <w:r>
+        <w:rPr/>
+      </w:r>
+    </w:p>
+    <w:p>
+      <w:pPr>
+        <w:pStyle w:val="Normal"/>
+        <w:rPr/>
+      </w:pPr>
+      <w:r>
+        <w:rPr/>
+        <w:t xml:space="preserve">As if generated from his emotions, the early crisp morning soon grew overcast. Durand looked at the clouds moving quickly overhead with a bit of concern. A storm now would delay them at least a day. </w:t>
+      </w:r>
+    </w:p>
+    <w:p>
+      <w:pPr>
+        <w:pStyle w:val="Normal"/>
+        <w:rPr/>
+      </w:pPr>
+      <w:r>
+        <w:rPr/>
+      </w:r>
+    </w:p>
+    <w:p>
+      <w:pPr>
+        <w:pStyle w:val="Normal"/>
+        <w:rPr/>
+      </w:pPr>
+      <w:r>
+        <w:rPr/>
+        <w:t xml:space="preserve">One could not traverse the river when the weather was bad. It would be a fools attempt. You might be able to get away with that sort of thing in the south, where the rain fell cheerfully through half sunny clouds, but not in the North. Here, the weather was sudden and unforgiving. The prevailing winds swept back and forth following the line of the river, but changing directions frequently, sometimes multiple times in the same day. </w:t>
+      </w:r>
+    </w:p>
+    <w:p>
+      <w:pPr>
+        <w:pStyle w:val="Normal"/>
+        <w:rPr/>
+      </w:pPr>
+      <w:r>
+        <w:rPr/>
+      </w:r>
+    </w:p>
+    <w:p>
+      <w:pPr>
+        <w:pStyle w:val="Normal"/>
+        <w:rPr/>
+      </w:pPr>
+      <w:r>
+        <w:rPr/>
+        <w:t xml:space="preserve">He scowled at the sky, and roused Laurent. </w:t>
+      </w:r>
+    </w:p>
+    <w:p>
+      <w:pPr>
+        <w:pStyle w:val="Normal"/>
+        <w:rPr/>
+      </w:pPr>
+      <w:r>
+        <w:rPr/>
+      </w:r>
+    </w:p>
+    <w:p>
+      <w:pPr>
+        <w:pStyle w:val="Normal"/>
+        <w:rPr/>
+      </w:pPr>
+      <w:r>
+        <w:rPr/>
+        <w:t>“</w:t>
+      </w:r>
+      <w:r>
+        <w:rPr/>
+        <w:t xml:space="preserve">Whats the situation?” the other man said, looking around at the empty river. </w:t>
+      </w:r>
+    </w:p>
+    <w:p>
+      <w:pPr>
+        <w:pStyle w:val="Normal"/>
+        <w:rPr/>
+      </w:pPr>
+      <w:r>
+        <w:rPr/>
+      </w:r>
+    </w:p>
+    <w:p>
+      <w:pPr>
+        <w:pStyle w:val="Normal"/>
+        <w:rPr/>
+      </w:pPr>
+      <w:r>
+        <w:rPr/>
+        <w:t xml:space="preserve">Durand shook his head and pointed to the sky. “What do you think of that?” he said, pointing to the clouds. As he did so, he noticed just how fast they were moving, this time from west to east inland. </w:t>
+      </w:r>
+    </w:p>
+    <w:p>
+      <w:pPr>
+        <w:pStyle w:val="Normal"/>
+        <w:rPr/>
+      </w:pPr>
+      <w:r>
+        <w:rPr/>
+      </w:r>
+    </w:p>
+    <w:p>
+      <w:pPr>
+        <w:pStyle w:val="Normal"/>
+        <w:rPr/>
+      </w:pPr>
+      <w:r>
+        <w:rPr/>
+        <w:t>“</w:t>
+      </w:r>
+      <w:r>
+        <w:rPr/>
+        <w:t>Eghh.” Laurent said, fiddling with his bag. He held up a small vial to the sky.</w:t>
+      </w:r>
+    </w:p>
+    <w:p>
+      <w:pPr>
+        <w:pStyle w:val="Normal"/>
+        <w:rPr/>
+      </w:pPr>
+      <w:r>
+        <w:rPr/>
+      </w:r>
+    </w:p>
+    <w:p>
+      <w:pPr>
+        <w:pStyle w:val="Normal"/>
+        <w:rPr/>
+      </w:pPr>
+      <w:r>
+        <w:rPr/>
+        <w:t>“</w:t>
+      </w:r>
+      <w:r>
+        <w:rPr/>
+        <w:t>You going to stop the rain?” Durand asked dryly, as Laurent peered into the container at some sort of liquid.</w:t>
+      </w:r>
+    </w:p>
+    <w:p>
+      <w:pPr>
+        <w:pStyle w:val="Normal"/>
+        <w:rPr/>
+      </w:pPr>
+      <w:r>
+        <w:rPr/>
+      </w:r>
+    </w:p>
+    <w:p>
+      <w:pPr>
+        <w:pStyle w:val="Normal"/>
+        <w:rPr/>
+      </w:pPr>
+      <w:r>
+        <w:rPr/>
+        <w:t>“</w:t>
+      </w:r>
+      <w:r>
+        <w:rPr/>
+        <w:t>If only I could do that. I'd have it rain nonstop on the southern recruits, and we'd win this damn stalemate in a matter of weeks. They'd all be so sodden they'd go home.” He said with a grin. “But no. This is apparently called a weather stop but it doesn't stop the weather. I picked it up in Merrin's Ford from one of the alchemists.”</w:t>
+      </w:r>
+    </w:p>
+    <w:p>
+      <w:pPr>
+        <w:pStyle w:val="Normal"/>
+        <w:rPr/>
+      </w:pPr>
+      <w:r>
+        <w:rPr/>
+      </w:r>
+    </w:p>
+    <w:p>
+      <w:pPr>
+        <w:pStyle w:val="Normal"/>
+        <w:rPr/>
+      </w:pPr>
+      <w:r>
+        <w:rPr/>
+        <w:t>“</w:t>
+      </w:r>
+      <w:r>
+        <w:rPr/>
+        <w:t xml:space="preserve">What does it do then?” Durand said, stopping paddling for a second, and shifted forward to try to see the vial for himself.  </w:t>
+      </w:r>
+    </w:p>
+    <w:p>
+      <w:pPr>
+        <w:pStyle w:val="Normal"/>
+        <w:rPr/>
+      </w:pPr>
+      <w:r>
+        <w:rPr/>
+      </w:r>
+    </w:p>
+    <w:p>
+      <w:pPr>
+        <w:pStyle w:val="Normal"/>
+        <w:rPr/>
+      </w:pPr>
+      <w:r>
+        <w:rPr/>
+        <w:t>“</w:t>
+      </w:r>
+      <w:r>
+        <w:rPr/>
+        <w:t>Here, take a look yourself. If I understand how to use the thing correctly, despite the appearances, it won't rain until tonight.” Laurent said, passing the small vial to Durand.</w:t>
+      </w:r>
+    </w:p>
+    <w:p>
+      <w:pPr>
+        <w:pStyle w:val="Normal"/>
+        <w:rPr/>
+      </w:pPr>
+      <w:r>
+        <w:rPr/>
+      </w:r>
+    </w:p>
+    <w:p>
+      <w:pPr>
+        <w:pStyle w:val="Normal"/>
+        <w:rPr/>
+      </w:pPr>
+      <w:r>
+        <w:rPr/>
+        <w:t xml:space="preserve">Durand secured the oars and held the small vial in his hands. It was smaller than a potion vial, perhaps more on par with a perfume bottle. Interestingly enough, there didn't seem to be an opening. </w:t>
+      </w:r>
+    </w:p>
+    <w:p>
+      <w:pPr>
+        <w:pStyle w:val="Normal"/>
+        <w:rPr/>
+      </w:pPr>
+      <w:r>
+        <w:rPr/>
+      </w:r>
+    </w:p>
+    <w:p>
+      <w:pPr>
+        <w:pStyle w:val="Normal"/>
+        <w:rPr/>
+      </w:pPr>
+      <w:r>
+        <w:rPr/>
+        <w:t>“</w:t>
+      </w:r>
+      <w:r>
+        <w:rPr/>
+        <w:t xml:space="preserve">How do you use it?” Durand asked, peering into the turquise liquid that it held. </w:t>
+      </w:r>
+    </w:p>
+    <w:p>
+      <w:pPr>
+        <w:pStyle w:val="Normal"/>
+        <w:rPr/>
+      </w:pPr>
+      <w:r>
+        <w:rPr/>
+      </w:r>
+    </w:p>
+    <w:p>
+      <w:pPr>
+        <w:pStyle w:val="Normal"/>
+        <w:rPr/>
+      </w:pPr>
+      <w:r>
+        <w:rPr/>
+        <w:t>“</w:t>
+      </w:r>
+      <w:r>
+        <w:rPr/>
+        <w:t>I'm not quite sure.” Laurent admitted.</w:t>
+      </w:r>
+    </w:p>
+    <w:p>
+      <w:pPr>
+        <w:pStyle w:val="Normal"/>
+        <w:rPr/>
+      </w:pPr>
+      <w:r>
+        <w:rPr/>
+      </w:r>
+    </w:p>
+    <w:p>
+      <w:pPr>
+        <w:pStyle w:val="Normal"/>
+        <w:rPr/>
+      </w:pPr>
+      <w:r>
+        <w:rPr/>
+        <w:t>“</w:t>
+      </w:r>
+      <w:r>
+        <w:rPr/>
+        <w:t>You charlatan!” Durand said. “You made off like you knew all about the damn thing. How do you know that its not going to rain then?”</w:t>
+      </w:r>
+    </w:p>
+    <w:p>
+      <w:pPr>
+        <w:pStyle w:val="Normal"/>
+        <w:rPr/>
+      </w:pPr>
+      <w:r>
+        <w:rPr/>
+      </w:r>
+    </w:p>
+    <w:p>
+      <w:pPr>
+        <w:pStyle w:val="Normal"/>
+        <w:rPr/>
+      </w:pPr>
+      <w:r>
+        <w:rPr/>
+        <w:t>“</w:t>
+      </w:r>
+      <w:r>
+        <w:rPr/>
+        <w:t>I can't explain it, I just knew by looking at it. I'm sure it had to do something with the way the liquid moves inside the vial or the bubbles or something.” Laurent said.</w:t>
+      </w:r>
+    </w:p>
+    <w:p>
+      <w:pPr>
+        <w:pStyle w:val="Normal"/>
+        <w:rPr/>
+      </w:pPr>
+      <w:r>
+        <w:rPr/>
+      </w:r>
+    </w:p>
+    <w:p>
+      <w:pPr>
+        <w:pStyle w:val="Normal"/>
+        <w:rPr/>
+      </w:pPr>
+      <w:r>
+        <w:rPr/>
+        <w:t>“</w:t>
+      </w:r>
+      <w:r>
+        <w:rPr/>
+        <w:t>Intuition huh?</w:t>
+      </w:r>
+      <w:r>
+        <w:rPr/>
+        <w:t xml:space="preserve">” </w:t>
+      </w:r>
+      <w:r>
+        <w:rPr/>
+        <w:t xml:space="preserve">Durand said, trying to hold the thing up to the light like Laurent had. The liquid inside slushed back and forth against the sides of the container, expelling crystal bubbles that slowly floated to the top of the glass. </w:t>
+      </w:r>
+    </w:p>
+    <w:p>
+      <w:pPr>
+        <w:pStyle w:val="Normal"/>
+        <w:rPr/>
+      </w:pPr>
+      <w:r>
+        <w:rPr/>
+      </w:r>
+    </w:p>
+    <w:p>
+      <w:pPr>
+        <w:pStyle w:val="Normal"/>
+        <w:rPr/>
+      </w:pPr>
+      <w:r>
+        <w:rPr/>
+        <w:t>“</w:t>
+      </w:r>
+      <w:r>
+        <w:rPr/>
+        <w:t>Oh. I see it now.</w:t>
+      </w:r>
+      <w:r>
+        <w:rPr/>
+        <w:t xml:space="preserve">” </w:t>
+      </w:r>
+      <w:r>
+        <w:rPr/>
+        <w:t xml:space="preserve">Durand said, eyes widening. </w:t>
+      </w:r>
+    </w:p>
+    <w:p>
+      <w:pPr>
+        <w:pStyle w:val="Normal"/>
+        <w:rPr/>
+      </w:pPr>
+      <w:r>
+        <w:rPr/>
+      </w:r>
+    </w:p>
+    <w:p>
+      <w:pPr>
+        <w:pStyle w:val="Normal"/>
+        <w:rPr/>
+      </w:pPr>
+      <w:r>
+        <w:rPr/>
+        <w:t>“</w:t>
+      </w:r>
+      <w:r>
+        <w:rPr/>
+        <w:t>Wait really?</w:t>
+      </w:r>
+      <w:r>
+        <w:rPr/>
+        <w:t xml:space="preserve">” </w:t>
+      </w:r>
+      <w:r>
+        <w:rPr/>
+        <w:t>Laurent said, shifting so that he could see the vial as well, peering at it from below.</w:t>
+      </w:r>
+    </w:p>
+    <w:p>
+      <w:pPr>
+        <w:pStyle w:val="Normal"/>
+        <w:rPr/>
+      </w:pPr>
+      <w:r>
+        <w:rPr/>
+      </w:r>
+    </w:p>
+    <w:p>
+      <w:pPr>
+        <w:pStyle w:val="Normal"/>
+        <w:rPr/>
+      </w:pPr>
+      <w:r>
+        <w:rPr/>
+        <w:t>“</w:t>
+      </w:r>
+      <w:r>
+        <w:rPr/>
+        <w:t>Its so clear!</w:t>
+      </w:r>
+      <w:r>
+        <w:rPr/>
+        <w:t xml:space="preserve">” </w:t>
+      </w:r>
+      <w:r>
+        <w:rPr/>
+        <w:t>Durand cried, “Not only is it going to rain tonight, but I can tell that the wind is going to change direction. Its going to grow colder as well. We'd better stop early tonight.”</w:t>
+      </w:r>
+    </w:p>
+    <w:p>
+      <w:pPr>
+        <w:pStyle w:val="Normal"/>
+        <w:rPr/>
+      </w:pPr>
+      <w:r>
+        <w:rPr/>
+      </w:r>
+    </w:p>
+    <w:p>
+      <w:pPr>
+        <w:pStyle w:val="Normal"/>
+        <w:rPr/>
+      </w:pPr>
+      <w:r>
+        <w:rPr/>
+        <w:t>“</w:t>
+      </w:r>
+      <w:r>
+        <w:rPr/>
+        <w:t>Wait. You're getting all that from the stop?</w:t>
+      </w:r>
+      <w:r>
+        <w:rPr/>
+        <w:t xml:space="preserve">” </w:t>
+      </w:r>
+      <w:r>
+        <w:rPr/>
+        <w:t xml:space="preserve">Laurent said, obviously jealous. </w:t>
+      </w:r>
+    </w:p>
+    <w:p>
+      <w:pPr>
+        <w:pStyle w:val="Normal"/>
+        <w:rPr/>
+      </w:pPr>
+      <w:r>
+        <w:rPr/>
+      </w:r>
+    </w:p>
+    <w:p>
+      <w:pPr>
+        <w:pStyle w:val="Normal"/>
+        <w:rPr/>
+      </w:pPr>
+      <w:r>
+        <w:rPr/>
+        <w:t>“</w:t>
+      </w:r>
+      <w:r>
+        <w:rPr/>
+        <w:t>Hold on. There's more! I'm getting the feeling that… This is a load of shit!</w:t>
+      </w:r>
+      <w:r>
+        <w:rPr/>
+        <w:t xml:space="preserve">” </w:t>
+      </w:r>
+      <w:r>
+        <w:rPr/>
+        <w:t xml:space="preserve">Durand said, howling with laughter at Laurent's concentration. </w:t>
+      </w:r>
+    </w:p>
+    <w:p>
+      <w:pPr>
+        <w:pStyle w:val="Normal"/>
+        <w:rPr/>
+      </w:pPr>
+      <w:r>
+        <w:rPr/>
+      </w:r>
+    </w:p>
+    <w:p>
+      <w:pPr>
+        <w:pStyle w:val="Normal"/>
+        <w:rPr/>
+      </w:pPr>
+      <w:r>
+        <w:rPr/>
+        <w:t>Betrayed, Laurent slunk to his side of the boat. “Hey come on. I really did think...”</w:t>
+      </w:r>
+    </w:p>
+    <w:p>
+      <w:pPr>
+        <w:pStyle w:val="Normal"/>
+        <w:rPr/>
+      </w:pPr>
+      <w:r>
+        <w:rPr/>
+      </w:r>
+    </w:p>
+    <w:p>
+      <w:pPr>
+        <w:pStyle w:val="Normal"/>
+        <w:rPr/>
+      </w:pPr>
+      <w:r>
+        <w:rPr/>
+        <w:t>“</w:t>
+      </w:r>
+      <w:r>
+        <w:rPr/>
+        <w:t xml:space="preserve">I'm sure you did. Come with being such a sneaky guy I'm sure.” Durand said, throwing the bobble at Laurent who scrambled to catch it. </w:t>
+      </w:r>
+    </w:p>
+    <w:p>
+      <w:pPr>
+        <w:pStyle w:val="Normal"/>
+        <w:rPr/>
+      </w:pPr>
+      <w:r>
+        <w:rPr/>
+      </w:r>
+    </w:p>
+    <w:p>
+      <w:pPr>
+        <w:pStyle w:val="Normal"/>
+        <w:rPr/>
+      </w:pPr>
+      <w:r>
+        <w:rPr/>
+        <w:t>“</w:t>
+      </w:r>
+      <w:r>
+        <w:rPr/>
+        <w:t xml:space="preserve">Its a great tool if it actually works. But if we want to train scouts to use it, you have to actually be able to explain how to use it...” Durand said. </w:t>
+      </w:r>
+    </w:p>
+    <w:p>
+      <w:pPr>
+        <w:pStyle w:val="Normal"/>
+        <w:rPr/>
+      </w:pPr>
+      <w:r>
+        <w:rPr/>
+      </w:r>
+    </w:p>
+    <w:p>
+      <w:pPr>
+        <w:pStyle w:val="Normal"/>
+        <w:rPr/>
+      </w:pPr>
+      <w:r>
+        <w:rPr/>
+        <w:t>“</w:t>
+      </w:r>
+      <w:r>
+        <w:rPr/>
+        <w:t>So you think it works?” Laurent said, putting the device carefully away in his bag, and glancing quickly again at the shifting sky.</w:t>
+      </w:r>
+    </w:p>
+    <w:p>
+      <w:pPr>
+        <w:pStyle w:val="Normal"/>
+        <w:rPr/>
+      </w:pPr>
+      <w:r>
+        <w:rPr/>
+      </w:r>
+    </w:p>
+    <w:p>
+      <w:pPr>
+        <w:pStyle w:val="Normal"/>
+        <w:rPr/>
+      </w:pPr>
+      <w:r>
+        <w:rPr/>
+        <w:t>“</w:t>
+      </w:r>
+      <w:r>
+        <w:rPr/>
+        <w:t>Who knows. Alchemy is always iffy, right? All depends on who put it together. At least with mages, you usually have something clear, either fire appears or it doesn't, right? Well, its an interesting tool. We'll keep an eye on the clouds and see how it does.”</w:t>
+      </w:r>
+    </w:p>
+    <w:p>
+      <w:pPr>
+        <w:pStyle w:val="Normal"/>
+        <w:rPr/>
+      </w:pPr>
+      <w:r>
+        <w:rPr/>
+      </w:r>
+    </w:p>
+    <w:p>
+      <w:pPr>
+        <w:pStyle w:val="Normal"/>
+        <w:rPr/>
+      </w:pPr>
+      <w:r>
+        <w:rPr/>
+        <w:t>Laurent agreed and looked around.</w:t>
+      </w:r>
+    </w:p>
+    <w:p>
+      <w:pPr>
+        <w:pStyle w:val="Normal"/>
+        <w:rPr/>
+      </w:pPr>
+      <w:r>
+        <w:rPr/>
+      </w:r>
+    </w:p>
+    <w:p>
+      <w:pPr>
+        <w:pStyle w:val="Normal"/>
+        <w:rPr/>
+      </w:pPr>
+      <w:r>
+        <w:rPr/>
+        <w:t>“</w:t>
+      </w:r>
+      <w:r>
+        <w:rPr/>
+        <w:t>We've gone a bit. Already past the second island?” He said, looking back the way they came.</w:t>
+      </w:r>
+    </w:p>
+    <w:p>
+      <w:pPr>
+        <w:pStyle w:val="Normal"/>
+        <w:rPr/>
+      </w:pPr>
+      <w:r>
+        <w:rPr/>
+      </w:r>
+    </w:p>
+    <w:p>
+      <w:pPr>
+        <w:pStyle w:val="Normal"/>
+        <w:rPr/>
+      </w:pPr>
+      <w:r>
+        <w:rPr/>
+        <w:t>“</w:t>
+      </w:r>
+      <w:r>
+        <w:rPr/>
+        <w:t xml:space="preserve">No, not yet, but soon I would think.” Durand replied, leaning to the side to look past Laurent. </w:t>
+      </w:r>
+    </w:p>
+    <w:p>
+      <w:pPr>
+        <w:pStyle w:val="Normal"/>
+        <w:rPr/>
+      </w:pPr>
+      <w:r>
+        <w:rPr/>
+      </w:r>
+    </w:p>
+    <w:p>
+      <w:pPr>
+        <w:pStyle w:val="Normal"/>
+        <w:rPr/>
+      </w:pPr>
+      <w:r>
+        <w:rPr/>
+        <w:t>“</w:t>
+      </w:r>
+      <w:r>
+        <w:rPr/>
+        <w:t>Then you shouldn't have woken me. This area is boring as all hell. Nothing here but farms.” Laurent said, as he laid back again in the boat.</w:t>
+      </w:r>
+    </w:p>
+    <w:p>
+      <w:pPr>
+        <w:pStyle w:val="Normal"/>
+        <w:rPr/>
+      </w:pPr>
+      <w:r>
+        <w:rPr/>
+      </w:r>
+    </w:p>
+    <w:p>
+      <w:pPr>
+        <w:pStyle w:val="Normal"/>
+        <w:rPr/>
+      </w:pPr>
+      <w:r>
+        <w:rPr/>
+        <w:t>And Laurent was right.</w:t>
+      </w:r>
+    </w:p>
+    <w:p>
+      <w:pPr>
+        <w:pStyle w:val="Normal"/>
+        <w:rPr/>
+      </w:pPr>
+      <w:r>
+        <w:rPr/>
       </w:r>
     </w:p>
     <w:sectPr>

</xml_diff>

<commit_message>
Added more to waveside.
</commit_message>
<xml_diff>
--- a/Stories/Outbox/D&D World/Waveside Query.docx
+++ b/Stories/Outbox/D&D World/Waveside Query.docx
@@ -9877,54 +9877,30 @@
       </w:pPr>
       <w:r>
         <w:rPr/>
-        <w:t>Although the cave continued off to the back, t</w:t>
-      </w:r>
-      <w:r>
-        <w:rPr/>
-        <w:t xml:space="preserve">he </w:t>
-      </w:r>
-      <w:r>
-        <w:rPr/>
-        <w:t>large</w:t>
-      </w:r>
-      <w:r>
-        <w:rPr/>
-        <w:t xml:space="preserve"> space must have only been about ten feet by ten feet. </w:t>
-      </w:r>
-      <w:r>
-        <w:rPr/>
-        <w:t xml:space="preserve">The ceiling very quickly descended until it would have been hard to fit a hand through the opening let alone a body. On the ground near the back there was a plain looking wooden box and a bed roll. </w:t>
-      </w:r>
-    </w:p>
-    <w:p>
-      <w:pPr>
-        <w:pStyle w:val="Normal"/>
-        <w:rPr/>
-      </w:pPr>
-      <w:r>
-        <w:rPr/>
-      </w:r>
-    </w:p>
-    <w:p>
-      <w:pPr>
-        <w:pStyle w:val="Normal"/>
-        <w:rPr/>
-      </w:pPr>
-      <w:r>
-        <w:rPr/>
-        <w:t>“</w:t>
-      </w:r>
-      <w:r>
-        <w:rPr/>
-        <w:t>So where does it connect with the rest of the tunnels?</w:t>
-      </w:r>
-      <w:r>
-        <w:rPr/>
-        <w:t xml:space="preserve">” </w:t>
-      </w:r>
-      <w:r>
-        <w:rPr/>
-        <w:t>Durand asked, running a hand over the back of the cave, half expecting some sort of illusion.</w:t>
+        <w:t xml:space="preserve">Although the cave continued off to the back, the large space must have only been about ten feet by ten feet. The ceiling very quickly descended until it would have been hard to fit a hand through the opening let alone a body. On the ground near the back there was a plain looking wooden box and a bed roll. </w:t>
+      </w:r>
+    </w:p>
+    <w:p>
+      <w:pPr>
+        <w:pStyle w:val="Normal"/>
+        <w:rPr/>
+      </w:pPr>
+      <w:r>
+        <w:rPr/>
+      </w:r>
+    </w:p>
+    <w:p>
+      <w:pPr>
+        <w:pStyle w:val="Normal"/>
+        <w:rPr/>
+      </w:pPr>
+      <w:r>
+        <w:rPr/>
+        <w:t>“</w:t>
+      </w:r>
+      <w:r>
+        <w:rPr/>
+        <w:t>So where does it connect with the rest of the tunnels?” Durand asked, running a hand over the back of the cave, half expecting some sort of illusion.</w:t>
       </w:r>
     </w:p>
     <w:p>
@@ -9989,161 +9965,113 @@
       </w:r>
       <w:r>
         <w:rPr/>
-        <w:t>Hahah! You actually believed me? That’s great. I can't believe I was able to keep a straight face.</w:t>
-      </w:r>
-      <w:r>
-        <w:rPr/>
-        <w:t>”</w:t>
-      </w:r>
-    </w:p>
-    <w:p>
-      <w:pPr>
-        <w:pStyle w:val="Normal"/>
-        <w:rPr/>
-      </w:pPr>
-      <w:r>
-        <w:rPr/>
-      </w:r>
-    </w:p>
-    <w:p>
-      <w:pPr>
-        <w:pStyle w:val="Normal"/>
-        <w:rPr/>
-      </w:pPr>
-      <w:r>
-        <w:rPr/>
-        <w:t>“</w:t>
-      </w:r>
-      <w:r>
-        <w:rPr/>
-        <w:t>You…</w:t>
-      </w:r>
-      <w:r>
-        <w:rPr/>
-        <w:t xml:space="preserve"> I can't believe I fell for that...</w:t>
-      </w:r>
-      <w:r>
-        <w:rPr/>
-        <w:t xml:space="preserve">” </w:t>
-      </w:r>
-      <w:r>
-        <w:rPr/>
-        <w:t>Durand said, facepalming his head into his glove before he remembered it was wet.</w:t>
-      </w:r>
-    </w:p>
-    <w:p>
-      <w:pPr>
-        <w:pStyle w:val="Normal"/>
-        <w:rPr/>
-      </w:pPr>
-      <w:r>
-        <w:rPr/>
-      </w:r>
-    </w:p>
-    <w:p>
-      <w:pPr>
-        <w:pStyle w:val="Normal"/>
-        <w:rPr/>
-      </w:pPr>
-      <w:r>
-        <w:rPr/>
-        <w:t>“</w:t>
-      </w:r>
-      <w:r>
-        <w:rPr/>
-        <w:t>I mean, a nationwide tunnel system? Not even with the best mages.</w:t>
-      </w:r>
-      <w:r>
-        <w:rPr/>
-        <w:t xml:space="preserve">” </w:t>
-      </w:r>
-      <w:r>
-        <w:rPr/>
-        <w:t>Laurent said, stifling laughter.</w:t>
-      </w:r>
-    </w:p>
-    <w:p>
-      <w:pPr>
-        <w:pStyle w:val="Normal"/>
-        <w:rPr/>
-      </w:pPr>
-      <w:r>
-        <w:rPr/>
-        <w:t>“</w:t>
-      </w:r>
-      <w:r>
-        <w:rPr/>
-        <w:t>Its just a bolt hole.</w:t>
-      </w:r>
-      <w:r>
-        <w:rPr/>
-        <w:t xml:space="preserve">” </w:t>
-      </w:r>
-      <w:r>
-        <w:rPr/>
-        <w:t>Laurent explained, gesturing to the now apparently tiny cave.</w:t>
-      </w:r>
-    </w:p>
-    <w:p>
-      <w:pPr>
-        <w:pStyle w:val="Normal"/>
-        <w:rPr/>
-      </w:pPr>
-      <w:r>
-        <w:rPr/>
-      </w:r>
-    </w:p>
-    <w:p>
-      <w:pPr>
-        <w:pStyle w:val="Normal"/>
-        <w:rPr/>
-      </w:pPr>
-      <w:r>
-        <w:rPr/>
-        <w:t>“</w:t>
-      </w:r>
-      <w:r>
-        <w:rPr/>
-        <w:t>Whats up with the door then?</w:t>
-      </w:r>
-      <w:r>
-        <w:rPr/>
-        <w:t xml:space="preserve">” </w:t>
-      </w:r>
-      <w:r>
-        <w:rPr/>
-        <w:t>Durand asked.</w:t>
-      </w:r>
-    </w:p>
-    <w:p>
-      <w:pPr>
-        <w:pStyle w:val="Normal"/>
-        <w:rPr/>
-      </w:pPr>
-      <w:r>
-        <w:rPr/>
-      </w:r>
-    </w:p>
-    <w:p>
-      <w:pPr>
-        <w:pStyle w:val="Normal"/>
-        <w:rPr/>
-      </w:pPr>
-      <w:r>
-        <w:rPr/>
-        <w:t>“</w:t>
-      </w:r>
-      <w:r>
-        <w:rPr/>
-        <w:t>To stop intruders or people from finding the place. I opened it coming in.</w:t>
-      </w:r>
-      <w:r>
-        <w:rPr/>
-        <w:t xml:space="preserve">” </w:t>
-      </w:r>
-      <w:r>
-        <w:rPr/>
-        <w:t>Laurent said. “Now if we're staying here the night, lets see what our friends left us.”</w:t>
+        <w:t>Hahah! You actually believed me? That’s great. I can't believe I was able to keep a straight face.”</w:t>
+      </w:r>
+    </w:p>
+    <w:p>
+      <w:pPr>
+        <w:pStyle w:val="Normal"/>
+        <w:rPr/>
+      </w:pPr>
+      <w:r>
+        <w:rPr/>
+      </w:r>
+    </w:p>
+    <w:p>
+      <w:pPr>
+        <w:pStyle w:val="Normal"/>
+        <w:rPr/>
+      </w:pPr>
+      <w:r>
+        <w:rPr/>
+        <w:t>“</w:t>
+      </w:r>
+      <w:r>
+        <w:rPr/>
+        <w:t>You… I can't believe I fell for that...” Durand said, facepalming his head into his glove before he remembered it was wet.</w:t>
+      </w:r>
+    </w:p>
+    <w:p>
+      <w:pPr>
+        <w:pStyle w:val="Normal"/>
+        <w:rPr/>
+      </w:pPr>
+      <w:r>
+        <w:rPr/>
+      </w:r>
+    </w:p>
+    <w:p>
+      <w:pPr>
+        <w:pStyle w:val="Normal"/>
+        <w:rPr/>
+      </w:pPr>
+      <w:r>
+        <w:rPr/>
+        <w:t>“</w:t>
+      </w:r>
+      <w:r>
+        <w:rPr/>
+        <w:t>I mean, a nationwide tunnel system? Not even with the best mages.” Laurent said, stifling laughter.</w:t>
+      </w:r>
+    </w:p>
+    <w:p>
+      <w:pPr>
+        <w:pStyle w:val="Normal"/>
+        <w:rPr/>
+      </w:pPr>
+      <w:r>
+        <w:rPr/>
+        <w:t>“</w:t>
+      </w:r>
+      <w:r>
+        <w:rPr/>
+        <w:t>Its just a bolt hole.” Laurent explained, gesturing to the now apparently tiny cave.</w:t>
+      </w:r>
+    </w:p>
+    <w:p>
+      <w:pPr>
+        <w:pStyle w:val="Normal"/>
+        <w:rPr/>
+      </w:pPr>
+      <w:r>
+        <w:rPr/>
+      </w:r>
+    </w:p>
+    <w:p>
+      <w:pPr>
+        <w:pStyle w:val="Normal"/>
+        <w:rPr/>
+      </w:pPr>
+      <w:r>
+        <w:rPr/>
+        <w:t>“</w:t>
+      </w:r>
+      <w:r>
+        <w:rPr/>
+        <w:t>Whats up with the door then?” Durand asked.</w:t>
+      </w:r>
+    </w:p>
+    <w:p>
+      <w:pPr>
+        <w:pStyle w:val="Normal"/>
+        <w:rPr/>
+      </w:pPr>
+      <w:r>
+        <w:rPr/>
+      </w:r>
+    </w:p>
+    <w:p>
+      <w:pPr>
+        <w:pStyle w:val="Normal"/>
+        <w:rPr/>
+      </w:pPr>
+      <w:r>
+        <w:rPr/>
+        <w:t>“</w:t>
+      </w:r>
+      <w:r>
+        <w:rPr/>
+        <w:t>To stop intruders or people from finding the place. I opened it coming in.” Laurent said. “Now if we're staying here the night, lets see what our friends left us.”</w:t>
       </w:r>
     </w:p>
     <w:p>
@@ -10457,42 +10385,30 @@
       </w:r>
       <w:r>
         <w:rPr/>
-        <w:t xml:space="preserve">I don't doubt your suitability for the role Laurent. But are you sure you're not just </w:t>
-      </w:r>
-      <w:r>
-        <w:rPr/>
-        <w:t>shielding</w:t>
-      </w:r>
-      <w:r>
-        <w:rPr/>
-        <w:t xml:space="preserve"> our friends from my micromanagement?”</w:t>
-      </w:r>
-    </w:p>
-    <w:p>
-      <w:pPr>
-        <w:pStyle w:val="Normal"/>
-        <w:rPr/>
-      </w:pPr>
-      <w:r>
-        <w:rPr/>
-      </w:r>
-    </w:p>
-    <w:p>
-      <w:pPr>
-        <w:pStyle w:val="Normal"/>
-        <w:rPr/>
-      </w:pPr>
-      <w:r>
-        <w:rPr/>
-        <w:t>“</w:t>
-      </w:r>
-      <w:r>
-        <w:rPr/>
-        <w:t xml:space="preserve">That’s a possibility.” </w:t>
-      </w:r>
-      <w:r>
-        <w:rPr/>
-        <w:t>Laurent admitted. “Also, you can't play politics with something you don't know about.”</w:t>
+        <w:t>I don't doubt your suitability for the role Laurent. But are you sure you're not just shielding our friends from my micromanagement?”</w:t>
+      </w:r>
+    </w:p>
+    <w:p>
+      <w:pPr>
+        <w:pStyle w:val="Normal"/>
+        <w:rPr/>
+      </w:pPr>
+      <w:r>
+        <w:rPr/>
+      </w:r>
+    </w:p>
+    <w:p>
+      <w:pPr>
+        <w:pStyle w:val="Normal"/>
+        <w:rPr/>
+      </w:pPr>
+      <w:r>
+        <w:rPr/>
+        <w:t>“</w:t>
+      </w:r>
+      <w:r>
+        <w:rPr/>
+        <w:t>That’s a possibility.” Laurent admitted. “Also, you can't play politics with something you don't know about.”</w:t>
       </w:r>
     </w:p>
     <w:p>
@@ -11048,7 +10964,7 @@
       <w:pPr>
         <w:pStyle w:val="Normal"/>
         <w:pBdr>
-          <w:bottom w:val="single" w:sz="2" w:space="2" w:color="000000"/>
+          <w:bottom w:val="single" w:sz="2" w:space="2" w:color="000001"/>
         </w:pBdr>
         <w:rPr/>
       </w:pPr>
@@ -11072,6 +10988,182 @@
       </w:pPr>
       <w:r>
         <w:rPr/>
+        <w:t>Laurent woke early. For a moment, suspended in the dark of the cave, some more instinctiual part of him was shocked to find itself in pitch black. He had to consciously remind himself where he was.</w:t>
+      </w:r>
+    </w:p>
+    <w:p>
+      <w:pPr>
+        <w:pStyle w:val="Normal"/>
+        <w:rPr/>
+      </w:pPr>
+      <w:r>
+        <w:rPr/>
+      </w:r>
+    </w:p>
+    <w:p>
+      <w:pPr>
+        <w:pStyle w:val="Normal"/>
+        <w:rPr/>
+      </w:pPr>
+      <w:r>
+        <w:rPr/>
+        <w:t xml:space="preserve">He got to his feet, presuming that Durand was still asleep. Feeling his way over to the door, he opened it a crack. Pale, pre sunrise light flooded its way into the cave, illuminating Durand, still slumped against the wall. By his side there was an empty bag of nuts. Damn. </w:t>
+      </w:r>
+    </w:p>
+    <w:p>
+      <w:pPr>
+        <w:pStyle w:val="Normal"/>
+        <w:rPr/>
+      </w:pPr>
+      <w:r>
+        <w:rPr/>
+      </w:r>
+    </w:p>
+    <w:p>
+      <w:pPr>
+        <w:pStyle w:val="Normal"/>
+        <w:rPr/>
+      </w:pPr>
+      <w:r>
+        <w:rPr/>
+        <w:t>Outside, the storm had blown itself out. Looking skyward, he could see mostly cloud cover punctuated by occasional spots of clear, but the clouds were the kind of thick blanket before a snow, not like the storm laden ones of yesterday. It probably wouldn't rain today, but he could check the weather stop later.</w:t>
+      </w:r>
+    </w:p>
+    <w:p>
+      <w:pPr>
+        <w:pStyle w:val="Normal"/>
+        <w:rPr/>
+      </w:pPr>
+      <w:r>
+        <w:rPr/>
+      </w:r>
+    </w:p>
+    <w:p>
+      <w:pPr>
+        <w:pStyle w:val="Normal"/>
+        <w:rPr/>
+      </w:pPr>
+      <w:r>
+        <w:rPr/>
+        <w:t>The stream had subdued to its previous size. Leaning out of the entrance Laurent could see the splatter of water as it launched itself from its height down into the small pool below. The icy water was almost definitely snow melt, even now during harvest season. As it grew colder, the stream would lessen and lessen until probably ceasing altogether during the winter months.</w:t>
+      </w:r>
+    </w:p>
+    <w:p>
+      <w:pPr>
+        <w:pStyle w:val="Normal"/>
+        <w:rPr/>
+      </w:pPr>
+      <w:r>
+        <w:rPr/>
+      </w:r>
+    </w:p>
+    <w:p>
+      <w:pPr>
+        <w:pStyle w:val="Normal"/>
+        <w:rPr/>
+      </w:pPr>
+      <w:r>
+        <w:rPr/>
+        <w:t xml:space="preserve">The river, again only partially visible from their hideaway looked calm enough, but there wasn't anyone on it that Laurent could tell. That was good, they wanted to at least get away from the bolt hole before someone saw them emerge. </w:t>
+      </w:r>
+    </w:p>
+    <w:p>
+      <w:pPr>
+        <w:pStyle w:val="Normal"/>
+        <w:rPr/>
+      </w:pPr>
+      <w:r>
+        <w:rPr/>
+      </w:r>
+    </w:p>
+    <w:p>
+      <w:pPr>
+        <w:pStyle w:val="Normal"/>
+        <w:rPr/>
+      </w:pPr>
+      <w:r>
+        <w:rPr/>
+        <w:t xml:space="preserve">That reminded Laurent to check on their boat. The boat was still tied to the tree they had lashed it to, but one of the mooring lines had snapped or come undone. This had allowed the violent wind and rain to twist it around its final mooring line. This had the effect of allowing it to become filled with water, Laurent lamented. </w:t>
+      </w:r>
+    </w:p>
+    <w:p>
+      <w:pPr>
+        <w:pStyle w:val="Normal"/>
+        <w:rPr/>
+      </w:pPr>
+      <w:r>
+        <w:rPr/>
+      </w:r>
+    </w:p>
+    <w:p>
+      <w:pPr>
+        <w:pStyle w:val="Normal"/>
+        <w:rPr/>
+      </w:pPr>
+      <w:r>
+        <w:rPr/>
+        <w:t>Turning into the cave, he was going to wake Durand, but he remembered that he still hadn't really thought about a plan for when they entered Swan. In addition, by the amount of meagre light outside, it was at least an hour before sunrise.</w:t>
+      </w:r>
+    </w:p>
+    <w:p>
+      <w:pPr>
+        <w:pStyle w:val="Normal"/>
+        <w:rPr/>
+      </w:pPr>
+      <w:r>
+        <w:rPr/>
+      </w:r>
+    </w:p>
+    <w:p>
+      <w:pPr>
+        <w:pStyle w:val="Normal"/>
+        <w:rPr/>
+      </w:pPr>
+      <w:r>
+        <w:rPr/>
+        <w:t>He had time to think, and he thought better alone, when he could voice thoughts in his head. However, despite his best intentions his thoughts turn themselves to his commanding officer in front of him.</w:t>
+      </w:r>
+    </w:p>
+    <w:p>
+      <w:pPr>
+        <w:pStyle w:val="Normal"/>
+        <w:rPr/>
+      </w:pPr>
+      <w:r>
+        <w:rPr/>
+      </w:r>
+    </w:p>
+    <w:p>
+      <w:pPr>
+        <w:pStyle w:val="Normal"/>
+        <w:rPr/>
+      </w:pPr>
+      <w:r>
+        <w:rPr/>
+        <w:t xml:space="preserve">The older man stirred as if aware of this fact. Even though  </w:t>
+      </w:r>
+      <w:r>
+        <w:rPr/>
+        <w:t>Laurent had known of the man for a full ten years, and had worked for him for five of those, there was still a fair amount about the Sumpremem Commander that Laurent didn't know.</w:t>
+      </w:r>
+    </w:p>
+    <w:p>
+      <w:pPr>
+        <w:pStyle w:val="Normal"/>
+        <w:rPr/>
+      </w:pPr>
+      <w:r>
+        <w:rPr/>
+      </w:r>
+    </w:p>
+    <w:p>
+      <w:pPr>
+        <w:pStyle w:val="Normal"/>
+        <w:rPr/>
+      </w:pPr>
+      <w:r>
+        <w:rPr/>
+        <w:t xml:space="preserve">Normally, this was to be expected, but for the man who was supposed to be spymaster, it was rather troubling. Not only was he curious, he felt like it was profesional failing on his part. For after all, if he didn't know all of Duran's </w:t>
       </w:r>
     </w:p>
     <w:p>

</xml_diff>

<commit_message>
Up to seamount with waveside.
</commit_message>
<xml_diff>
--- a/Stories/Outbox/D&D World/Waveside Query.docx
+++ b/Stories/Outbox/D&D World/Waveside Query.docx
@@ -1343,23 +1343,7 @@
       <w:bookmarkEnd w:id="0"/>
       <w:r>
         <w:rPr/>
-        <w:t>, the underpinning of Northern society. Although Laurent though</w:t>
-      </w:r>
-      <w:r>
-        <w:rPr/>
-        <w:t>t</w:t>
-      </w:r>
-      <w:r>
-        <w:rPr/>
-        <w:t xml:space="preserve"> the </w:t>
-      </w:r>
-      <w:r>
-        <w:rPr/>
-        <w:t>laws</w:t>
-      </w:r>
-      <w:r>
-        <w:rPr/>
-        <w:t xml:space="preserve"> contained within the massive tome were fair enough, the actual document, of which the one on the wall was one off three originals, was horribly ostentatious. </w:t>
+        <w:t xml:space="preserve">, the underpinning of Northern society. Although Laurent thought the laws contained within the massive tome were fair enough, the actual document, of which the one on the wall was one off three originals, was horribly ostentatious. </w:t>
       </w:r>
     </w:p>
     <w:p>
@@ -13388,7 +13372,15 @@
       </w:r>
       <w:r>
         <w:rPr/>
-        <w:t xml:space="preserve">Another wilow tree?” Durand said, looking back at Laurent. </w:t>
+        <w:t>Another wil</w:t>
+      </w:r>
+      <w:r>
+        <w:rPr/>
+        <w:t>l</w:t>
+      </w:r>
+      <w:r>
+        <w:rPr/>
+        <w:t xml:space="preserve">ow tree?” Durand said, looking back at Laurent. </w:t>
       </w:r>
     </w:p>
     <w:p>
@@ -13773,15 +13765,7 @@
       </w:r>
       <w:r>
         <w:rPr/>
-        <w:t xml:space="preserve">Good thinking there with the notice. Did you actually get us adventurer's papers?” Durand whispered as they walked through the tall </w:t>
-      </w:r>
-      <w:r>
-        <w:rPr/>
-        <w:t>wooden</w:t>
-      </w:r>
-      <w:r>
-        <w:rPr/>
-        <w:t xml:space="preserve"> doorway. Laurent told him to shut up with a look. But after they had passed a sufficient different he shook his head.</w:t>
+        <w:t>Good thinking there with the notice. Did you actually get us adventurer's papers?” Durand whispered as they walked through the tall wooden doorway. Laurent told him to shut up with a look. But after they had passed a sufficient different he shook his head.</w:t>
       </w:r>
     </w:p>
     <w:p>
@@ -13864,34 +13848,995 @@
       </w:r>
       <w:r>
         <w:rPr/>
-        <w:t xml:space="preserve">But that’s not important.” </w:t>
-      </w:r>
-      <w:r>
-        <w:rPr/>
-        <w:t>Laurent said, gesturing to the buildings around them. “We're here.”</w:t>
-      </w:r>
-    </w:p>
-    <w:p>
-      <w:pPr>
-        <w:pStyle w:val="Normal"/>
-        <w:rPr/>
-      </w:pPr>
-      <w:r>
-        <w:rPr/>
-      </w:r>
-    </w:p>
-    <w:p>
-      <w:pPr>
-        <w:pStyle w:val="Normal"/>
-        <w:rPr/>
-      </w:pPr>
-      <w:r>
-        <w:rPr/>
-        <w:t>“</w:t>
-      </w:r>
-      <w:r>
-        <w:rPr/>
-        <w:t>Indeed we are.</w:t>
+        <w:t>But that’s not important.” Laurent said, gesturing to the buildings around them. “We're here.”</w:t>
+      </w:r>
+    </w:p>
+    <w:p>
+      <w:pPr>
+        <w:pStyle w:val="Normal"/>
+        <w:rPr/>
+      </w:pPr>
+      <w:r>
+        <w:rPr/>
+      </w:r>
+    </w:p>
+    <w:p>
+      <w:pPr>
+        <w:pStyle w:val="Normal"/>
+        <w:rPr/>
+      </w:pPr>
+      <w:r>
+        <w:rPr/>
+        <w:t>“</w:t>
+      </w:r>
+      <w:r>
+        <w:rPr/>
+        <w:t>Indeed we are.” Durand replied as they walked into Swan.</w:t>
+      </w:r>
+    </w:p>
+    <w:p>
+      <w:pPr>
+        <w:pStyle w:val="Normal"/>
+        <w:rPr/>
+      </w:pPr>
+      <w:r>
+        <w:rPr/>
+      </w:r>
+    </w:p>
+    <w:p>
+      <w:pPr>
+        <w:pStyle w:val="Normal"/>
+        <w:rPr/>
+      </w:pPr>
+      <w:r>
+        <w:rPr/>
+        <w:t>There were other people with them, similar to Merrin's Ford, but the entrance lacked the frenzy that that sprawl exhibited. They were on a large cobbled street, which ran before them for a few hundred feet before launching itself up a steep incline, beyond which Durand could not see.</w:t>
+      </w:r>
+    </w:p>
+    <w:p>
+      <w:pPr>
+        <w:pStyle w:val="Normal"/>
+        <w:rPr/>
+      </w:pPr>
+      <w:r>
+        <w:rPr/>
+      </w:r>
+    </w:p>
+    <w:p>
+      <w:pPr>
+        <w:pStyle w:val="Normal"/>
+        <w:rPr/>
+      </w:pPr>
+      <w:r>
+        <w:rPr/>
+        <w:t>The buildings in swan were of the same chaotic placement as Merrin's Ford, with odd spires and ramshackle alleys, but their construction was much different. It was as if they were seeing The Ford after about a hundred years of development and an immeasurably large amount of money had flowed through it: The foundations of most of the buildings was solid wood if not cobblestone.</w:t>
+      </w:r>
+    </w:p>
+    <w:p>
+      <w:pPr>
+        <w:pStyle w:val="Normal"/>
+        <w:rPr/>
+      </w:pPr>
+      <w:r>
+        <w:rPr/>
+      </w:r>
+    </w:p>
+    <w:p>
+      <w:pPr>
+        <w:pStyle w:val="Normal"/>
+        <w:rPr/>
+      </w:pPr>
+      <w:r>
+        <w:rPr/>
+        <w:t>The style seemed to be a raised foundation of stone, which extended into a sturdy white plaster exterior, peaked with a tall triangular roof tiled with slate, usually two stories tall. Plain wood windows rimmed with solid wood shutters accompanied some of these openings, but the weather had turned pleasant in the last day, so some were left open.</w:t>
+      </w:r>
+    </w:p>
+    <w:p>
+      <w:pPr>
+        <w:pStyle w:val="Normal"/>
+        <w:rPr/>
+      </w:pPr>
+      <w:r>
+        <w:rPr/>
+      </w:r>
+    </w:p>
+    <w:p>
+      <w:pPr>
+        <w:pStyle w:val="Normal"/>
+        <w:rPr/>
+      </w:pPr>
+      <w:r>
+        <w:rPr/>
+        <w:t xml:space="preserve">On their left was an open field, currently filled with guardsmen. </w:t>
+      </w:r>
+    </w:p>
+    <w:p>
+      <w:pPr>
+        <w:pStyle w:val="Normal"/>
+        <w:rPr/>
+      </w:pPr>
+      <w:r>
+        <w:rPr/>
+      </w:r>
+    </w:p>
+    <w:p>
+      <w:pPr>
+        <w:pStyle w:val="Normal"/>
+        <w:rPr/>
+      </w:pPr>
+      <w:r>
+        <w:rPr/>
+        <w:t>“</w:t>
+      </w:r>
+      <w:r>
+        <w:rPr/>
+        <w:t>Thats a lot of guards.” Durand remarked. “I suppose its different seeing them in real life, rather than on paper.”</w:t>
+      </w:r>
+    </w:p>
+    <w:p>
+      <w:pPr>
+        <w:pStyle w:val="Normal"/>
+        <w:rPr/>
+      </w:pPr>
+      <w:r>
+        <w:rPr/>
+      </w:r>
+    </w:p>
+    <w:p>
+      <w:pPr>
+        <w:pStyle w:val="Normal"/>
+        <w:rPr/>
+      </w:pPr>
+      <w:r>
+        <w:rPr/>
+        <w:t>“</w:t>
+      </w:r>
+      <w:r>
+        <w:rPr/>
+        <w:t>One tenth of the city, is it not?” Laurent said, also looking in that direction.</w:t>
+      </w:r>
+    </w:p>
+    <w:p>
+      <w:pPr>
+        <w:pStyle w:val="Normal"/>
+        <w:rPr/>
+      </w:pPr>
+      <w:r>
+        <w:rPr/>
+      </w:r>
+    </w:p>
+    <w:p>
+      <w:pPr>
+        <w:pStyle w:val="Normal"/>
+        <w:rPr/>
+      </w:pPr>
+      <w:r>
+        <w:rPr/>
+        <w:t xml:space="preserve">The well uniformed men were huddled in a circle talking about something. Their officer was nowhere to be seen. They were wearing dark leather armor with a smart looking vest, on the backs of which was a pale yellow circle surrounded by black.   </w:t>
+      </w:r>
+    </w:p>
+    <w:p>
+      <w:pPr>
+        <w:pStyle w:val="Normal"/>
+        <w:rPr/>
+      </w:pPr>
+      <w:r>
+        <w:rPr/>
+      </w:r>
+    </w:p>
+    <w:p>
+      <w:pPr>
+        <w:pStyle w:val="Normal"/>
+        <w:rPr/>
+      </w:pPr>
+      <w:r>
+        <w:rPr/>
+        <w:t>“</w:t>
+      </w:r>
+      <w:r>
+        <w:rPr/>
+        <w:t>It is. Although an initiative is underway to attract more women to the more bureaucratic positions.”</w:t>
+      </w:r>
+    </w:p>
+    <w:p>
+      <w:pPr>
+        <w:pStyle w:val="Normal"/>
+        <w:rPr/>
+      </w:pPr>
+      <w:r>
+        <w:rPr/>
+      </w:r>
+    </w:p>
+    <w:p>
+      <w:pPr>
+        <w:pStyle w:val="Normal"/>
+        <w:rPr/>
+      </w:pPr>
+      <w:r>
+        <w:rPr/>
+        <w:t>“</w:t>
+      </w:r>
+      <w:r>
+        <w:rPr/>
+        <w:t>How egalitarian of you.” Laurent said, as they walked towards the first rise.</w:t>
+      </w:r>
+    </w:p>
+    <w:p>
+      <w:pPr>
+        <w:pStyle w:val="Normal"/>
+        <w:rPr/>
+      </w:pPr>
+      <w:r>
+        <w:rPr/>
+      </w:r>
+    </w:p>
+    <w:p>
+      <w:pPr>
+        <w:pStyle w:val="Normal"/>
+        <w:rPr/>
+      </w:pPr>
+      <w:r>
+        <w:rPr/>
+        <w:t>“</w:t>
+      </w:r>
+      <w:r>
+        <w:rPr/>
+        <w:t>Its about achieving the optimal utilization of resources.” Durand explained. “Although Shani are still barred admission.”</w:t>
+      </w:r>
+    </w:p>
+    <w:p>
+      <w:pPr>
+        <w:pStyle w:val="Normal"/>
+        <w:rPr/>
+      </w:pPr>
+      <w:r>
+        <w:rPr/>
+      </w:r>
+    </w:p>
+    <w:p>
+      <w:pPr>
+        <w:pStyle w:val="Normal"/>
+        <w:rPr/>
+      </w:pPr>
+      <w:r>
+        <w:rPr/>
+        <w:t>“</w:t>
+      </w:r>
+      <w:r>
+        <w:rPr/>
+        <w:t>I had heard that. Do you know the rationale?” Laurent said, peering into a dark alley on their right for a moment.</w:t>
+      </w:r>
+    </w:p>
+    <w:p>
+      <w:pPr>
+        <w:pStyle w:val="Normal"/>
+        <w:rPr/>
+      </w:pPr>
+      <w:r>
+        <w:rPr/>
+      </w:r>
+    </w:p>
+    <w:p>
+      <w:pPr>
+        <w:pStyle w:val="Normal"/>
+        <w:rPr/>
+      </w:pPr>
+      <w:r>
+        <w:rPr/>
+        <w:t>“</w:t>
+      </w:r>
+      <w:r>
+        <w:rPr/>
+        <w:t>Its the trade.” Durand said, moving out of the way as a large grain laden cart pushed past them, lead by two stout mules and a merchant in faded green dress.</w:t>
+      </w:r>
+    </w:p>
+    <w:p>
+      <w:pPr>
+        <w:pStyle w:val="Normal"/>
+        <w:rPr/>
+      </w:pPr>
+      <w:r>
+        <w:rPr/>
+      </w:r>
+    </w:p>
+    <w:p>
+      <w:pPr>
+        <w:pStyle w:val="Normal"/>
+        <w:rPr/>
+      </w:pPr>
+      <w:r>
+        <w:rPr/>
+        <w:t>“</w:t>
+      </w:r>
+      <w:r>
+        <w:rPr/>
+        <w:t>Sure, but shouldn't that be a reason to allow them?” Laurent said, pointing to the cart as it passed. “The Ford is on the rise, but almost a fourth of all the grain in the north comes through this harbor and most of the finished products not made in Dor's Crag.”</w:t>
+      </w:r>
+    </w:p>
+    <w:p>
+      <w:pPr>
+        <w:pStyle w:val="Normal"/>
+        <w:rPr/>
+      </w:pPr>
+      <w:r>
+        <w:rPr/>
+      </w:r>
+    </w:p>
+    <w:p>
+      <w:pPr>
+        <w:pStyle w:val="Normal"/>
+        <w:rPr/>
+      </w:pPr>
+      <w:r>
+        <w:rPr/>
+        <w:t>“</w:t>
+      </w:r>
+      <w:r>
+        <w:rPr/>
+        <w:t>I'm aware.” Durand said as they started up the long ramp like street. Ahead of them, there was simply a row of nondescript houses. Not how he would have structured the city. But then again, this was technically the back entrance. The “front” has always been the harbor.</w:t>
+      </w:r>
+    </w:p>
+    <w:p>
+      <w:pPr>
+        <w:pStyle w:val="Normal"/>
+        <w:rPr/>
+      </w:pPr>
+      <w:r>
+        <w:rPr/>
+        <w:t>“</w:t>
+      </w:r>
+      <w:r>
+        <w:rPr/>
+        <w:t>One second. Did you plan on going straight to the potentate?” Durand asked, pointing to the right, where the road split and extended up a second steeper rise.</w:t>
+      </w:r>
+    </w:p>
+    <w:p>
+      <w:pPr>
+        <w:pStyle w:val="Normal"/>
+        <w:rPr/>
+      </w:pPr>
+      <w:r>
+        <w:rPr/>
+      </w:r>
+    </w:p>
+    <w:p>
+      <w:pPr>
+        <w:pStyle w:val="Normal"/>
+        <w:rPr/>
+      </w:pPr>
+      <w:r>
+        <w:rPr/>
+        <w:t>“</w:t>
+      </w:r>
+      <w:r>
+        <w:rPr/>
+        <w:t>Yes, I suppose so. I have no pressing other matters here. How about you?” Laurent asked.</w:t>
+      </w:r>
+    </w:p>
+    <w:p>
+      <w:pPr>
+        <w:pStyle w:val="Normal"/>
+        <w:rPr/>
+      </w:pPr>
+      <w:r>
+        <w:rPr/>
+      </w:r>
+    </w:p>
+    <w:p>
+      <w:pPr>
+        <w:pStyle w:val="Normal"/>
+        <w:rPr/>
+      </w:pPr>
+      <w:r>
+        <w:rPr/>
+        <w:t>“</w:t>
+      </w:r>
+      <w:r>
+        <w:rPr/>
+        <w:t>None.” He said, leading the way towards the second rise. “Its been at least a year since I was in Swan proper, typically I visit Riverhold.” Durand explained. “But it is this way to the Seamount, right?” He said, pointing towards the second rise.”</w:t>
+      </w:r>
+    </w:p>
+    <w:p>
+      <w:pPr>
+        <w:pStyle w:val="Normal"/>
+        <w:rPr/>
+      </w:pPr>
+      <w:r>
+        <w:rPr/>
+      </w:r>
+    </w:p>
+    <w:p>
+      <w:pPr>
+        <w:pStyle w:val="Normal"/>
+        <w:rPr/>
+      </w:pPr>
+      <w:r>
+        <w:rPr/>
+        <w:t>“</w:t>
+      </w:r>
+      <w:r>
+        <w:rPr/>
+        <w:t>Yes. When in doubt in Swan, go upwards.” Laurent commented. “But you were explaining to me why the Shani aren't allowed in the guard.”</w:t>
+      </w:r>
+    </w:p>
+    <w:p>
+      <w:pPr>
+        <w:pStyle w:val="Normal"/>
+        <w:rPr/>
+      </w:pPr>
+      <w:r>
+        <w:rPr/>
+      </w:r>
+    </w:p>
+    <w:p>
+      <w:pPr>
+        <w:pStyle w:val="Normal"/>
+        <w:rPr/>
+      </w:pPr>
+      <w:r>
+        <w:rPr/>
+        <w:t>“</w:t>
+      </w:r>
+      <w:r>
+        <w:rPr/>
+        <w:t>Right. So with all the ocean trade from the Shani into Swan, the potentate, the merchant cadre who actually lives here and the fisherman's guild all got together and decided it was in their best interests to disallow the Shani from holding public office in the city for fear of collusion with Shani merchants, skipping tariff and the like.”</w:t>
+      </w:r>
+    </w:p>
+    <w:p>
+      <w:pPr>
+        <w:pStyle w:val="Normal"/>
+        <w:rPr/>
+      </w:pPr>
+      <w:r>
+        <w:rPr/>
+      </w:r>
+    </w:p>
+    <w:p>
+      <w:pPr>
+        <w:pStyle w:val="Normal"/>
+        <w:rPr/>
+      </w:pPr>
+      <w:r>
+        <w:rPr/>
+        <w:t>“</w:t>
+      </w:r>
+      <w:r>
+        <w:rPr/>
+        <w:t xml:space="preserve">And they got away with that power play? And does that include the guard then as well?” Laurent asked, narrowing his eyes. It was easy to change city bylaws, but typically statues about who could hold office had been decided a hundred years ago at the outset of the North. </w:t>
+      </w:r>
+    </w:p>
+    <w:p>
+      <w:pPr>
+        <w:pStyle w:val="Normal"/>
+        <w:rPr/>
+      </w:pPr>
+      <w:r>
+        <w:rPr/>
+      </w:r>
+    </w:p>
+    <w:p>
+      <w:pPr>
+        <w:pStyle w:val="Normal"/>
+        <w:rPr/>
+      </w:pPr>
+      <w:r>
+        <w:rPr/>
+        <w:t>“</w:t>
+      </w:r>
+      <w:r>
+        <w:rPr/>
+        <w:t>They did and it does. It turns out there was a loop hole of some sort in the language regarding public office. It said 'All men have right to public office according to their ability.' Unfortunately, they cleverly pointed out that Shani are not in fact men. They are, of course, Shani.”</w:t>
+      </w:r>
+    </w:p>
+    <w:p>
+      <w:pPr>
+        <w:pStyle w:val="Normal"/>
+        <w:rPr/>
+      </w:pPr>
+      <w:r>
+        <w:rPr/>
+      </w:r>
+    </w:p>
+    <w:p>
+      <w:pPr>
+        <w:pStyle w:val="Normal"/>
+        <w:rPr/>
+      </w:pPr>
+      <w:r>
+        <w:rPr/>
+        <w:t>“</w:t>
+      </w:r>
+      <w:r>
+        <w:rPr/>
+        <w:t xml:space="preserve">That doesn't seem in the spirit of things.” Laurent said glumly. </w:t>
+      </w:r>
+    </w:p>
+    <w:p>
+      <w:pPr>
+        <w:pStyle w:val="Normal"/>
+        <w:rPr/>
+      </w:pPr>
+      <w:r>
+        <w:rPr/>
+      </w:r>
+    </w:p>
+    <w:p>
+      <w:pPr>
+        <w:pStyle w:val="Normal"/>
+        <w:rPr/>
+      </w:pPr>
+      <w:r>
+        <w:rPr/>
+        <w:t>“</w:t>
+      </w:r>
+      <w:r>
+        <w:rPr/>
+        <w:t>That’s not how the North works. There is no spirit, only the letter. Thats the whole underpinning of things. We got lucky Atheneus and his advisers were so clever. If not we would have many more problems like this.”</w:t>
+      </w:r>
+    </w:p>
+    <w:p>
+      <w:pPr>
+        <w:pStyle w:val="Normal"/>
+        <w:rPr/>
+      </w:pPr>
+      <w:r>
+        <w:rPr/>
+      </w:r>
+    </w:p>
+    <w:p>
+      <w:pPr>
+        <w:pStyle w:val="Normal"/>
+        <w:rPr/>
+      </w:pPr>
+      <w:r>
+        <w:rPr/>
+        <w:t>“</w:t>
+      </w:r>
+      <w:r>
+        <w:rPr/>
+        <w:t>Hey, it could be worse, we could have a king.” Laurent said, a sly smile playing across his face as he watched Durand for his reaction.</w:t>
+      </w:r>
+    </w:p>
+    <w:p>
+      <w:pPr>
+        <w:pStyle w:val="Normal"/>
+        <w:rPr/>
+      </w:pPr>
+      <w:r>
+        <w:rPr/>
+      </w:r>
+    </w:p>
+    <w:p>
+      <w:pPr>
+        <w:pStyle w:val="Normal"/>
+        <w:rPr/>
+      </w:pPr>
+      <w:r>
+        <w:rPr/>
+        <w:t>“</w:t>
+      </w:r>
+      <w:r>
+        <w:rPr/>
+        <w:t>Don't even joke. You know how much I hate that title. When people suggest that, a part of me dies inside.”</w:t>
+      </w:r>
+    </w:p>
+    <w:p>
+      <w:pPr>
+        <w:pStyle w:val="Normal"/>
+        <w:rPr/>
+      </w:pPr>
+      <w:r>
+        <w:rPr/>
+      </w:r>
+    </w:p>
+    <w:p>
+      <w:pPr>
+        <w:pStyle w:val="Normal"/>
+        <w:rPr/>
+      </w:pPr>
+      <w:r>
+        <w:rPr/>
+        <w:t>Laurent didn't pursue the joke. Some topics it seemed really did distress the man who held the North on his shoulders.</w:t>
+      </w:r>
+    </w:p>
+    <w:p>
+      <w:pPr>
+        <w:pStyle w:val="Normal"/>
+        <w:rPr/>
+      </w:pPr>
+      <w:r>
+        <w:rPr/>
+      </w:r>
+    </w:p>
+    <w:p>
+      <w:pPr>
+        <w:pStyle w:val="Normal"/>
+        <w:rPr/>
+      </w:pPr>
+      <w:r>
+        <w:rPr/>
+        <w:t xml:space="preserve">Durand looked upward towards the Seamount. </w:t>
+      </w:r>
+    </w:p>
+    <w:p>
+      <w:pPr>
+        <w:pStyle w:val="Normal"/>
+        <w:rPr/>
+      </w:pPr>
+      <w:r>
+        <w:rPr/>
+      </w:r>
+    </w:p>
+    <w:p>
+      <w:pPr>
+        <w:pStyle w:val="Normal"/>
+        <w:rPr/>
+      </w:pPr>
+      <w:r>
+        <w:rPr/>
+        <w:t>“</w:t>
+      </w:r>
+      <w:r>
+        <w:rPr/>
+        <w:t>You can make it out from here.” he said, pointing to the collection of brilliant white buildings on the highest point of the city.</w:t>
+      </w:r>
+    </w:p>
+    <w:p>
+      <w:pPr>
+        <w:pStyle w:val="Normal"/>
+        <w:rPr/>
+      </w:pPr>
+      <w:r>
+        <w:rPr/>
+      </w:r>
+    </w:p>
+    <w:p>
+      <w:pPr>
+        <w:pStyle w:val="Normal"/>
+        <w:rPr/>
+      </w:pPr>
+      <w:r>
+        <w:rPr/>
+        <w:t>They could see a good part of the temple of the Deep and a bit of the courthouse. The potentate's office along with the rest of the civil bloc was also there, although it had been even longer than a year since Durand had actually been to that particular building, although he remembered appointing the current Potentate, Marellus Pacatain.</w:t>
+      </w:r>
+    </w:p>
+    <w:p>
+      <w:pPr>
+        <w:pStyle w:val="Normal"/>
+        <w:rPr/>
+      </w:pPr>
+      <w:r>
+        <w:rPr/>
+        <w:t>The</w:t>
+      </w:r>
+      <w:r>
+        <w:rPr/>
+        <w:t>y</w:t>
+      </w:r>
+      <w:r>
+        <w:rPr/>
+        <w:t xml:space="preserve"> started up the second rise. </w:t>
+      </w:r>
+    </w:p>
+    <w:p>
+      <w:pPr>
+        <w:pStyle w:val="Normal"/>
+        <w:rPr/>
+      </w:pPr>
+      <w:r>
+        <w:rPr/>
+      </w:r>
+    </w:p>
+    <w:p>
+      <w:pPr>
+        <w:pStyle w:val="Normal"/>
+        <w:rPr/>
+      </w:pPr>
+      <w:r>
+        <w:rPr/>
+        <w:t>The road they were on was one of the larger ones, Durand couldn't remember the name, but all around them, numerous smaller streets branched off. The ones to their right went to a part of the town called Muster Row, where the guard was kept, and where the garrison for the city used to be located until Durand had Riverhold constructed.</w:t>
+      </w:r>
+    </w:p>
+    <w:p>
+      <w:pPr>
+        <w:pStyle w:val="Normal"/>
+        <w:rPr/>
+      </w:pPr>
+      <w:r>
+        <w:rPr/>
+      </w:r>
+    </w:p>
+    <w:p>
+      <w:pPr>
+        <w:pStyle w:val="Normal"/>
+        <w:rPr/>
+      </w:pPr>
+      <w:r>
+        <w:rPr/>
+        <w:t>They were up almost a full story, so between the lines of two story plaster houses it was possible to look through the holes where the streets went down the hill to see the old baracks buildings.</w:t>
+      </w:r>
+    </w:p>
+    <w:p>
+      <w:pPr>
+        <w:pStyle w:val="Normal"/>
+        <w:rPr/>
+      </w:pPr>
+      <w:r>
+        <w:rPr/>
+      </w:r>
+    </w:p>
+    <w:p>
+      <w:pPr>
+        <w:pStyle w:val="Normal"/>
+        <w:rPr/>
+      </w:pPr>
+      <w:r>
+        <w:rPr/>
+        <w:t>The streets were full, and from somewhere Durand could smell fish. However, the merchants around them right now seemed to be selling arms and finished goods.</w:t>
+      </w:r>
+    </w:p>
+    <w:p>
+      <w:pPr>
+        <w:pStyle w:val="Normal"/>
+        <w:rPr/>
+      </w:pPr>
+      <w:r>
+        <w:rPr/>
+      </w:r>
+    </w:p>
+    <w:p>
+      <w:pPr>
+        <w:pStyle w:val="Normal"/>
+        <w:rPr/>
+      </w:pPr>
+      <w:r>
+        <w:rPr/>
+        <w:t>They continued up the street, making a lazy left hand turn and ascending all the way through it. Durand hated to think of what happened to these hills when it rained. The road here was double wide and off to the side there were steps constructed in the slope it got so steep. There were no wagons on the hill, they went around if they could.</w:t>
+      </w:r>
+    </w:p>
+    <w:p>
+      <w:pPr>
+        <w:pStyle w:val="Normal"/>
+        <w:rPr/>
+      </w:pPr>
+      <w:r>
+        <w:rPr/>
+      </w:r>
+    </w:p>
+    <w:p>
+      <w:pPr>
+        <w:pStyle w:val="Normal"/>
+        <w:rPr/>
+      </w:pPr>
+      <w:r>
+        <w:rPr/>
+        <w:t>On the steps Durand could see children in the hands of their parents, and one or two old men, one with a cane, trudge steadily upward with them.</w:t>
+      </w:r>
+    </w:p>
+    <w:p>
+      <w:pPr>
+        <w:pStyle w:val="Normal"/>
+        <w:rPr/>
+      </w:pPr>
+      <w:r>
+        <w:rPr/>
+      </w:r>
+    </w:p>
+    <w:p>
+      <w:pPr>
+        <w:pStyle w:val="Normal"/>
+        <w:rPr/>
+      </w:pPr>
+      <w:r>
+        <w:rPr/>
+        <w:t>The people here, despite their meat heavy diet, seemed to be skinny as rails and of only medium height, wiry muscles holding fishing poles and nets, as opposed to the tall and thin body type of Illithar or the massive muscle bound miners of Dor's Crag. Durand supposed that it must have something to do with the Shani influence. They too were of medium build and wiry, and every now and then, their yellow green skin passed him, typically tattooed and pierced.</w:t>
+      </w:r>
+    </w:p>
+    <w:p>
+      <w:pPr>
+        <w:pStyle w:val="Normal"/>
+        <w:rPr/>
+      </w:pPr>
+      <w:r>
+        <w:rPr/>
+      </w:r>
+    </w:p>
+    <w:p>
+      <w:pPr>
+        <w:pStyle w:val="Normal"/>
+        <w:rPr/>
+      </w:pPr>
+      <w:r>
+        <w:rPr/>
+        <w:t>Laurent was watching the people also, but it appeared he was trying to determine their motivations, rather than simply observing them.</w:t>
+      </w:r>
+    </w:p>
+    <w:p>
+      <w:pPr>
+        <w:pStyle w:val="Normal"/>
+        <w:rPr/>
+      </w:pPr>
+      <w:r>
+        <w:rPr/>
+      </w:r>
+    </w:p>
+    <w:p>
+      <w:pPr>
+        <w:pStyle w:val="Normal"/>
+        <w:rPr/>
+      </w:pPr>
+      <w:r>
+        <w:rPr/>
+        <w:t xml:space="preserve">They reached the top of the hill. This intersection was the largest in the city, and in any sanely designed  streetplan, there would have been a true plaza here, with trees or statues or something of the sort. Instead, there was just an expanse of cobblestone where four major roads came together at the top of the hill. At the center was a large white stone, worn and weathered, about the size of a person. </w:t>
+      </w:r>
+    </w:p>
+    <w:p>
+      <w:pPr>
+        <w:pStyle w:val="Normal"/>
+        <w:rPr/>
+      </w:pPr>
+      <w:r>
+        <w:rPr/>
+      </w:r>
+    </w:p>
+    <w:p>
+      <w:pPr>
+        <w:pStyle w:val="Normal"/>
+        <w:rPr/>
+      </w:pPr>
+      <w:r>
+        <w:rPr/>
+        <w:t xml:space="preserve">There was some local significance to it, if Durand remembered correctly, but he forgot the exact story. This area also seemed to be popular with children. They ran around the plaza in large groups of twenty or more unsupervised, acosting travelers and fighting and playing among themselves. Some of the older  ones were paired up eating on an odd collection of tables and stones placed around the center monolith. </w:t>
+      </w:r>
+    </w:p>
+    <w:p>
+      <w:pPr>
+        <w:pStyle w:val="Normal"/>
+        <w:rPr/>
+      </w:pPr>
+      <w:r>
+        <w:rPr/>
+      </w:r>
+    </w:p>
+    <w:p>
+      <w:pPr>
+        <w:pStyle w:val="Normal"/>
+        <w:rPr/>
+      </w:pPr>
+      <w:r>
+        <w:rPr/>
+        <w:t>“</w:t>
+      </w:r>
+      <w:r>
+        <w:rPr/>
+        <w:t>Know anything about this?” Durand asked Luarent.</w:t>
+      </w:r>
+    </w:p>
+    <w:p>
+      <w:pPr>
+        <w:pStyle w:val="Normal"/>
+        <w:rPr/>
+      </w:pPr>
+      <w:r>
+        <w:rPr/>
+      </w:r>
+    </w:p>
+    <w:p>
+      <w:pPr>
+        <w:pStyle w:val="Normal"/>
+        <w:rPr/>
+      </w:pPr>
+      <w:r>
+        <w:rPr/>
+        <w:t>Laurent shrugged. “Some local thing. There was a hero maybe? Defending the city from the waves? Or with the waves help? There was a part about this being the only land left above water, something something...” Laurent waved his hand lazily. “I don't really remember it all. I'm sure one of these children would be glad to tell you though, or at least make off with your coin.”</w:t>
+      </w:r>
+    </w:p>
+    <w:p>
+      <w:pPr>
+        <w:pStyle w:val="Normal"/>
+        <w:rPr/>
+      </w:pPr>
+      <w:r>
+        <w:rPr/>
+      </w:r>
+    </w:p>
+    <w:p>
+      <w:pPr>
+        <w:pStyle w:val="Normal"/>
+        <w:rPr/>
+      </w:pPr>
+      <w:r>
+        <w:rPr/>
+        <w:t>“</w:t>
+      </w:r>
+      <w:r>
+        <w:rPr/>
+        <w:t>Mabye another time. We don't want to attract attention.” Durand said, turning suddenly towards the seamount. Although a large triangular building blocked their vision to it directly, the could make out the chunks of old wall still standing from the Old City, before the gluttony of trade burst the sleepy harbor town from its seams.</w:t>
+      </w:r>
+    </w:p>
+    <w:p>
+      <w:pPr>
+        <w:pStyle w:val="Normal"/>
+        <w:rPr/>
+      </w:pPr>
+      <w:r>
+        <w:rPr/>
+      </w:r>
+    </w:p>
+    <w:p>
+      <w:pPr>
+        <w:pStyle w:val="Normal"/>
+        <w:rPr/>
+      </w:pPr>
+      <w:r>
+        <w:rPr/>
+        <w:t xml:space="preserve">The pieces </w:t>
+      </w:r>
+      <w:r>
+        <w:rPr/>
+        <w:t>that they could see</w:t>
+      </w:r>
+      <w:r>
+        <w:rPr/>
+        <w:t xml:space="preserve"> stood haphazardly  </w:t>
+      </w:r>
+      <w:r>
+        <w:rPr/>
+        <w:t xml:space="preserve">at their level </w:t>
+      </w:r>
+      <w:r>
+        <w:rPr/>
+        <w:t xml:space="preserve">and distant by a fair distance. </w:t>
+      </w:r>
+      <w:r>
+        <w:rPr/>
+        <w:t xml:space="preserve">They extended three stories, and even out ranged some of the larger buildings. Once this town was not too different from Illithar, just another walled city, a protection from the northern winds and southern wilds. Now though, the walls had fallen into disuse, pieces of them falling apart bit by bit. </w:t>
+      </w:r>
+    </w:p>
+    <w:p>
+      <w:pPr>
+        <w:pStyle w:val="Normal"/>
+        <w:rPr/>
+      </w:pPr>
+      <w:r>
+        <w:rPr/>
+      </w:r>
+    </w:p>
+    <w:p>
+      <w:pPr>
+        <w:pStyle w:val="Normal"/>
+        <w:rPr/>
+      </w:pPr>
+      <w:r>
+        <w:rPr/>
+        <w:t xml:space="preserve">Laurent nodded and they began their final </w:t>
+      </w:r>
+      <w:r>
+        <w:rPr/>
+        <w:t>trudge up the next and tallest hill.</w:t>
+      </w:r>
+    </w:p>
+    <w:p>
+      <w:pPr>
+        <w:pStyle w:val="Normal"/>
+        <w:rPr/>
+      </w:pPr>
+      <w:r>
+        <w:rPr/>
+      </w:r>
+    </w:p>
+    <w:p>
+      <w:pPr>
+        <w:pStyle w:val="Normal"/>
+        <w:rPr/>
+      </w:pPr>
+      <w:r>
+        <w:rPr/>
+        <w:t>“</w:t>
+      </w:r>
+      <w:r>
+        <w:rPr/>
+        <w:t>Gods, I had forgotten how tall the Seamount was.</w:t>
       </w:r>
       <w:r>
         <w:rPr/>
@@ -13899,241 +14844,168 @@
       </w:r>
       <w:r>
         <w:rPr/>
-        <w:t>Durand replied as they walked into Swan.</w:t>
-      </w:r>
-    </w:p>
-    <w:p>
-      <w:pPr>
-        <w:pStyle w:val="Normal"/>
-        <w:rPr/>
-      </w:pPr>
-      <w:r>
-        <w:rPr/>
-      </w:r>
-    </w:p>
-    <w:p>
-      <w:pPr>
-        <w:pStyle w:val="Normal"/>
-        <w:rPr/>
-      </w:pPr>
-      <w:r>
-        <w:rPr/>
-        <w:t xml:space="preserve">There were other people with them, </w:t>
-      </w:r>
-      <w:r>
-        <w:rPr/>
-        <w:t>similar</w:t>
-      </w:r>
-      <w:r>
-        <w:rPr/>
-        <w:t xml:space="preserve"> to Merrin's Ford, but the entrance lacked the frenzy that that sprawl exhibited. They were on a large cobbled street, which ran before them for a few hundred feet before launching itself up a steep incline, beyond which Durand could not see.</w:t>
-      </w:r>
-    </w:p>
-    <w:p>
-      <w:pPr>
-        <w:pStyle w:val="Normal"/>
-        <w:rPr/>
-      </w:pPr>
-      <w:r>
-        <w:rPr/>
-      </w:r>
-    </w:p>
-    <w:p>
-      <w:pPr>
-        <w:pStyle w:val="Normal"/>
-        <w:rPr/>
-      </w:pPr>
-      <w:r>
-        <w:rPr/>
-        <w:t xml:space="preserve">The buildings in swan were of the same chaotic placement as Merrin's Ford, with odd spires and ramshackle alleys, but their construction was much different. It was as if they were seeing The Ford after about a hundred years of development and an immeasurably large amount of money had flowed through it: The foundations of most of the buildings was solid wood if not </w:t>
-      </w:r>
-      <w:r>
-        <w:rPr/>
-        <w:t>cobblestone.</w:t>
-      </w:r>
-    </w:p>
-    <w:p>
-      <w:pPr>
-        <w:pStyle w:val="Normal"/>
-        <w:rPr/>
-      </w:pPr>
-      <w:r>
-        <w:rPr/>
-      </w:r>
-    </w:p>
-    <w:p>
-      <w:pPr>
-        <w:pStyle w:val="Normal"/>
-        <w:rPr/>
-      </w:pPr>
-      <w:r>
-        <w:rPr/>
-        <w:t xml:space="preserve">The style seemed to be a raised foundation of stone, which extended into a sturdy white plaster exterior, peaked with a tall triangular roof </w:t>
-      </w:r>
-      <w:r>
-        <w:rPr/>
-        <w:t>tiled with slate</w:t>
-      </w:r>
-      <w:r>
-        <w:rPr/>
-        <w:t>, usually two stories tall. Plain wood windows rimmed with solid wood shutters accompanied some of these openings, but the weather had turned pleasant in the last day, so some were left open.</w:t>
-      </w:r>
-    </w:p>
-    <w:p>
-      <w:pPr>
-        <w:pStyle w:val="Normal"/>
-        <w:rPr/>
-      </w:pPr>
-      <w:r>
-        <w:rPr/>
-      </w:r>
-    </w:p>
-    <w:p>
-      <w:pPr>
-        <w:pStyle w:val="Normal"/>
-        <w:rPr/>
-      </w:pPr>
-      <w:r>
-        <w:rPr/>
-        <w:t xml:space="preserve">On their left was an open field, currently filled with guardsmen. </w:t>
-      </w:r>
-    </w:p>
-    <w:p>
-      <w:pPr>
-        <w:pStyle w:val="Normal"/>
-        <w:rPr/>
-      </w:pPr>
-      <w:r>
-        <w:rPr/>
-      </w:r>
-    </w:p>
-    <w:p>
-      <w:pPr>
-        <w:pStyle w:val="Normal"/>
-        <w:rPr/>
-      </w:pPr>
-      <w:r>
-        <w:rPr/>
-        <w:t>“</w:t>
-      </w:r>
-      <w:r>
-        <w:rPr/>
-        <w:t>Thats a lot of guards.” Durand remarked. “I suppose its different seeing them in real life, rather than on paper.”</w:t>
-      </w:r>
-    </w:p>
-    <w:p>
-      <w:pPr>
-        <w:pStyle w:val="Normal"/>
-        <w:rPr/>
-      </w:pPr>
-      <w:r>
-        <w:rPr/>
-      </w:r>
-    </w:p>
-    <w:p>
-      <w:pPr>
-        <w:pStyle w:val="Normal"/>
-        <w:rPr/>
-      </w:pPr>
-      <w:r>
-        <w:rPr/>
-        <w:t>“</w:t>
-      </w:r>
-      <w:r>
-        <w:rPr/>
-        <w:t>One tenth of the city, is it not?” Laurent said, also looking in that direction.</w:t>
-      </w:r>
-    </w:p>
-    <w:p>
-      <w:pPr>
-        <w:pStyle w:val="Normal"/>
-        <w:rPr/>
-      </w:pPr>
-      <w:r>
-        <w:rPr/>
-      </w:r>
-    </w:p>
-    <w:p>
-      <w:pPr>
-        <w:pStyle w:val="Normal"/>
-        <w:rPr/>
-      </w:pPr>
-      <w:r>
-        <w:rPr/>
-        <w:t xml:space="preserve">The well uniformed men were huddled in a circle talking about something. Their officer was nowhere to be seen. They were wearing dark leather armor with a smart looking vest, on the backs of which was a pale yellow circle surrounded by black.   </w:t>
-      </w:r>
-    </w:p>
-    <w:p>
-      <w:pPr>
-        <w:pStyle w:val="Normal"/>
-        <w:rPr/>
-      </w:pPr>
-      <w:r>
-        <w:rPr/>
-      </w:r>
-    </w:p>
-    <w:p>
-      <w:pPr>
-        <w:pStyle w:val="Normal"/>
-        <w:rPr/>
-      </w:pPr>
-      <w:r>
-        <w:rPr/>
-        <w:t>“</w:t>
-      </w:r>
-      <w:r>
-        <w:rPr/>
-        <w:t>It is. Although an initiative is underway to attract more women to the more bureaucratic positions.”</w:t>
-      </w:r>
-    </w:p>
-    <w:p>
-      <w:pPr>
-        <w:pStyle w:val="Normal"/>
-        <w:rPr/>
-      </w:pPr>
-      <w:r>
-        <w:rPr/>
-      </w:r>
-    </w:p>
-    <w:p>
-      <w:pPr>
-        <w:pStyle w:val="Normal"/>
-        <w:rPr/>
-      </w:pPr>
-      <w:r>
-        <w:rPr/>
-        <w:t>“</w:t>
-      </w:r>
-      <w:r>
-        <w:rPr/>
-        <w:t xml:space="preserve">How egalitarian of you.” Laurent said, as they </w:t>
-      </w:r>
-      <w:r>
-        <w:rPr/>
-        <w:t>walked towards the first rise.</w:t>
-      </w:r>
-    </w:p>
-    <w:p>
-      <w:pPr>
-        <w:pStyle w:val="Normal"/>
-        <w:rPr/>
-      </w:pPr>
-      <w:r>
-        <w:rPr/>
-      </w:r>
-    </w:p>
-    <w:p>
-      <w:pPr>
-        <w:pStyle w:val="Normal"/>
-        <w:rPr/>
-      </w:pPr>
-      <w:r>
-        <w:rPr/>
-        <w:t>“</w:t>
-      </w:r>
-      <w:r>
-        <w:rPr/>
-        <w:t>Its about achieving the optimal utilization of resources.</w:t>
+        <w:t>Laurent said, wiping sweat from his forehead and adjusting his pack.</w:t>
+      </w:r>
+    </w:p>
+    <w:p>
+      <w:pPr>
+        <w:pStyle w:val="Normal"/>
+        <w:rPr/>
+      </w:pPr>
+      <w:r>
+        <w:rPr/>
+        <w:t xml:space="preserve"> </w:t>
+      </w:r>
+    </w:p>
+    <w:p>
+      <w:pPr>
+        <w:pStyle w:val="Normal"/>
+        <w:rPr/>
+      </w:pPr>
+      <w:r>
+        <w:rPr/>
+        <w:t>Durand looked up to see much left they had to go and instantly regretted it.</w:t>
+      </w:r>
+    </w:p>
+    <w:p>
+      <w:pPr>
+        <w:pStyle w:val="Normal"/>
+        <w:rPr/>
+      </w:pPr>
+      <w:r>
+        <w:rPr/>
+      </w:r>
+    </w:p>
+    <w:p>
+      <w:pPr>
+        <w:pStyle w:val="Normal"/>
+        <w:rPr/>
+      </w:pPr>
+      <w:r>
+        <w:rPr/>
+        <w:t>“</w:t>
+      </w:r>
+      <w:r>
+        <w:rPr/>
+        <w:t>Why the hell didn't they put that white rock up here? Hero could have just sat on his butt way up at the top here, would have never even gotten his toes wet!” Durand said, breathingly heaily.</w:t>
+      </w:r>
+    </w:p>
+    <w:p>
+      <w:pPr>
+        <w:pStyle w:val="Normal"/>
+        <w:rPr/>
+      </w:pPr>
+      <w:r>
+        <w:rPr/>
+      </w:r>
+    </w:p>
+    <w:p>
+      <w:pPr>
+        <w:pStyle w:val="Normal"/>
+        <w:rPr/>
+      </w:pPr>
+      <w:r>
+        <w:rPr/>
+        <w:t>Laurent didnt say anything, but savagely nodded his head in agreement.</w:t>
+      </w:r>
+    </w:p>
+    <w:p>
+      <w:pPr>
+        <w:pStyle w:val="Normal"/>
+        <w:rPr/>
+      </w:pPr>
+      <w:r>
+        <w:rPr/>
+      </w:r>
+    </w:p>
+    <w:p>
+      <w:pPr>
+        <w:pStyle w:val="Normal"/>
+        <w:rPr/>
+      </w:pPr>
+      <w:r>
+        <w:rPr/>
+        <w:t xml:space="preserve">In front of them now were two large sections o the old wall. The cobbled stone looked out of place, being higher than the buildings around it. The shadow that the sections cast ran the entire width of the street. There was at least a ten foot clearing around the walls, and although at first Durand thought it was some city ordinance, Laurent proved it was because of another reason. </w:t>
+      </w:r>
+    </w:p>
+    <w:p>
+      <w:pPr>
+        <w:pStyle w:val="Normal"/>
+        <w:rPr/>
+      </w:pPr>
+      <w:r>
+        <w:rPr/>
+      </w:r>
+    </w:p>
+    <w:p>
+      <w:pPr>
+        <w:pStyle w:val="Normal"/>
+        <w:rPr/>
+      </w:pPr>
+      <w:r>
+        <w:rPr/>
+        <w:t>As they passed the section on the right, Laurent pointed at something on the side of the road. A massive section of the wall had come loose, narrowly missing a roof and smashing a good crater into the cobble road.</w:t>
+      </w:r>
+    </w:p>
+    <w:p>
+      <w:pPr>
+        <w:pStyle w:val="Normal"/>
+        <w:rPr/>
+      </w:pPr>
+      <w:r>
+        <w:rPr/>
+      </w:r>
+    </w:p>
+    <w:p>
+      <w:pPr>
+        <w:pStyle w:val="Normal"/>
+        <w:rPr/>
+      </w:pPr>
+      <w:r>
+        <w:rPr/>
+        <w:t xml:space="preserve">The sections aboe them at one point had made an entrance into the old city, although god knows why any one would have wanted to cilb all this way up just to enter. The remains of an arch hung threateningly on both sides of them. </w:t>
+      </w:r>
+    </w:p>
+    <w:p>
+      <w:pPr>
+        <w:pStyle w:val="Normal"/>
+        <w:rPr/>
+      </w:pPr>
+      <w:r>
+        <w:rPr/>
+      </w:r>
+    </w:p>
+    <w:p>
+      <w:pPr>
+        <w:pStyle w:val="Normal"/>
+        <w:rPr/>
+      </w:pPr>
+      <w:r>
+        <w:rPr/>
+        <w:t>In the shadow of this forgotten wall, four serious looking guards blocked the path.</w:t>
+      </w:r>
+    </w:p>
+    <w:p>
+      <w:pPr>
+        <w:pStyle w:val="Normal"/>
+        <w:rPr/>
+      </w:pPr>
+      <w:r>
+        <w:rPr/>
+      </w:r>
+    </w:p>
+    <w:p>
+      <w:pPr>
+        <w:pStyle w:val="Normal"/>
+        <w:rPr/>
+      </w:pPr>
+      <w:r>
+        <w:rPr/>
+        <w:t>“</w:t>
+      </w:r>
+      <w:r>
+        <w:rPr/>
+        <w:t>You two have business on the mount?</w:t>
       </w:r>
       <w:r>
         <w:rPr/>
@@ -14141,30 +15013,57 @@
       </w:r>
       <w:r>
         <w:rPr/>
-        <w:t>Durand explained. “Although Shani are still barred admission.”</w:t>
-      </w:r>
-    </w:p>
-    <w:p>
-      <w:pPr>
-        <w:pStyle w:val="Normal"/>
-        <w:rPr/>
-      </w:pPr>
-      <w:r>
-        <w:rPr/>
-      </w:r>
-    </w:p>
-    <w:p>
-      <w:pPr>
-        <w:pStyle w:val="Normal"/>
-        <w:rPr/>
-      </w:pPr>
-      <w:r>
-        <w:rPr/>
-        <w:t>“</w:t>
-      </w:r>
-      <w:r>
-        <w:rPr/>
-        <w:t>I had heard that. Do you know the rationale?</w:t>
+        <w:t xml:space="preserve">The first one said. He looked like he was in charge simply by his size and features, and a second look pinpointed the two gold circles that in Swan denoted a civil Alderman, roughly the equivalent of a Lieutenant in the army. </w:t>
+      </w:r>
+    </w:p>
+    <w:p>
+      <w:pPr>
+        <w:pStyle w:val="Normal"/>
+        <w:rPr/>
+      </w:pPr>
+      <w:r>
+        <w:rPr/>
+      </w:r>
+    </w:p>
+    <w:p>
+      <w:pPr>
+        <w:pStyle w:val="Normal"/>
+        <w:rPr/>
+      </w:pPr>
+      <w:r>
+        <w:rPr/>
+        <w:t>“</w:t>
+      </w:r>
+      <w:r>
+        <w:rPr/>
+        <w:t>We do. This is Lieutenant Merrill. He has a important message for the Potentate.</w:t>
+      </w:r>
+      <w:r>
+        <w:rPr/>
+        <w:t>”</w:t>
+      </w:r>
+    </w:p>
+    <w:p>
+      <w:pPr>
+        <w:pStyle w:val="Normal"/>
+        <w:rPr/>
+      </w:pPr>
+      <w:r>
+        <w:rPr/>
+      </w:r>
+    </w:p>
+    <w:p>
+      <w:pPr>
+        <w:pStyle w:val="Normal"/>
+        <w:rPr/>
+      </w:pPr>
+      <w:r>
+        <w:rPr/>
+        <w:t>“</w:t>
+      </w:r>
+      <w:r>
+        <w:rPr/>
+        <w:t>Oh? And what is it?</w:t>
       </w:r>
       <w:r>
         <w:rPr/>
@@ -14172,30 +15071,30 @@
       </w:r>
       <w:r>
         <w:rPr/>
-        <w:t>Laurent said, peering into a dark alley on their right for a moment.</w:t>
-      </w:r>
-    </w:p>
-    <w:p>
-      <w:pPr>
-        <w:pStyle w:val="Normal"/>
-        <w:rPr/>
-      </w:pPr>
-      <w:r>
-        <w:rPr/>
-      </w:r>
-    </w:p>
-    <w:p>
-      <w:pPr>
-        <w:pStyle w:val="Normal"/>
-        <w:rPr/>
-      </w:pPr>
-      <w:r>
-        <w:rPr/>
-        <w:t>“</w:t>
-      </w:r>
-      <w:r>
-        <w:rPr/>
-        <w:t>Its the trade.</w:t>
+        <w:t xml:space="preserve">The guard asked, seemingly not convinced. The other guards were luckily attending to other would-be entrants, so they only had to bluff one person it seemed. </w:t>
+      </w:r>
+    </w:p>
+    <w:p>
+      <w:pPr>
+        <w:pStyle w:val="Normal"/>
+        <w:rPr/>
+      </w:pPr>
+      <w:r>
+        <w:rPr/>
+      </w:r>
+    </w:p>
+    <w:p>
+      <w:pPr>
+        <w:pStyle w:val="Normal"/>
+        <w:rPr/>
+      </w:pPr>
+      <w:r>
+        <w:rPr/>
+        <w:t>“</w:t>
+      </w:r>
+      <w:r>
+        <w:rPr/>
+        <w:t>Sorry</w:t>
       </w:r>
       <w:r>
         <w:rPr/>
@@ -14203,30 +15102,53 @@
       </w:r>
       <w:r>
         <w:rPr/>
-        <w:t>Durand said, moving out of the way as a large grain laden cart pushed past them, lead by two stout mules and a merchant in faded green dress.</w:t>
-      </w:r>
-    </w:p>
-    <w:p>
-      <w:pPr>
-        <w:pStyle w:val="Normal"/>
-        <w:rPr/>
-      </w:pPr>
-      <w:r>
-        <w:rPr/>
-      </w:r>
-    </w:p>
-    <w:p>
-      <w:pPr>
-        <w:pStyle w:val="Normal"/>
-        <w:rPr/>
-      </w:pPr>
-      <w:r>
-        <w:rPr/>
-        <w:t>“</w:t>
-      </w:r>
-      <w:r>
-        <w:rPr/>
-        <w:t>Sure, but shouldn't that be a reason to allow them?</w:t>
+        <w:t>Durand said, straightening himself, but not by too much. “Orders were for the Potentate only.”</w:t>
+      </w:r>
+    </w:p>
+    <w:p>
+      <w:pPr>
+        <w:pStyle w:val="Normal"/>
+        <w:rPr/>
+      </w:pPr>
+      <w:r>
+        <w:rPr/>
+      </w:r>
+    </w:p>
+    <w:p>
+      <w:pPr>
+        <w:pStyle w:val="Normal"/>
+        <w:rPr/>
+      </w:pPr>
+      <w:r>
+        <w:rPr/>
+        <w:t xml:space="preserve">The guard stared them over for a second. “Sure, sure. And who are you?” He asked Laurent. </w:t>
+      </w:r>
+    </w:p>
+    <w:p>
+      <w:pPr>
+        <w:pStyle w:val="Normal"/>
+        <w:rPr/>
+      </w:pPr>
+      <w:r>
+        <w:rPr/>
+      </w:r>
+    </w:p>
+    <w:p>
+      <w:pPr>
+        <w:pStyle w:val="Normal"/>
+        <w:rPr/>
+      </w:pPr>
+      <w:r>
+        <w:rPr/>
+        <w:t>“</w:t>
+      </w:r>
+      <w:r>
+        <w:rPr/>
+        <w:t xml:space="preserve">This is my adjunct. </w:t>
+      </w:r>
+      <w:r>
+        <w:rPr/>
+        <w:t>We're just in from Illithar today.</w:t>
       </w:r>
       <w:r>
         <w:rPr/>
@@ -14234,434 +15156,863 @@
       </w:r>
       <w:r>
         <w:rPr/>
-        <w:t>Laurent said, pointing to the cart as it passed. “The Ford is on the rise, but almost a fourth of all the grain in the north comes through this harbor and most of the finished products not made in Dor's Crag.”</w:t>
-      </w:r>
-    </w:p>
-    <w:p>
-      <w:pPr>
-        <w:pStyle w:val="Normal"/>
-        <w:rPr/>
-      </w:pPr>
-      <w:r>
-        <w:rPr/>
-      </w:r>
-    </w:p>
-    <w:p>
-      <w:pPr>
-        <w:pStyle w:val="Normal"/>
-        <w:rPr/>
-      </w:pPr>
-      <w:r>
-        <w:rPr/>
-        <w:t>“</w:t>
-      </w:r>
-      <w:r>
-        <w:rPr/>
-        <w:t>I'm aware.</w:t>
-      </w:r>
-      <w:r>
-        <w:rPr/>
-        <w:t xml:space="preserve">” </w:t>
-      </w:r>
-      <w:r>
-        <w:rPr/>
-        <w:t>Durand said as they started up the long ramp like street. Ahead of them, there was simply a row of nondescript houses. Not how he would have structured the city. But then again, this was technically the back entrance. The “front” has always been the harbor.</w:t>
-      </w:r>
-    </w:p>
-    <w:p>
-      <w:pPr>
-        <w:pStyle w:val="Normal"/>
-        <w:rPr/>
-      </w:pPr>
-      <w:r>
-        <w:rPr/>
-        <w:t>“</w:t>
-      </w:r>
-      <w:r>
-        <w:rPr/>
-        <w:t>One second. Did you plan on going straight to the potentate?</w:t>
-      </w:r>
-      <w:r>
-        <w:rPr/>
-        <w:t xml:space="preserve">” </w:t>
-      </w:r>
-      <w:r>
-        <w:rPr/>
-        <w:t>Durand asked, pointing to the right, where the road split and extended up a second steeper rise.</w:t>
-      </w:r>
-    </w:p>
-    <w:p>
-      <w:pPr>
-        <w:pStyle w:val="Normal"/>
-        <w:rPr/>
-      </w:pPr>
-      <w:r>
-        <w:rPr/>
-      </w:r>
-    </w:p>
-    <w:p>
-      <w:pPr>
-        <w:pStyle w:val="Normal"/>
-        <w:rPr/>
-      </w:pPr>
-      <w:r>
-        <w:rPr/>
-        <w:t>“</w:t>
-      </w:r>
-      <w:r>
-        <w:rPr/>
-        <w:t>Yes, I suppose so. I have no pressing other matters here. How about you?</w:t>
-      </w:r>
-      <w:r>
-        <w:rPr/>
-        <w:t xml:space="preserve">” </w:t>
-      </w:r>
-      <w:r>
-        <w:rPr/>
-        <w:t>Laurent asked.</w:t>
-      </w:r>
-    </w:p>
-    <w:p>
-      <w:pPr>
-        <w:pStyle w:val="Normal"/>
-        <w:rPr/>
-      </w:pPr>
-      <w:r>
-        <w:rPr/>
-      </w:r>
-    </w:p>
-    <w:p>
-      <w:pPr>
-        <w:pStyle w:val="Normal"/>
-        <w:rPr/>
-      </w:pPr>
-      <w:r>
-        <w:rPr/>
-        <w:t>“</w:t>
-      </w:r>
-      <w:r>
-        <w:rPr/>
-        <w:t>None.</w:t>
-      </w:r>
-      <w:r>
-        <w:rPr/>
-        <w:t xml:space="preserve">” </w:t>
-      </w:r>
-      <w:r>
-        <w:rPr/>
-        <w:t>He said, leading the way towards the second rise. “Its been at least a year since I was in Swan proper, typically I visit Riverhold.” Durand explained. “But it is this way to the Seamount, right?” He said, pointing towards the second rise.”</w:t>
-      </w:r>
-    </w:p>
-    <w:p>
-      <w:pPr>
-        <w:pStyle w:val="Normal"/>
-        <w:rPr/>
-      </w:pPr>
-      <w:r>
-        <w:rPr/>
-      </w:r>
-    </w:p>
-    <w:p>
-      <w:pPr>
-        <w:pStyle w:val="Normal"/>
-        <w:rPr/>
-      </w:pPr>
-      <w:r>
-        <w:rPr/>
-        <w:t>“</w:t>
-      </w:r>
-      <w:r>
-        <w:rPr/>
-        <w:t>Yes. When in doubt in Swan, go upwards.</w:t>
-      </w:r>
-      <w:r>
-        <w:rPr/>
-        <w:t xml:space="preserve">” </w:t>
-      </w:r>
-      <w:r>
-        <w:rPr/>
-        <w:t>Laurent commented. “But you were explaining to me why the Shani aren't allowed in the guard.”</w:t>
-      </w:r>
-    </w:p>
-    <w:p>
-      <w:pPr>
-        <w:pStyle w:val="Normal"/>
-        <w:rPr/>
-      </w:pPr>
-      <w:r>
-        <w:rPr/>
-      </w:r>
-    </w:p>
-    <w:p>
-      <w:pPr>
-        <w:pStyle w:val="Normal"/>
-        <w:rPr/>
-      </w:pPr>
-      <w:r>
-        <w:rPr/>
-        <w:t>“</w:t>
-      </w:r>
-      <w:r>
-        <w:rPr/>
-        <w:t>Right. So with all the ocean trade from the Shani into Swan, the potentate, the merchant cadre who actually lives here and the fisherman's guild all got together and decided it was in their best interests to disallow the Shani from holding public office in the city for fear of collusion with Shani merchants, skipping tariff and the like.</w:t>
-      </w:r>
-      <w:r>
-        <w:rPr/>
-        <w:t>”</w:t>
-      </w:r>
-    </w:p>
-    <w:p>
-      <w:pPr>
-        <w:pStyle w:val="Normal"/>
-        <w:rPr/>
-      </w:pPr>
-      <w:r>
-        <w:rPr/>
-      </w:r>
-    </w:p>
-    <w:p>
-      <w:pPr>
-        <w:pStyle w:val="Normal"/>
-        <w:rPr/>
-      </w:pPr>
-      <w:r>
-        <w:rPr/>
-        <w:t>“</w:t>
-      </w:r>
-      <w:r>
-        <w:rPr/>
-        <w:t>And they got away with that power play? And does that include the guard then as well?</w:t>
-      </w:r>
-      <w:r>
-        <w:rPr/>
-        <w:t xml:space="preserve">” </w:t>
-      </w:r>
-      <w:r>
-        <w:rPr/>
-        <w:t xml:space="preserve">Laurent asked, narrowing his eyes. It was easy to change city bylaws, but typically statues about who could hold office had been decided a hundred years ago at the outset of the North. </w:t>
-      </w:r>
-    </w:p>
-    <w:p>
-      <w:pPr>
-        <w:pStyle w:val="Normal"/>
-        <w:rPr/>
-      </w:pPr>
-      <w:r>
-        <w:rPr/>
-      </w:r>
-    </w:p>
-    <w:p>
-      <w:pPr>
-        <w:pStyle w:val="Normal"/>
-        <w:rPr/>
-      </w:pPr>
-      <w:r>
-        <w:rPr/>
-        <w:t>“</w:t>
-      </w:r>
-      <w:r>
-        <w:rPr/>
-        <w:t>They did and it does. It turns out there was a loop hole of some sort in the language regarding public office. It said 'All men have right to public office according to their ability.' Unfortunately, they cleverly pointed out that Shani are not in fact men. They are, of course, Shani.</w:t>
-      </w:r>
-      <w:r>
-        <w:rPr/>
-        <w:t>”</w:t>
-      </w:r>
-    </w:p>
-    <w:p>
-      <w:pPr>
-        <w:pStyle w:val="Normal"/>
-        <w:rPr/>
-      </w:pPr>
-      <w:r>
-        <w:rPr/>
-      </w:r>
-    </w:p>
-    <w:p>
-      <w:pPr>
-        <w:pStyle w:val="Normal"/>
-        <w:rPr/>
-      </w:pPr>
-      <w:r>
-        <w:rPr/>
-        <w:t>“</w:t>
-      </w:r>
-      <w:r>
-        <w:rPr/>
-        <w:t>That doesn't seem in the spirit of things.</w:t>
-      </w:r>
-      <w:r>
-        <w:rPr/>
-        <w:t xml:space="preserve">” </w:t>
-      </w:r>
-      <w:r>
-        <w:rPr/>
-        <w:t xml:space="preserve">Laurent said glumly. </w:t>
-      </w:r>
-    </w:p>
-    <w:p>
-      <w:pPr>
-        <w:pStyle w:val="Normal"/>
-        <w:rPr/>
-      </w:pPr>
-      <w:r>
-        <w:rPr/>
-      </w:r>
-    </w:p>
-    <w:p>
-      <w:pPr>
-        <w:pStyle w:val="Normal"/>
-        <w:rPr/>
-      </w:pPr>
-      <w:r>
-        <w:rPr/>
-        <w:t>“</w:t>
-      </w:r>
-      <w:r>
-        <w:rPr/>
-        <w:t>That’s not how the North works. There is no spirit, only the letter. Thats the whole underpinning of things. We got lucky Atheneus and his advisers were so clever. If not we would have many more problems like this.</w:t>
-      </w:r>
-      <w:r>
-        <w:rPr/>
-        <w:t>”</w:t>
-      </w:r>
-    </w:p>
-    <w:p>
-      <w:pPr>
-        <w:pStyle w:val="Normal"/>
-        <w:rPr/>
-      </w:pPr>
-      <w:r>
-        <w:rPr/>
-      </w:r>
-    </w:p>
-    <w:p>
-      <w:pPr>
-        <w:pStyle w:val="Normal"/>
-        <w:rPr/>
-      </w:pPr>
-      <w:r>
-        <w:rPr/>
-        <w:t>“</w:t>
-      </w:r>
-      <w:r>
-        <w:rPr/>
-        <w:t>Hey, it could be worse, we could have a king.</w:t>
-      </w:r>
-      <w:r>
-        <w:rPr/>
-        <w:t xml:space="preserve">” </w:t>
-      </w:r>
-      <w:r>
-        <w:rPr/>
-        <w:t>Laurent said, a sly smile playing across his face as he watched Durand for his reaction.</w:t>
-      </w:r>
-    </w:p>
-    <w:p>
-      <w:pPr>
-        <w:pStyle w:val="Normal"/>
-        <w:rPr/>
-      </w:pPr>
-      <w:r>
-        <w:rPr/>
-      </w:r>
-    </w:p>
-    <w:p>
-      <w:pPr>
-        <w:pStyle w:val="Normal"/>
-        <w:rPr/>
-      </w:pPr>
-      <w:r>
-        <w:rPr/>
-        <w:t>“</w:t>
-      </w:r>
-      <w:r>
-        <w:rPr/>
-        <w:t>Don't even joke. You know how much I hate that title. When people suggest that, a part of me dies inside.</w:t>
-      </w:r>
-      <w:r>
-        <w:rPr/>
-        <w:t>”</w:t>
-      </w:r>
-    </w:p>
-    <w:p>
-      <w:pPr>
-        <w:pStyle w:val="Normal"/>
-        <w:rPr/>
-      </w:pPr>
-      <w:r>
-        <w:rPr/>
-      </w:r>
-    </w:p>
-    <w:p>
-      <w:pPr>
-        <w:pStyle w:val="Normal"/>
-        <w:rPr/>
-      </w:pPr>
-      <w:r>
-        <w:rPr/>
-        <w:t>Laurent didn't pursue the joke. Some topics it seemed really did distress the man who held the North on his shoulders.</w:t>
-      </w:r>
-    </w:p>
-    <w:p>
-      <w:pPr>
-        <w:pStyle w:val="Normal"/>
-        <w:rPr/>
-      </w:pPr>
-      <w:r>
-        <w:rPr/>
-      </w:r>
-    </w:p>
-    <w:p>
-      <w:pPr>
-        <w:pStyle w:val="Normal"/>
-        <w:rPr/>
-      </w:pPr>
-      <w:r>
-        <w:rPr/>
-        <w:t xml:space="preserve">Durand looked upward towards the Seamount. </w:t>
-      </w:r>
-    </w:p>
-    <w:p>
-      <w:pPr>
-        <w:pStyle w:val="Normal"/>
-        <w:rPr/>
-      </w:pPr>
-      <w:r>
-        <w:rPr/>
-      </w:r>
-    </w:p>
-    <w:p>
-      <w:pPr>
-        <w:pStyle w:val="Normal"/>
-        <w:rPr/>
-      </w:pPr>
-      <w:r>
-        <w:rPr/>
-        <w:t>“</w:t>
-      </w:r>
-      <w:r>
-        <w:rPr/>
-        <w:t>You can make it out from here.” he said, pointing to the collection of brilliant white buildings on the highest point of the city.</w:t>
-      </w:r>
-    </w:p>
-    <w:p>
-      <w:pPr>
-        <w:pStyle w:val="Normal"/>
-        <w:rPr/>
-      </w:pPr>
-      <w:r>
-        <w:rPr/>
-      </w:r>
-    </w:p>
-    <w:p>
-      <w:pPr>
-        <w:pStyle w:val="Normal"/>
-        <w:rPr/>
-      </w:pPr>
-      <w:r>
-        <w:rPr/>
-        <w:t>They could see a good part of the temple of the Deep and a bit of the courthouse. The potentate's office along with the rest of the civil bloc was also there, although it had been even longer than a year since Durand had actually been to that particular building, although he remembered appointing the current Potentate, Marellus Pacatain.</w:t>
+        <w:t>He added on unnecessarily.</w:t>
+      </w:r>
+    </w:p>
+    <w:p>
+      <w:pPr>
+        <w:pStyle w:val="Normal"/>
+        <w:rPr/>
+      </w:pPr>
+      <w:r>
+        <w:rPr/>
+        <w:t xml:space="preserve">The guard seemed to consider options, and looked behind him at the other guards. </w:t>
+      </w:r>
+    </w:p>
+    <w:p>
+      <w:pPr>
+        <w:pStyle w:val="Normal"/>
+        <w:rPr/>
+      </w:pPr>
+      <w:r>
+        <w:rPr/>
+      </w:r>
+    </w:p>
+    <w:p>
+      <w:pPr>
+        <w:pStyle w:val="Normal"/>
+        <w:rPr/>
+      </w:pPr>
+      <w:r>
+        <w:rPr/>
+        <w:t>“</w:t>
+      </w:r>
+      <w:r>
+        <w:rPr/>
+        <w:t>Ok. But you're not very lucky. A group from the fisherman's guild just went up.”</w:t>
+      </w:r>
+    </w:p>
+    <w:p>
+      <w:pPr>
+        <w:pStyle w:val="Normal"/>
+        <w:rPr/>
+      </w:pPr>
+      <w:r>
+        <w:rPr/>
+      </w:r>
+    </w:p>
+    <w:p>
+      <w:pPr>
+        <w:pStyle w:val="Normal"/>
+        <w:rPr/>
+      </w:pPr>
+      <w:r>
+        <w:rPr/>
+        <w:t>“</w:t>
+      </w:r>
+      <w:r>
+        <w:rPr/>
+        <w:t xml:space="preserve">I see. Thank you.” Durand said, giving a slight nod. The guards and the army didn't always see eye to eye on things, but it seemed this man was decent enough. </w:t>
+      </w:r>
+    </w:p>
+    <w:p>
+      <w:pPr>
+        <w:pStyle w:val="Normal"/>
+        <w:rPr/>
+      </w:pPr>
+      <w:r>
+        <w:rPr/>
+      </w:r>
+    </w:p>
+    <w:p>
+      <w:pPr>
+        <w:pStyle w:val="Normal"/>
+        <w:rPr/>
+      </w:pPr>
+      <w:r>
+        <w:rPr/>
+        <w:t>“</w:t>
+      </w:r>
+      <w:r>
+        <w:rPr/>
+        <w:t>Oh one last thing.” The guard said to them as they started to climb the last steps to the top fo the mount, “they're apparently doing some sort of important ceremony over at the temple. I don't know or care which gods you serve or not, but you might want to stay clear of that place, at least for tonight. The acolytes get annoyed if we disturb them during their things.”</w:t>
+      </w:r>
+    </w:p>
+    <w:p>
+      <w:pPr>
+        <w:pStyle w:val="Normal"/>
+        <w:rPr/>
+      </w:pPr>
+      <w:r>
+        <w:rPr/>
+      </w:r>
+    </w:p>
+    <w:p>
+      <w:pPr>
+        <w:pStyle w:val="Normal"/>
+        <w:rPr/>
+      </w:pPr>
+      <w:r>
+        <w:rPr/>
+        <w:t>“</w:t>
+      </w:r>
+      <w:r>
+        <w:rPr/>
+        <w:t>Thank you.” Durand said again. “We will keep that in mind. Hopefully our business shouldn't take that long.”</w:t>
+      </w:r>
+    </w:p>
+    <w:p>
+      <w:pPr>
+        <w:pStyle w:val="Normal"/>
+        <w:rPr/>
+      </w:pPr>
+      <w:r>
+        <w:rPr/>
+      </w:r>
+    </w:p>
+    <w:p>
+      <w:pPr>
+        <w:pStyle w:val="Normal"/>
+        <w:rPr/>
+      </w:pPr>
+      <w:r>
+        <w:rPr/>
+        <w:t>The guard nodded to them and then turned to the next person in line.</w:t>
+      </w:r>
+    </w:p>
+    <w:p>
+      <w:pPr>
+        <w:pStyle w:val="Normal"/>
+        <w:rPr/>
+      </w:pPr>
+      <w:r>
+        <w:rPr/>
+      </w:r>
+    </w:p>
+    <w:p>
+      <w:pPr>
+        <w:pStyle w:val="Normal"/>
+        <w:rPr/>
+      </w:pPr>
+      <w:r>
+        <w:rPr/>
+        <w:t>Sightseers were generally barred admission from the mount but a few seemed to have slipped in under the guise of other activites. Durand looked to the side to see a group of Shani coming up the steps along side them. Unlike the others that he had passed in the streets, these wore bright white robes with hoods that covered most of their face. Their skin on the few parts of their body that were visible, were almost chalk white.</w:t>
+      </w:r>
+    </w:p>
+    <w:p>
+      <w:pPr>
+        <w:pStyle w:val="Normal"/>
+        <w:rPr/>
+      </w:pPr>
+      <w:r>
+        <w:rPr/>
+      </w:r>
+    </w:p>
+    <w:p>
+      <w:pPr>
+        <w:pStyle w:val="Normal"/>
+        <w:rPr/>
+      </w:pPr>
+      <w:r>
+        <w:rPr/>
+        <w:t>“</w:t>
+      </w:r>
+      <w:r>
+        <w:rPr/>
+        <w:t xml:space="preserve">Acolytes of the Sea King.” Laurent whispered. </w:t>
+      </w:r>
+    </w:p>
+    <w:p>
+      <w:pPr>
+        <w:pStyle w:val="Normal"/>
+        <w:rPr/>
+      </w:pPr>
+      <w:r>
+        <w:rPr/>
+      </w:r>
+    </w:p>
+    <w:p>
+      <w:pPr>
+        <w:pStyle w:val="Normal"/>
+        <w:rPr/>
+      </w:pPr>
+      <w:r>
+        <w:rPr/>
+        <w:t xml:space="preserve">One of the ones in the middle was carrying a large object, probably a relic with the help of another acolyte. Durand was immensely curious, but couldn't ask or he would draw attention to themselves. Even worse, the presumed relic was buried under a thick light brown fabric which some of the others held. </w:t>
+      </w:r>
+    </w:p>
+    <w:p>
+      <w:pPr>
+        <w:pStyle w:val="Normal"/>
+        <w:rPr/>
+      </w:pPr>
+      <w:r>
+        <w:rPr/>
+      </w:r>
+    </w:p>
+    <w:p>
+      <w:pPr>
+        <w:pStyle w:val="Normal"/>
+        <w:rPr/>
+      </w:pPr>
+      <w:r>
+        <w:rPr/>
+        <w:t>If Durand was curious, Laurent looked downright suspicious.</w:t>
+      </w:r>
+    </w:p>
+    <w:p>
+      <w:pPr>
+        <w:pStyle w:val="Normal"/>
+        <w:rPr/>
+      </w:pPr>
+      <w:r>
+        <w:rPr/>
+      </w:r>
+    </w:p>
+    <w:p>
+      <w:pPr>
+        <w:pStyle w:val="Normal"/>
+        <w:rPr/>
+      </w:pPr>
+      <w:r>
+        <w:rPr/>
+        <w:t>“</w:t>
+      </w:r>
+      <w:r>
+        <w:rPr/>
+        <w:t>Don't worry.” Durand said, gesturing subtly to the group beside them. “The Shani have never caused any trouble in the past, rituals or no.”</w:t>
+      </w:r>
+    </w:p>
+    <w:p>
+      <w:pPr>
+        <w:pStyle w:val="Normal"/>
+        <w:rPr/>
+      </w:pPr>
+      <w:r>
+        <w:rPr/>
+      </w:r>
+    </w:p>
+    <w:p>
+      <w:pPr>
+        <w:pStyle w:val="Normal"/>
+        <w:rPr/>
+      </w:pPr>
+      <w:r>
+        <w:rPr/>
+        <w:t>“</w:t>
+      </w:r>
+      <w:r>
+        <w:rPr/>
+        <w:t xml:space="preserve">True, but if they were going to do something, it would be here.” Laurent pointed out. </w:t>
+      </w:r>
+    </w:p>
+    <w:p>
+      <w:pPr>
+        <w:pStyle w:val="Normal"/>
+        <w:rPr/>
+      </w:pPr>
+      <w:r>
+        <w:rPr/>
+      </w:r>
+    </w:p>
+    <w:p>
+      <w:pPr>
+        <w:pStyle w:val="Normal"/>
+        <w:rPr/>
+      </w:pPr>
+      <w:r>
+        <w:rPr/>
+        <w:t>Their scepticism was lost when they stpeed out onto the plaza.</w:t>
+      </w:r>
+    </w:p>
+    <w:p>
+      <w:pPr>
+        <w:pStyle w:val="Normal"/>
+        <w:rPr/>
+      </w:pPr>
+      <w:r>
+        <w:rPr/>
+      </w:r>
+    </w:p>
+    <w:p>
+      <w:pPr>
+        <w:pStyle w:val="Normal"/>
+        <w:rPr/>
+      </w:pPr>
+      <w:r>
+        <w:rPr/>
+        <w:t xml:space="preserve">The view was incredible. Originally designed to be seen from everywhere within the city, there were no   structures taller than those on the seamount. From its peak Durand and Laurent could look out and see the whole city, and even further. </w:t>
+      </w:r>
+    </w:p>
+    <w:p>
+      <w:pPr>
+        <w:pStyle w:val="Normal"/>
+        <w:rPr/>
+      </w:pPr>
+      <w:r>
+        <w:rPr/>
+      </w:r>
+    </w:p>
+    <w:p>
+      <w:pPr>
+        <w:pStyle w:val="Normal"/>
+        <w:rPr/>
+      </w:pPr>
+      <w:r>
+        <w:rPr/>
+        <w:t xml:space="preserve">Swan appeared beneath them, a sea of bleached slate roofs, and dirty streets, twisting in the way only old city streets could. Far off a head of them, they could make out three fingers of land stretching into the blue. Beyond them, the ocean stretched eternal, until the horizon blocked their sight. </w:t>
+      </w:r>
+    </w:p>
+    <w:p>
+      <w:pPr>
+        <w:pStyle w:val="Normal"/>
+        <w:rPr/>
+      </w:pPr>
+      <w:r>
+        <w:rPr/>
+      </w:r>
+    </w:p>
+    <w:p>
+      <w:pPr>
+        <w:pStyle w:val="Normal"/>
+        <w:rPr/>
+      </w:pPr>
+      <w:r>
+        <w:rPr/>
+        <w:t xml:space="preserve">The largest of these fingers was off to their far left, where the third talled point of the city was, and area called Highcliff, which was a spit of almost sheer cliff which seperated the harbor and the river. </w:t>
+      </w:r>
+    </w:p>
+    <w:p>
+      <w:pPr>
+        <w:pStyle w:val="Normal"/>
+        <w:rPr/>
+      </w:pPr>
+      <w:r>
+        <w:rPr/>
+        <w:t xml:space="preserve">The their less extreme left, and closer in, a derth of roads and a surplus of buildings signified the city's largest district, simply called the sprawl. Far below them, in its center, right before the water lay the grand exchange, the city's largest market. </w:t>
+      </w:r>
+    </w:p>
+    <w:p>
+      <w:pPr>
+        <w:pStyle w:val="Normal"/>
+        <w:rPr/>
+      </w:pPr>
+      <w:r>
+        <w:rPr/>
+      </w:r>
+    </w:p>
+    <w:p>
+      <w:pPr>
+        <w:pStyle w:val="Normal"/>
+        <w:rPr/>
+      </w:pPr>
+      <w:r>
+        <w:rPr/>
+        <w:t xml:space="preserve">Fueled by the massive docks right behind it, it was said that the only time it ever closed was during the night at the dead of winter. </w:t>
+      </w:r>
+    </w:p>
+    <w:p>
+      <w:pPr>
+        <w:pStyle w:val="Normal"/>
+        <w:rPr/>
+      </w:pPr>
+      <w:r>
+        <w:rPr/>
+      </w:r>
+    </w:p>
+    <w:p>
+      <w:pPr>
+        <w:pStyle w:val="Normal"/>
+        <w:rPr/>
+      </w:pPr>
+      <w:r>
+        <w:rPr/>
+        <w:t>Immediately after it lay a large swath of paved surface, right before the water, where wagons, and huge carts helped move and transport goods to and from the ships. Then, after the causeway, the warfs themselves and their docked vessels. There were three large vessels, all of Shani construction by the looks of it, taking up the majority of the center, but off to the side were several smaller, but still quite large slips filled with a motley collection of ships displaying an abundance of rigging styles, constructions and presumably, goods.</w:t>
+      </w:r>
+    </w:p>
+    <w:p>
+      <w:pPr>
+        <w:pStyle w:val="Normal"/>
+        <w:rPr/>
+      </w:pPr>
+      <w:r>
+        <w:rPr/>
+      </w:r>
+    </w:p>
+    <w:p>
+      <w:pPr>
+        <w:pStyle w:val="Normal"/>
+        <w:rPr/>
+      </w:pPr>
+      <w:r>
+        <w:rPr/>
+        <w:t>Almost obscured by all the masts, beyond the moored ships lay a small island sitting just off Highcliff. On it and the finger of land on the other side of the harbor, a artificial breakwater sliced through the waves, pale white rocks showing through the water even from this far away.</w:t>
+      </w:r>
+    </w:p>
+    <w:p>
+      <w:pPr>
+        <w:pStyle w:val="Normal"/>
+        <w:rPr/>
+      </w:pPr>
+      <w:r>
+        <w:rPr/>
+      </w:r>
+    </w:p>
+    <w:p>
+      <w:pPr>
+        <w:pStyle w:val="Normal"/>
+        <w:rPr/>
+      </w:pPr>
+      <w:r>
+        <w:rPr/>
+        <w:t>On all of the tips of the fingers of land, Durand noticed, there was a defensive emplacement. All of different sizes, they stood out both in their construction style, each of them was a hexagon, and their constuction material. Durand half remembered Dageric Hale, the North's premire engineer explaining why they had to use stone from the North mountains rather than the quarries to the south, where were not only closer, but also logistically easier to use. He couldn't remember why, but he had eventually signed over the gold for the construction. Dageric had not disappointed him yet.</w:t>
+      </w:r>
+    </w:p>
+    <w:p>
+      <w:pPr>
+        <w:pStyle w:val="Normal"/>
+        <w:rPr/>
+      </w:pPr>
+      <w:r>
+        <w:rPr/>
+      </w:r>
+    </w:p>
+    <w:p>
+      <w:pPr>
+        <w:pStyle w:val="Normal"/>
+        <w:rPr/>
+      </w:pPr>
+      <w:r>
+        <w:rPr/>
+        <w:t>The last two things of notice were the land to the north and the south.</w:t>
+      </w:r>
+    </w:p>
+    <w:p>
+      <w:pPr>
+        <w:pStyle w:val="Normal"/>
+        <w:rPr/>
+      </w:pPr>
+      <w:r>
+        <w:rPr/>
+      </w:r>
+    </w:p>
+    <w:p>
+      <w:pPr>
+        <w:pStyle w:val="Normal"/>
+        <w:rPr/>
+      </w:pPr>
+      <w:r>
+        <w:rPr/>
+        <w:t>The north past the old city held two muddy creeks, larger and more slow paced than the one they had moored their tiny craft. They had the unfortunate effect of turning the whole area above Swan into a unsufferable wetland, percluding both construction and use for farmland.</w:t>
+      </w:r>
+    </w:p>
+    <w:p>
+      <w:pPr>
+        <w:pStyle w:val="Normal"/>
+        <w:rPr/>
+      </w:pPr>
+      <w:r>
+        <w:rPr/>
+      </w:r>
+    </w:p>
+    <w:p>
+      <w:pPr>
+        <w:pStyle w:val="Normal"/>
+        <w:rPr/>
+      </w:pPr>
+      <w:r>
+        <w:rPr/>
+        <w:t xml:space="preserve">To the south, and across the river, lay Rivehold, although the view was spoiled by a copse of trees between them and the large fort. </w:t>
+      </w:r>
+    </w:p>
+    <w:p>
+      <w:pPr>
+        <w:pStyle w:val="Normal"/>
+        <w:rPr/>
+      </w:pPr>
+      <w:r>
+        <w:rPr/>
+      </w:r>
+    </w:p>
+    <w:p>
+      <w:pPr>
+        <w:pStyle w:val="Normal"/>
+        <w:rPr/>
+      </w:pPr>
+      <w:r>
+        <w:rPr/>
+        <w:t>“</w:t>
+      </w:r>
+      <w:r>
+        <w:rPr/>
+        <w:t>Wow. Thats really something. If only Illithar had something like this.” Durand said, as he stared out.</w:t>
+      </w:r>
+    </w:p>
+    <w:p>
+      <w:pPr>
+        <w:pStyle w:val="Normal"/>
+        <w:rPr/>
+      </w:pPr>
+      <w:r>
+        <w:rPr/>
+      </w:r>
+    </w:p>
+    <w:p>
+      <w:pPr>
+        <w:pStyle w:val="Normal"/>
+        <w:rPr/>
+      </w:pPr>
+      <w:r>
+        <w:rPr/>
+        <w:t>“</w:t>
+      </w:r>
+      <w:r>
+        <w:rPr/>
+        <w:t>The Illith's pretty tall isn't it?” Laurent asked, also looking out. His eyes were focused on the ships. It looked like he was searching for a particular one.</w:t>
+      </w:r>
+    </w:p>
+    <w:p>
+      <w:pPr>
+        <w:pStyle w:val="Normal"/>
+        <w:rPr/>
+      </w:pPr>
+      <w:r>
+        <w:rPr/>
+      </w:r>
+    </w:p>
+    <w:p>
+      <w:pPr>
+        <w:pStyle w:val="Normal"/>
+        <w:rPr/>
+      </w:pPr>
+      <w:r>
+        <w:rPr/>
+        <w:t>“</w:t>
+      </w:r>
+      <w:r>
+        <w:rPr/>
+        <w:t>It is, but in terms of view, its got nothing on this.” Durand said, impressed. “I'm glad I came back here. Its been a while, and the last time I was here, the weather was foul.”</w:t>
+      </w:r>
+    </w:p>
+    <w:p>
+      <w:pPr>
+        <w:pStyle w:val="Normal"/>
+        <w:rPr/>
+      </w:pPr>
+      <w:r>
+        <w:rPr/>
+      </w:r>
+    </w:p>
+    <w:p>
+      <w:pPr>
+        <w:pStyle w:val="Normal"/>
+        <w:rPr/>
+      </w:pPr>
+      <w:r>
+        <w:rPr/>
+        <w:t>“</w:t>
+      </w:r>
+      <w:r>
+        <w:rPr/>
+        <w:t>You ever been up the lighthouse up at the edge of the Crag?” Laurent asked.</w:t>
+      </w:r>
+    </w:p>
+    <w:p>
+      <w:pPr>
+        <w:pStyle w:val="Normal"/>
+        <w:rPr/>
+      </w:pPr>
+      <w:r>
+        <w:rPr/>
+      </w:r>
+    </w:p>
+    <w:p>
+      <w:pPr>
+        <w:pStyle w:val="Normal"/>
+        <w:rPr/>
+      </w:pPr>
+      <w:r>
+        <w:rPr/>
+        <w:t>“</w:t>
+      </w:r>
+      <w:r>
+        <w:rPr/>
+        <w:t>I've tried once or twice, but the caretaker always seems to be absent when I come by, and I didn't want to make a fuss about it.” Durand said.</w:t>
+      </w:r>
+    </w:p>
+    <w:p>
+      <w:pPr>
+        <w:pStyle w:val="Normal"/>
+        <w:rPr/>
+      </w:pPr>
+      <w:r>
+        <w:rPr/>
+      </w:r>
+    </w:p>
+    <w:p>
+      <w:pPr>
+        <w:pStyle w:val="Normal"/>
+        <w:rPr/>
+      </w:pPr>
+      <w:r>
+        <w:rPr/>
+        <w:t>“</w:t>
+      </w:r>
+      <w:r>
+        <w:rPr/>
+        <w:t>Shame.” Laurent commented, “its like this as well, you can see right down into the cut, the lake, and all the way into the Old Elven.”</w:t>
+      </w:r>
+    </w:p>
+    <w:p>
+      <w:pPr>
+        <w:pStyle w:val="Normal"/>
+        <w:rPr/>
+      </w:pPr>
+      <w:r>
+        <w:rPr/>
+        <w:t>“</w:t>
+      </w:r>
+      <w:r>
+        <w:rPr/>
+        <w:t>Ill have to try again at somepoint.” Durand said, blinking in the mid day sun. “Well, we better get moving.” He said.</w:t>
+      </w:r>
+    </w:p>
+    <w:p>
+      <w:pPr>
+        <w:pStyle w:val="Normal"/>
+        <w:rPr/>
+      </w:pPr>
+      <w:r>
+        <w:rPr/>
+      </w:r>
+    </w:p>
+    <w:p>
+      <w:pPr>
+        <w:pStyle w:val="Normal"/>
+        <w:rPr/>
+      </w:pPr>
+      <w:r>
+        <w:rPr/>
+        <w:t>“</w:t>
+      </w:r>
+      <w:r>
+        <w:rPr/>
+        <w:t>Right.” Laurent said, wrenching his head away from whatever he had been looking for.</w:t>
+      </w:r>
+    </w:p>
+    <w:p>
+      <w:pPr>
+        <w:pStyle w:val="Normal"/>
+        <w:rPr/>
+      </w:pPr>
+      <w:r>
+        <w:rPr/>
+      </w:r>
+    </w:p>
+    <w:p>
+      <w:pPr>
+        <w:pStyle w:val="Normal"/>
+        <w:rPr/>
+      </w:pPr>
+      <w:r>
+        <w:rPr/>
+        <w:t>The two then considered the seamount.</w:t>
+      </w:r>
+    </w:p>
+    <w:p>
+      <w:pPr>
+        <w:pStyle w:val="Normal"/>
+        <w:rPr/>
+      </w:pPr>
+      <w:r>
+        <w:rPr/>
+      </w:r>
+    </w:p>
+    <w:p>
+      <w:pPr>
+        <w:pStyle w:val="Normal"/>
+        <w:rPr/>
+      </w:pPr>
+      <w:r>
+        <w:rPr/>
+        <w:t xml:space="preserve">It was easily the size of a small town by itself, but it only held a handful of buildings. Behind them was the most impressive, a white stone carved temple, whose brass doors were inscribed with images of sealife and waves. It rose almost two stories, but its grandeur outshone its simple height. It had been carved and engraved by some of the best stoneworkers in the North and the Shani archipelago, and what it lacked in height, it made up in size and sheer prescence. </w:t>
+      </w:r>
+    </w:p>
+    <w:p>
+      <w:pPr>
+        <w:pStyle w:val="Normal"/>
+        <w:rPr/>
+      </w:pPr>
+      <w:r>
+        <w:rPr/>
+      </w:r>
+    </w:p>
+    <w:p>
+      <w:pPr>
+        <w:pStyle w:val="Normal"/>
+        <w:rPr/>
+      </w:pPr>
+      <w:r>
+        <w:rPr/>
+        <w:t>Curiously, or perhaps not curiously given how imposing it was, there were only one or two people near it, its large brass doors decidedly closed. Durand did not see the group that had been traveling earlier beside them and figured that they must have slipped in while he had been taking in the view.</w:t>
+      </w:r>
+    </w:p>
+    <w:p>
+      <w:pPr>
+        <w:pStyle w:val="Normal"/>
+        <w:rPr/>
+      </w:pPr>
+      <w:r>
+        <w:rPr/>
+      </w:r>
+    </w:p>
+    <w:p>
+      <w:pPr>
+        <w:pStyle w:val="Normal"/>
+        <w:rPr/>
+      </w:pPr>
+      <w:r>
+        <w:rPr/>
+        <w:t>To their right was the judiciary. Swan's judiciary was a large affair, with as many as fifty members all shouting over one another to give their interpretation of the law. Where Illithar might be methodical, Swan's body was glacial: evey point apparently had to be worked over again and again, like stone in a stream. Because of this, most of the interpretations that weren't local law were taken from Illithars perhaps more organized collegiate juciary.</w:t>
+      </w:r>
+    </w:p>
+    <w:p>
+      <w:pPr>
+        <w:pStyle w:val="Normal"/>
+        <w:rPr/>
+      </w:pPr>
+      <w:r>
+        <w:rPr/>
+      </w:r>
+    </w:p>
+    <w:p>
+      <w:pPr>
+        <w:pStyle w:val="Normal"/>
+        <w:rPr/>
+      </w:pPr>
+      <w:r>
+        <w:rPr/>
+        <w:t>Finally on their left lay a collection of buildings. These were the civil bloc of Swan, controlling the mundane goings-on as well as the all important tarrifs. Somewhere in the squat single story building was the Potentate's own office.</w:t>
+      </w:r>
+    </w:p>
+    <w:p>
+      <w:pPr>
+        <w:pStyle w:val="Normal"/>
+        <w:rPr/>
+      </w:pPr>
+      <w:r>
+        <w:rPr/>
+      </w:r>
+    </w:p>
+    <w:p>
+      <w:pPr>
+        <w:pStyle w:val="Normal"/>
+        <w:rPr/>
+      </w:pPr>
+      <w:r>
+        <w:rPr/>
+        <w:t>“</w:t>
+      </w:r>
+      <w:r>
+        <w:rPr/>
+        <w:t xml:space="preserve">We just go through the front door?” Durand asked. </w:t>
+      </w:r>
+    </w:p>
+    <w:p>
+      <w:pPr>
+        <w:pStyle w:val="Normal"/>
+        <w:rPr/>
+      </w:pPr>
+      <w:r>
+        <w:rPr/>
+      </w:r>
+    </w:p>
+    <w:p>
+      <w:pPr>
+        <w:pStyle w:val="Normal"/>
+        <w:rPr/>
+      </w:pPr>
+      <w:r>
+        <w:rPr/>
+        <w:t xml:space="preserve">Laruent considered the entrance. It was a double door affair with thick heavy wooden leaves. It needest mattered however; the group of guards on duty had propped the doors open, allowing the near purpetual coming and going of other guards and civil members into and from the building. </w:t>
+      </w:r>
+    </w:p>
+    <w:p>
+      <w:pPr>
+        <w:pStyle w:val="Normal"/>
+        <w:rPr/>
+      </w:pPr>
+      <w:r>
+        <w:rPr/>
+      </w:r>
+    </w:p>
+    <w:p>
+      <w:pPr>
+        <w:pStyle w:val="Normal"/>
+        <w:rPr/>
+      </w:pPr>
+      <w:r>
+        <w:rPr/>
+        <w:t>“</w:t>
+      </w:r>
+      <w:r>
+        <w:rPr/>
+        <w:t>Too crowded. Who knows whos in there.” Laurent said, squinting. “Lets go around back.”</w:t>
+      </w:r>
+    </w:p>
+    <w:p>
+      <w:pPr>
+        <w:pStyle w:val="Normal"/>
+        <w:rPr/>
+      </w:pPr>
+      <w:r>
+        <w:rPr/>
+      </w:r>
+    </w:p>
+    <w:p>
+      <w:pPr>
+        <w:pStyle w:val="Normal"/>
+        <w:rPr/>
+      </w:pPr>
+      <w:r>
+        <w:rPr/>
+        <w:t>“</w:t>
+      </w:r>
+      <w:r>
+        <w:rPr/>
+        <w:t xml:space="preserve">There's a back entrance?” Durand asked. </w:t>
+      </w:r>
+    </w:p>
+    <w:p>
+      <w:pPr>
+        <w:pStyle w:val="Normal"/>
+        <w:rPr/>
+      </w:pPr>
+      <w:r>
+        <w:rPr/>
+      </w:r>
+    </w:p>
+    <w:p>
+      <w:pPr>
+        <w:pStyle w:val="Normal"/>
+        <w:rPr/>
+      </w:pPr>
+      <w:r>
+        <w:rPr/>
+        <w:t>“</w:t>
+      </w:r>
+      <w:r>
+        <w:rPr/>
+        <w:t xml:space="preserve">Well, we're about to find out for sure aren't we?” Laurent said with a grin. </w:t>
+      </w:r>
+    </w:p>
+    <w:p>
+      <w:pPr>
+        <w:pStyle w:val="Normal"/>
+        <w:rPr/>
+      </w:pPr>
+      <w:r>
+        <w:rPr/>
       </w:r>
     </w:p>
     <w:p>

</xml_diff>

<commit_message>
Continued with waveside query, almost to potentate.
</commit_message>
<xml_diff>
--- a/Stories/Outbox/D&D World/Waveside Query.docx
+++ b/Stories/Outbox/D&D World/Waveside Query.docx
@@ -13372,15 +13372,7 @@
       </w:r>
       <w:r>
         <w:rPr/>
-        <w:t>Another wil</w:t>
-      </w:r>
-      <w:r>
-        <w:rPr/>
-        <w:t>l</w:t>
-      </w:r>
-      <w:r>
-        <w:rPr/>
-        <w:t xml:space="preserve">ow tree?” Durand said, looking back at Laurent. </w:t>
+        <w:t xml:space="preserve">Another willow tree?” Durand said, looking back at Laurent. </w:t>
       </w:r>
     </w:p>
     <w:p>
@@ -14507,15 +14499,7 @@
       </w:pPr>
       <w:r>
         <w:rPr/>
-        <w:t>The</w:t>
-      </w:r>
-      <w:r>
-        <w:rPr/>
-        <w:t>y</w:t>
-      </w:r>
-      <w:r>
-        <w:rPr/>
-        <w:t xml:space="preserve"> started up the second rise. </w:t>
+        <w:t xml:space="preserve">They started up the second rise. </w:t>
       </w:r>
     </w:p>
     <w:p>
@@ -14770,73 +14754,1526 @@
       </w:pPr>
       <w:r>
         <w:rPr/>
-        <w:t xml:space="preserve">The pieces </w:t>
-      </w:r>
-      <w:r>
-        <w:rPr/>
-        <w:t>that they could see</w:t>
-      </w:r>
-      <w:r>
-        <w:rPr/>
-        <w:t xml:space="preserve"> stood haphazardly  </w:t>
-      </w:r>
-      <w:r>
-        <w:rPr/>
-        <w:t xml:space="preserve">at their level </w:t>
-      </w:r>
-      <w:r>
-        <w:rPr/>
-        <w:t xml:space="preserve">and distant by a fair distance. </w:t>
-      </w:r>
-      <w:r>
-        <w:rPr/>
-        <w:t xml:space="preserve">They extended three stories, and even out ranged some of the larger buildings. Once this town was not too different from Illithar, just another walled city, a protection from the northern winds and southern wilds. Now though, the walls had fallen into disuse, pieces of them falling apart bit by bit. </w:t>
-      </w:r>
-    </w:p>
-    <w:p>
-      <w:pPr>
-        <w:pStyle w:val="Normal"/>
-        <w:rPr/>
-      </w:pPr>
-      <w:r>
-        <w:rPr/>
-      </w:r>
-    </w:p>
-    <w:p>
-      <w:pPr>
-        <w:pStyle w:val="Normal"/>
-        <w:rPr/>
-      </w:pPr>
-      <w:r>
-        <w:rPr/>
-        <w:t xml:space="preserve">Laurent nodded and they began their final </w:t>
-      </w:r>
-      <w:r>
-        <w:rPr/>
-        <w:t>trudge up the next and tallest hill.</w:t>
-      </w:r>
-    </w:p>
-    <w:p>
-      <w:pPr>
-        <w:pStyle w:val="Normal"/>
-        <w:rPr/>
-      </w:pPr>
-      <w:r>
-        <w:rPr/>
-      </w:r>
-    </w:p>
-    <w:p>
-      <w:pPr>
-        <w:pStyle w:val="Normal"/>
-        <w:rPr/>
-      </w:pPr>
-      <w:r>
-        <w:rPr/>
-        <w:t>“</w:t>
-      </w:r>
-      <w:r>
-        <w:rPr/>
-        <w:t>Gods, I had forgotten how tall the Seamount was.</w:t>
+        <w:t xml:space="preserve">The pieces that they could see stood haphazardly  at their level and distant by a fair distance. They extended three stories, and even out ranged some of the larger buildings. Once this town was not too different from Illithar, just another walled city, a protection from the northern winds and southern wilds. Now though, the walls had fallen into disuse, pieces of them falling apart bit by bit. </w:t>
+      </w:r>
+    </w:p>
+    <w:p>
+      <w:pPr>
+        <w:pStyle w:val="Normal"/>
+        <w:rPr/>
+      </w:pPr>
+      <w:r>
+        <w:rPr/>
+      </w:r>
+    </w:p>
+    <w:p>
+      <w:pPr>
+        <w:pStyle w:val="Normal"/>
+        <w:rPr/>
+      </w:pPr>
+      <w:r>
+        <w:rPr/>
+        <w:t>Laurent nodded and they began their final trudge up the next and tallest hill.</w:t>
+      </w:r>
+    </w:p>
+    <w:p>
+      <w:pPr>
+        <w:pStyle w:val="Normal"/>
+        <w:rPr/>
+      </w:pPr>
+      <w:r>
+        <w:rPr/>
+      </w:r>
+    </w:p>
+    <w:p>
+      <w:pPr>
+        <w:pStyle w:val="Normal"/>
+        <w:rPr/>
+      </w:pPr>
+      <w:r>
+        <w:rPr/>
+        <w:t>“</w:t>
+      </w:r>
+      <w:r>
+        <w:rPr/>
+        <w:t>Gods, I had forgotten how tall the Seamount was.” Laurent said, wiping sweat from his forehead and adjusting his pack.</w:t>
+      </w:r>
+    </w:p>
+    <w:p>
+      <w:pPr>
+        <w:pStyle w:val="Normal"/>
+        <w:rPr/>
+      </w:pPr>
+      <w:r>
+        <w:rPr/>
+        <w:t xml:space="preserve"> </w:t>
+      </w:r>
+    </w:p>
+    <w:p>
+      <w:pPr>
+        <w:pStyle w:val="Normal"/>
+        <w:rPr/>
+      </w:pPr>
+      <w:r>
+        <w:rPr/>
+        <w:t>Durand looked up to see much left they had to go and instantly regretted it.</w:t>
+      </w:r>
+    </w:p>
+    <w:p>
+      <w:pPr>
+        <w:pStyle w:val="Normal"/>
+        <w:rPr/>
+      </w:pPr>
+      <w:r>
+        <w:rPr/>
+      </w:r>
+    </w:p>
+    <w:p>
+      <w:pPr>
+        <w:pStyle w:val="Normal"/>
+        <w:rPr/>
+      </w:pPr>
+      <w:r>
+        <w:rPr/>
+        <w:t>“</w:t>
+      </w:r>
+      <w:r>
+        <w:rPr/>
+        <w:t>Why the hell didn't they put that white rock up here? Hero could have just sat on his butt way up at the top here, would have never even gotten his toes wet!” Durand said, breathingly heaily.</w:t>
+      </w:r>
+    </w:p>
+    <w:p>
+      <w:pPr>
+        <w:pStyle w:val="Normal"/>
+        <w:rPr/>
+      </w:pPr>
+      <w:r>
+        <w:rPr/>
+      </w:r>
+    </w:p>
+    <w:p>
+      <w:pPr>
+        <w:pStyle w:val="Normal"/>
+        <w:rPr/>
+      </w:pPr>
+      <w:r>
+        <w:rPr/>
+        <w:t>Laurent didnt say anything, but savagely nodded his head in agreement.</w:t>
+      </w:r>
+    </w:p>
+    <w:p>
+      <w:pPr>
+        <w:pStyle w:val="Normal"/>
+        <w:rPr/>
+      </w:pPr>
+      <w:r>
+        <w:rPr/>
+      </w:r>
+    </w:p>
+    <w:p>
+      <w:pPr>
+        <w:pStyle w:val="Normal"/>
+        <w:rPr/>
+      </w:pPr>
+      <w:r>
+        <w:rPr/>
+        <w:t xml:space="preserve">In front of them now were two large sections o the old wall. The cobbled stone looked out of place, being higher than the buildings around it. The shadow that the sections cast ran the entire width of the street. There was at least a ten foot clearing around the walls, and although at first Durand thought it was some city ordinance, Laurent proved it was because of another reason. </w:t>
+      </w:r>
+    </w:p>
+    <w:p>
+      <w:pPr>
+        <w:pStyle w:val="Normal"/>
+        <w:rPr/>
+      </w:pPr>
+      <w:r>
+        <w:rPr/>
+      </w:r>
+    </w:p>
+    <w:p>
+      <w:pPr>
+        <w:pStyle w:val="Normal"/>
+        <w:rPr/>
+      </w:pPr>
+      <w:r>
+        <w:rPr/>
+        <w:t>As they passed the section on the right, Laurent pointed at something on the side of the road. A massive section of the wall had come loose, narrowly missing a roof and smashing a good crater into the cobble road.</w:t>
+      </w:r>
+    </w:p>
+    <w:p>
+      <w:pPr>
+        <w:pStyle w:val="Normal"/>
+        <w:rPr/>
+      </w:pPr>
+      <w:r>
+        <w:rPr/>
+      </w:r>
+    </w:p>
+    <w:p>
+      <w:pPr>
+        <w:pStyle w:val="Normal"/>
+        <w:rPr/>
+      </w:pPr>
+      <w:r>
+        <w:rPr/>
+        <w:t xml:space="preserve">The sections aboe them at one point had made an entrance into the old city, although god knows why any one would have wanted to cilb all this way up just to enter. The remains of an arch hung threateningly on both sides of them. </w:t>
+      </w:r>
+    </w:p>
+    <w:p>
+      <w:pPr>
+        <w:pStyle w:val="Normal"/>
+        <w:rPr/>
+      </w:pPr>
+      <w:r>
+        <w:rPr/>
+      </w:r>
+    </w:p>
+    <w:p>
+      <w:pPr>
+        <w:pStyle w:val="Normal"/>
+        <w:rPr/>
+      </w:pPr>
+      <w:r>
+        <w:rPr/>
+        <w:t>In the shadow of this forgotten wall, four serious looking guards blocked the path.</w:t>
+      </w:r>
+    </w:p>
+    <w:p>
+      <w:pPr>
+        <w:pStyle w:val="Normal"/>
+        <w:rPr/>
+      </w:pPr>
+      <w:r>
+        <w:rPr/>
+      </w:r>
+    </w:p>
+    <w:p>
+      <w:pPr>
+        <w:pStyle w:val="Normal"/>
+        <w:rPr/>
+      </w:pPr>
+      <w:r>
+        <w:rPr/>
+        <w:t>“</w:t>
+      </w:r>
+      <w:r>
+        <w:rPr/>
+        <w:t xml:space="preserve">You two have business on the mount?” The first one said. He looked like he was in charge simply by his size and features, and a second look pinpointed the two gold circles that in Swan denoted a civil Alderman, roughly the equivalent of a Lieutenant in the army. </w:t>
+      </w:r>
+    </w:p>
+    <w:p>
+      <w:pPr>
+        <w:pStyle w:val="Normal"/>
+        <w:rPr/>
+      </w:pPr>
+      <w:r>
+        <w:rPr/>
+      </w:r>
+    </w:p>
+    <w:p>
+      <w:pPr>
+        <w:pStyle w:val="Normal"/>
+        <w:rPr/>
+      </w:pPr>
+      <w:r>
+        <w:rPr/>
+        <w:t>“</w:t>
+      </w:r>
+      <w:r>
+        <w:rPr/>
+        <w:t>We do. This is Lieutenant Merrill. He has a important message for the Potentate.”</w:t>
+      </w:r>
+    </w:p>
+    <w:p>
+      <w:pPr>
+        <w:pStyle w:val="Normal"/>
+        <w:rPr/>
+      </w:pPr>
+      <w:r>
+        <w:rPr/>
+      </w:r>
+    </w:p>
+    <w:p>
+      <w:pPr>
+        <w:pStyle w:val="Normal"/>
+        <w:rPr/>
+      </w:pPr>
+      <w:r>
+        <w:rPr/>
+        <w:t>“</w:t>
+      </w:r>
+      <w:r>
+        <w:rPr/>
+        <w:t xml:space="preserve">Oh? And what is it?” The guard asked, seemingly not convinced. The other guards were luckily attending to other would-be entrants, so they only had to bluff one person it seemed. </w:t>
+      </w:r>
+    </w:p>
+    <w:p>
+      <w:pPr>
+        <w:pStyle w:val="Normal"/>
+        <w:rPr/>
+      </w:pPr>
+      <w:r>
+        <w:rPr/>
+      </w:r>
+    </w:p>
+    <w:p>
+      <w:pPr>
+        <w:pStyle w:val="Normal"/>
+        <w:rPr/>
+      </w:pPr>
+      <w:r>
+        <w:rPr/>
+        <w:t>“</w:t>
+      </w:r>
+      <w:r>
+        <w:rPr/>
+        <w:t>Sorry” Durand said, straightening himself, but not by too much. “Orders were for the Potentate only.”</w:t>
+      </w:r>
+    </w:p>
+    <w:p>
+      <w:pPr>
+        <w:pStyle w:val="Normal"/>
+        <w:rPr/>
+      </w:pPr>
+      <w:r>
+        <w:rPr/>
+      </w:r>
+    </w:p>
+    <w:p>
+      <w:pPr>
+        <w:pStyle w:val="Normal"/>
+        <w:rPr/>
+      </w:pPr>
+      <w:r>
+        <w:rPr/>
+        <w:t xml:space="preserve">The guard stared them over for a second. “Sure, sure. And who are you?” He asked Laurent. </w:t>
+      </w:r>
+    </w:p>
+    <w:p>
+      <w:pPr>
+        <w:pStyle w:val="Normal"/>
+        <w:rPr/>
+      </w:pPr>
+      <w:r>
+        <w:rPr/>
+      </w:r>
+    </w:p>
+    <w:p>
+      <w:pPr>
+        <w:pStyle w:val="Normal"/>
+        <w:rPr/>
+      </w:pPr>
+      <w:r>
+        <w:rPr/>
+        <w:t>“</w:t>
+      </w:r>
+      <w:r>
+        <w:rPr/>
+        <w:t>This is my adjunct. We're just in from Illithar today.” He added on unnecessarily.</w:t>
+      </w:r>
+    </w:p>
+    <w:p>
+      <w:pPr>
+        <w:pStyle w:val="Normal"/>
+        <w:rPr/>
+      </w:pPr>
+      <w:r>
+        <w:rPr/>
+        <w:t xml:space="preserve">The guard seemed to consider options, and looked behind him at the other guards. </w:t>
+      </w:r>
+    </w:p>
+    <w:p>
+      <w:pPr>
+        <w:pStyle w:val="Normal"/>
+        <w:rPr/>
+      </w:pPr>
+      <w:r>
+        <w:rPr/>
+      </w:r>
+    </w:p>
+    <w:p>
+      <w:pPr>
+        <w:pStyle w:val="Normal"/>
+        <w:rPr/>
+      </w:pPr>
+      <w:r>
+        <w:rPr/>
+        <w:t>“</w:t>
+      </w:r>
+      <w:r>
+        <w:rPr/>
+        <w:t>Ok. But you're not very lucky. A group from the fisherman's guild just went up.”</w:t>
+      </w:r>
+    </w:p>
+    <w:p>
+      <w:pPr>
+        <w:pStyle w:val="Normal"/>
+        <w:rPr/>
+      </w:pPr>
+      <w:r>
+        <w:rPr/>
+      </w:r>
+    </w:p>
+    <w:p>
+      <w:pPr>
+        <w:pStyle w:val="Normal"/>
+        <w:rPr/>
+      </w:pPr>
+      <w:r>
+        <w:rPr/>
+        <w:t>“</w:t>
+      </w:r>
+      <w:r>
+        <w:rPr/>
+        <w:t xml:space="preserve">I see. Thank you.” Durand said, giving a slight nod. The guards and the army didn't always see eye to eye on things, but it seemed this man was decent enough. </w:t>
+      </w:r>
+    </w:p>
+    <w:p>
+      <w:pPr>
+        <w:pStyle w:val="Normal"/>
+        <w:rPr/>
+      </w:pPr>
+      <w:r>
+        <w:rPr/>
+      </w:r>
+    </w:p>
+    <w:p>
+      <w:pPr>
+        <w:pStyle w:val="Normal"/>
+        <w:rPr/>
+      </w:pPr>
+      <w:r>
+        <w:rPr/>
+        <w:t>“</w:t>
+      </w:r>
+      <w:r>
+        <w:rPr/>
+        <w:t>Oh one last thing.” The guard said to them as they started to climb the last steps to the top fo the mount, “they're apparently doing some sort of important ceremony over at the temple. I don't know or care which gods you serve or not, but you might want to stay clear of that place, at least for tonight. The acolytes get annoyed if we disturb them during their things.”</w:t>
+      </w:r>
+    </w:p>
+    <w:p>
+      <w:pPr>
+        <w:pStyle w:val="Normal"/>
+        <w:rPr/>
+      </w:pPr>
+      <w:r>
+        <w:rPr/>
+      </w:r>
+    </w:p>
+    <w:p>
+      <w:pPr>
+        <w:pStyle w:val="Normal"/>
+        <w:rPr/>
+      </w:pPr>
+      <w:r>
+        <w:rPr/>
+        <w:t>“</w:t>
+      </w:r>
+      <w:r>
+        <w:rPr/>
+        <w:t>Thank you.” Durand said again. “We will keep that in mind. Hopefully our business shouldn't take that long.”</w:t>
+      </w:r>
+    </w:p>
+    <w:p>
+      <w:pPr>
+        <w:pStyle w:val="Normal"/>
+        <w:rPr/>
+      </w:pPr>
+      <w:r>
+        <w:rPr/>
+      </w:r>
+    </w:p>
+    <w:p>
+      <w:pPr>
+        <w:pStyle w:val="Normal"/>
+        <w:rPr/>
+      </w:pPr>
+      <w:r>
+        <w:rPr/>
+        <w:t>The guard nodded to them and then turned to the next person in line.</w:t>
+      </w:r>
+    </w:p>
+    <w:p>
+      <w:pPr>
+        <w:pStyle w:val="Normal"/>
+        <w:rPr/>
+      </w:pPr>
+      <w:r>
+        <w:rPr/>
+      </w:r>
+    </w:p>
+    <w:p>
+      <w:pPr>
+        <w:pStyle w:val="Normal"/>
+        <w:rPr/>
+      </w:pPr>
+      <w:r>
+        <w:rPr/>
+        <w:t>Sightseers were generally barred admission from the mount but a few seemed to have slipped in under the guise of other activites. Durand looked to the side to see a group of Shani coming up the steps along side them. Unlike the others that he had passed in the streets, these wore bright white robes with hoods that covered most of their face. Their skin on the few parts of their body that were visible, were almost chalk white.</w:t>
+      </w:r>
+    </w:p>
+    <w:p>
+      <w:pPr>
+        <w:pStyle w:val="Normal"/>
+        <w:rPr/>
+      </w:pPr>
+      <w:r>
+        <w:rPr/>
+      </w:r>
+    </w:p>
+    <w:p>
+      <w:pPr>
+        <w:pStyle w:val="Normal"/>
+        <w:rPr/>
+      </w:pPr>
+      <w:r>
+        <w:rPr/>
+        <w:t>“</w:t>
+      </w:r>
+      <w:r>
+        <w:rPr/>
+        <w:t xml:space="preserve">Acolytes of the Sea King.” Laurent whispered. </w:t>
+      </w:r>
+    </w:p>
+    <w:p>
+      <w:pPr>
+        <w:pStyle w:val="Normal"/>
+        <w:rPr/>
+      </w:pPr>
+      <w:r>
+        <w:rPr/>
+      </w:r>
+    </w:p>
+    <w:p>
+      <w:pPr>
+        <w:pStyle w:val="Normal"/>
+        <w:rPr/>
+      </w:pPr>
+      <w:r>
+        <w:rPr/>
+        <w:t xml:space="preserve">One of the ones in the middle was carrying a large object, probably a relic with the help of another acolyte. Durand was immensely curious, but couldn't ask or he would draw attention to themselves. Even worse, the presumed relic was buried under a thick light brown fabric which some of the others held. </w:t>
+      </w:r>
+    </w:p>
+    <w:p>
+      <w:pPr>
+        <w:pStyle w:val="Normal"/>
+        <w:rPr/>
+      </w:pPr>
+      <w:r>
+        <w:rPr/>
+      </w:r>
+    </w:p>
+    <w:p>
+      <w:pPr>
+        <w:pStyle w:val="Normal"/>
+        <w:rPr/>
+      </w:pPr>
+      <w:r>
+        <w:rPr/>
+        <w:t>If Durand was curious, Laurent looked downright suspicious.</w:t>
+      </w:r>
+    </w:p>
+    <w:p>
+      <w:pPr>
+        <w:pStyle w:val="Normal"/>
+        <w:rPr/>
+      </w:pPr>
+      <w:r>
+        <w:rPr/>
+      </w:r>
+    </w:p>
+    <w:p>
+      <w:pPr>
+        <w:pStyle w:val="Normal"/>
+        <w:rPr/>
+      </w:pPr>
+      <w:r>
+        <w:rPr/>
+        <w:t>“</w:t>
+      </w:r>
+      <w:r>
+        <w:rPr/>
+        <w:t>Don't worry.” Durand said, gesturing subtly to the group beside them. “The Shani have never caused any trouble in the past, rituals or no.”</w:t>
+      </w:r>
+    </w:p>
+    <w:p>
+      <w:pPr>
+        <w:pStyle w:val="Normal"/>
+        <w:rPr/>
+      </w:pPr>
+      <w:r>
+        <w:rPr/>
+      </w:r>
+    </w:p>
+    <w:p>
+      <w:pPr>
+        <w:pStyle w:val="Normal"/>
+        <w:rPr/>
+      </w:pPr>
+      <w:r>
+        <w:rPr/>
+        <w:t>“</w:t>
+      </w:r>
+      <w:r>
+        <w:rPr/>
+        <w:t xml:space="preserve">True, but if they were going to do something, it would be here.” Laurent pointed out. </w:t>
+      </w:r>
+    </w:p>
+    <w:p>
+      <w:pPr>
+        <w:pStyle w:val="Normal"/>
+        <w:rPr/>
+      </w:pPr>
+      <w:r>
+        <w:rPr/>
+      </w:r>
+    </w:p>
+    <w:p>
+      <w:pPr>
+        <w:pStyle w:val="Normal"/>
+        <w:rPr/>
+      </w:pPr>
+      <w:r>
+        <w:rPr/>
+        <w:t>Their scepticism was lost when they stpeed out onto the plaza.</w:t>
+      </w:r>
+    </w:p>
+    <w:p>
+      <w:pPr>
+        <w:pStyle w:val="Normal"/>
+        <w:rPr/>
+      </w:pPr>
+      <w:r>
+        <w:rPr/>
+      </w:r>
+    </w:p>
+    <w:p>
+      <w:pPr>
+        <w:pStyle w:val="Normal"/>
+        <w:rPr/>
+      </w:pPr>
+      <w:r>
+        <w:rPr/>
+        <w:t xml:space="preserve">The view was incredible. Originally designed to be seen from everywhere within the city, there were no   structures taller than those on the seamount. From its peak Durand and Laurent could look out and see the whole city, and even further. </w:t>
+      </w:r>
+    </w:p>
+    <w:p>
+      <w:pPr>
+        <w:pStyle w:val="Normal"/>
+        <w:rPr/>
+      </w:pPr>
+      <w:r>
+        <w:rPr/>
+      </w:r>
+    </w:p>
+    <w:p>
+      <w:pPr>
+        <w:pStyle w:val="Normal"/>
+        <w:rPr/>
+      </w:pPr>
+      <w:r>
+        <w:rPr/>
+        <w:t xml:space="preserve">Swan appeared beneath them, a sea of bleached slate roofs, and dirty streets, twisting in the way only old city streets could. Far off a head of them, they could make out three fingers of land stretching into the blue. Beyond them, the ocean stretched eternal, until the horizon blocked their sight. </w:t>
+      </w:r>
+    </w:p>
+    <w:p>
+      <w:pPr>
+        <w:pStyle w:val="Normal"/>
+        <w:rPr/>
+      </w:pPr>
+      <w:r>
+        <w:rPr/>
+      </w:r>
+    </w:p>
+    <w:p>
+      <w:pPr>
+        <w:pStyle w:val="Normal"/>
+        <w:rPr/>
+      </w:pPr>
+      <w:r>
+        <w:rPr/>
+        <w:t xml:space="preserve">The largest of these fingers was off to their far left, where the third talled point of the city was, and area called Highcliff, which was a spit of almost sheer cliff which seperated the harbor and the river. </w:t>
+      </w:r>
+    </w:p>
+    <w:p>
+      <w:pPr>
+        <w:pStyle w:val="Normal"/>
+        <w:rPr/>
+      </w:pPr>
+      <w:r>
+        <w:rPr/>
+        <w:t xml:space="preserve">The their less extreme left, and closer in, a derth of roads and a surplus of buildings signified the city's largest district, simply called the sprawl. Far below them, in its center, right before the water lay the grand exchange, the city's largest market. </w:t>
+      </w:r>
+    </w:p>
+    <w:p>
+      <w:pPr>
+        <w:pStyle w:val="Normal"/>
+        <w:rPr/>
+      </w:pPr>
+      <w:r>
+        <w:rPr/>
+      </w:r>
+    </w:p>
+    <w:p>
+      <w:pPr>
+        <w:pStyle w:val="Normal"/>
+        <w:rPr/>
+      </w:pPr>
+      <w:r>
+        <w:rPr/>
+        <w:t xml:space="preserve">Fueled by the massive docks right behind it, it was said that the only time it ever closed was during the night at the dead of winter. </w:t>
+      </w:r>
+    </w:p>
+    <w:p>
+      <w:pPr>
+        <w:pStyle w:val="Normal"/>
+        <w:rPr/>
+      </w:pPr>
+      <w:r>
+        <w:rPr/>
+      </w:r>
+    </w:p>
+    <w:p>
+      <w:pPr>
+        <w:pStyle w:val="Normal"/>
+        <w:rPr/>
+      </w:pPr>
+      <w:r>
+        <w:rPr/>
+        <w:t>Immediately after it lay a large swath of paved surface, right before the water, where wagons, and huge carts helped move and transport goods to and from the ships. Then, after the causeway, the warfs themselves and their docked vessels. There were three large vessels, all of Shani construction by the looks of it, taking up the majority of the center, but off to the side were several smaller, but still quite large slips filled with a motley collection of ships displaying an abundance of rigging styles, constructions and presumably, goods.</w:t>
+      </w:r>
+    </w:p>
+    <w:p>
+      <w:pPr>
+        <w:pStyle w:val="Normal"/>
+        <w:rPr/>
+      </w:pPr>
+      <w:r>
+        <w:rPr/>
+      </w:r>
+    </w:p>
+    <w:p>
+      <w:pPr>
+        <w:pStyle w:val="Normal"/>
+        <w:rPr/>
+      </w:pPr>
+      <w:r>
+        <w:rPr/>
+        <w:t>Almost obscured by all the masts, beyond the moored ships lay a small island sitting just off Highcliff. On it and the finger of land on the other side of the harbor, a artificial breakwater sliced through the waves, pale white rocks showing through the water even from this far away.</w:t>
+      </w:r>
+    </w:p>
+    <w:p>
+      <w:pPr>
+        <w:pStyle w:val="Normal"/>
+        <w:rPr/>
+      </w:pPr>
+      <w:r>
+        <w:rPr/>
+      </w:r>
+    </w:p>
+    <w:p>
+      <w:pPr>
+        <w:pStyle w:val="Normal"/>
+        <w:rPr/>
+      </w:pPr>
+      <w:r>
+        <w:rPr/>
+        <w:t>On all of the tips of the fingers of land, Durand noticed, there was a defensive emplacement. All of different sizes, they stood out both in their construction style, each of them was a hexagon, and their constuction material. Durand half remembered Dageric Hale, the North's premire engineer explaining why they had to use stone from the North mountains rather than the quarries to the south, where were not only closer, but also logistically easier to use. He couldn't remember why, but he had eventually signed over the gold for the construction. Dageric had not disappointed him yet.</w:t>
+      </w:r>
+    </w:p>
+    <w:p>
+      <w:pPr>
+        <w:pStyle w:val="Normal"/>
+        <w:rPr/>
+      </w:pPr>
+      <w:r>
+        <w:rPr/>
+      </w:r>
+    </w:p>
+    <w:p>
+      <w:pPr>
+        <w:pStyle w:val="Normal"/>
+        <w:rPr/>
+      </w:pPr>
+      <w:r>
+        <w:rPr/>
+        <w:t>The last two things of notice were the land to the north and the south.</w:t>
+      </w:r>
+    </w:p>
+    <w:p>
+      <w:pPr>
+        <w:pStyle w:val="Normal"/>
+        <w:rPr/>
+      </w:pPr>
+      <w:r>
+        <w:rPr/>
+      </w:r>
+    </w:p>
+    <w:p>
+      <w:pPr>
+        <w:pStyle w:val="Normal"/>
+        <w:rPr/>
+      </w:pPr>
+      <w:r>
+        <w:rPr/>
+        <w:t>The north past the old city held two muddy creeks, larger and more slow paced than the one they had moored their tiny craft. They had the unfortunate effect of turning the whole area above Swan into a unsufferable wetland, percluding both construction and use for farmland.</w:t>
+      </w:r>
+    </w:p>
+    <w:p>
+      <w:pPr>
+        <w:pStyle w:val="Normal"/>
+        <w:rPr/>
+      </w:pPr>
+      <w:r>
+        <w:rPr/>
+      </w:r>
+    </w:p>
+    <w:p>
+      <w:pPr>
+        <w:pStyle w:val="Normal"/>
+        <w:rPr/>
+      </w:pPr>
+      <w:r>
+        <w:rPr/>
+        <w:t xml:space="preserve">To the south, and across the river, lay Rivehold, although the view was spoiled by a copse of trees between them and the large fort. </w:t>
+      </w:r>
+    </w:p>
+    <w:p>
+      <w:pPr>
+        <w:pStyle w:val="Normal"/>
+        <w:rPr/>
+      </w:pPr>
+      <w:r>
+        <w:rPr/>
+      </w:r>
+    </w:p>
+    <w:p>
+      <w:pPr>
+        <w:pStyle w:val="Normal"/>
+        <w:rPr/>
+      </w:pPr>
+      <w:r>
+        <w:rPr/>
+        <w:t>“</w:t>
+      </w:r>
+      <w:r>
+        <w:rPr/>
+        <w:t>Wow. Thats really something. If only Illithar had something like this.” Durand said, as he stared out.</w:t>
+      </w:r>
+    </w:p>
+    <w:p>
+      <w:pPr>
+        <w:pStyle w:val="Normal"/>
+        <w:rPr/>
+      </w:pPr>
+      <w:r>
+        <w:rPr/>
+      </w:r>
+    </w:p>
+    <w:p>
+      <w:pPr>
+        <w:pStyle w:val="Normal"/>
+        <w:rPr/>
+      </w:pPr>
+      <w:r>
+        <w:rPr/>
+        <w:t>“</w:t>
+      </w:r>
+      <w:r>
+        <w:rPr/>
+        <w:t>The Illith's pretty tall isn't it?” Laurent asked, also looking out. His eyes were focused on the ships. It looked like he was searching for a particular one.</w:t>
+      </w:r>
+    </w:p>
+    <w:p>
+      <w:pPr>
+        <w:pStyle w:val="Normal"/>
+        <w:rPr/>
+      </w:pPr>
+      <w:r>
+        <w:rPr/>
+      </w:r>
+    </w:p>
+    <w:p>
+      <w:pPr>
+        <w:pStyle w:val="Normal"/>
+        <w:rPr/>
+      </w:pPr>
+      <w:r>
+        <w:rPr/>
+        <w:t>“</w:t>
+      </w:r>
+      <w:r>
+        <w:rPr/>
+        <w:t>It is, but in terms of view, its got nothing on this.” Durand said, impressed. “I'm glad I came back here. Its been a while, and the last time I was here, the weather was foul.”</w:t>
+      </w:r>
+    </w:p>
+    <w:p>
+      <w:pPr>
+        <w:pStyle w:val="Normal"/>
+        <w:rPr/>
+      </w:pPr>
+      <w:r>
+        <w:rPr/>
+      </w:r>
+    </w:p>
+    <w:p>
+      <w:pPr>
+        <w:pStyle w:val="Normal"/>
+        <w:rPr/>
+      </w:pPr>
+      <w:r>
+        <w:rPr/>
+        <w:t>“</w:t>
+      </w:r>
+      <w:r>
+        <w:rPr/>
+        <w:t>You ever been up the lighthouse up at the edge of the Crag?” Laurent asked.</w:t>
+      </w:r>
+    </w:p>
+    <w:p>
+      <w:pPr>
+        <w:pStyle w:val="Normal"/>
+        <w:rPr/>
+      </w:pPr>
+      <w:r>
+        <w:rPr/>
+      </w:r>
+    </w:p>
+    <w:p>
+      <w:pPr>
+        <w:pStyle w:val="Normal"/>
+        <w:rPr/>
+      </w:pPr>
+      <w:r>
+        <w:rPr/>
+        <w:t>“</w:t>
+      </w:r>
+      <w:r>
+        <w:rPr/>
+        <w:t>I've tried once or twice, but the caretaker always seems to be absent when I come by, and I didn't want to make a fuss about it.” Durand said.</w:t>
+      </w:r>
+    </w:p>
+    <w:p>
+      <w:pPr>
+        <w:pStyle w:val="Normal"/>
+        <w:rPr/>
+      </w:pPr>
+      <w:r>
+        <w:rPr/>
+      </w:r>
+    </w:p>
+    <w:p>
+      <w:pPr>
+        <w:pStyle w:val="Normal"/>
+        <w:rPr/>
+      </w:pPr>
+      <w:r>
+        <w:rPr/>
+        <w:t>“</w:t>
+      </w:r>
+      <w:r>
+        <w:rPr/>
+        <w:t>Shame.” Laurent commented, “its like this as well, you can see right down into the cut, the lake, and all the way into the Old Elven.”</w:t>
+      </w:r>
+    </w:p>
+    <w:p>
+      <w:pPr>
+        <w:pStyle w:val="Normal"/>
+        <w:rPr/>
+      </w:pPr>
+      <w:r>
+        <w:rPr/>
+        <w:t>“</w:t>
+      </w:r>
+      <w:r>
+        <w:rPr/>
+        <w:t>Ill have to try again at somepoint.” Durand said, blinking in the mid day sun. “Well, we better get moving.” He said.</w:t>
+      </w:r>
+    </w:p>
+    <w:p>
+      <w:pPr>
+        <w:pStyle w:val="Normal"/>
+        <w:rPr/>
+      </w:pPr>
+      <w:r>
+        <w:rPr/>
+      </w:r>
+    </w:p>
+    <w:p>
+      <w:pPr>
+        <w:pStyle w:val="Normal"/>
+        <w:rPr/>
+      </w:pPr>
+      <w:r>
+        <w:rPr/>
+        <w:t>“</w:t>
+      </w:r>
+      <w:r>
+        <w:rPr/>
+        <w:t>Right.” Laurent said, wrenching his head away from whatever he had been looking for.</w:t>
+      </w:r>
+    </w:p>
+    <w:p>
+      <w:pPr>
+        <w:pStyle w:val="Normal"/>
+        <w:rPr/>
+      </w:pPr>
+      <w:r>
+        <w:rPr/>
+      </w:r>
+    </w:p>
+    <w:p>
+      <w:pPr>
+        <w:pStyle w:val="Normal"/>
+        <w:rPr/>
+      </w:pPr>
+      <w:r>
+        <w:rPr/>
+        <w:t>The two then considered the seamount.</w:t>
+      </w:r>
+    </w:p>
+    <w:p>
+      <w:pPr>
+        <w:pStyle w:val="Normal"/>
+        <w:rPr/>
+      </w:pPr>
+      <w:r>
+        <w:rPr/>
+      </w:r>
+    </w:p>
+    <w:p>
+      <w:pPr>
+        <w:pStyle w:val="Normal"/>
+        <w:rPr/>
+      </w:pPr>
+      <w:r>
+        <w:rPr/>
+        <w:t xml:space="preserve">It was easily the size of a small town by itself, but it only held a handful of buildings. Behind them was the most impressive, a white stone carved temple, whose brass doors were inscribed with images of sealife and waves. It rose almost two stories, but its grandeur outshone its simple height. It had been carved and engraved by some of the best stoneworkers in the North and the Shani archipelago, and what it lacked in height, it made up in size and sheer prescence. </w:t>
+      </w:r>
+    </w:p>
+    <w:p>
+      <w:pPr>
+        <w:pStyle w:val="Normal"/>
+        <w:rPr/>
+      </w:pPr>
+      <w:r>
+        <w:rPr/>
+      </w:r>
+    </w:p>
+    <w:p>
+      <w:pPr>
+        <w:pStyle w:val="Normal"/>
+        <w:rPr/>
+      </w:pPr>
+      <w:r>
+        <w:rPr/>
+        <w:t>Curiously, or perhaps not curiously given how imposing it was, there were only one or two people near it, its large brass doors decidedly closed. Durand did not see the group that had been traveling earlier beside them and figured that they must have slipped in while he had been taking in the view.</w:t>
+      </w:r>
+    </w:p>
+    <w:p>
+      <w:pPr>
+        <w:pStyle w:val="Normal"/>
+        <w:rPr/>
+      </w:pPr>
+      <w:r>
+        <w:rPr/>
+      </w:r>
+    </w:p>
+    <w:p>
+      <w:pPr>
+        <w:pStyle w:val="Normal"/>
+        <w:rPr/>
+      </w:pPr>
+      <w:r>
+        <w:rPr/>
+        <w:t>To their right was the judiciary. Swan's judiciary was a large affair, with as many as fifty members all shouting over one another to give their interpretation of the law. Where Illithar might be methodical, Swan's body was glacial: evey point apparently had to be worked over again and again, like stone in a stream. Because of this, most of the interpretations that weren't local law were taken from Illithars perhaps more organized collegiate juciary.</w:t>
+      </w:r>
+    </w:p>
+    <w:p>
+      <w:pPr>
+        <w:pStyle w:val="Normal"/>
+        <w:rPr/>
+      </w:pPr>
+      <w:r>
+        <w:rPr/>
+      </w:r>
+    </w:p>
+    <w:p>
+      <w:pPr>
+        <w:pStyle w:val="Normal"/>
+        <w:rPr/>
+      </w:pPr>
+      <w:r>
+        <w:rPr/>
+        <w:t>Finally on their left lay a collection of buildings. These were the civil bloc of Swan, controlling the mundane goings-on as well as the all important tarrifs. Somewhere in the squat single story building was the Potentate's own office.</w:t>
+      </w:r>
+    </w:p>
+    <w:p>
+      <w:pPr>
+        <w:pStyle w:val="Normal"/>
+        <w:rPr/>
+      </w:pPr>
+      <w:r>
+        <w:rPr/>
+      </w:r>
+    </w:p>
+    <w:p>
+      <w:pPr>
+        <w:pStyle w:val="Normal"/>
+        <w:rPr/>
+      </w:pPr>
+      <w:r>
+        <w:rPr/>
+        <w:t>“</w:t>
+      </w:r>
+      <w:r>
+        <w:rPr/>
+        <w:t xml:space="preserve">We just go through the front door?” Durand asked. </w:t>
+      </w:r>
+    </w:p>
+    <w:p>
+      <w:pPr>
+        <w:pStyle w:val="Normal"/>
+        <w:rPr/>
+      </w:pPr>
+      <w:r>
+        <w:rPr/>
+      </w:r>
+    </w:p>
+    <w:p>
+      <w:pPr>
+        <w:pStyle w:val="Normal"/>
+        <w:rPr/>
+      </w:pPr>
+      <w:r>
+        <w:rPr/>
+        <w:t>Laurent</w:t>
+      </w:r>
+      <w:r>
+        <w:rPr/>
+        <w:t xml:space="preserve"> considered the entrance. It was a double door affair with thick heavy wooden leaves. It needest mattered however; the group of guards on duty had propped the doors open, allowing the near purpetual coming and going of other guards and civil members into and from the building. </w:t>
+      </w:r>
+    </w:p>
+    <w:p>
+      <w:pPr>
+        <w:pStyle w:val="Normal"/>
+        <w:rPr/>
+      </w:pPr>
+      <w:r>
+        <w:rPr/>
+      </w:r>
+    </w:p>
+    <w:p>
+      <w:pPr>
+        <w:pStyle w:val="Normal"/>
+        <w:rPr/>
+      </w:pPr>
+      <w:r>
+        <w:rPr/>
+        <w:t>“</w:t>
+      </w:r>
+      <w:r>
+        <w:rPr/>
+        <w:t>Too crowded. Who knows who</w:t>
+      </w:r>
+      <w:r>
+        <w:rPr/>
+        <w:t>'</w:t>
+      </w:r>
+      <w:r>
+        <w:rPr/>
+        <w:t>s in there.” Laurent said, squinting. “Lets go around back.”</w:t>
+      </w:r>
+    </w:p>
+    <w:p>
+      <w:pPr>
+        <w:pStyle w:val="Normal"/>
+        <w:rPr/>
+      </w:pPr>
+      <w:r>
+        <w:rPr/>
+      </w:r>
+    </w:p>
+    <w:p>
+      <w:pPr>
+        <w:pStyle w:val="Normal"/>
+        <w:rPr/>
+      </w:pPr>
+      <w:r>
+        <w:rPr/>
+        <w:t>“</w:t>
+      </w:r>
+      <w:r>
+        <w:rPr/>
+        <w:t xml:space="preserve">There's a back entrance?” Durand asked. </w:t>
+      </w:r>
+    </w:p>
+    <w:p>
+      <w:pPr>
+        <w:pStyle w:val="Normal"/>
+        <w:rPr/>
+      </w:pPr>
+      <w:r>
+        <w:rPr/>
+      </w:r>
+    </w:p>
+    <w:p>
+      <w:pPr>
+        <w:pStyle w:val="Normal"/>
+        <w:rPr/>
+      </w:pPr>
+      <w:r>
+        <w:rPr/>
+        <w:t>“</w:t>
+      </w:r>
+      <w:r>
+        <w:rPr/>
+        <w:t xml:space="preserve">Well, we're about to find out for sure aren't we?” Laurent said with a grin. </w:t>
+      </w:r>
+    </w:p>
+    <w:p>
+      <w:pPr>
+        <w:pStyle w:val="Normal"/>
+        <w:rPr/>
+      </w:pPr>
+      <w:r>
+        <w:rPr/>
+      </w:r>
+    </w:p>
+    <w:p>
+      <w:pPr>
+        <w:pStyle w:val="Normal"/>
+        <w:rPr/>
+      </w:pPr>
+      <w:r>
+        <w:rPr/>
+        <w:t>Waiting until the guards were preoccupied with other entrants, the two stole off to the left.</w:t>
+      </w:r>
+    </w:p>
+    <w:p>
+      <w:pPr>
+        <w:pStyle w:val="Normal"/>
+        <w:rPr/>
+      </w:pPr>
+      <w:r>
+        <w:rPr/>
+      </w:r>
+    </w:p>
+    <w:p>
+      <w:pPr>
+        <w:pStyle w:val="Normal"/>
+        <w:rPr/>
+      </w:pPr>
+      <w:r>
+        <w:rPr/>
+        <w:t>The building was shaped like a “U”, with the opening facing the center of the mount plaza. The whole building was two stories, but each story was a good one and half times larger than a normal building. The large ceilings and wood rather than plaster siding were traditional Illithian architecture, and Durand had consulted the architect to make the building in that style on purpose.</w:t>
+      </w:r>
+    </w:p>
+    <w:p>
+      <w:pPr>
+        <w:pStyle w:val="Normal"/>
+        <w:rPr/>
+      </w:pPr>
+      <w:r>
+        <w:rPr/>
+      </w:r>
+    </w:p>
+    <w:p>
+      <w:pPr>
+        <w:pStyle w:val="Normal"/>
+        <w:rPr/>
+      </w:pPr>
+      <w:r>
+        <w:rPr/>
+        <w:t xml:space="preserve">That didn't mean that he necessarily </w:t>
+      </w:r>
+      <w:r>
+        <w:rPr/>
+        <w:t>remembered</w:t>
+      </w:r>
+      <w:r>
+        <w:rPr/>
+        <w:t xml:space="preserve"> the floor plan though.</w:t>
+      </w:r>
+    </w:p>
+    <w:p>
+      <w:pPr>
+        <w:pStyle w:val="Normal"/>
+        <w:rPr/>
+      </w:pPr>
+      <w:r>
+        <w:rPr/>
+      </w:r>
+    </w:p>
+    <w:p>
+      <w:pPr>
+        <w:pStyle w:val="Normal"/>
+        <w:rPr/>
+      </w:pPr>
+      <w:r>
+        <w:rPr/>
+        <w:t xml:space="preserve">They stole around the left wing, Laurent taking a quick moment to peer around the corner, while </w:t>
+      </w:r>
+      <w:r>
+        <w:rPr/>
+        <w:t>Durand took a swift step backwards to briefly glance into the second floor window. There were thankfully no windows on the first floor, but the second floor's took up almost the whole floor. Although the shutters were open, there were tasteful metal bars attached to the outside. Durand couldn't see anyone through the opening however, it seemed to simply open into a large hallway.</w:t>
+      </w:r>
+    </w:p>
+    <w:p>
+      <w:pPr>
+        <w:pStyle w:val="Normal"/>
+        <w:rPr/>
+      </w:pPr>
+      <w:r>
+        <w:rPr/>
+      </w:r>
+    </w:p>
+    <w:p>
+      <w:pPr>
+        <w:pStyle w:val="Normal"/>
+        <w:rPr/>
+      </w:pPr>
+      <w:r>
+        <w:rPr/>
+        <w:t>“</w:t>
+      </w:r>
+      <w:r>
+        <w:rPr/>
+        <w:t xml:space="preserve">I don't think the second floor is as busy.” Durand said, gesturing upwards as they slipped around the corner. </w:t>
+      </w:r>
+    </w:p>
+    <w:p>
+      <w:pPr>
+        <w:pStyle w:val="Normal"/>
+        <w:rPr/>
+      </w:pPr>
+      <w:r>
+        <w:rPr/>
+      </w:r>
+    </w:p>
+    <w:p>
+      <w:pPr>
+        <w:pStyle w:val="Normal"/>
+        <w:rPr/>
+      </w:pPr>
+      <w:r>
+        <w:rPr/>
+        <w:t xml:space="preserve">Laurent looked back and nodded. </w:t>
+      </w:r>
+    </w:p>
+    <w:p>
+      <w:pPr>
+        <w:pStyle w:val="Normal"/>
+        <w:rPr/>
+      </w:pPr>
+      <w:r>
+        <w:rPr/>
+      </w:r>
+    </w:p>
+    <w:p>
+      <w:pPr>
+        <w:pStyle w:val="Normal"/>
+        <w:rPr/>
+      </w:pPr>
+      <w:r>
+        <w:rPr/>
+        <w:t xml:space="preserve">The far side of the building was much less interesting than the front. The wing of the building left the small sliver of plaza dretched </w:t>
+      </w:r>
+      <w:r>
+        <w:rPr/>
+        <w:t xml:space="preserve">in shadow, slipping with only a small guard rail off the precipitious edge fo the mount. Durand estimated the fall was at least two stories, at least enough o break something. </w:t>
+      </w:r>
+    </w:p>
+    <w:p>
+      <w:pPr>
+        <w:pStyle w:val="Normal"/>
+        <w:rPr/>
+      </w:pPr>
+      <w:r>
+        <w:rPr/>
+      </w:r>
+    </w:p>
+    <w:p>
+      <w:pPr>
+        <w:pStyle w:val="Normal"/>
+        <w:rPr/>
+      </w:pPr>
+      <w:r>
+        <w:rPr/>
+        <w:t xml:space="preserve">Fortunately there was a street width of pavement between the wall of the building and the drop. And, about halfway down the length of the large building was a </w:t>
+      </w:r>
+      <w:r>
+        <w:rPr/>
+        <w:t>very large but</w:t>
+      </w:r>
+      <w:r>
+        <w:rPr/>
+        <w:t xml:space="preserve"> innocuous </w:t>
+      </w:r>
+      <w:r>
+        <w:rPr/>
+        <w:t>set of</w:t>
+      </w:r>
+      <w:r>
+        <w:rPr/>
+        <w:t xml:space="preserve"> door</w:t>
+      </w:r>
+      <w:r>
+        <w:rPr/>
+        <w:t>s</w:t>
+      </w:r>
+      <w:r>
+        <w:rPr/>
+        <w:t xml:space="preserve">. </w:t>
+      </w:r>
+    </w:p>
+    <w:p>
+      <w:pPr>
+        <w:pStyle w:val="Normal"/>
+        <w:rPr/>
+      </w:pPr>
+      <w:r>
+        <w:rPr/>
+      </w:r>
+    </w:p>
+    <w:p>
+      <w:pPr>
+        <w:pStyle w:val="Normal"/>
+        <w:rPr/>
+      </w:pPr>
+      <w:r>
+        <w:rPr/>
+        <w:t>“</w:t>
+      </w:r>
+      <w:r>
+        <w:rPr/>
+        <w:t>Good guess.” Durnand said, looking down towards at the small wooden door. 'Now how do you know it isn't guarded or alarmed somehow?”</w:t>
+      </w:r>
+    </w:p>
+    <w:p>
+      <w:pPr>
+        <w:pStyle w:val="Normal"/>
+        <w:rPr/>
+      </w:pPr>
+      <w:r>
+        <w:rPr/>
+      </w:r>
+    </w:p>
+    <w:p>
+      <w:pPr>
+        <w:pStyle w:val="Normal"/>
+        <w:rPr/>
+      </w:pPr>
+      <w:r>
+        <w:rPr/>
+        <w:t>“</w:t>
+      </w:r>
+      <w:r>
+        <w:rPr/>
+        <w:t xml:space="preserve">One step at a time my friend.” Laurent said, walking briskly towards the </w:t>
+      </w:r>
+      <w:r>
+        <w:rPr/>
+        <w:t>set of</w:t>
+      </w:r>
+      <w:r>
+        <w:rPr/>
+        <w:t xml:space="preserve"> door</w:t>
+      </w:r>
+      <w:r>
+        <w:rPr/>
+        <w:t>s</w:t>
+      </w:r>
+      <w:r>
+        <w:rPr/>
+        <w:t>.</w:t>
+      </w:r>
+    </w:p>
+    <w:p>
+      <w:pPr>
+        <w:pStyle w:val="Normal"/>
+        <w:rPr/>
+      </w:pPr>
+      <w:r>
+        <w:rPr/>
+      </w:r>
+    </w:p>
+    <w:p>
+      <w:pPr>
+        <w:pStyle w:val="Normal"/>
+        <w:rPr/>
+      </w:pPr>
+      <w:r>
+        <w:rPr/>
+        <w:t xml:space="preserve">He examined the outside while Durand stood watch. Durand wasn't sure what exactly he would do if someone appeared around either side. He would have to think on his feet in that eventuality. </w:t>
+      </w:r>
+    </w:p>
+    <w:p>
+      <w:pPr>
+        <w:pStyle w:val="Normal"/>
+        <w:rPr/>
+      </w:pPr>
+      <w:r>
+        <w:rPr/>
+      </w:r>
+    </w:p>
+    <w:p>
+      <w:pPr>
+        <w:pStyle w:val="Normal"/>
+        <w:rPr/>
+      </w:pPr>
+      <w:r>
+        <w:rPr/>
+        <w:t>“</w:t>
+      </w:r>
+      <w:r>
+        <w:rPr/>
+        <w:t>Its not trapped or alarmed as far as I can tell. Of course it could always be warded.” He admitted. “I don't have the tools to detect that type of protection with me.”</w:t>
+      </w:r>
+    </w:p>
+    <w:p>
+      <w:pPr>
+        <w:pStyle w:val="Normal"/>
+        <w:rPr/>
+      </w:pPr>
+      <w:r>
+        <w:rPr/>
+      </w:r>
+    </w:p>
+    <w:p>
+      <w:pPr>
+        <w:pStyle w:val="Normal"/>
+        <w:rPr/>
+      </w:pPr>
+      <w:r>
+        <w:rPr/>
+        <w:t>“</w:t>
+      </w:r>
+      <w:r>
+        <w:rPr/>
+        <w:t>I don't think it would be. Swan is not really known for its magic users. Plus I see no reason why this particular door would be so heavily guarded. Oh and I don't really feel like it is, warded I mean.”</w:t>
+      </w:r>
+    </w:p>
+    <w:p>
+      <w:pPr>
+        <w:pStyle w:val="Normal"/>
+        <w:rPr/>
+      </w:pPr>
+      <w:r>
+        <w:rPr/>
+      </w:r>
+    </w:p>
+    <w:p>
+      <w:pPr>
+        <w:pStyle w:val="Normal"/>
+        <w:rPr/>
+      </w:pPr>
+      <w:r>
+        <w:rPr/>
+        <w:t>“</w:t>
+      </w:r>
+      <w:r>
+        <w:rPr/>
+        <w:t>You can sense that kind of thing?</w:t>
       </w:r>
       <w:r>
         <w:rPr/>
@@ -14844,7 +16281,1194 @@
       </w:r>
       <w:r>
         <w:rPr/>
-        <w:t>Laurent said, wiping sweat from his forehead and adjusting his pack.</w:t>
+        <w:t>Laurent asked, a bit surprised, and swung around to face Durand.</w:t>
+      </w:r>
+    </w:p>
+    <w:p>
+      <w:pPr>
+        <w:pStyle w:val="Normal"/>
+        <w:rPr/>
+      </w:pPr>
+      <w:r>
+        <w:rPr/>
+      </w:r>
+    </w:p>
+    <w:p>
+      <w:pPr>
+        <w:pStyle w:val="Normal"/>
+        <w:rPr/>
+      </w:pPr>
+      <w:r>
+        <w:rPr/>
+        <w:t>Scrutinized with Laurent's sudden brown eyes, Durand simply shrugged. “Call it a feeling.”</w:t>
+      </w:r>
+    </w:p>
+    <w:p>
+      <w:pPr>
+        <w:pStyle w:val="Normal"/>
+        <w:rPr/>
+      </w:pPr>
+      <w:r>
+        <w:rPr/>
+      </w:r>
+    </w:p>
+    <w:p>
+      <w:pPr>
+        <w:pStyle w:val="Normal"/>
+        <w:rPr/>
+      </w:pPr>
+      <w:r>
+        <w:rPr/>
+        <w:t>“</w:t>
+      </w:r>
+      <w:r>
+        <w:rPr/>
+        <w:t>Hmm.” Laurent said as he tried the door. “Ah. Its not even locked. Thats not very secure of them.”</w:t>
+      </w:r>
+    </w:p>
+    <w:p>
+      <w:pPr>
+        <w:pStyle w:val="Normal"/>
+        <w:rPr/>
+      </w:pPr>
+      <w:r>
+        <w:rPr/>
+      </w:r>
+    </w:p>
+    <w:p>
+      <w:pPr>
+        <w:pStyle w:val="Normal"/>
+        <w:rPr/>
+      </w:pPr>
+      <w:r>
+        <w:rPr/>
+        <w:t>“</w:t>
+      </w:r>
+      <w:r>
+        <w:rPr/>
+        <w:t>Its not like we don't have southern spies to worry about.” Durand said, scowling, “they could have done what we just did just as easily.”</w:t>
+      </w:r>
+    </w:p>
+    <w:p>
+      <w:pPr>
+        <w:pStyle w:val="Normal"/>
+        <w:rPr/>
+      </w:pPr>
+      <w:r>
+        <w:rPr/>
+      </w:r>
+    </w:p>
+    <w:p>
+      <w:pPr>
+        <w:pStyle w:val="Normal"/>
+        <w:rPr/>
+      </w:pPr>
+      <w:r>
+        <w:rPr/>
+        <w:t>Laurent nodded as he gingerly turned the knob and gently pulled open the door.</w:t>
+      </w:r>
+    </w:p>
+    <w:p>
+      <w:pPr>
+        <w:pStyle w:val="Normal"/>
+        <w:rPr/>
+      </w:pPr>
+      <w:r>
+        <w:rPr/>
+      </w:r>
+    </w:p>
+    <w:p>
+      <w:pPr>
+        <w:pStyle w:val="Normal"/>
+        <w:rPr/>
+      </w:pPr>
+      <w:r>
+        <w:rPr/>
+        <w:t>The entrance appeared to enter into a basement kind of level, where the ceiling was not very tall above them. The floor was a bit dusty, but footsteps told them that the rooms down here were somewhat used. That being said, the hallway was not lit. The opening of the door at the end exposed the whole affair to the sunlight outside, but even at midday, you would have needed candles to work down here.</w:t>
+      </w:r>
+    </w:p>
+    <w:p>
+      <w:pPr>
+        <w:pStyle w:val="Normal"/>
+        <w:rPr/>
+      </w:pPr>
+      <w:r>
+        <w:rPr/>
+      </w:r>
+    </w:p>
+    <w:p>
+      <w:pPr>
+        <w:pStyle w:val="Normal"/>
+        <w:rPr/>
+      </w:pPr>
+      <w:r>
+        <w:rPr/>
+        <w:t xml:space="preserve">Durand stole looks left and right at the rooms as they passed, just in case there was something fishy going on with the area, but his gaze just discovered store rooms. </w:t>
+      </w:r>
+    </w:p>
+    <w:p>
+      <w:pPr>
+        <w:pStyle w:val="Normal"/>
+        <w:rPr/>
+      </w:pPr>
+      <w:r>
+        <w:rPr/>
+        <w:t>“</w:t>
+      </w:r>
+      <w:r>
+        <w:rPr/>
+        <w:t xml:space="preserve">Its looks like they built these right into the mount.” Durand said, pointing down a short entrance way to their left into a dimly lit store room completely made with cobblestone and a sunken floor. It was filled with an assortment of barrels and crates.  </w:t>
+      </w:r>
+    </w:p>
+    <w:p>
+      <w:pPr>
+        <w:pStyle w:val="Normal"/>
+        <w:rPr/>
+      </w:pPr>
+      <w:r>
+        <w:rPr/>
+      </w:r>
+    </w:p>
+    <w:p>
+      <w:pPr>
+        <w:pStyle w:val="Normal"/>
+        <w:rPr/>
+      </w:pPr>
+      <w:r>
+        <w:rPr/>
+        <w:t>“</w:t>
+      </w:r>
+      <w:r>
+        <w:rPr/>
+        <w:t>Temperature control.” Laurent said, peering at the storeroom Durand had indicated. “Feel the wall. Even though its warm out, the stone is cold. I bet this place doesn't vary too much, even during the winter. Its perfect for keeping grain and drink. This is a civil store, I suppose not unlike the one Riverhold maintains.”</w:t>
+      </w:r>
+    </w:p>
+    <w:p>
+      <w:pPr>
+        <w:pStyle w:val="Normal"/>
+        <w:rPr/>
+      </w:pPr>
+      <w:r>
+        <w:rPr/>
+      </w:r>
+    </w:p>
+    <w:p>
+      <w:pPr>
+        <w:pStyle w:val="Normal"/>
+        <w:rPr/>
+      </w:pPr>
+      <w:r>
+        <w:rPr/>
+        <w:t>“</w:t>
+      </w:r>
+      <w:r>
+        <w:rPr/>
+        <w:t>Interesting. It makes sense. Although the south hasn't moved against Swan in the past that I can recall, I suppose the threat always exists.” Durand pointed out. “It is an interesting amount of independence, and forethought for someone who is supposed to be a simple greedy bureaucrat.”</w:t>
+      </w:r>
+    </w:p>
+    <w:p>
+      <w:pPr>
+        <w:pStyle w:val="Normal"/>
+        <w:rPr/>
+      </w:pPr>
+      <w:r>
+        <w:rPr/>
+      </w:r>
+    </w:p>
+    <w:p>
+      <w:pPr>
+        <w:pStyle w:val="Normal"/>
+        <w:rPr/>
+      </w:pPr>
+      <w:r>
+        <w:rPr/>
+        <w:t>“</w:t>
+      </w:r>
+      <w:r>
+        <w:rPr/>
+        <w:t>You appointed the man did you not?</w:t>
+      </w:r>
+      <w:r>
+        <w:rPr/>
+        <w:t xml:space="preserve">” </w:t>
+      </w:r>
+      <w:r>
+        <w:rPr/>
+        <w:t>Laurent pointed out as the continued down the hallway. At the end of the hallways was a set of stairs and it was for these that they were headed.</w:t>
+      </w:r>
+    </w:p>
+    <w:p>
+      <w:pPr>
+        <w:pStyle w:val="Normal"/>
+        <w:rPr/>
+      </w:pPr>
+      <w:r>
+        <w:rPr/>
+      </w:r>
+    </w:p>
+    <w:p>
+      <w:pPr>
+        <w:pStyle w:val="Normal"/>
+        <w:rPr/>
+      </w:pPr>
+      <w:r>
+        <w:rPr/>
+        <w:t>“</w:t>
+      </w:r>
+      <w:r>
+        <w:rPr/>
+        <w:t>No.</w:t>
+      </w:r>
+      <w:r>
+        <w:rPr/>
+        <w:t xml:space="preserve">” </w:t>
+      </w:r>
+      <w:r>
+        <w:rPr/>
+        <w:t>Durand said, shaking his head as they walked. “The supreme commander just confirms the appointments made by the Marshall, in this case, Evereldis of Dor.”</w:t>
+      </w:r>
+    </w:p>
+    <w:p>
+      <w:pPr>
+        <w:pStyle w:val="Normal"/>
+        <w:rPr/>
+      </w:pPr>
+      <w:r>
+        <w:rPr/>
+      </w:r>
+    </w:p>
+    <w:p>
+      <w:pPr>
+        <w:pStyle w:val="Normal"/>
+        <w:rPr/>
+      </w:pPr>
+      <w:r>
+        <w:rPr/>
+        <w:t>“</w:t>
+      </w:r>
+      <w:r>
+        <w:rPr/>
+        <w:t>I see. Well, she had her head on right. I wouldn't think she would appoint a simpleminded fool to such a high position.</w:t>
+      </w:r>
+      <w:r>
+        <w:rPr/>
+        <w:t>”</w:t>
+      </w:r>
+    </w:p>
+    <w:p>
+      <w:pPr>
+        <w:pStyle w:val="Normal"/>
+        <w:rPr/>
+      </w:pPr>
+      <w:r>
+        <w:rPr/>
+      </w:r>
+    </w:p>
+    <w:p>
+      <w:pPr>
+        <w:pStyle w:val="Normal"/>
+        <w:rPr/>
+      </w:pPr>
+      <w:r>
+        <w:rPr/>
+        <w:t>“</w:t>
+      </w:r>
+      <w:r>
+        <w:rPr/>
+        <w:t>No, I agree. Perhaps this is indication that this Marellus Pacatian has been up to… interesting activities.</w:t>
+      </w:r>
+      <w:r>
+        <w:rPr/>
+        <w:t xml:space="preserve">” </w:t>
+      </w:r>
+      <w:r>
+        <w:rPr/>
+        <w:t>Laurent said, checking the stairs. Surprisingly they went down as well as up. Durand and Laurent peered downward, but it looked just like more storerooms.</w:t>
+      </w:r>
+    </w:p>
+    <w:p>
+      <w:pPr>
+        <w:pStyle w:val="Normal"/>
+        <w:rPr/>
+      </w:pPr>
+      <w:r>
+        <w:rPr/>
+      </w:r>
+    </w:p>
+    <w:p>
+      <w:pPr>
+        <w:pStyle w:val="Normal"/>
+        <w:rPr/>
+      </w:pPr>
+      <w:r>
+        <w:rPr/>
+        <w:t>“</w:t>
+      </w:r>
+      <w:r>
+        <w:rPr/>
+        <w:t>Well. These are extensive.</w:t>
+      </w:r>
+      <w:r>
+        <w:rPr/>
+        <w:t xml:space="preserve">” </w:t>
+      </w:r>
+      <w:r>
+        <w:rPr/>
+        <w:t>Durand admitted. “But Marellus always has been independent, or at least that’s what Evereldis told me. I always thought it just had to do with Swan's pride and the amount of money that passed through its walls. Are you suggesting something more sinsister?”</w:t>
+      </w:r>
+    </w:p>
+    <w:p>
+      <w:pPr>
+        <w:pStyle w:val="Normal"/>
+        <w:rPr/>
+      </w:pPr>
+      <w:r>
+        <w:rPr/>
+      </w:r>
+    </w:p>
+    <w:p>
+      <w:pPr>
+        <w:pStyle w:val="Normal"/>
+        <w:rPr/>
+      </w:pPr>
+      <w:r>
+        <w:rPr/>
+        <w:t>“</w:t>
+      </w:r>
+      <w:r>
+        <w:rPr/>
+        <w:t>I'm not suggesting anything yet.</w:t>
+      </w:r>
+      <w:r>
+        <w:rPr/>
+        <w:t xml:space="preserve">” </w:t>
+      </w:r>
+      <w:r>
+        <w:rPr/>
+        <w:t>Laurent cautioned. “But look at all this stuff, Durand. You know what this is. This is siege preparation. There are grain stores; I saw massive barrells probably of water back two rooms ago... You could feed a group up here, defending the seamount for a year with this stuff.” Laurent warned.</w:t>
+      </w:r>
+    </w:p>
+    <w:p>
+      <w:pPr>
+        <w:pStyle w:val="Normal"/>
+        <w:rPr/>
+      </w:pPr>
+      <w:r>
+        <w:rPr/>
+      </w:r>
+    </w:p>
+    <w:p>
+      <w:pPr>
+        <w:pStyle w:val="Normal"/>
+        <w:rPr/>
+      </w:pPr>
+      <w:r>
+        <w:rPr/>
+        <w:t>“</w:t>
+      </w:r>
+      <w:r>
+        <w:rPr/>
+        <w:t>Hmm. We will have to keep this in mind.</w:t>
+      </w:r>
+      <w:r>
+        <w:rPr/>
+        <w:t xml:space="preserve">” </w:t>
+      </w:r>
+      <w:r>
+        <w:rPr/>
+        <w:t>Durand said, as he gestured to the stairs up.</w:t>
+      </w:r>
+    </w:p>
+    <w:p>
+      <w:pPr>
+        <w:pStyle w:val="Normal"/>
+        <w:rPr/>
+      </w:pPr>
+      <w:r>
+        <w:rPr/>
+      </w:r>
+    </w:p>
+    <w:p>
+      <w:pPr>
+        <w:pStyle w:val="Normal"/>
+        <w:rPr/>
+      </w:pPr>
+      <w:r>
+        <w:rPr/>
+        <w:t>“</w:t>
+      </w:r>
+      <w:r>
+        <w:rPr/>
+        <w:t>Fair enough. Watch out, I'm going to try to see if I can tell where this thing opens up without actually opening it all the way.</w:t>
+      </w:r>
+      <w:r>
+        <w:rPr/>
+        <w:t xml:space="preserve">” </w:t>
+      </w:r>
+      <w:r>
+        <w:rPr/>
+        <w:t>Laurent said, testing the hinges on the very large trapdoor at the top of the stairs.</w:t>
+      </w:r>
+    </w:p>
+    <w:p>
+      <w:pPr>
+        <w:pStyle w:val="Normal"/>
+        <w:rPr/>
+      </w:pPr>
+      <w:r>
+        <w:rPr/>
+      </w:r>
+    </w:p>
+    <w:p>
+      <w:pPr>
+        <w:pStyle w:val="Normal"/>
+        <w:rPr/>
+      </w:pPr>
+      <w:r>
+        <w:rPr/>
+        <w:t xml:space="preserve">A sudden creaking of  the floor caused both of them to freeze and stop talking. The steps sounded down   towards the very trap door they were crouched under. </w:t>
+      </w:r>
+    </w:p>
+    <w:p>
+      <w:pPr>
+        <w:pStyle w:val="Normal"/>
+        <w:rPr/>
+      </w:pPr>
+      <w:r>
+        <w:rPr/>
+      </w:r>
+    </w:p>
+    <w:p>
+      <w:pPr>
+        <w:pStyle w:val="Normal"/>
+        <w:rPr/>
+      </w:pPr>
+      <w:r>
+        <w:rPr/>
+        <w:t xml:space="preserve">Durand looked at Laurent to gauge his reaction, but neither moved or made a sound beyond this, both listening as hard as they could to try to figure out what was above them. </w:t>
+      </w:r>
+    </w:p>
+    <w:p>
+      <w:pPr>
+        <w:pStyle w:val="Normal"/>
+        <w:rPr/>
+      </w:pPr>
+      <w:r>
+        <w:rPr/>
+      </w:r>
+    </w:p>
+    <w:p>
+      <w:pPr>
+        <w:pStyle w:val="Normal"/>
+        <w:rPr/>
+      </w:pPr>
+      <w:r>
+        <w:rPr/>
+        <w:t xml:space="preserve">The steps dithered a bit on the floor as if pacing, and another set joined them, although this set was less frenetic, they stood near the trap door and only occasionally moved. The floor must have been thick because unfortunately neither Durand nor Laurent could tell what the other men were saying as words, although they could have out pauses in speech, usually punctuated with the first man either pacing furiously, or standing </w:t>
+      </w:r>
+      <w:r>
+        <w:rPr/>
+        <w:t>stock</w:t>
+      </w:r>
+      <w:r>
+        <w:rPr/>
+        <w:t xml:space="preserve"> still.</w:t>
+      </w:r>
+    </w:p>
+    <w:p>
+      <w:pPr>
+        <w:pStyle w:val="Normal"/>
+        <w:rPr/>
+      </w:pPr>
+      <w:r>
+        <w:rPr/>
+      </w:r>
+    </w:p>
+    <w:p>
+      <w:pPr>
+        <w:pStyle w:val="Normal"/>
+        <w:rPr/>
+      </w:pPr>
+      <w:r>
+        <w:rPr/>
+        <w:t>This went on for nearly ten minutes, until finally the first man, or perhaps the second, delivered some loud ultimatum.</w:t>
+      </w:r>
+    </w:p>
+    <w:p>
+      <w:pPr>
+        <w:pStyle w:val="Normal"/>
+        <w:rPr/>
+      </w:pPr>
+      <w:r>
+        <w:rPr/>
+      </w:r>
+    </w:p>
+    <w:p>
+      <w:pPr>
+        <w:pStyle w:val="Normal"/>
+        <w:rPr/>
+      </w:pPr>
+      <w:r>
+        <w:rPr/>
+        <w:t xml:space="preserve">The was one last bout of pacing and then both of the sets of footsteps receded back the way they had originally come.  </w:t>
+      </w:r>
+    </w:p>
+    <w:p>
+      <w:pPr>
+        <w:pStyle w:val="Normal"/>
+        <w:rPr/>
+      </w:pPr>
+      <w:r>
+        <w:rPr/>
+      </w:r>
+    </w:p>
+    <w:p>
+      <w:pPr>
+        <w:pStyle w:val="Normal"/>
+        <w:rPr/>
+      </w:pPr>
+      <w:r>
+        <w:rPr/>
+        <w:t xml:space="preserve">Before Durand realized what he was doing, Laurent thrust open the trapdoor a crack very quickly and attempted to peer out. </w:t>
+      </w:r>
+    </w:p>
+    <w:p>
+      <w:pPr>
+        <w:pStyle w:val="Normal"/>
+        <w:rPr/>
+      </w:pPr>
+      <w:r>
+        <w:rPr/>
+      </w:r>
+    </w:p>
+    <w:p>
+      <w:pPr>
+        <w:pStyle w:val="Normal"/>
+        <w:rPr/>
+      </w:pPr>
+      <w:r>
+        <w:rPr/>
+        <w:t>He let out a grumble of discontent and then opened the thing the full way.</w:t>
+      </w:r>
+    </w:p>
+    <w:p>
+      <w:pPr>
+        <w:pStyle w:val="Normal"/>
+        <w:rPr/>
+      </w:pPr>
+      <w:r>
+        <w:rPr/>
+      </w:r>
+    </w:p>
+    <w:p>
+      <w:pPr>
+        <w:pStyle w:val="Normal"/>
+        <w:rPr/>
+      </w:pPr>
+      <w:r>
+        <w:rPr/>
+        <w:t>“</w:t>
+      </w:r>
+      <w:r>
+        <w:rPr/>
+        <w:t>Come on. Quick. There's no one here and the door is closed.”</w:t>
+      </w:r>
+    </w:p>
+    <w:p>
+      <w:pPr>
+        <w:pStyle w:val="Normal"/>
+        <w:rPr/>
+      </w:pPr>
+      <w:r>
+        <w:rPr/>
+      </w:r>
+    </w:p>
+    <w:p>
+      <w:pPr>
+        <w:pStyle w:val="Normal"/>
+        <w:rPr/>
+      </w:pPr>
+      <w:r>
+        <w:rPr/>
+        <w:t>“</w:t>
+      </w:r>
+      <w:r>
+        <w:rPr/>
+        <w:t xml:space="preserve">Oh.” Durand said suddenly as he tripped on the trapdoor on the way out. The heavy man went down hard against the wooden floor. </w:t>
+      </w:r>
+      <w:r>
+        <w:rPr/>
+        <w:t xml:space="preserve">Laurent sprinted to the doorway and put his head to it, one hand going down to his sword which wasn't there, because it was still in his pack. </w:t>
+      </w:r>
+    </w:p>
+    <w:p>
+      <w:pPr>
+        <w:pStyle w:val="Normal"/>
+        <w:rPr/>
+      </w:pPr>
+      <w:r>
+        <w:rPr/>
+      </w:r>
+    </w:p>
+    <w:p>
+      <w:pPr>
+        <w:pStyle w:val="Normal"/>
+        <w:rPr/>
+      </w:pPr>
+      <w:r>
+        <w:rPr/>
+        <w:t>But no one seemed to have heard.</w:t>
+      </w:r>
+    </w:p>
+    <w:p>
+      <w:pPr>
+        <w:pStyle w:val="Normal"/>
+        <w:rPr/>
+      </w:pPr>
+      <w:r>
+        <w:rPr/>
+      </w:r>
+    </w:p>
+    <w:p>
+      <w:pPr>
+        <w:pStyle w:val="Normal"/>
+        <w:rPr/>
+      </w:pPr>
+      <w:r>
+        <w:rPr/>
+        <w:t>“</w:t>
+      </w:r>
+      <w:r>
+        <w:rPr/>
+        <w:t xml:space="preserve">Did you hear the door close?” Durand asked, rubbing his knees as he straightened. </w:t>
+      </w:r>
+    </w:p>
+    <w:p>
+      <w:pPr>
+        <w:pStyle w:val="Normal"/>
+        <w:rPr/>
+      </w:pPr>
+      <w:r>
+        <w:rPr/>
+      </w:r>
+    </w:p>
+    <w:p>
+      <w:pPr>
+        <w:pStyle w:val="Normal"/>
+        <w:rPr/>
+      </w:pPr>
+      <w:r>
+        <w:rPr/>
+        <w:t>“</w:t>
+      </w:r>
+      <w:r>
+        <w:rPr/>
+        <w:t xml:space="preserve">No.” Laurent said, casting a wary eye on Durand as he rose. “Been a bit long since you last sneaked about I take it?” Laurent said. </w:t>
+      </w:r>
+    </w:p>
+    <w:p>
+      <w:pPr>
+        <w:pStyle w:val="Normal"/>
+        <w:rPr/>
+      </w:pPr>
+      <w:r>
+        <w:rPr/>
+      </w:r>
+    </w:p>
+    <w:p>
+      <w:pPr>
+        <w:pStyle w:val="Normal"/>
+        <w:rPr/>
+      </w:pPr>
+      <w:r>
+        <w:rPr/>
+        <w:t>“</w:t>
+      </w:r>
+      <w:r>
+        <w:rPr/>
+        <w:t>You said so yourself, its been more than a year.” Durand said. “Did you catch sight of the people in the room?”</w:t>
+      </w:r>
+    </w:p>
+    <w:p>
+      <w:pPr>
+        <w:pStyle w:val="Normal"/>
+        <w:rPr/>
+      </w:pPr>
+      <w:r>
+        <w:rPr/>
+      </w:r>
+    </w:p>
+    <w:p>
+      <w:pPr>
+        <w:pStyle w:val="Normal"/>
+        <w:rPr/>
+      </w:pPr>
+      <w:r>
+        <w:rPr/>
+        <w:t>“</w:t>
+      </w:r>
+      <w:r>
+        <w:rPr/>
+        <w:t>No, but I caught a look at their shoes. The first one was wearing fine leather shoes: fashionable things,  with maybe a bit of yellow on them. The other man was just wearing worn boots. I doubt it will be possible to find him.”</w:t>
+      </w:r>
+    </w:p>
+    <w:p>
+      <w:pPr>
+        <w:pStyle w:val="Normal"/>
+        <w:rPr/>
+      </w:pPr>
+      <w:r>
+        <w:rPr/>
+      </w:r>
+    </w:p>
+    <w:p>
+      <w:pPr>
+        <w:pStyle w:val="Normal"/>
+        <w:rPr/>
+      </w:pPr>
+      <w:r>
+        <w:rPr/>
+        <w:t>“</w:t>
+      </w:r>
+      <w:r>
+        <w:rPr/>
+        <w:t xml:space="preserve">Any idea what they were talking about?” Durand asked. </w:t>
+      </w:r>
+    </w:p>
+    <w:p>
+      <w:pPr>
+        <w:pStyle w:val="Normal"/>
+        <w:rPr/>
+      </w:pPr>
+      <w:r>
+        <w:rPr/>
+      </w:r>
+    </w:p>
+    <w:p>
+      <w:pPr>
+        <w:pStyle w:val="Normal"/>
+        <w:rPr/>
+      </w:pPr>
+      <w:r>
+        <w:rPr/>
+        <w:t>“</w:t>
+      </w:r>
+      <w:r>
+        <w:rPr/>
+        <w:t>No idea. But by the sound of things, they weren't exactly in agreement. Seemed like they knew about the trpdoor in this room as well.”</w:t>
+      </w:r>
+    </w:p>
+    <w:p>
+      <w:pPr>
+        <w:pStyle w:val="Normal"/>
+        <w:rPr/>
+      </w:pPr>
+      <w:r>
+        <w:rPr/>
+      </w:r>
+    </w:p>
+    <w:p>
+      <w:pPr>
+        <w:pStyle w:val="Normal"/>
+        <w:rPr/>
+      </w:pPr>
+      <w:r>
+        <w:rPr/>
+        <w:t>Durand looked up from rubbing his knees. “How do you know?” he asked.</w:t>
+      </w:r>
+    </w:p>
+    <w:p>
+      <w:pPr>
+        <w:pStyle w:val="Normal"/>
+        <w:rPr/>
+      </w:pPr>
+      <w:r>
+        <w:rPr/>
+      </w:r>
+    </w:p>
+    <w:p>
+      <w:pPr>
+        <w:pStyle w:val="Normal"/>
+        <w:rPr/>
+      </w:pPr>
+      <w:r>
+        <w:rPr/>
+        <w:t>“</w:t>
+      </w:r>
+      <w:r>
+        <w:rPr/>
+        <w:t>Not sure, just something about the cadence of the cnversation, and where they were standing. I think one of them may have you know, gestured to the door once or twice. I think that’s what the pauses were.”</w:t>
+      </w:r>
+    </w:p>
+    <w:p>
+      <w:pPr>
+        <w:pStyle w:val="Normal"/>
+        <w:rPr/>
+      </w:pPr>
+      <w:r>
+        <w:rPr/>
+      </w:r>
+    </w:p>
+    <w:p>
+      <w:pPr>
+        <w:pStyle w:val="Normal"/>
+        <w:rPr/>
+      </w:pPr>
+      <w:r>
+        <w:rPr/>
+        <w:t>“</w:t>
+      </w:r>
+      <w:r>
+        <w:rPr/>
+        <w:t>Well. Thats intersting and all. But we don't even know if its relevant to anything.” Durand said. “We should just talk to the potentate. We just might have been overhearing gossip among guards.”</w:t>
+      </w:r>
+    </w:p>
+    <w:p>
+      <w:pPr>
+        <w:pStyle w:val="Normal"/>
+        <w:rPr/>
+      </w:pPr>
+      <w:r>
+        <w:rPr/>
+      </w:r>
+    </w:p>
+    <w:p>
+      <w:pPr>
+        <w:pStyle w:val="Normal"/>
+        <w:rPr/>
+      </w:pPr>
+      <w:r>
+        <w:rPr/>
+        <w:t>“</w:t>
+      </w:r>
+      <w:r>
+        <w:rPr/>
+        <w:t>Does it feel like what we kind of overheard was unimportant? Like it was just gossip?” Laurent asked, pointedly.</w:t>
+      </w:r>
+    </w:p>
+    <w:p>
+      <w:pPr>
+        <w:pStyle w:val="Normal"/>
+        <w:rPr/>
+      </w:pPr>
+      <w:r>
+        <w:rPr/>
+      </w:r>
+    </w:p>
+    <w:p>
+      <w:pPr>
+        <w:pStyle w:val="Normal"/>
+        <w:rPr/>
+      </w:pPr>
+      <w:r>
+        <w:rPr/>
+        <w:t>Durand thought for a moment. “Not really.” He admitted.</w:t>
+      </w:r>
+    </w:p>
+    <w:p>
+      <w:pPr>
+        <w:pStyle w:val="Normal"/>
+        <w:rPr/>
+      </w:pPr>
+      <w:r>
+        <w:rPr/>
+      </w:r>
+    </w:p>
+    <w:p>
+      <w:pPr>
+        <w:pStyle w:val="Normal"/>
+        <w:rPr/>
+      </w:pPr>
+      <w:r>
+        <w:rPr/>
+        <w:t>Laurent didn't respond, letting Durand's admission speak for him.</w:t>
+      </w:r>
+    </w:p>
+    <w:p>
+      <w:pPr>
+        <w:pStyle w:val="Normal"/>
+        <w:rPr/>
+      </w:pPr>
+      <w:r>
+        <w:rPr/>
+      </w:r>
+    </w:p>
+    <w:p>
+      <w:pPr>
+        <w:pStyle w:val="Normal"/>
+        <w:rPr/>
+      </w:pPr>
+      <w:r>
+        <w:rPr/>
+        <w:t>The two opened the door and walked out purposefully into the hallway. Fortunately, the left wing, where they were, seemed to be less busy than the entrance. They did a fair job faking that they knew where they were going, and the handful of aides in the hallway seemed to have their thoughts occupied with their own activities.</w:t>
+      </w:r>
+    </w:p>
+    <w:p>
+      <w:pPr>
+        <w:pStyle w:val="Normal"/>
+        <w:rPr/>
+      </w:pPr>
+      <w:r>
+        <w:rPr/>
+      </w:r>
+    </w:p>
+    <w:p>
+      <w:pPr>
+        <w:pStyle w:val="Normal"/>
+        <w:rPr/>
+      </w:pPr>
+      <w:r>
+        <w:rPr/>
+        <w:t>“</w:t>
+      </w:r>
+      <w:r>
+        <w:rPr/>
+        <w:t>Know where the potentate's office is?” Laurent asked.</w:t>
+      </w:r>
+    </w:p>
+    <w:p>
+      <w:pPr>
+        <w:pStyle w:val="Normal"/>
+        <w:rPr/>
+      </w:pPr>
+      <w:r>
+        <w:rPr/>
+      </w:r>
+    </w:p>
+    <w:p>
+      <w:pPr>
+        <w:pStyle w:val="Normal"/>
+        <w:rPr/>
+      </w:pPr>
+      <w:r>
+        <w:rPr/>
+        <w:t>“</w:t>
+      </w:r>
+      <w:r>
+        <w:rPr/>
+        <w:t>I thought you would know. You want to just announce ourselves? I'm sure we can pass for agents.”</w:t>
+      </w:r>
+    </w:p>
+    <w:p>
+      <w:pPr>
+        <w:pStyle w:val="Normal"/>
+        <w:rPr/>
+      </w:pPr>
+      <w:r>
+        <w:rPr/>
+      </w:r>
+    </w:p>
+    <w:p>
+      <w:pPr>
+        <w:pStyle w:val="Normal"/>
+        <w:rPr/>
+      </w:pPr>
+      <w:r>
+        <w:rPr/>
+        <w:t>“</w:t>
+      </w:r>
+      <w:r>
+        <w:rPr/>
+        <w:t>I try to be a bit more tactful when it comes to things like that. Plus there's a reason I'm having you do all this sneaking about and lying. It'd be too easy to just say you were the Sumpreme Commander and have everyone cowtow towards you, but then all the masks would slip on and we'd never learn anything interesting. If you want information, you have to catch people when they're least expecting it.”</w:t>
+      </w:r>
+    </w:p>
+    <w:p>
+      <w:pPr>
+        <w:pStyle w:val="Normal"/>
+        <w:rPr/>
+      </w:pPr>
+      <w:r>
+        <w:rPr/>
+      </w:r>
+    </w:p>
+    <w:p>
+      <w:pPr>
+        <w:pStyle w:val="Normal"/>
+        <w:rPr/>
+      </w:pPr>
+      <w:r>
+        <w:rPr/>
+        <w:t>“</w:t>
+      </w:r>
+      <w:r>
+        <w:rPr/>
+        <w:t>Fine. You're running the show.” Durand said, letting Laurent take the lead.</w:t>
+      </w:r>
+    </w:p>
+    <w:p>
+      <w:pPr>
+        <w:pStyle w:val="Normal"/>
+        <w:rPr/>
+      </w:pPr>
+      <w:r>
+        <w:rPr/>
+      </w:r>
+    </w:p>
+    <w:p>
+      <w:pPr>
+        <w:pStyle w:val="Normal"/>
+        <w:rPr/>
+      </w:pPr>
+      <w:r>
+        <w:rPr/>
+        <w:t>“</w:t>
+      </w:r>
+      <w:r>
+        <w:rPr/>
+        <w:t>I'm starting to have an idea where the man's office is, if my suspicions are correct.” Laurent said, walking quickly towards the main half of the “U”.</w:t>
+      </w:r>
+    </w:p>
+    <w:p>
+      <w:pPr>
+        <w:pStyle w:val="Normal"/>
+        <w:rPr/>
+      </w:pPr>
+      <w:r>
+        <w:rPr/>
+      </w:r>
+    </w:p>
+    <w:p>
+      <w:pPr>
+        <w:pStyle w:val="Normal"/>
+        <w:rPr/>
+      </w:pPr>
+      <w:r>
+        <w:rPr/>
+        <w:t xml:space="preserve">When they arrived at the cross hallway, Laurent instead took the stairs up. Like Durand had seen before, there was a large but mostly deserted second floor hallway above the left wing. In front of them though was a large entrance into the main room which extended from downstairs. </w:t>
+      </w:r>
+    </w:p>
+    <w:p>
+      <w:pPr>
+        <w:pStyle w:val="Normal"/>
+        <w:rPr/>
+      </w:pPr>
+      <w:r>
+        <w:rPr/>
+      </w:r>
+    </w:p>
+    <w:p>
+      <w:pPr>
+        <w:pStyle w:val="Normal"/>
+        <w:rPr/>
+      </w:pPr>
+      <w:r>
+        <w:rPr/>
+        <w:t>The stepped through the entrance and found that it was merely a balcony which ran along the inside of the large high roof.</w:t>
+      </w:r>
+    </w:p>
+    <w:p>
+      <w:pPr>
+        <w:pStyle w:val="Normal"/>
+        <w:rPr/>
+      </w:pPr>
+      <w:r>
+        <w:rPr/>
+      </w:r>
+    </w:p>
+    <w:p>
+      <w:pPr>
+        <w:pStyle w:val="Normal"/>
+        <w:rPr/>
+      </w:pPr>
+      <w:r>
+        <w:rPr/>
+        <w:t>“</w:t>
+      </w:r>
+      <w:r>
+        <w:rPr/>
+        <w:t>Don't stand near the edge, I don't want anyone to see us up here.” Laurent cautioned.</w:t>
+      </w:r>
+    </w:p>
+    <w:p>
+      <w:pPr>
+        <w:pStyle w:val="Normal"/>
+        <w:rPr/>
+      </w:pPr>
+      <w:r>
+        <w:rPr/>
+      </w:r>
+    </w:p>
+    <w:p>
+      <w:pPr>
+        <w:pStyle w:val="Normal"/>
+        <w:rPr/>
+      </w:pPr>
+      <w:r>
+        <w:rPr/>
+        <w:t>Below them there was a large throng of desks, lit by large candle holders suspended from the ceiling. Papers and notes, armfuls of them lay in boxes on the separate desks as clerks tried to get through it all.</w:t>
+      </w:r>
+    </w:p>
+    <w:p>
+      <w:pPr>
+        <w:pStyle w:val="Normal"/>
+        <w:rPr/>
+      </w:pPr>
+      <w:r>
+        <w:rPr/>
+      </w:r>
+    </w:p>
+    <w:p>
+      <w:pPr>
+        <w:pStyle w:val="Normal"/>
+        <w:rPr/>
+      </w:pPr>
+      <w:r>
+        <w:rPr/>
+        <w:t>“</w:t>
+      </w:r>
+      <w:r>
+        <w:rPr/>
+        <w:t>Seems like this is the center of bureaucracy here.” Durand said, glancing at the lines of clerks running their finished paperwork to a tall man who was probably their superior.</w:t>
+      </w:r>
+    </w:p>
+    <w:p>
+      <w:pPr>
+        <w:pStyle w:val="Normal"/>
+        <w:rPr/>
+      </w:pPr>
+      <w:r>
+        <w:rPr/>
+      </w:r>
+    </w:p>
+    <w:p>
+      <w:pPr>
+        <w:pStyle w:val="Normal"/>
+        <w:rPr/>
+      </w:pPr>
+      <w:r>
+        <w:rPr/>
+        <w:t>“</w:t>
+      </w:r>
+      <w:r>
+        <w:rPr/>
+        <w:t>Come on. If my guess is correct, the potentate just went back to his office, which should be right over there.” Laurent said, pointing to another large double doorway, this one painted with fine white and gold. There was a red carpet on the floor at the entrance and the balcony handrail on that side was more decorated.</w:t>
+      </w:r>
+    </w:p>
+    <w:p>
+      <w:pPr>
+        <w:pStyle w:val="Normal"/>
+        <w:rPr/>
+      </w:pPr>
+      <w:r>
+        <w:rPr/>
+      </w:r>
+    </w:p>
+    <w:p>
+      <w:pPr>
+        <w:pStyle w:val="Normal"/>
+        <w:rPr/>
+      </w:pPr>
+      <w:r>
+        <w:rPr/>
+      </w:r>
+    </w:p>
+    <w:p>
+      <w:pPr>
+        <w:pStyle w:val="Normal"/>
+        <w:rPr/>
+      </w:pPr>
+      <w:r>
+        <w:rPr/>
       </w:r>
     </w:p>
     <w:p>
@@ -14855,1173 +17479,6 @@
       <w:r>
         <w:rPr/>
         <w:t xml:space="preserve"> </w:t>
-      </w:r>
-    </w:p>
-    <w:p>
-      <w:pPr>
-        <w:pStyle w:val="Normal"/>
-        <w:rPr/>
-      </w:pPr>
-      <w:r>
-        <w:rPr/>
-        <w:t>Durand looked up to see much left they had to go and instantly regretted it.</w:t>
-      </w:r>
-    </w:p>
-    <w:p>
-      <w:pPr>
-        <w:pStyle w:val="Normal"/>
-        <w:rPr/>
-      </w:pPr>
-      <w:r>
-        <w:rPr/>
-      </w:r>
-    </w:p>
-    <w:p>
-      <w:pPr>
-        <w:pStyle w:val="Normal"/>
-        <w:rPr/>
-      </w:pPr>
-      <w:r>
-        <w:rPr/>
-        <w:t>“</w:t>
-      </w:r>
-      <w:r>
-        <w:rPr/>
-        <w:t>Why the hell didn't they put that white rock up here? Hero could have just sat on his butt way up at the top here, would have never even gotten his toes wet!” Durand said, breathingly heaily.</w:t>
-      </w:r>
-    </w:p>
-    <w:p>
-      <w:pPr>
-        <w:pStyle w:val="Normal"/>
-        <w:rPr/>
-      </w:pPr>
-      <w:r>
-        <w:rPr/>
-      </w:r>
-    </w:p>
-    <w:p>
-      <w:pPr>
-        <w:pStyle w:val="Normal"/>
-        <w:rPr/>
-      </w:pPr>
-      <w:r>
-        <w:rPr/>
-        <w:t>Laurent didnt say anything, but savagely nodded his head in agreement.</w:t>
-      </w:r>
-    </w:p>
-    <w:p>
-      <w:pPr>
-        <w:pStyle w:val="Normal"/>
-        <w:rPr/>
-      </w:pPr>
-      <w:r>
-        <w:rPr/>
-      </w:r>
-    </w:p>
-    <w:p>
-      <w:pPr>
-        <w:pStyle w:val="Normal"/>
-        <w:rPr/>
-      </w:pPr>
-      <w:r>
-        <w:rPr/>
-        <w:t xml:space="preserve">In front of them now were two large sections o the old wall. The cobbled stone looked out of place, being higher than the buildings around it. The shadow that the sections cast ran the entire width of the street. There was at least a ten foot clearing around the walls, and although at first Durand thought it was some city ordinance, Laurent proved it was because of another reason. </w:t>
-      </w:r>
-    </w:p>
-    <w:p>
-      <w:pPr>
-        <w:pStyle w:val="Normal"/>
-        <w:rPr/>
-      </w:pPr>
-      <w:r>
-        <w:rPr/>
-      </w:r>
-    </w:p>
-    <w:p>
-      <w:pPr>
-        <w:pStyle w:val="Normal"/>
-        <w:rPr/>
-      </w:pPr>
-      <w:r>
-        <w:rPr/>
-        <w:t>As they passed the section on the right, Laurent pointed at something on the side of the road. A massive section of the wall had come loose, narrowly missing a roof and smashing a good crater into the cobble road.</w:t>
-      </w:r>
-    </w:p>
-    <w:p>
-      <w:pPr>
-        <w:pStyle w:val="Normal"/>
-        <w:rPr/>
-      </w:pPr>
-      <w:r>
-        <w:rPr/>
-      </w:r>
-    </w:p>
-    <w:p>
-      <w:pPr>
-        <w:pStyle w:val="Normal"/>
-        <w:rPr/>
-      </w:pPr>
-      <w:r>
-        <w:rPr/>
-        <w:t xml:space="preserve">The sections aboe them at one point had made an entrance into the old city, although god knows why any one would have wanted to cilb all this way up just to enter. The remains of an arch hung threateningly on both sides of them. </w:t>
-      </w:r>
-    </w:p>
-    <w:p>
-      <w:pPr>
-        <w:pStyle w:val="Normal"/>
-        <w:rPr/>
-      </w:pPr>
-      <w:r>
-        <w:rPr/>
-      </w:r>
-    </w:p>
-    <w:p>
-      <w:pPr>
-        <w:pStyle w:val="Normal"/>
-        <w:rPr/>
-      </w:pPr>
-      <w:r>
-        <w:rPr/>
-        <w:t>In the shadow of this forgotten wall, four serious looking guards blocked the path.</w:t>
-      </w:r>
-    </w:p>
-    <w:p>
-      <w:pPr>
-        <w:pStyle w:val="Normal"/>
-        <w:rPr/>
-      </w:pPr>
-      <w:r>
-        <w:rPr/>
-      </w:r>
-    </w:p>
-    <w:p>
-      <w:pPr>
-        <w:pStyle w:val="Normal"/>
-        <w:rPr/>
-      </w:pPr>
-      <w:r>
-        <w:rPr/>
-        <w:t>“</w:t>
-      </w:r>
-      <w:r>
-        <w:rPr/>
-        <w:t>You two have business on the mount?</w:t>
-      </w:r>
-      <w:r>
-        <w:rPr/>
-        <w:t xml:space="preserve">” </w:t>
-      </w:r>
-      <w:r>
-        <w:rPr/>
-        <w:t xml:space="preserve">The first one said. He looked like he was in charge simply by his size and features, and a second look pinpointed the two gold circles that in Swan denoted a civil Alderman, roughly the equivalent of a Lieutenant in the army. </w:t>
-      </w:r>
-    </w:p>
-    <w:p>
-      <w:pPr>
-        <w:pStyle w:val="Normal"/>
-        <w:rPr/>
-      </w:pPr>
-      <w:r>
-        <w:rPr/>
-      </w:r>
-    </w:p>
-    <w:p>
-      <w:pPr>
-        <w:pStyle w:val="Normal"/>
-        <w:rPr/>
-      </w:pPr>
-      <w:r>
-        <w:rPr/>
-        <w:t>“</w:t>
-      </w:r>
-      <w:r>
-        <w:rPr/>
-        <w:t>We do. This is Lieutenant Merrill. He has a important message for the Potentate.</w:t>
-      </w:r>
-      <w:r>
-        <w:rPr/>
-        <w:t>”</w:t>
-      </w:r>
-    </w:p>
-    <w:p>
-      <w:pPr>
-        <w:pStyle w:val="Normal"/>
-        <w:rPr/>
-      </w:pPr>
-      <w:r>
-        <w:rPr/>
-      </w:r>
-    </w:p>
-    <w:p>
-      <w:pPr>
-        <w:pStyle w:val="Normal"/>
-        <w:rPr/>
-      </w:pPr>
-      <w:r>
-        <w:rPr/>
-        <w:t>“</w:t>
-      </w:r>
-      <w:r>
-        <w:rPr/>
-        <w:t>Oh? And what is it?</w:t>
-      </w:r>
-      <w:r>
-        <w:rPr/>
-        <w:t xml:space="preserve">” </w:t>
-      </w:r>
-      <w:r>
-        <w:rPr/>
-        <w:t xml:space="preserve">The guard asked, seemingly not convinced. The other guards were luckily attending to other would-be entrants, so they only had to bluff one person it seemed. </w:t>
-      </w:r>
-    </w:p>
-    <w:p>
-      <w:pPr>
-        <w:pStyle w:val="Normal"/>
-        <w:rPr/>
-      </w:pPr>
-      <w:r>
-        <w:rPr/>
-      </w:r>
-    </w:p>
-    <w:p>
-      <w:pPr>
-        <w:pStyle w:val="Normal"/>
-        <w:rPr/>
-      </w:pPr>
-      <w:r>
-        <w:rPr/>
-        <w:t>“</w:t>
-      </w:r>
-      <w:r>
-        <w:rPr/>
-        <w:t>Sorry</w:t>
-      </w:r>
-      <w:r>
-        <w:rPr/>
-        <w:t xml:space="preserve">” </w:t>
-      </w:r>
-      <w:r>
-        <w:rPr/>
-        <w:t>Durand said, straightening himself, but not by too much. “Orders were for the Potentate only.”</w:t>
-      </w:r>
-    </w:p>
-    <w:p>
-      <w:pPr>
-        <w:pStyle w:val="Normal"/>
-        <w:rPr/>
-      </w:pPr>
-      <w:r>
-        <w:rPr/>
-      </w:r>
-    </w:p>
-    <w:p>
-      <w:pPr>
-        <w:pStyle w:val="Normal"/>
-        <w:rPr/>
-      </w:pPr>
-      <w:r>
-        <w:rPr/>
-        <w:t xml:space="preserve">The guard stared them over for a second. “Sure, sure. And who are you?” He asked Laurent. </w:t>
-      </w:r>
-    </w:p>
-    <w:p>
-      <w:pPr>
-        <w:pStyle w:val="Normal"/>
-        <w:rPr/>
-      </w:pPr>
-      <w:r>
-        <w:rPr/>
-      </w:r>
-    </w:p>
-    <w:p>
-      <w:pPr>
-        <w:pStyle w:val="Normal"/>
-        <w:rPr/>
-      </w:pPr>
-      <w:r>
-        <w:rPr/>
-        <w:t>“</w:t>
-      </w:r>
-      <w:r>
-        <w:rPr/>
-        <w:t xml:space="preserve">This is my adjunct. </w:t>
-      </w:r>
-      <w:r>
-        <w:rPr/>
-        <w:t>We're just in from Illithar today.</w:t>
-      </w:r>
-      <w:r>
-        <w:rPr/>
-        <w:t xml:space="preserve">” </w:t>
-      </w:r>
-      <w:r>
-        <w:rPr/>
-        <w:t>He added on unnecessarily.</w:t>
-      </w:r>
-    </w:p>
-    <w:p>
-      <w:pPr>
-        <w:pStyle w:val="Normal"/>
-        <w:rPr/>
-      </w:pPr>
-      <w:r>
-        <w:rPr/>
-        <w:t xml:space="preserve">The guard seemed to consider options, and looked behind him at the other guards. </w:t>
-      </w:r>
-    </w:p>
-    <w:p>
-      <w:pPr>
-        <w:pStyle w:val="Normal"/>
-        <w:rPr/>
-      </w:pPr>
-      <w:r>
-        <w:rPr/>
-      </w:r>
-    </w:p>
-    <w:p>
-      <w:pPr>
-        <w:pStyle w:val="Normal"/>
-        <w:rPr/>
-      </w:pPr>
-      <w:r>
-        <w:rPr/>
-        <w:t>“</w:t>
-      </w:r>
-      <w:r>
-        <w:rPr/>
-        <w:t>Ok. But you're not very lucky. A group from the fisherman's guild just went up.”</w:t>
-      </w:r>
-    </w:p>
-    <w:p>
-      <w:pPr>
-        <w:pStyle w:val="Normal"/>
-        <w:rPr/>
-      </w:pPr>
-      <w:r>
-        <w:rPr/>
-      </w:r>
-    </w:p>
-    <w:p>
-      <w:pPr>
-        <w:pStyle w:val="Normal"/>
-        <w:rPr/>
-      </w:pPr>
-      <w:r>
-        <w:rPr/>
-        <w:t>“</w:t>
-      </w:r>
-      <w:r>
-        <w:rPr/>
-        <w:t xml:space="preserve">I see. Thank you.” Durand said, giving a slight nod. The guards and the army didn't always see eye to eye on things, but it seemed this man was decent enough. </w:t>
-      </w:r>
-    </w:p>
-    <w:p>
-      <w:pPr>
-        <w:pStyle w:val="Normal"/>
-        <w:rPr/>
-      </w:pPr>
-      <w:r>
-        <w:rPr/>
-      </w:r>
-    </w:p>
-    <w:p>
-      <w:pPr>
-        <w:pStyle w:val="Normal"/>
-        <w:rPr/>
-      </w:pPr>
-      <w:r>
-        <w:rPr/>
-        <w:t>“</w:t>
-      </w:r>
-      <w:r>
-        <w:rPr/>
-        <w:t>Oh one last thing.” The guard said to them as they started to climb the last steps to the top fo the mount, “they're apparently doing some sort of important ceremony over at the temple. I don't know or care which gods you serve or not, but you might want to stay clear of that place, at least for tonight. The acolytes get annoyed if we disturb them during their things.”</w:t>
-      </w:r>
-    </w:p>
-    <w:p>
-      <w:pPr>
-        <w:pStyle w:val="Normal"/>
-        <w:rPr/>
-      </w:pPr>
-      <w:r>
-        <w:rPr/>
-      </w:r>
-    </w:p>
-    <w:p>
-      <w:pPr>
-        <w:pStyle w:val="Normal"/>
-        <w:rPr/>
-      </w:pPr>
-      <w:r>
-        <w:rPr/>
-        <w:t>“</w:t>
-      </w:r>
-      <w:r>
-        <w:rPr/>
-        <w:t>Thank you.” Durand said again. “We will keep that in mind. Hopefully our business shouldn't take that long.”</w:t>
-      </w:r>
-    </w:p>
-    <w:p>
-      <w:pPr>
-        <w:pStyle w:val="Normal"/>
-        <w:rPr/>
-      </w:pPr>
-      <w:r>
-        <w:rPr/>
-      </w:r>
-    </w:p>
-    <w:p>
-      <w:pPr>
-        <w:pStyle w:val="Normal"/>
-        <w:rPr/>
-      </w:pPr>
-      <w:r>
-        <w:rPr/>
-        <w:t>The guard nodded to them and then turned to the next person in line.</w:t>
-      </w:r>
-    </w:p>
-    <w:p>
-      <w:pPr>
-        <w:pStyle w:val="Normal"/>
-        <w:rPr/>
-      </w:pPr>
-      <w:r>
-        <w:rPr/>
-      </w:r>
-    </w:p>
-    <w:p>
-      <w:pPr>
-        <w:pStyle w:val="Normal"/>
-        <w:rPr/>
-      </w:pPr>
-      <w:r>
-        <w:rPr/>
-        <w:t>Sightseers were generally barred admission from the mount but a few seemed to have slipped in under the guise of other activites. Durand looked to the side to see a group of Shani coming up the steps along side them. Unlike the others that he had passed in the streets, these wore bright white robes with hoods that covered most of their face. Their skin on the few parts of their body that were visible, were almost chalk white.</w:t>
-      </w:r>
-    </w:p>
-    <w:p>
-      <w:pPr>
-        <w:pStyle w:val="Normal"/>
-        <w:rPr/>
-      </w:pPr>
-      <w:r>
-        <w:rPr/>
-      </w:r>
-    </w:p>
-    <w:p>
-      <w:pPr>
-        <w:pStyle w:val="Normal"/>
-        <w:rPr/>
-      </w:pPr>
-      <w:r>
-        <w:rPr/>
-        <w:t>“</w:t>
-      </w:r>
-      <w:r>
-        <w:rPr/>
-        <w:t xml:space="preserve">Acolytes of the Sea King.” Laurent whispered. </w:t>
-      </w:r>
-    </w:p>
-    <w:p>
-      <w:pPr>
-        <w:pStyle w:val="Normal"/>
-        <w:rPr/>
-      </w:pPr>
-      <w:r>
-        <w:rPr/>
-      </w:r>
-    </w:p>
-    <w:p>
-      <w:pPr>
-        <w:pStyle w:val="Normal"/>
-        <w:rPr/>
-      </w:pPr>
-      <w:r>
-        <w:rPr/>
-        <w:t xml:space="preserve">One of the ones in the middle was carrying a large object, probably a relic with the help of another acolyte. Durand was immensely curious, but couldn't ask or he would draw attention to themselves. Even worse, the presumed relic was buried under a thick light brown fabric which some of the others held. </w:t>
-      </w:r>
-    </w:p>
-    <w:p>
-      <w:pPr>
-        <w:pStyle w:val="Normal"/>
-        <w:rPr/>
-      </w:pPr>
-      <w:r>
-        <w:rPr/>
-      </w:r>
-    </w:p>
-    <w:p>
-      <w:pPr>
-        <w:pStyle w:val="Normal"/>
-        <w:rPr/>
-      </w:pPr>
-      <w:r>
-        <w:rPr/>
-        <w:t>If Durand was curious, Laurent looked downright suspicious.</w:t>
-      </w:r>
-    </w:p>
-    <w:p>
-      <w:pPr>
-        <w:pStyle w:val="Normal"/>
-        <w:rPr/>
-      </w:pPr>
-      <w:r>
-        <w:rPr/>
-      </w:r>
-    </w:p>
-    <w:p>
-      <w:pPr>
-        <w:pStyle w:val="Normal"/>
-        <w:rPr/>
-      </w:pPr>
-      <w:r>
-        <w:rPr/>
-        <w:t>“</w:t>
-      </w:r>
-      <w:r>
-        <w:rPr/>
-        <w:t>Don't worry.” Durand said, gesturing subtly to the group beside them. “The Shani have never caused any trouble in the past, rituals or no.”</w:t>
-      </w:r>
-    </w:p>
-    <w:p>
-      <w:pPr>
-        <w:pStyle w:val="Normal"/>
-        <w:rPr/>
-      </w:pPr>
-      <w:r>
-        <w:rPr/>
-      </w:r>
-    </w:p>
-    <w:p>
-      <w:pPr>
-        <w:pStyle w:val="Normal"/>
-        <w:rPr/>
-      </w:pPr>
-      <w:r>
-        <w:rPr/>
-        <w:t>“</w:t>
-      </w:r>
-      <w:r>
-        <w:rPr/>
-        <w:t xml:space="preserve">True, but if they were going to do something, it would be here.” Laurent pointed out. </w:t>
-      </w:r>
-    </w:p>
-    <w:p>
-      <w:pPr>
-        <w:pStyle w:val="Normal"/>
-        <w:rPr/>
-      </w:pPr>
-      <w:r>
-        <w:rPr/>
-      </w:r>
-    </w:p>
-    <w:p>
-      <w:pPr>
-        <w:pStyle w:val="Normal"/>
-        <w:rPr/>
-      </w:pPr>
-      <w:r>
-        <w:rPr/>
-        <w:t>Their scepticism was lost when they stpeed out onto the plaza.</w:t>
-      </w:r>
-    </w:p>
-    <w:p>
-      <w:pPr>
-        <w:pStyle w:val="Normal"/>
-        <w:rPr/>
-      </w:pPr>
-      <w:r>
-        <w:rPr/>
-      </w:r>
-    </w:p>
-    <w:p>
-      <w:pPr>
-        <w:pStyle w:val="Normal"/>
-        <w:rPr/>
-      </w:pPr>
-      <w:r>
-        <w:rPr/>
-        <w:t xml:space="preserve">The view was incredible. Originally designed to be seen from everywhere within the city, there were no   structures taller than those on the seamount. From its peak Durand and Laurent could look out and see the whole city, and even further. </w:t>
-      </w:r>
-    </w:p>
-    <w:p>
-      <w:pPr>
-        <w:pStyle w:val="Normal"/>
-        <w:rPr/>
-      </w:pPr>
-      <w:r>
-        <w:rPr/>
-      </w:r>
-    </w:p>
-    <w:p>
-      <w:pPr>
-        <w:pStyle w:val="Normal"/>
-        <w:rPr/>
-      </w:pPr>
-      <w:r>
-        <w:rPr/>
-        <w:t xml:space="preserve">Swan appeared beneath them, a sea of bleached slate roofs, and dirty streets, twisting in the way only old city streets could. Far off a head of them, they could make out three fingers of land stretching into the blue. Beyond them, the ocean stretched eternal, until the horizon blocked their sight. </w:t>
-      </w:r>
-    </w:p>
-    <w:p>
-      <w:pPr>
-        <w:pStyle w:val="Normal"/>
-        <w:rPr/>
-      </w:pPr>
-      <w:r>
-        <w:rPr/>
-      </w:r>
-    </w:p>
-    <w:p>
-      <w:pPr>
-        <w:pStyle w:val="Normal"/>
-        <w:rPr/>
-      </w:pPr>
-      <w:r>
-        <w:rPr/>
-        <w:t xml:space="preserve">The largest of these fingers was off to their far left, where the third talled point of the city was, and area called Highcliff, which was a spit of almost sheer cliff which seperated the harbor and the river. </w:t>
-      </w:r>
-    </w:p>
-    <w:p>
-      <w:pPr>
-        <w:pStyle w:val="Normal"/>
-        <w:rPr/>
-      </w:pPr>
-      <w:r>
-        <w:rPr/>
-        <w:t xml:space="preserve">The their less extreme left, and closer in, a derth of roads and a surplus of buildings signified the city's largest district, simply called the sprawl. Far below them, in its center, right before the water lay the grand exchange, the city's largest market. </w:t>
-      </w:r>
-    </w:p>
-    <w:p>
-      <w:pPr>
-        <w:pStyle w:val="Normal"/>
-        <w:rPr/>
-      </w:pPr>
-      <w:r>
-        <w:rPr/>
-      </w:r>
-    </w:p>
-    <w:p>
-      <w:pPr>
-        <w:pStyle w:val="Normal"/>
-        <w:rPr/>
-      </w:pPr>
-      <w:r>
-        <w:rPr/>
-        <w:t xml:space="preserve">Fueled by the massive docks right behind it, it was said that the only time it ever closed was during the night at the dead of winter. </w:t>
-      </w:r>
-    </w:p>
-    <w:p>
-      <w:pPr>
-        <w:pStyle w:val="Normal"/>
-        <w:rPr/>
-      </w:pPr>
-      <w:r>
-        <w:rPr/>
-      </w:r>
-    </w:p>
-    <w:p>
-      <w:pPr>
-        <w:pStyle w:val="Normal"/>
-        <w:rPr/>
-      </w:pPr>
-      <w:r>
-        <w:rPr/>
-        <w:t>Immediately after it lay a large swath of paved surface, right before the water, where wagons, and huge carts helped move and transport goods to and from the ships. Then, after the causeway, the warfs themselves and their docked vessels. There were three large vessels, all of Shani construction by the looks of it, taking up the majority of the center, but off to the side were several smaller, but still quite large slips filled with a motley collection of ships displaying an abundance of rigging styles, constructions and presumably, goods.</w:t>
-      </w:r>
-    </w:p>
-    <w:p>
-      <w:pPr>
-        <w:pStyle w:val="Normal"/>
-        <w:rPr/>
-      </w:pPr>
-      <w:r>
-        <w:rPr/>
-      </w:r>
-    </w:p>
-    <w:p>
-      <w:pPr>
-        <w:pStyle w:val="Normal"/>
-        <w:rPr/>
-      </w:pPr>
-      <w:r>
-        <w:rPr/>
-        <w:t>Almost obscured by all the masts, beyond the moored ships lay a small island sitting just off Highcliff. On it and the finger of land on the other side of the harbor, a artificial breakwater sliced through the waves, pale white rocks showing through the water even from this far away.</w:t>
-      </w:r>
-    </w:p>
-    <w:p>
-      <w:pPr>
-        <w:pStyle w:val="Normal"/>
-        <w:rPr/>
-      </w:pPr>
-      <w:r>
-        <w:rPr/>
-      </w:r>
-    </w:p>
-    <w:p>
-      <w:pPr>
-        <w:pStyle w:val="Normal"/>
-        <w:rPr/>
-      </w:pPr>
-      <w:r>
-        <w:rPr/>
-        <w:t>On all of the tips of the fingers of land, Durand noticed, there was a defensive emplacement. All of different sizes, they stood out both in their construction style, each of them was a hexagon, and their constuction material. Durand half remembered Dageric Hale, the North's premire engineer explaining why they had to use stone from the North mountains rather than the quarries to the south, where were not only closer, but also logistically easier to use. He couldn't remember why, but he had eventually signed over the gold for the construction. Dageric had not disappointed him yet.</w:t>
-      </w:r>
-    </w:p>
-    <w:p>
-      <w:pPr>
-        <w:pStyle w:val="Normal"/>
-        <w:rPr/>
-      </w:pPr>
-      <w:r>
-        <w:rPr/>
-      </w:r>
-    </w:p>
-    <w:p>
-      <w:pPr>
-        <w:pStyle w:val="Normal"/>
-        <w:rPr/>
-      </w:pPr>
-      <w:r>
-        <w:rPr/>
-        <w:t>The last two things of notice were the land to the north and the south.</w:t>
-      </w:r>
-    </w:p>
-    <w:p>
-      <w:pPr>
-        <w:pStyle w:val="Normal"/>
-        <w:rPr/>
-      </w:pPr>
-      <w:r>
-        <w:rPr/>
-      </w:r>
-    </w:p>
-    <w:p>
-      <w:pPr>
-        <w:pStyle w:val="Normal"/>
-        <w:rPr/>
-      </w:pPr>
-      <w:r>
-        <w:rPr/>
-        <w:t>The north past the old city held two muddy creeks, larger and more slow paced than the one they had moored their tiny craft. They had the unfortunate effect of turning the whole area above Swan into a unsufferable wetland, percluding both construction and use for farmland.</w:t>
-      </w:r>
-    </w:p>
-    <w:p>
-      <w:pPr>
-        <w:pStyle w:val="Normal"/>
-        <w:rPr/>
-      </w:pPr>
-      <w:r>
-        <w:rPr/>
-      </w:r>
-    </w:p>
-    <w:p>
-      <w:pPr>
-        <w:pStyle w:val="Normal"/>
-        <w:rPr/>
-      </w:pPr>
-      <w:r>
-        <w:rPr/>
-        <w:t xml:space="preserve">To the south, and across the river, lay Rivehold, although the view was spoiled by a copse of trees between them and the large fort. </w:t>
-      </w:r>
-    </w:p>
-    <w:p>
-      <w:pPr>
-        <w:pStyle w:val="Normal"/>
-        <w:rPr/>
-      </w:pPr>
-      <w:r>
-        <w:rPr/>
-      </w:r>
-    </w:p>
-    <w:p>
-      <w:pPr>
-        <w:pStyle w:val="Normal"/>
-        <w:rPr/>
-      </w:pPr>
-      <w:r>
-        <w:rPr/>
-        <w:t>“</w:t>
-      </w:r>
-      <w:r>
-        <w:rPr/>
-        <w:t>Wow. Thats really something. If only Illithar had something like this.” Durand said, as he stared out.</w:t>
-      </w:r>
-    </w:p>
-    <w:p>
-      <w:pPr>
-        <w:pStyle w:val="Normal"/>
-        <w:rPr/>
-      </w:pPr>
-      <w:r>
-        <w:rPr/>
-      </w:r>
-    </w:p>
-    <w:p>
-      <w:pPr>
-        <w:pStyle w:val="Normal"/>
-        <w:rPr/>
-      </w:pPr>
-      <w:r>
-        <w:rPr/>
-        <w:t>“</w:t>
-      </w:r>
-      <w:r>
-        <w:rPr/>
-        <w:t>The Illith's pretty tall isn't it?” Laurent asked, also looking out. His eyes were focused on the ships. It looked like he was searching for a particular one.</w:t>
-      </w:r>
-    </w:p>
-    <w:p>
-      <w:pPr>
-        <w:pStyle w:val="Normal"/>
-        <w:rPr/>
-      </w:pPr>
-      <w:r>
-        <w:rPr/>
-      </w:r>
-    </w:p>
-    <w:p>
-      <w:pPr>
-        <w:pStyle w:val="Normal"/>
-        <w:rPr/>
-      </w:pPr>
-      <w:r>
-        <w:rPr/>
-        <w:t>“</w:t>
-      </w:r>
-      <w:r>
-        <w:rPr/>
-        <w:t>It is, but in terms of view, its got nothing on this.” Durand said, impressed. “I'm glad I came back here. Its been a while, and the last time I was here, the weather was foul.”</w:t>
-      </w:r>
-    </w:p>
-    <w:p>
-      <w:pPr>
-        <w:pStyle w:val="Normal"/>
-        <w:rPr/>
-      </w:pPr>
-      <w:r>
-        <w:rPr/>
-      </w:r>
-    </w:p>
-    <w:p>
-      <w:pPr>
-        <w:pStyle w:val="Normal"/>
-        <w:rPr/>
-      </w:pPr>
-      <w:r>
-        <w:rPr/>
-        <w:t>“</w:t>
-      </w:r>
-      <w:r>
-        <w:rPr/>
-        <w:t>You ever been up the lighthouse up at the edge of the Crag?” Laurent asked.</w:t>
-      </w:r>
-    </w:p>
-    <w:p>
-      <w:pPr>
-        <w:pStyle w:val="Normal"/>
-        <w:rPr/>
-      </w:pPr>
-      <w:r>
-        <w:rPr/>
-      </w:r>
-    </w:p>
-    <w:p>
-      <w:pPr>
-        <w:pStyle w:val="Normal"/>
-        <w:rPr/>
-      </w:pPr>
-      <w:r>
-        <w:rPr/>
-        <w:t>“</w:t>
-      </w:r>
-      <w:r>
-        <w:rPr/>
-        <w:t>I've tried once or twice, but the caretaker always seems to be absent when I come by, and I didn't want to make a fuss about it.” Durand said.</w:t>
-      </w:r>
-    </w:p>
-    <w:p>
-      <w:pPr>
-        <w:pStyle w:val="Normal"/>
-        <w:rPr/>
-      </w:pPr>
-      <w:r>
-        <w:rPr/>
-      </w:r>
-    </w:p>
-    <w:p>
-      <w:pPr>
-        <w:pStyle w:val="Normal"/>
-        <w:rPr/>
-      </w:pPr>
-      <w:r>
-        <w:rPr/>
-        <w:t>“</w:t>
-      </w:r>
-      <w:r>
-        <w:rPr/>
-        <w:t>Shame.” Laurent commented, “its like this as well, you can see right down into the cut, the lake, and all the way into the Old Elven.”</w:t>
-      </w:r>
-    </w:p>
-    <w:p>
-      <w:pPr>
-        <w:pStyle w:val="Normal"/>
-        <w:rPr/>
-      </w:pPr>
-      <w:r>
-        <w:rPr/>
-        <w:t>“</w:t>
-      </w:r>
-      <w:r>
-        <w:rPr/>
-        <w:t>Ill have to try again at somepoint.” Durand said, blinking in the mid day sun. “Well, we better get moving.” He said.</w:t>
-      </w:r>
-    </w:p>
-    <w:p>
-      <w:pPr>
-        <w:pStyle w:val="Normal"/>
-        <w:rPr/>
-      </w:pPr>
-      <w:r>
-        <w:rPr/>
-      </w:r>
-    </w:p>
-    <w:p>
-      <w:pPr>
-        <w:pStyle w:val="Normal"/>
-        <w:rPr/>
-      </w:pPr>
-      <w:r>
-        <w:rPr/>
-        <w:t>“</w:t>
-      </w:r>
-      <w:r>
-        <w:rPr/>
-        <w:t>Right.” Laurent said, wrenching his head away from whatever he had been looking for.</w:t>
-      </w:r>
-    </w:p>
-    <w:p>
-      <w:pPr>
-        <w:pStyle w:val="Normal"/>
-        <w:rPr/>
-      </w:pPr>
-      <w:r>
-        <w:rPr/>
-      </w:r>
-    </w:p>
-    <w:p>
-      <w:pPr>
-        <w:pStyle w:val="Normal"/>
-        <w:rPr/>
-      </w:pPr>
-      <w:r>
-        <w:rPr/>
-        <w:t>The two then considered the seamount.</w:t>
-      </w:r>
-    </w:p>
-    <w:p>
-      <w:pPr>
-        <w:pStyle w:val="Normal"/>
-        <w:rPr/>
-      </w:pPr>
-      <w:r>
-        <w:rPr/>
-      </w:r>
-    </w:p>
-    <w:p>
-      <w:pPr>
-        <w:pStyle w:val="Normal"/>
-        <w:rPr/>
-      </w:pPr>
-      <w:r>
-        <w:rPr/>
-        <w:t xml:space="preserve">It was easily the size of a small town by itself, but it only held a handful of buildings. Behind them was the most impressive, a white stone carved temple, whose brass doors were inscribed with images of sealife and waves. It rose almost two stories, but its grandeur outshone its simple height. It had been carved and engraved by some of the best stoneworkers in the North and the Shani archipelago, and what it lacked in height, it made up in size and sheer prescence. </w:t>
-      </w:r>
-    </w:p>
-    <w:p>
-      <w:pPr>
-        <w:pStyle w:val="Normal"/>
-        <w:rPr/>
-      </w:pPr>
-      <w:r>
-        <w:rPr/>
-      </w:r>
-    </w:p>
-    <w:p>
-      <w:pPr>
-        <w:pStyle w:val="Normal"/>
-        <w:rPr/>
-      </w:pPr>
-      <w:r>
-        <w:rPr/>
-        <w:t>Curiously, or perhaps not curiously given how imposing it was, there were only one or two people near it, its large brass doors decidedly closed. Durand did not see the group that had been traveling earlier beside them and figured that they must have slipped in while he had been taking in the view.</w:t>
-      </w:r>
-    </w:p>
-    <w:p>
-      <w:pPr>
-        <w:pStyle w:val="Normal"/>
-        <w:rPr/>
-      </w:pPr>
-      <w:r>
-        <w:rPr/>
-      </w:r>
-    </w:p>
-    <w:p>
-      <w:pPr>
-        <w:pStyle w:val="Normal"/>
-        <w:rPr/>
-      </w:pPr>
-      <w:r>
-        <w:rPr/>
-        <w:t>To their right was the judiciary. Swan's judiciary was a large affair, with as many as fifty members all shouting over one another to give their interpretation of the law. Where Illithar might be methodical, Swan's body was glacial: evey point apparently had to be worked over again and again, like stone in a stream. Because of this, most of the interpretations that weren't local law were taken from Illithars perhaps more organized collegiate juciary.</w:t>
-      </w:r>
-    </w:p>
-    <w:p>
-      <w:pPr>
-        <w:pStyle w:val="Normal"/>
-        <w:rPr/>
-      </w:pPr>
-      <w:r>
-        <w:rPr/>
-      </w:r>
-    </w:p>
-    <w:p>
-      <w:pPr>
-        <w:pStyle w:val="Normal"/>
-        <w:rPr/>
-      </w:pPr>
-      <w:r>
-        <w:rPr/>
-        <w:t>Finally on their left lay a collection of buildings. These were the civil bloc of Swan, controlling the mundane goings-on as well as the all important tarrifs. Somewhere in the squat single story building was the Potentate's own office.</w:t>
-      </w:r>
-    </w:p>
-    <w:p>
-      <w:pPr>
-        <w:pStyle w:val="Normal"/>
-        <w:rPr/>
-      </w:pPr>
-      <w:r>
-        <w:rPr/>
-      </w:r>
-    </w:p>
-    <w:p>
-      <w:pPr>
-        <w:pStyle w:val="Normal"/>
-        <w:rPr/>
-      </w:pPr>
-      <w:r>
-        <w:rPr/>
-        <w:t>“</w:t>
-      </w:r>
-      <w:r>
-        <w:rPr/>
-        <w:t xml:space="preserve">We just go through the front door?” Durand asked. </w:t>
-      </w:r>
-    </w:p>
-    <w:p>
-      <w:pPr>
-        <w:pStyle w:val="Normal"/>
-        <w:rPr/>
-      </w:pPr>
-      <w:r>
-        <w:rPr/>
-      </w:r>
-    </w:p>
-    <w:p>
-      <w:pPr>
-        <w:pStyle w:val="Normal"/>
-        <w:rPr/>
-      </w:pPr>
-      <w:r>
-        <w:rPr/>
-        <w:t xml:space="preserve">Laruent considered the entrance. It was a double door affair with thick heavy wooden leaves. It needest mattered however; the group of guards on duty had propped the doors open, allowing the near purpetual coming and going of other guards and civil members into and from the building. </w:t>
-      </w:r>
-    </w:p>
-    <w:p>
-      <w:pPr>
-        <w:pStyle w:val="Normal"/>
-        <w:rPr/>
-      </w:pPr>
-      <w:r>
-        <w:rPr/>
-      </w:r>
-    </w:p>
-    <w:p>
-      <w:pPr>
-        <w:pStyle w:val="Normal"/>
-        <w:rPr/>
-      </w:pPr>
-      <w:r>
-        <w:rPr/>
-        <w:t>“</w:t>
-      </w:r>
-      <w:r>
-        <w:rPr/>
-        <w:t>Too crowded. Who knows whos in there.” Laurent said, squinting. “Lets go around back.”</w:t>
-      </w:r>
-    </w:p>
-    <w:p>
-      <w:pPr>
-        <w:pStyle w:val="Normal"/>
-        <w:rPr/>
-      </w:pPr>
-      <w:r>
-        <w:rPr/>
-      </w:r>
-    </w:p>
-    <w:p>
-      <w:pPr>
-        <w:pStyle w:val="Normal"/>
-        <w:rPr/>
-      </w:pPr>
-      <w:r>
-        <w:rPr/>
-        <w:t>“</w:t>
-      </w:r>
-      <w:r>
-        <w:rPr/>
-        <w:t xml:space="preserve">There's a back entrance?” Durand asked. </w:t>
-      </w:r>
-    </w:p>
-    <w:p>
-      <w:pPr>
-        <w:pStyle w:val="Normal"/>
-        <w:rPr/>
-      </w:pPr>
-      <w:r>
-        <w:rPr/>
-      </w:r>
-    </w:p>
-    <w:p>
-      <w:pPr>
-        <w:pStyle w:val="Normal"/>
-        <w:rPr/>
-      </w:pPr>
-      <w:r>
-        <w:rPr/>
-        <w:t>“</w:t>
-      </w:r>
-      <w:r>
-        <w:rPr/>
-        <w:t xml:space="preserve">Well, we're about to find out for sure aren't we?” Laurent said with a grin. </w:t>
-      </w:r>
-    </w:p>
-    <w:p>
-      <w:pPr>
-        <w:pStyle w:val="Normal"/>
-        <w:rPr/>
-      </w:pPr>
-      <w:r>
-        <w:rPr/>
-      </w:r>
-    </w:p>
-    <w:p>
-      <w:pPr>
-        <w:pStyle w:val="Normal"/>
-        <w:rPr/>
-      </w:pPr>
-      <w:r>
-        <w:rPr/>
       </w:r>
     </w:p>
     <w:p>

</xml_diff>

<commit_message>
Up to ship on waveside query
</commit_message>
<xml_diff>
--- a/Stories/Outbox/D&D World/Waveside Query.docx
+++ b/Stories/Outbox/D&D World/Waveside Query.docx
@@ -3526,7 +3526,15 @@
       </w:r>
       <w:r>
         <w:rPr/>
-        <w:t xml:space="preserve">Well, I almost had the first word. Its a good code system. Shame we can't use it more widely yet,” Durand said, rummaging through the pack for the code. </w:t>
+        <w:t xml:space="preserve">Well, I </w:t>
+      </w:r>
+      <w:r>
+        <w:rPr/>
+        <w:t>think I</w:t>
+      </w:r>
+      <w:r>
+        <w:rPr/>
+        <w:t xml:space="preserve"> almost had the first word. Its a good code system. Shame we can't use it more widely yet,” Durand said, rummaging through the pack for the code. </w:t>
       </w:r>
     </w:p>
     <w:p>
@@ -15846,42 +15854,30 @@
       </w:pPr>
       <w:r>
         <w:rPr/>
-        <w:t>Laurent</w:t>
-      </w:r>
-      <w:r>
-        <w:rPr/>
-        <w:t xml:space="preserve"> considered the entrance. It was a double door affair with thick heavy wooden leaves. It needest mattered however; the group of guards on duty had propped the doors open, allowing the near purpetual coming and going of other guards and civil members into and from the building. </w:t>
-      </w:r>
-    </w:p>
-    <w:p>
-      <w:pPr>
-        <w:pStyle w:val="Normal"/>
-        <w:rPr/>
-      </w:pPr>
-      <w:r>
-        <w:rPr/>
-      </w:r>
-    </w:p>
-    <w:p>
-      <w:pPr>
-        <w:pStyle w:val="Normal"/>
-        <w:rPr/>
-      </w:pPr>
-      <w:r>
-        <w:rPr/>
-        <w:t>“</w:t>
-      </w:r>
-      <w:r>
-        <w:rPr/>
-        <w:t>Too crowded. Who knows who</w:t>
-      </w:r>
-      <w:r>
-        <w:rPr/>
-        <w:t>'</w:t>
-      </w:r>
-      <w:r>
-        <w:rPr/>
-        <w:t>s in there.” Laurent said, squinting. “Lets go around back.”</w:t>
+        <w:t xml:space="preserve">Laurent considered the entrance. It was a double door affair with thick heavy wooden leaves. It needest mattered however; the group of guards on duty had propped the doors open, allowing the near purpetual coming and going of other guards and civil members into and from the building. </w:t>
+      </w:r>
+    </w:p>
+    <w:p>
+      <w:pPr>
+        <w:pStyle w:val="Normal"/>
+        <w:rPr/>
+      </w:pPr>
+      <w:r>
+        <w:rPr/>
+      </w:r>
+    </w:p>
+    <w:p>
+      <w:pPr>
+        <w:pStyle w:val="Normal"/>
+        <w:rPr/>
+      </w:pPr>
+      <w:r>
+        <w:rPr/>
+        <w:t>“</w:t>
+      </w:r>
+      <w:r>
+        <w:rPr/>
+        <w:t>Too crowded. Who knows who's in there.” Laurent said, squinting. “Lets go around back.”</w:t>
       </w:r>
     </w:p>
     <w:p>
@@ -15984,38 +15980,26 @@
       </w:pPr>
       <w:r>
         <w:rPr/>
-        <w:t xml:space="preserve">That didn't mean that he necessarily </w:t>
-      </w:r>
-      <w:r>
-        <w:rPr/>
-        <w:t>remembered</w:t>
-      </w:r>
-      <w:r>
-        <w:rPr/>
-        <w:t xml:space="preserve"> the floor plan though.</w:t>
-      </w:r>
-    </w:p>
-    <w:p>
-      <w:pPr>
-        <w:pStyle w:val="Normal"/>
-        <w:rPr/>
-      </w:pPr>
-      <w:r>
-        <w:rPr/>
-      </w:r>
-    </w:p>
-    <w:p>
-      <w:pPr>
-        <w:pStyle w:val="Normal"/>
-        <w:rPr/>
-      </w:pPr>
-      <w:r>
-        <w:rPr/>
-        <w:t xml:space="preserve">They stole around the left wing, Laurent taking a quick moment to peer around the corner, while </w:t>
-      </w:r>
-      <w:r>
-        <w:rPr/>
-        <w:t>Durand took a swift step backwards to briefly glance into the second floor window. There were thankfully no windows on the first floor, but the second floor's took up almost the whole floor. Although the shutters were open, there were tasteful metal bars attached to the outside. Durand couldn't see anyone through the opening however, it seemed to simply open into a large hallway.</w:t>
+        <w:t>That didn't mean that he necessarily remembered the floor plan though.</w:t>
+      </w:r>
+    </w:p>
+    <w:p>
+      <w:pPr>
+        <w:pStyle w:val="Normal"/>
+        <w:rPr/>
+      </w:pPr>
+      <w:r>
+        <w:rPr/>
+      </w:r>
+    </w:p>
+    <w:p>
+      <w:pPr>
+        <w:pStyle w:val="Normal"/>
+        <w:rPr/>
+      </w:pPr>
+      <w:r>
+        <w:rPr/>
+        <w:t>They stole around the left wing, Laurent taking a quick moment to peer around the corner, while Durand took a swift step backwards to briefly glance into the second floor window. There were thankfully no windows on the first floor, but the second floor's took up almost the whole floor. Although the shutters were open, there were tasteful metal bars attached to the outside. Durand couldn't see anyone through the opening however, it seemed to simply open into a large hallway.</w:t>
       </w:r>
     </w:p>
     <w:p>
@@ -16076,54 +16060,26 @@
       </w:pPr>
       <w:r>
         <w:rPr/>
-        <w:t xml:space="preserve">The far side of the building was much less interesting than the front. The wing of the building left the small sliver of plaza dretched </w:t>
-      </w:r>
-      <w:r>
-        <w:rPr/>
-        <w:t xml:space="preserve">in shadow, slipping with only a small guard rail off the precipitious edge fo the mount. Durand estimated the fall was at least two stories, at least enough o break something. </w:t>
-      </w:r>
-    </w:p>
-    <w:p>
-      <w:pPr>
-        <w:pStyle w:val="Normal"/>
-        <w:rPr/>
-      </w:pPr>
-      <w:r>
-        <w:rPr/>
-      </w:r>
-    </w:p>
-    <w:p>
-      <w:pPr>
-        <w:pStyle w:val="Normal"/>
-        <w:rPr/>
-      </w:pPr>
-      <w:r>
-        <w:rPr/>
-        <w:t xml:space="preserve">Fortunately there was a street width of pavement between the wall of the building and the drop. And, about halfway down the length of the large building was a </w:t>
-      </w:r>
-      <w:r>
-        <w:rPr/>
-        <w:t>very large but</w:t>
-      </w:r>
-      <w:r>
-        <w:rPr/>
-        <w:t xml:space="preserve"> innocuous </w:t>
-      </w:r>
-      <w:r>
-        <w:rPr/>
-        <w:t>set of</w:t>
-      </w:r>
-      <w:r>
-        <w:rPr/>
-        <w:t xml:space="preserve"> door</w:t>
-      </w:r>
-      <w:r>
-        <w:rPr/>
-        <w:t>s</w:t>
-      </w:r>
-      <w:r>
-        <w:rPr/>
-        <w:t xml:space="preserve">. </w:t>
+        <w:t xml:space="preserve">The far side of the building was much less interesting than the front. The wing of the building left the small sliver of plaza dretched in shadow, slipping with only a small guard rail off the precipitious edge fo the mount. Durand estimated the fall was at least two stories, at least enough o break something. </w:t>
+      </w:r>
+    </w:p>
+    <w:p>
+      <w:pPr>
+        <w:pStyle w:val="Normal"/>
+        <w:rPr/>
+      </w:pPr>
+      <w:r>
+        <w:rPr/>
+      </w:r>
+    </w:p>
+    <w:p>
+      <w:pPr>
+        <w:pStyle w:val="Normal"/>
+        <w:rPr/>
+      </w:pPr>
+      <w:r>
+        <w:rPr/>
+        <w:t xml:space="preserve">Fortunately there was a street width of pavement between the wall of the building and the drop. And, about halfway down the length of the large building was a very large but innocuous set of doors. </w:t>
       </w:r>
     </w:p>
     <w:p>
@@ -16169,23 +16125,7 @@
       </w:r>
       <w:r>
         <w:rPr/>
-        <w:t xml:space="preserve">One step at a time my friend.” Laurent said, walking briskly towards the </w:t>
-      </w:r>
-      <w:r>
-        <w:rPr/>
-        <w:t>set of</w:t>
-      </w:r>
-      <w:r>
-        <w:rPr/>
-        <w:t xml:space="preserve"> door</w:t>
-      </w:r>
-      <w:r>
-        <w:rPr/>
-        <w:t>s</w:t>
-      </w:r>
-      <w:r>
-        <w:rPr/>
-        <w:t>.</w:t>
+        <w:t>One step at a time my friend.” Laurent said, walking briskly towards the set of doors.</w:t>
       </w:r>
     </w:p>
     <w:p>
@@ -16273,7 +16213,1293 @@
       </w:r>
       <w:r>
         <w:rPr/>
-        <w:t>You can sense that kind of thing?</w:t>
+        <w:t>You can sense that kind of thing?” Laurent asked, a bit surprised, and swung around to face Durand.</w:t>
+      </w:r>
+    </w:p>
+    <w:p>
+      <w:pPr>
+        <w:pStyle w:val="Normal"/>
+        <w:rPr/>
+      </w:pPr>
+      <w:r>
+        <w:rPr/>
+      </w:r>
+    </w:p>
+    <w:p>
+      <w:pPr>
+        <w:pStyle w:val="Normal"/>
+        <w:rPr/>
+      </w:pPr>
+      <w:r>
+        <w:rPr/>
+        <w:t>Scrutinized with Laurent's sudden brown eyes, Durand simply shrugged. “Call it a feeling.”</w:t>
+      </w:r>
+    </w:p>
+    <w:p>
+      <w:pPr>
+        <w:pStyle w:val="Normal"/>
+        <w:rPr/>
+      </w:pPr>
+      <w:r>
+        <w:rPr/>
+      </w:r>
+    </w:p>
+    <w:p>
+      <w:pPr>
+        <w:pStyle w:val="Normal"/>
+        <w:rPr/>
+      </w:pPr>
+      <w:r>
+        <w:rPr/>
+        <w:t>“</w:t>
+      </w:r>
+      <w:r>
+        <w:rPr/>
+        <w:t>Hmm.” Laurent said as he tried the door. “Ah. Its not even locked. Thats not very secure of them.”</w:t>
+      </w:r>
+    </w:p>
+    <w:p>
+      <w:pPr>
+        <w:pStyle w:val="Normal"/>
+        <w:rPr/>
+      </w:pPr>
+      <w:r>
+        <w:rPr/>
+      </w:r>
+    </w:p>
+    <w:p>
+      <w:pPr>
+        <w:pStyle w:val="Normal"/>
+        <w:rPr/>
+      </w:pPr>
+      <w:r>
+        <w:rPr/>
+        <w:t>“</w:t>
+      </w:r>
+      <w:r>
+        <w:rPr/>
+        <w:t>Its not like we don't have southern spies to worry about.” Durand said, scowling, “they could have done what we just did just as easily.”</w:t>
+      </w:r>
+    </w:p>
+    <w:p>
+      <w:pPr>
+        <w:pStyle w:val="Normal"/>
+        <w:rPr/>
+      </w:pPr>
+      <w:r>
+        <w:rPr/>
+      </w:r>
+    </w:p>
+    <w:p>
+      <w:pPr>
+        <w:pStyle w:val="Normal"/>
+        <w:rPr/>
+      </w:pPr>
+      <w:r>
+        <w:rPr/>
+        <w:t>Laurent nodded as he gingerly turned the knob and gently pulled open the door.</w:t>
+      </w:r>
+    </w:p>
+    <w:p>
+      <w:pPr>
+        <w:pStyle w:val="Normal"/>
+        <w:rPr/>
+      </w:pPr>
+      <w:r>
+        <w:rPr/>
+      </w:r>
+    </w:p>
+    <w:p>
+      <w:pPr>
+        <w:pStyle w:val="Normal"/>
+        <w:rPr/>
+      </w:pPr>
+      <w:r>
+        <w:rPr/>
+        <w:t>The entrance appeared to enter into a basement kind of level, where the ceiling was not very tall above them. The floor was a bit dusty, but footsteps told them that the rooms down here were somewhat used. That being said, the hallway was not lit. The opening of the door at the end exposed the whole affair to the sunlight outside, but even at midday, you would have needed candles to work down here.</w:t>
+      </w:r>
+    </w:p>
+    <w:p>
+      <w:pPr>
+        <w:pStyle w:val="Normal"/>
+        <w:rPr/>
+      </w:pPr>
+      <w:r>
+        <w:rPr/>
+      </w:r>
+    </w:p>
+    <w:p>
+      <w:pPr>
+        <w:pStyle w:val="Normal"/>
+        <w:rPr/>
+      </w:pPr>
+      <w:r>
+        <w:rPr/>
+        <w:t xml:space="preserve">Durand stole looks left and right at the rooms as they passed, just in case there was something fishy going on with the area, but his gaze just discovered store rooms. </w:t>
+      </w:r>
+    </w:p>
+    <w:p>
+      <w:pPr>
+        <w:pStyle w:val="Normal"/>
+        <w:rPr/>
+      </w:pPr>
+      <w:r>
+        <w:rPr/>
+        <w:t>“</w:t>
+      </w:r>
+      <w:r>
+        <w:rPr/>
+        <w:t xml:space="preserve">Its looks like they built these right into the mount.” Durand said, pointing down a short entrance way to their left into a dimly lit store room completely made with cobblestone and a sunken floor. It was filled with an assortment of barrels and crates.  </w:t>
+      </w:r>
+    </w:p>
+    <w:p>
+      <w:pPr>
+        <w:pStyle w:val="Normal"/>
+        <w:rPr/>
+      </w:pPr>
+      <w:r>
+        <w:rPr/>
+      </w:r>
+    </w:p>
+    <w:p>
+      <w:pPr>
+        <w:pStyle w:val="Normal"/>
+        <w:rPr/>
+      </w:pPr>
+      <w:r>
+        <w:rPr/>
+        <w:t>“</w:t>
+      </w:r>
+      <w:r>
+        <w:rPr/>
+        <w:t>Temperature control.” Laurent said, peering at the storeroom Durand had indicated. “Feel the wall. Even though its warm out, the stone is cold. I bet this place doesn't vary too much, even during the winter. Its perfect for keeping grain and drink. This is a civil store, I suppose not unlike the one Riverhold maintains.”</w:t>
+      </w:r>
+    </w:p>
+    <w:p>
+      <w:pPr>
+        <w:pStyle w:val="Normal"/>
+        <w:rPr/>
+      </w:pPr>
+      <w:r>
+        <w:rPr/>
+      </w:r>
+    </w:p>
+    <w:p>
+      <w:pPr>
+        <w:pStyle w:val="Normal"/>
+        <w:rPr/>
+      </w:pPr>
+      <w:r>
+        <w:rPr/>
+        <w:t>“</w:t>
+      </w:r>
+      <w:r>
+        <w:rPr/>
+        <w:t>Interesting. It makes sense. Although the south hasn't moved against Swan in the past that I can recall, I suppose the threat always exists.” Durand pointed out. “It is an interesting amount of independence, and forethought for someone who is supposed to be a simple greedy bureaucrat.”</w:t>
+      </w:r>
+    </w:p>
+    <w:p>
+      <w:pPr>
+        <w:pStyle w:val="Normal"/>
+        <w:rPr/>
+      </w:pPr>
+      <w:r>
+        <w:rPr/>
+      </w:r>
+    </w:p>
+    <w:p>
+      <w:pPr>
+        <w:pStyle w:val="Normal"/>
+        <w:rPr/>
+      </w:pPr>
+      <w:r>
+        <w:rPr/>
+        <w:t>“</w:t>
+      </w:r>
+      <w:r>
+        <w:rPr/>
+        <w:t>You appointed the man did you not?” Laurent pointed out as the continued down the hallway. At the end of the hallways was a set of stairs and it was for these that they were headed.</w:t>
+      </w:r>
+    </w:p>
+    <w:p>
+      <w:pPr>
+        <w:pStyle w:val="Normal"/>
+        <w:rPr/>
+      </w:pPr>
+      <w:r>
+        <w:rPr/>
+      </w:r>
+    </w:p>
+    <w:p>
+      <w:pPr>
+        <w:pStyle w:val="Normal"/>
+        <w:rPr/>
+      </w:pPr>
+      <w:r>
+        <w:rPr/>
+        <w:t>“</w:t>
+      </w:r>
+      <w:r>
+        <w:rPr/>
+        <w:t>No.” Durand said, shaking his head as they walked. “The supreme commander just confirms the appointments made by the Marshall, in this case, Evereldis of Dor.”</w:t>
+      </w:r>
+    </w:p>
+    <w:p>
+      <w:pPr>
+        <w:pStyle w:val="Normal"/>
+        <w:rPr/>
+      </w:pPr>
+      <w:r>
+        <w:rPr/>
+      </w:r>
+    </w:p>
+    <w:p>
+      <w:pPr>
+        <w:pStyle w:val="Normal"/>
+        <w:rPr/>
+      </w:pPr>
+      <w:r>
+        <w:rPr/>
+        <w:t>“</w:t>
+      </w:r>
+      <w:r>
+        <w:rPr/>
+        <w:t>I see. Well, she had her head on right. I wouldn't think she would appoint a simpleminded fool to such a high position.”</w:t>
+      </w:r>
+    </w:p>
+    <w:p>
+      <w:pPr>
+        <w:pStyle w:val="Normal"/>
+        <w:rPr/>
+      </w:pPr>
+      <w:r>
+        <w:rPr/>
+      </w:r>
+    </w:p>
+    <w:p>
+      <w:pPr>
+        <w:pStyle w:val="Normal"/>
+        <w:rPr/>
+      </w:pPr>
+      <w:r>
+        <w:rPr/>
+        <w:t>“</w:t>
+      </w:r>
+      <w:r>
+        <w:rPr/>
+        <w:t>No, I agree. Perhaps this is indication that this Marellus Pacatian has been up to… interesting activities.” Laurent said, checking the stairs. Surprisingly they went down as well as up. Durand and Laurent peered downward, but it looked just like more storerooms.</w:t>
+      </w:r>
+    </w:p>
+    <w:p>
+      <w:pPr>
+        <w:pStyle w:val="Normal"/>
+        <w:rPr/>
+      </w:pPr>
+      <w:r>
+        <w:rPr/>
+      </w:r>
+    </w:p>
+    <w:p>
+      <w:pPr>
+        <w:pStyle w:val="Normal"/>
+        <w:rPr/>
+      </w:pPr>
+      <w:r>
+        <w:rPr/>
+        <w:t>“</w:t>
+      </w:r>
+      <w:r>
+        <w:rPr/>
+        <w:t>Well. These are extensive.” Durand admitted. “But Marellus always has been independent, or at least that’s what Evereldis told me. I always thought it just had to do with Swan's pride and the amount of money that passed through its walls. Are you suggesting something more sinsister?”</w:t>
+      </w:r>
+    </w:p>
+    <w:p>
+      <w:pPr>
+        <w:pStyle w:val="Normal"/>
+        <w:rPr/>
+      </w:pPr>
+      <w:r>
+        <w:rPr/>
+      </w:r>
+    </w:p>
+    <w:p>
+      <w:pPr>
+        <w:pStyle w:val="Normal"/>
+        <w:rPr/>
+      </w:pPr>
+      <w:r>
+        <w:rPr/>
+        <w:t>“</w:t>
+      </w:r>
+      <w:r>
+        <w:rPr/>
+        <w:t>I'm not suggesting anything yet.” Laurent cautioned. “But look at all this stuff, Durand. You know what this is. This is siege preparation. There are grain stores; I saw massive barrells probably of water back two rooms ago... You could feed a group up here, defending the seamount for a year with this stuff.” Laurent warned.</w:t>
+      </w:r>
+    </w:p>
+    <w:p>
+      <w:pPr>
+        <w:pStyle w:val="Normal"/>
+        <w:rPr/>
+      </w:pPr>
+      <w:r>
+        <w:rPr/>
+      </w:r>
+    </w:p>
+    <w:p>
+      <w:pPr>
+        <w:pStyle w:val="Normal"/>
+        <w:rPr/>
+      </w:pPr>
+      <w:r>
+        <w:rPr/>
+        <w:t>“</w:t>
+      </w:r>
+      <w:r>
+        <w:rPr/>
+        <w:t>Hmm. We will have to keep this in mind.” Durand said, as he gestured to the stairs up.</w:t>
+      </w:r>
+    </w:p>
+    <w:p>
+      <w:pPr>
+        <w:pStyle w:val="Normal"/>
+        <w:rPr/>
+      </w:pPr>
+      <w:r>
+        <w:rPr/>
+      </w:r>
+    </w:p>
+    <w:p>
+      <w:pPr>
+        <w:pStyle w:val="Normal"/>
+        <w:rPr/>
+      </w:pPr>
+      <w:r>
+        <w:rPr/>
+        <w:t>“</w:t>
+      </w:r>
+      <w:r>
+        <w:rPr/>
+        <w:t>Fair enough. Watch out, I'm going to try to see if I can tell where this thing opens up without actually opening it all the way.” Laurent said, testing the hinges on the very large trapdoor at the top of the stairs.</w:t>
+      </w:r>
+    </w:p>
+    <w:p>
+      <w:pPr>
+        <w:pStyle w:val="Normal"/>
+        <w:rPr/>
+      </w:pPr>
+      <w:r>
+        <w:rPr/>
+      </w:r>
+    </w:p>
+    <w:p>
+      <w:pPr>
+        <w:pStyle w:val="Normal"/>
+        <w:rPr/>
+      </w:pPr>
+      <w:r>
+        <w:rPr/>
+        <w:t xml:space="preserve">A sudden creaking of  the floor caused both of them to freeze and stop talking. The steps sounded down   towards the very trap door they were crouched under. </w:t>
+      </w:r>
+    </w:p>
+    <w:p>
+      <w:pPr>
+        <w:pStyle w:val="Normal"/>
+        <w:rPr/>
+      </w:pPr>
+      <w:r>
+        <w:rPr/>
+      </w:r>
+    </w:p>
+    <w:p>
+      <w:pPr>
+        <w:pStyle w:val="Normal"/>
+        <w:rPr/>
+      </w:pPr>
+      <w:r>
+        <w:rPr/>
+        <w:t xml:space="preserve">Durand looked at Laurent to gauge his reaction, but neither moved or made a sound beyond this, both listening as hard as they could to try to figure out what was above them. </w:t>
+      </w:r>
+    </w:p>
+    <w:p>
+      <w:pPr>
+        <w:pStyle w:val="Normal"/>
+        <w:rPr/>
+      </w:pPr>
+      <w:r>
+        <w:rPr/>
+      </w:r>
+    </w:p>
+    <w:p>
+      <w:pPr>
+        <w:pStyle w:val="Normal"/>
+        <w:rPr/>
+      </w:pPr>
+      <w:r>
+        <w:rPr/>
+        <w:t>The steps dithered a bit on the floor as if pacing, and another set joined them, although this set was less frenetic, they stood near the trap door and only occasionally moved. The floor must have been thick because unfortunately neither Durand nor Laurent could tell what the other men were saying as words, although they could have out pauses in speech, usually punctuated with the first man either pacing furiously, or standing stock still.</w:t>
+      </w:r>
+    </w:p>
+    <w:p>
+      <w:pPr>
+        <w:pStyle w:val="Normal"/>
+        <w:rPr/>
+      </w:pPr>
+      <w:r>
+        <w:rPr/>
+      </w:r>
+    </w:p>
+    <w:p>
+      <w:pPr>
+        <w:pStyle w:val="Normal"/>
+        <w:rPr/>
+      </w:pPr>
+      <w:r>
+        <w:rPr/>
+        <w:t>This went on for nearly ten minutes, until finally the first man, or perhaps the second, delivered some loud ultimatum.</w:t>
+      </w:r>
+    </w:p>
+    <w:p>
+      <w:pPr>
+        <w:pStyle w:val="Normal"/>
+        <w:rPr/>
+      </w:pPr>
+      <w:r>
+        <w:rPr/>
+      </w:r>
+    </w:p>
+    <w:p>
+      <w:pPr>
+        <w:pStyle w:val="Normal"/>
+        <w:rPr/>
+      </w:pPr>
+      <w:r>
+        <w:rPr/>
+        <w:t xml:space="preserve">The was one last bout of pacing and then both of the sets of footsteps receded back the way they had originally come.  </w:t>
+      </w:r>
+    </w:p>
+    <w:p>
+      <w:pPr>
+        <w:pStyle w:val="Normal"/>
+        <w:rPr/>
+      </w:pPr>
+      <w:r>
+        <w:rPr/>
+      </w:r>
+    </w:p>
+    <w:p>
+      <w:pPr>
+        <w:pStyle w:val="Normal"/>
+        <w:rPr/>
+      </w:pPr>
+      <w:r>
+        <w:rPr/>
+        <w:t xml:space="preserve">Before Durand realized what he was doing, Laurent thrust open the trapdoor a crack very quickly and attempted to peer out. </w:t>
+      </w:r>
+    </w:p>
+    <w:p>
+      <w:pPr>
+        <w:pStyle w:val="Normal"/>
+        <w:rPr/>
+      </w:pPr>
+      <w:r>
+        <w:rPr/>
+      </w:r>
+    </w:p>
+    <w:p>
+      <w:pPr>
+        <w:pStyle w:val="Normal"/>
+        <w:rPr/>
+      </w:pPr>
+      <w:r>
+        <w:rPr/>
+        <w:t>He let out a grumble of discontent and then opened the thing the full way.</w:t>
+      </w:r>
+    </w:p>
+    <w:p>
+      <w:pPr>
+        <w:pStyle w:val="Normal"/>
+        <w:rPr/>
+      </w:pPr>
+      <w:r>
+        <w:rPr/>
+      </w:r>
+    </w:p>
+    <w:p>
+      <w:pPr>
+        <w:pStyle w:val="Normal"/>
+        <w:rPr/>
+      </w:pPr>
+      <w:r>
+        <w:rPr/>
+        <w:t>“</w:t>
+      </w:r>
+      <w:r>
+        <w:rPr/>
+        <w:t>Come on. Quick. There's no one here and the door is closed.”</w:t>
+      </w:r>
+    </w:p>
+    <w:p>
+      <w:pPr>
+        <w:pStyle w:val="Normal"/>
+        <w:rPr/>
+      </w:pPr>
+      <w:r>
+        <w:rPr/>
+      </w:r>
+    </w:p>
+    <w:p>
+      <w:pPr>
+        <w:pStyle w:val="Normal"/>
+        <w:rPr/>
+      </w:pPr>
+      <w:r>
+        <w:rPr/>
+        <w:t>“</w:t>
+      </w:r>
+      <w:r>
+        <w:rPr/>
+        <w:t xml:space="preserve">Oh.” Durand said suddenly as he tripped on the trapdoor on the way out. The heavy man went down hard against the wooden floor. Laurent sprinted to the doorway and put his head to it, one hand going down to his sword which wasn't there, because it was still in his pack. </w:t>
+      </w:r>
+    </w:p>
+    <w:p>
+      <w:pPr>
+        <w:pStyle w:val="Normal"/>
+        <w:rPr/>
+      </w:pPr>
+      <w:r>
+        <w:rPr/>
+      </w:r>
+    </w:p>
+    <w:p>
+      <w:pPr>
+        <w:pStyle w:val="Normal"/>
+        <w:rPr/>
+      </w:pPr>
+      <w:r>
+        <w:rPr/>
+        <w:t>But no one seemed to have heard.</w:t>
+      </w:r>
+    </w:p>
+    <w:p>
+      <w:pPr>
+        <w:pStyle w:val="Normal"/>
+        <w:rPr/>
+      </w:pPr>
+      <w:r>
+        <w:rPr/>
+      </w:r>
+    </w:p>
+    <w:p>
+      <w:pPr>
+        <w:pStyle w:val="Normal"/>
+        <w:rPr/>
+      </w:pPr>
+      <w:r>
+        <w:rPr/>
+        <w:t>“</w:t>
+      </w:r>
+      <w:r>
+        <w:rPr/>
+        <w:t xml:space="preserve">Did you hear the door close?” Durand asked, rubbing his knees as he straightened. </w:t>
+      </w:r>
+    </w:p>
+    <w:p>
+      <w:pPr>
+        <w:pStyle w:val="Normal"/>
+        <w:rPr/>
+      </w:pPr>
+      <w:r>
+        <w:rPr/>
+      </w:r>
+    </w:p>
+    <w:p>
+      <w:pPr>
+        <w:pStyle w:val="Normal"/>
+        <w:rPr/>
+      </w:pPr>
+      <w:r>
+        <w:rPr/>
+        <w:t>“</w:t>
+      </w:r>
+      <w:r>
+        <w:rPr/>
+        <w:t xml:space="preserve">No.” Laurent said, casting a wary eye on Durand as he rose. “Been a bit long since you last sneaked about I take it?” Laurent said. </w:t>
+      </w:r>
+    </w:p>
+    <w:p>
+      <w:pPr>
+        <w:pStyle w:val="Normal"/>
+        <w:rPr/>
+      </w:pPr>
+      <w:r>
+        <w:rPr/>
+      </w:r>
+    </w:p>
+    <w:p>
+      <w:pPr>
+        <w:pStyle w:val="Normal"/>
+        <w:rPr/>
+      </w:pPr>
+      <w:r>
+        <w:rPr/>
+        <w:t>“</w:t>
+      </w:r>
+      <w:r>
+        <w:rPr/>
+        <w:t>You said so yourself, its been more than a year.” Durand said. “Did you catch sight of the people in the room?”</w:t>
+      </w:r>
+    </w:p>
+    <w:p>
+      <w:pPr>
+        <w:pStyle w:val="Normal"/>
+        <w:rPr/>
+      </w:pPr>
+      <w:r>
+        <w:rPr/>
+      </w:r>
+    </w:p>
+    <w:p>
+      <w:pPr>
+        <w:pStyle w:val="Normal"/>
+        <w:rPr/>
+      </w:pPr>
+      <w:r>
+        <w:rPr/>
+        <w:t>“</w:t>
+      </w:r>
+      <w:r>
+        <w:rPr/>
+        <w:t>No, but I caught a look at their shoes. The first one was wearing fine leather shoes: fashionable things,  with maybe a bit of yellow on them. The other man was just wearing worn boots. I doubt it will be possible to find him.”</w:t>
+      </w:r>
+    </w:p>
+    <w:p>
+      <w:pPr>
+        <w:pStyle w:val="Normal"/>
+        <w:rPr/>
+      </w:pPr>
+      <w:r>
+        <w:rPr/>
+      </w:r>
+    </w:p>
+    <w:p>
+      <w:pPr>
+        <w:pStyle w:val="Normal"/>
+        <w:rPr/>
+      </w:pPr>
+      <w:r>
+        <w:rPr/>
+        <w:t>“</w:t>
+      </w:r>
+      <w:r>
+        <w:rPr/>
+        <w:t xml:space="preserve">Any idea what they were talking about?” Durand asked. </w:t>
+      </w:r>
+    </w:p>
+    <w:p>
+      <w:pPr>
+        <w:pStyle w:val="Normal"/>
+        <w:rPr/>
+      </w:pPr>
+      <w:r>
+        <w:rPr/>
+      </w:r>
+    </w:p>
+    <w:p>
+      <w:pPr>
+        <w:pStyle w:val="Normal"/>
+        <w:rPr/>
+      </w:pPr>
+      <w:r>
+        <w:rPr/>
+        <w:t>“</w:t>
+      </w:r>
+      <w:r>
+        <w:rPr/>
+        <w:t>No idea. But by the sound of things, they weren't exactly in agreement. Seemed like they knew about the trpdoor in this room as well.”</w:t>
+      </w:r>
+    </w:p>
+    <w:p>
+      <w:pPr>
+        <w:pStyle w:val="Normal"/>
+        <w:rPr/>
+      </w:pPr>
+      <w:r>
+        <w:rPr/>
+      </w:r>
+    </w:p>
+    <w:p>
+      <w:pPr>
+        <w:pStyle w:val="Normal"/>
+        <w:rPr/>
+      </w:pPr>
+      <w:r>
+        <w:rPr/>
+        <w:t>Durand looked up from rubbing his knees. “How do you know?” he asked.</w:t>
+      </w:r>
+    </w:p>
+    <w:p>
+      <w:pPr>
+        <w:pStyle w:val="Normal"/>
+        <w:rPr/>
+      </w:pPr>
+      <w:r>
+        <w:rPr/>
+      </w:r>
+    </w:p>
+    <w:p>
+      <w:pPr>
+        <w:pStyle w:val="Normal"/>
+        <w:rPr/>
+      </w:pPr>
+      <w:r>
+        <w:rPr/>
+        <w:t>“</w:t>
+      </w:r>
+      <w:r>
+        <w:rPr/>
+        <w:t>Not sure, just something about the cadence of the cnversation, and where they were standing. I think one of them may have you know, gestured to the door once or twice. I think that’s what the pauses were.”</w:t>
+      </w:r>
+    </w:p>
+    <w:p>
+      <w:pPr>
+        <w:pStyle w:val="Normal"/>
+        <w:rPr/>
+      </w:pPr>
+      <w:r>
+        <w:rPr/>
+      </w:r>
+    </w:p>
+    <w:p>
+      <w:pPr>
+        <w:pStyle w:val="Normal"/>
+        <w:rPr/>
+      </w:pPr>
+      <w:r>
+        <w:rPr/>
+        <w:t>“</w:t>
+      </w:r>
+      <w:r>
+        <w:rPr/>
+        <w:t>Well. Thats intersting and all. But we don't even know if its relevant to anything.” Durand said. “We should just talk to the potentate. We just might have been overhearing gossip among guards.”</w:t>
+      </w:r>
+    </w:p>
+    <w:p>
+      <w:pPr>
+        <w:pStyle w:val="Normal"/>
+        <w:rPr/>
+      </w:pPr>
+      <w:r>
+        <w:rPr/>
+      </w:r>
+    </w:p>
+    <w:p>
+      <w:pPr>
+        <w:pStyle w:val="Normal"/>
+        <w:rPr/>
+      </w:pPr>
+      <w:r>
+        <w:rPr/>
+        <w:t>“</w:t>
+      </w:r>
+      <w:r>
+        <w:rPr/>
+        <w:t>Does it feel like what we kind of overheard was unimportant? Like it was just gossip?” Laurent asked, pointedly.</w:t>
+      </w:r>
+    </w:p>
+    <w:p>
+      <w:pPr>
+        <w:pStyle w:val="Normal"/>
+        <w:rPr/>
+      </w:pPr>
+      <w:r>
+        <w:rPr/>
+      </w:r>
+    </w:p>
+    <w:p>
+      <w:pPr>
+        <w:pStyle w:val="Normal"/>
+        <w:rPr/>
+      </w:pPr>
+      <w:r>
+        <w:rPr/>
+        <w:t>Durand thought for a moment. “Not really.” He admitted.</w:t>
+      </w:r>
+    </w:p>
+    <w:p>
+      <w:pPr>
+        <w:pStyle w:val="Normal"/>
+        <w:rPr/>
+      </w:pPr>
+      <w:r>
+        <w:rPr/>
+      </w:r>
+    </w:p>
+    <w:p>
+      <w:pPr>
+        <w:pStyle w:val="Normal"/>
+        <w:rPr/>
+      </w:pPr>
+      <w:r>
+        <w:rPr/>
+        <w:t>Laurent didn't respond, letting Durand's admission speak for him.</w:t>
+      </w:r>
+    </w:p>
+    <w:p>
+      <w:pPr>
+        <w:pStyle w:val="Normal"/>
+        <w:rPr/>
+      </w:pPr>
+      <w:r>
+        <w:rPr/>
+      </w:r>
+    </w:p>
+    <w:p>
+      <w:pPr>
+        <w:pStyle w:val="Normal"/>
+        <w:rPr/>
+      </w:pPr>
+      <w:r>
+        <w:rPr/>
+        <w:t>The two opened the door and walked out purposefully into the hallway. Fortunately, the left wing, where they were, seemed to be less busy than the entrance. They did a fair job faking that they knew where they were going, and the handful of aides in the hallway seemed to have their thoughts occupied with their own activities.</w:t>
+      </w:r>
+    </w:p>
+    <w:p>
+      <w:pPr>
+        <w:pStyle w:val="Normal"/>
+        <w:rPr/>
+      </w:pPr>
+      <w:r>
+        <w:rPr/>
+      </w:r>
+    </w:p>
+    <w:p>
+      <w:pPr>
+        <w:pStyle w:val="Normal"/>
+        <w:rPr/>
+      </w:pPr>
+      <w:r>
+        <w:rPr/>
+        <w:t>“</w:t>
+      </w:r>
+      <w:r>
+        <w:rPr/>
+        <w:t>Know where the potentate's office is?” Laurent asked.</w:t>
+      </w:r>
+    </w:p>
+    <w:p>
+      <w:pPr>
+        <w:pStyle w:val="Normal"/>
+        <w:rPr/>
+      </w:pPr>
+      <w:r>
+        <w:rPr/>
+      </w:r>
+    </w:p>
+    <w:p>
+      <w:pPr>
+        <w:pStyle w:val="Normal"/>
+        <w:rPr/>
+      </w:pPr>
+      <w:r>
+        <w:rPr/>
+        <w:t>“</w:t>
+      </w:r>
+      <w:r>
+        <w:rPr/>
+        <w:t>I thought you would know. You want to just announce ourselves? I'm sure we can pass for agents.”</w:t>
+      </w:r>
+    </w:p>
+    <w:p>
+      <w:pPr>
+        <w:pStyle w:val="Normal"/>
+        <w:rPr/>
+      </w:pPr>
+      <w:r>
+        <w:rPr/>
+      </w:r>
+    </w:p>
+    <w:p>
+      <w:pPr>
+        <w:pStyle w:val="Normal"/>
+        <w:rPr/>
+      </w:pPr>
+      <w:r>
+        <w:rPr/>
+        <w:t>“</w:t>
+      </w:r>
+      <w:r>
+        <w:rPr/>
+        <w:t>I try to be a bit more tactful when it comes to things like that. Plus there's a reason I'm having you do all this sneaking about and lying. It'd be too easy to just say you were the Sumpreme Commander and have everyone cowtow towards you, but then all the masks would slip on and we'd never learn anything interesting. If you want information, you have to catch people when they're least expecting it.”</w:t>
+      </w:r>
+    </w:p>
+    <w:p>
+      <w:pPr>
+        <w:pStyle w:val="Normal"/>
+        <w:rPr/>
+      </w:pPr>
+      <w:r>
+        <w:rPr/>
+      </w:r>
+    </w:p>
+    <w:p>
+      <w:pPr>
+        <w:pStyle w:val="Normal"/>
+        <w:rPr/>
+      </w:pPr>
+      <w:r>
+        <w:rPr/>
+        <w:t>“</w:t>
+      </w:r>
+      <w:r>
+        <w:rPr/>
+        <w:t>Fine. You're running the show.” Durand said, letting Laurent take the lead.</w:t>
+      </w:r>
+    </w:p>
+    <w:p>
+      <w:pPr>
+        <w:pStyle w:val="Normal"/>
+        <w:rPr/>
+      </w:pPr>
+      <w:r>
+        <w:rPr/>
+      </w:r>
+    </w:p>
+    <w:p>
+      <w:pPr>
+        <w:pStyle w:val="Normal"/>
+        <w:rPr/>
+      </w:pPr>
+      <w:r>
+        <w:rPr/>
+        <w:t>“</w:t>
+      </w:r>
+      <w:r>
+        <w:rPr/>
+        <w:t>I'm starting to have an idea where the man's office is, if my suspicions are correct.” Laurent said, walking quickly towards the main half of the “U”.</w:t>
+      </w:r>
+    </w:p>
+    <w:p>
+      <w:pPr>
+        <w:pStyle w:val="Normal"/>
+        <w:rPr/>
+      </w:pPr>
+      <w:r>
+        <w:rPr/>
+      </w:r>
+    </w:p>
+    <w:p>
+      <w:pPr>
+        <w:pStyle w:val="Normal"/>
+        <w:rPr/>
+      </w:pPr>
+      <w:r>
+        <w:rPr/>
+        <w:t xml:space="preserve">When they arrived at the cross hallway, Laurent instead took the stairs up. Like Durand had seen before, there was a large but mostly deserted second floor hallway above the left wing. In front of them though was a large entrance into the main room which extended from downstairs. </w:t>
+      </w:r>
+    </w:p>
+    <w:p>
+      <w:pPr>
+        <w:pStyle w:val="Normal"/>
+        <w:rPr/>
+      </w:pPr>
+      <w:r>
+        <w:rPr/>
+      </w:r>
+    </w:p>
+    <w:p>
+      <w:pPr>
+        <w:pStyle w:val="Normal"/>
+        <w:rPr/>
+      </w:pPr>
+      <w:r>
+        <w:rPr/>
+        <w:t>The stepped through the entrance and found that it was merely a balcony which ran along the inside of the large high roof.</w:t>
+      </w:r>
+    </w:p>
+    <w:p>
+      <w:pPr>
+        <w:pStyle w:val="Normal"/>
+        <w:rPr/>
+      </w:pPr>
+      <w:r>
+        <w:rPr/>
+      </w:r>
+    </w:p>
+    <w:p>
+      <w:pPr>
+        <w:pStyle w:val="Normal"/>
+        <w:rPr/>
+      </w:pPr>
+      <w:r>
+        <w:rPr/>
+        <w:t>“</w:t>
+      </w:r>
+      <w:r>
+        <w:rPr/>
+        <w:t>Don't stand near the edge, I don't want anyone to see us up here.” Laurent cautioned.</w:t>
+      </w:r>
+    </w:p>
+    <w:p>
+      <w:pPr>
+        <w:pStyle w:val="Normal"/>
+        <w:rPr/>
+      </w:pPr>
+      <w:r>
+        <w:rPr/>
+      </w:r>
+    </w:p>
+    <w:p>
+      <w:pPr>
+        <w:pStyle w:val="Normal"/>
+        <w:rPr/>
+      </w:pPr>
+      <w:r>
+        <w:rPr/>
+        <w:t>Below them there was a large throng of desks, lit by large candle holders suspended from the ceiling. Papers and notes, armfuls of them lay in boxes on the separate desks as clerks tried to get through it all.</w:t>
+      </w:r>
+    </w:p>
+    <w:p>
+      <w:pPr>
+        <w:pStyle w:val="Normal"/>
+        <w:rPr/>
+      </w:pPr>
+      <w:r>
+        <w:rPr/>
+      </w:r>
+    </w:p>
+    <w:p>
+      <w:pPr>
+        <w:pStyle w:val="Normal"/>
+        <w:rPr/>
+      </w:pPr>
+      <w:r>
+        <w:rPr/>
+        <w:t>“</w:t>
+      </w:r>
+      <w:r>
+        <w:rPr/>
+        <w:t>Seems like this is the center of bureaucracy here.” Durand said, glancing at the lines of clerks running their finished paperwork to a tall man who was probably their superior.</w:t>
+      </w:r>
+    </w:p>
+    <w:p>
+      <w:pPr>
+        <w:pStyle w:val="Normal"/>
+        <w:rPr/>
+      </w:pPr>
+      <w:r>
+        <w:rPr/>
+      </w:r>
+    </w:p>
+    <w:p>
+      <w:pPr>
+        <w:pStyle w:val="Normal"/>
+        <w:rPr/>
+      </w:pPr>
+      <w:r>
+        <w:rPr/>
+        <w:t>“</w:t>
+      </w:r>
+      <w:r>
+        <w:rPr/>
+        <w:t>Come on. If my guess is correct, the potentate just went back to his office, which should be right over there.” Laurent said, pointing to another large double doorway, this one painted with fine white and gold. There was a red carpet on the floor at the entrance and the balcony handrail on that side was more decorated.</w:t>
+      </w:r>
+    </w:p>
+    <w:p>
+      <w:pPr>
+        <w:pStyle w:val="Normal"/>
+        <w:rPr/>
+      </w:pPr>
+      <w:r>
+        <w:rPr/>
+      </w:r>
+    </w:p>
+    <w:p>
+      <w:pPr>
+        <w:pStyle w:val="Normal"/>
+        <w:rPr/>
+      </w:pPr>
+      <w:r>
+        <w:rPr/>
+        <w:t xml:space="preserve">Durand noticed the embelleshments with some </w:t>
+      </w:r>
+      <w:r>
+        <w:rPr/>
+        <w:t>distaste</w:t>
+      </w:r>
+      <w:r>
+        <w:rPr/>
+        <w:t>, but thtought that perhaps the local merchants and guilds expected such finerary from the head of the city. Either way, they were going in.</w:t>
+      </w:r>
+    </w:p>
+    <w:p>
+      <w:pPr>
+        <w:pStyle w:val="Normal"/>
+        <w:rPr/>
+      </w:pPr>
+      <w:r>
+        <w:rPr/>
+        <w:t>“</w:t>
+      </w:r>
+      <w:r>
+        <w:rPr/>
+        <w:t>Hold on one second.” Laurent said, grabbing Durand from behind. The other man was leaning against the wall, furiously going through his bag. “I'll be ok, but theres a chance he might actually remember your face. You said he did meet you at some point right?”</w:t>
+      </w:r>
+    </w:p>
+    <w:p>
+      <w:pPr>
+        <w:pStyle w:val="Normal"/>
+        <w:rPr/>
+      </w:pPr>
+      <w:r>
+        <w:rPr/>
+      </w:r>
+    </w:p>
+    <w:p>
+      <w:pPr>
+        <w:pStyle w:val="Normal"/>
+        <w:rPr/>
+      </w:pPr>
+      <w:r>
+        <w:rPr/>
+        <w:t>“</w:t>
+      </w:r>
+      <w:r>
+        <w:rPr/>
+        <w:t>Yes, although its been a couple of years...”</w:t>
+      </w:r>
+    </w:p>
+    <w:p>
+      <w:pPr>
+        <w:pStyle w:val="Normal"/>
+        <w:rPr/>
+      </w:pPr>
+      <w:r>
+        <w:rPr/>
+      </w:r>
+    </w:p>
+    <w:p>
+      <w:pPr>
+        <w:pStyle w:val="Normal"/>
+        <w:rPr/>
+      </w:pPr>
+      <w:r>
+        <w:rPr/>
+        <w:t>“</w:t>
+      </w:r>
+      <w:r>
+        <w:rPr/>
+        <w:t>Well, better safe than sorry. I have something for this.” Laurent said, drawing out a thin tube from his pack.</w:t>
+      </w:r>
+    </w:p>
+    <w:p>
+      <w:pPr>
+        <w:pStyle w:val="Normal"/>
+        <w:rPr/>
+      </w:pPr>
+      <w:r>
+        <w:rPr/>
+      </w:r>
+    </w:p>
+    <w:p>
+      <w:pPr>
+        <w:pStyle w:val="Normal"/>
+        <w:rPr/>
+      </w:pPr>
+      <w:r>
+        <w:rPr/>
+        <w:t>“</w:t>
+      </w:r>
+      <w:r>
+        <w:rPr/>
+        <w:t>What do you have there?” Durand asked, eyeing the dark tube.</w:t>
+      </w:r>
+    </w:p>
+    <w:p>
+      <w:pPr>
+        <w:pStyle w:val="Normal"/>
+        <w:rPr/>
+      </w:pPr>
+      <w:r>
+        <w:rPr/>
+      </w:r>
+    </w:p>
+    <w:p>
+      <w:pPr>
+        <w:pStyle w:val="Normal"/>
+        <w:rPr/>
+      </w:pPr>
+      <w:r>
+        <w:rPr/>
+        <w:t>“</w:t>
+      </w:r>
+      <w:r>
+        <w:rPr/>
+        <w:t>Its a scroll. Hold still one sec. You won't appear like you normally do after I use this, and he shouldn't recognize you.”</w:t>
+      </w:r>
+    </w:p>
+    <w:p>
+      <w:pPr>
+        <w:pStyle w:val="Normal"/>
+        <w:rPr/>
+      </w:pPr>
+      <w:r>
+        <w:rPr/>
+      </w:r>
+    </w:p>
+    <w:p>
+      <w:pPr>
+        <w:pStyle w:val="Normal"/>
+        <w:rPr/>
+      </w:pPr>
+      <w:r>
+        <w:rPr/>
+        <w:t>Durand stopped him. “Wait. Can I turn it off somehow?”</w:t>
+      </w:r>
+    </w:p>
+    <w:p>
+      <w:pPr>
+        <w:pStyle w:val="Normal"/>
+        <w:rPr/>
+      </w:pPr>
+      <w:r>
+        <w:rPr/>
+      </w:r>
+    </w:p>
+    <w:p>
+      <w:pPr>
+        <w:pStyle w:val="Normal"/>
+        <w:rPr/>
+      </w:pPr>
+      <w:r>
+        <w:rPr/>
+        <w:t>“</w:t>
+      </w:r>
+      <w:r>
+        <w:rPr/>
+        <w:t>Yeah, I was told its purely a voluntary thing. If you concentrate hard enough you should be able to make it dissapear. Either that or you just have to wait a few days and it will come off by itself.”</w:t>
+      </w:r>
+    </w:p>
+    <w:p>
+      <w:pPr>
+        <w:pStyle w:val="Normal"/>
+        <w:rPr/>
+      </w:pPr>
+      <w:r>
+        <w:rPr/>
+      </w:r>
+    </w:p>
+    <w:p>
+      <w:pPr>
+        <w:pStyle w:val="Normal"/>
+        <w:rPr/>
+      </w:pPr>
+      <w:r>
+        <w:rPr/>
+        <w:t>“</w:t>
+      </w:r>
+      <w:r>
+        <w:rPr/>
+        <w:t>Who will I look like?</w:t>
       </w:r>
       <w:r>
         <w:rPr/>
@@ -16281,274 +17507,30 @@
       </w:r>
       <w:r>
         <w:rPr/>
-        <w:t>Laurent asked, a bit surprised, and swung around to face Durand.</w:t>
-      </w:r>
-    </w:p>
-    <w:p>
-      <w:pPr>
-        <w:pStyle w:val="Normal"/>
-        <w:rPr/>
-      </w:pPr>
-      <w:r>
-        <w:rPr/>
-      </w:r>
-    </w:p>
-    <w:p>
-      <w:pPr>
-        <w:pStyle w:val="Normal"/>
-        <w:rPr/>
-      </w:pPr>
-      <w:r>
-        <w:rPr/>
-        <w:t>Scrutinized with Laurent's sudden brown eyes, Durand simply shrugged. “Call it a feeling.”</w:t>
-      </w:r>
-    </w:p>
-    <w:p>
-      <w:pPr>
-        <w:pStyle w:val="Normal"/>
-        <w:rPr/>
-      </w:pPr>
-      <w:r>
-        <w:rPr/>
-      </w:r>
-    </w:p>
-    <w:p>
-      <w:pPr>
-        <w:pStyle w:val="Normal"/>
-        <w:rPr/>
-      </w:pPr>
-      <w:r>
-        <w:rPr/>
-        <w:t>“</w:t>
-      </w:r>
-      <w:r>
-        <w:rPr/>
-        <w:t>Hmm.” Laurent said as he tried the door. “Ah. Its not even locked. Thats not very secure of them.”</w:t>
-      </w:r>
-    </w:p>
-    <w:p>
-      <w:pPr>
-        <w:pStyle w:val="Normal"/>
-        <w:rPr/>
-      </w:pPr>
-      <w:r>
-        <w:rPr/>
-      </w:r>
-    </w:p>
-    <w:p>
-      <w:pPr>
-        <w:pStyle w:val="Normal"/>
-        <w:rPr/>
-      </w:pPr>
-      <w:r>
-        <w:rPr/>
-        <w:t>“</w:t>
-      </w:r>
-      <w:r>
-        <w:rPr/>
-        <w:t>Its not like we don't have southern spies to worry about.” Durand said, scowling, “they could have done what we just did just as easily.”</w:t>
-      </w:r>
-    </w:p>
-    <w:p>
-      <w:pPr>
-        <w:pStyle w:val="Normal"/>
-        <w:rPr/>
-      </w:pPr>
-      <w:r>
-        <w:rPr/>
-      </w:r>
-    </w:p>
-    <w:p>
-      <w:pPr>
-        <w:pStyle w:val="Normal"/>
-        <w:rPr/>
-      </w:pPr>
-      <w:r>
-        <w:rPr/>
-        <w:t>Laurent nodded as he gingerly turned the knob and gently pulled open the door.</w:t>
-      </w:r>
-    </w:p>
-    <w:p>
-      <w:pPr>
-        <w:pStyle w:val="Normal"/>
-        <w:rPr/>
-      </w:pPr>
-      <w:r>
-        <w:rPr/>
-      </w:r>
-    </w:p>
-    <w:p>
-      <w:pPr>
-        <w:pStyle w:val="Normal"/>
-        <w:rPr/>
-      </w:pPr>
-      <w:r>
-        <w:rPr/>
-        <w:t>The entrance appeared to enter into a basement kind of level, where the ceiling was not very tall above them. The floor was a bit dusty, but footsteps told them that the rooms down here were somewhat used. That being said, the hallway was not lit. The opening of the door at the end exposed the whole affair to the sunlight outside, but even at midday, you would have needed candles to work down here.</w:t>
-      </w:r>
-    </w:p>
-    <w:p>
-      <w:pPr>
-        <w:pStyle w:val="Normal"/>
-        <w:rPr/>
-      </w:pPr>
-      <w:r>
-        <w:rPr/>
-      </w:r>
-    </w:p>
-    <w:p>
-      <w:pPr>
-        <w:pStyle w:val="Normal"/>
-        <w:rPr/>
-      </w:pPr>
-      <w:r>
-        <w:rPr/>
-        <w:t xml:space="preserve">Durand stole looks left and right at the rooms as they passed, just in case there was something fishy going on with the area, but his gaze just discovered store rooms. </w:t>
-      </w:r>
-    </w:p>
-    <w:p>
-      <w:pPr>
-        <w:pStyle w:val="Normal"/>
-        <w:rPr/>
-      </w:pPr>
-      <w:r>
-        <w:rPr/>
-        <w:t>“</w:t>
-      </w:r>
-      <w:r>
-        <w:rPr/>
-        <w:t xml:space="preserve">Its looks like they built these right into the mount.” Durand said, pointing down a short entrance way to their left into a dimly lit store room completely made with cobblestone and a sunken floor. It was filled with an assortment of barrels and crates.  </w:t>
-      </w:r>
-    </w:p>
-    <w:p>
-      <w:pPr>
-        <w:pStyle w:val="Normal"/>
-        <w:rPr/>
-      </w:pPr>
-      <w:r>
-        <w:rPr/>
-      </w:r>
-    </w:p>
-    <w:p>
-      <w:pPr>
-        <w:pStyle w:val="Normal"/>
-        <w:rPr/>
-      </w:pPr>
-      <w:r>
-        <w:rPr/>
-        <w:t>“</w:t>
-      </w:r>
-      <w:r>
-        <w:rPr/>
-        <w:t>Temperature control.” Laurent said, peering at the storeroom Durand had indicated. “Feel the wall. Even though its warm out, the stone is cold. I bet this place doesn't vary too much, even during the winter. Its perfect for keeping grain and drink. This is a civil store, I suppose not unlike the one Riverhold maintains.”</w:t>
-      </w:r>
-    </w:p>
-    <w:p>
-      <w:pPr>
-        <w:pStyle w:val="Normal"/>
-        <w:rPr/>
-      </w:pPr>
-      <w:r>
-        <w:rPr/>
-      </w:r>
-    </w:p>
-    <w:p>
-      <w:pPr>
-        <w:pStyle w:val="Normal"/>
-        <w:rPr/>
-      </w:pPr>
-      <w:r>
-        <w:rPr/>
-        <w:t>“</w:t>
-      </w:r>
-      <w:r>
-        <w:rPr/>
-        <w:t>Interesting. It makes sense. Although the south hasn't moved against Swan in the past that I can recall, I suppose the threat always exists.” Durand pointed out. “It is an interesting amount of independence, and forethought for someone who is supposed to be a simple greedy bureaucrat.”</w:t>
-      </w:r>
-    </w:p>
-    <w:p>
-      <w:pPr>
-        <w:pStyle w:val="Normal"/>
-        <w:rPr/>
-      </w:pPr>
-      <w:r>
-        <w:rPr/>
-      </w:r>
-    </w:p>
-    <w:p>
-      <w:pPr>
-        <w:pStyle w:val="Normal"/>
-        <w:rPr/>
-      </w:pPr>
-      <w:r>
-        <w:rPr/>
-        <w:t>“</w:t>
-      </w:r>
-      <w:r>
-        <w:rPr/>
-        <w:t>You appointed the man did you not?</w:t>
-      </w:r>
-      <w:r>
-        <w:rPr/>
-        <w:t xml:space="preserve">” </w:t>
-      </w:r>
-      <w:r>
-        <w:rPr/>
-        <w:t>Laurent pointed out as the continued down the hallway. At the end of the hallways was a set of stairs and it was for these that they were headed.</w:t>
-      </w:r>
-    </w:p>
-    <w:p>
-      <w:pPr>
-        <w:pStyle w:val="Normal"/>
-        <w:rPr/>
-      </w:pPr>
-      <w:r>
-        <w:rPr/>
-      </w:r>
-    </w:p>
-    <w:p>
-      <w:pPr>
-        <w:pStyle w:val="Normal"/>
-        <w:rPr/>
-      </w:pPr>
-      <w:r>
-        <w:rPr/>
-        <w:t>“</w:t>
-      </w:r>
-      <w:r>
-        <w:rPr/>
-        <w:t>No.</w:t>
-      </w:r>
-      <w:r>
-        <w:rPr/>
-        <w:t xml:space="preserve">” </w:t>
-      </w:r>
-      <w:r>
-        <w:rPr/>
-        <w:t>Durand said, shaking his head as they walked. “The supreme commander just confirms the appointments made by the Marshall, in this case, Evereldis of Dor.”</w:t>
-      </w:r>
-    </w:p>
-    <w:p>
-      <w:pPr>
-        <w:pStyle w:val="Normal"/>
-        <w:rPr/>
-      </w:pPr>
-      <w:r>
-        <w:rPr/>
-      </w:r>
-    </w:p>
-    <w:p>
-      <w:pPr>
-        <w:pStyle w:val="Normal"/>
-        <w:rPr/>
-      </w:pPr>
-      <w:r>
-        <w:rPr/>
-        <w:t>“</w:t>
-      </w:r>
-      <w:r>
-        <w:rPr/>
-        <w:t>I see. Well, she had her head on right. I wouldn't think she would appoint a simpleminded fool to such a high position.</w:t>
+        <w:t>Durand asked.</w:t>
+      </w:r>
+    </w:p>
+    <w:p>
+      <w:pPr>
+        <w:pStyle w:val="Normal"/>
+        <w:rPr/>
+      </w:pPr>
+      <w:r>
+        <w:rPr/>
+      </w:r>
+    </w:p>
+    <w:p>
+      <w:pPr>
+        <w:pStyle w:val="Normal"/>
+        <w:rPr/>
+      </w:pPr>
+      <w:r>
+        <w:rPr/>
+        <w:t>“</w:t>
+      </w:r>
+      <w:r>
+        <w:rPr/>
+        <w:t>Just some random miner from the Crag. Now keep very still for a moment.</w:t>
       </w:r>
       <w:r>
         <w:rPr/>
@@ -16571,886 +17553,2197 @@
       </w:pPr>
       <w:r>
         <w:rPr/>
-        <w:t>“</w:t>
-      </w:r>
-      <w:r>
-        <w:rPr/>
-        <w:t>No, I agree. Perhaps this is indication that this Marellus Pacatian has been up to… interesting activities.</w:t>
-      </w:r>
-      <w:r>
-        <w:rPr/>
-        <w:t xml:space="preserve">” </w:t>
-      </w:r>
-      <w:r>
-        <w:rPr/>
-        <w:t>Laurent said, checking the stairs. Surprisingly they went down as well as up. Durand and Laurent peered downward, but it looked just like more storerooms.</w:t>
-      </w:r>
-    </w:p>
-    <w:p>
-      <w:pPr>
-        <w:pStyle w:val="Normal"/>
-        <w:rPr/>
-      </w:pPr>
-      <w:r>
-        <w:rPr/>
-      </w:r>
-    </w:p>
-    <w:p>
-      <w:pPr>
-        <w:pStyle w:val="Normal"/>
-        <w:rPr/>
-      </w:pPr>
-      <w:r>
-        <w:rPr/>
-        <w:t>“</w:t>
-      </w:r>
-      <w:r>
-        <w:rPr/>
-        <w:t>Well. These are extensive.</w:t>
-      </w:r>
-      <w:r>
-        <w:rPr/>
-        <w:t xml:space="preserve">” </w:t>
-      </w:r>
-      <w:r>
-        <w:rPr/>
-        <w:t>Durand admitted. “But Marellus always has been independent, or at least that’s what Evereldis told me. I always thought it just had to do with Swan's pride and the amount of money that passed through its walls. Are you suggesting something more sinsister?”</w:t>
-      </w:r>
-    </w:p>
-    <w:p>
-      <w:pPr>
-        <w:pStyle w:val="Normal"/>
-        <w:rPr/>
-      </w:pPr>
-      <w:r>
-        <w:rPr/>
-      </w:r>
-    </w:p>
-    <w:p>
-      <w:pPr>
-        <w:pStyle w:val="Normal"/>
-        <w:rPr/>
-      </w:pPr>
-      <w:r>
-        <w:rPr/>
-        <w:t>“</w:t>
-      </w:r>
-      <w:r>
-        <w:rPr/>
-        <w:t>I'm not suggesting anything yet.</w:t>
-      </w:r>
-      <w:r>
-        <w:rPr/>
-        <w:t xml:space="preserve">” </w:t>
-      </w:r>
-      <w:r>
-        <w:rPr/>
-        <w:t>Laurent cautioned. “But look at all this stuff, Durand. You know what this is. This is siege preparation. There are grain stores; I saw massive barrells probably of water back two rooms ago... You could feed a group up here, defending the seamount for a year with this stuff.” Laurent warned.</w:t>
-      </w:r>
-    </w:p>
-    <w:p>
-      <w:pPr>
-        <w:pStyle w:val="Normal"/>
-        <w:rPr/>
-      </w:pPr>
-      <w:r>
-        <w:rPr/>
-      </w:r>
-    </w:p>
-    <w:p>
-      <w:pPr>
-        <w:pStyle w:val="Normal"/>
-        <w:rPr/>
-      </w:pPr>
-      <w:r>
-        <w:rPr/>
-        <w:t>“</w:t>
-      </w:r>
-      <w:r>
-        <w:rPr/>
-        <w:t>Hmm. We will have to keep this in mind.</w:t>
-      </w:r>
-      <w:r>
-        <w:rPr/>
-        <w:t xml:space="preserve">” </w:t>
-      </w:r>
-      <w:r>
-        <w:rPr/>
-        <w:t>Durand said, as he gestured to the stairs up.</w:t>
-      </w:r>
-    </w:p>
-    <w:p>
-      <w:pPr>
-        <w:pStyle w:val="Normal"/>
-        <w:rPr/>
-      </w:pPr>
-      <w:r>
-        <w:rPr/>
-      </w:r>
-    </w:p>
-    <w:p>
-      <w:pPr>
-        <w:pStyle w:val="Normal"/>
-        <w:rPr/>
-      </w:pPr>
-      <w:r>
-        <w:rPr/>
-        <w:t>“</w:t>
-      </w:r>
-      <w:r>
-        <w:rPr/>
-        <w:t>Fair enough. Watch out, I'm going to try to see if I can tell where this thing opens up without actually opening it all the way.</w:t>
-      </w:r>
-      <w:r>
-        <w:rPr/>
-        <w:t xml:space="preserve">” </w:t>
-      </w:r>
-      <w:r>
-        <w:rPr/>
-        <w:t>Laurent said, testing the hinges on the very large trapdoor at the top of the stairs.</w:t>
-      </w:r>
-    </w:p>
-    <w:p>
-      <w:pPr>
-        <w:pStyle w:val="Normal"/>
-        <w:rPr/>
-      </w:pPr>
-      <w:r>
-        <w:rPr/>
-      </w:r>
-    </w:p>
-    <w:p>
-      <w:pPr>
-        <w:pStyle w:val="Normal"/>
-        <w:rPr/>
-      </w:pPr>
-      <w:r>
-        <w:rPr/>
-        <w:t xml:space="preserve">A sudden creaking of  the floor caused both of them to freeze and stop talking. The steps sounded down   towards the very trap door they were crouched under. </w:t>
-      </w:r>
-    </w:p>
-    <w:p>
-      <w:pPr>
-        <w:pStyle w:val="Normal"/>
-        <w:rPr/>
-      </w:pPr>
-      <w:r>
-        <w:rPr/>
-      </w:r>
-    </w:p>
-    <w:p>
-      <w:pPr>
-        <w:pStyle w:val="Normal"/>
-        <w:rPr/>
-      </w:pPr>
-      <w:r>
-        <w:rPr/>
-        <w:t xml:space="preserve">Durand looked at Laurent to gauge his reaction, but neither moved or made a sound beyond this, both listening as hard as they could to try to figure out what was above them. </w:t>
-      </w:r>
-    </w:p>
-    <w:p>
-      <w:pPr>
-        <w:pStyle w:val="Normal"/>
-        <w:rPr/>
-      </w:pPr>
-      <w:r>
-        <w:rPr/>
-      </w:r>
-    </w:p>
-    <w:p>
-      <w:pPr>
-        <w:pStyle w:val="Normal"/>
-        <w:rPr/>
-      </w:pPr>
-      <w:r>
-        <w:rPr/>
-        <w:t xml:space="preserve">The steps dithered a bit on the floor as if pacing, and another set joined them, although this set was less frenetic, they stood near the trap door and only occasionally moved. The floor must have been thick because unfortunately neither Durand nor Laurent could tell what the other men were saying as words, although they could have out pauses in speech, usually punctuated with the first man either pacing furiously, or standing </w:t>
-      </w:r>
-      <w:r>
-        <w:rPr/>
-        <w:t>stock</w:t>
-      </w:r>
-      <w:r>
-        <w:rPr/>
-        <w:t xml:space="preserve"> still.</w:t>
-      </w:r>
-    </w:p>
-    <w:p>
-      <w:pPr>
-        <w:pStyle w:val="Normal"/>
-        <w:rPr/>
-      </w:pPr>
-      <w:r>
-        <w:rPr/>
-      </w:r>
-    </w:p>
-    <w:p>
-      <w:pPr>
-        <w:pStyle w:val="Normal"/>
-        <w:rPr/>
-      </w:pPr>
-      <w:r>
-        <w:rPr/>
-        <w:t>This went on for nearly ten minutes, until finally the first man, or perhaps the second, delivered some loud ultimatum.</w:t>
-      </w:r>
-    </w:p>
-    <w:p>
-      <w:pPr>
-        <w:pStyle w:val="Normal"/>
-        <w:rPr/>
-      </w:pPr>
-      <w:r>
-        <w:rPr/>
-      </w:r>
-    </w:p>
-    <w:p>
-      <w:pPr>
-        <w:pStyle w:val="Normal"/>
-        <w:rPr/>
-      </w:pPr>
-      <w:r>
-        <w:rPr/>
-        <w:t xml:space="preserve">The was one last bout of pacing and then both of the sets of footsteps receded back the way they had originally come.  </w:t>
-      </w:r>
-    </w:p>
-    <w:p>
-      <w:pPr>
-        <w:pStyle w:val="Normal"/>
-        <w:rPr/>
-      </w:pPr>
-      <w:r>
-        <w:rPr/>
-      </w:r>
-    </w:p>
-    <w:p>
-      <w:pPr>
-        <w:pStyle w:val="Normal"/>
-        <w:rPr/>
-      </w:pPr>
-      <w:r>
-        <w:rPr/>
-        <w:t xml:space="preserve">Before Durand realized what he was doing, Laurent thrust open the trapdoor a crack very quickly and attempted to peer out. </w:t>
-      </w:r>
-    </w:p>
-    <w:p>
-      <w:pPr>
-        <w:pStyle w:val="Normal"/>
-        <w:rPr/>
-      </w:pPr>
-      <w:r>
-        <w:rPr/>
-      </w:r>
-    </w:p>
-    <w:p>
-      <w:pPr>
-        <w:pStyle w:val="Normal"/>
-        <w:rPr/>
-      </w:pPr>
-      <w:r>
-        <w:rPr/>
-        <w:t>He let out a grumble of discontent and then opened the thing the full way.</w:t>
-      </w:r>
-    </w:p>
-    <w:p>
-      <w:pPr>
-        <w:pStyle w:val="Normal"/>
-        <w:rPr/>
-      </w:pPr>
-      <w:r>
-        <w:rPr/>
-      </w:r>
-    </w:p>
-    <w:p>
-      <w:pPr>
-        <w:pStyle w:val="Normal"/>
-        <w:rPr/>
-      </w:pPr>
-      <w:r>
-        <w:rPr/>
-        <w:t>“</w:t>
-      </w:r>
-      <w:r>
-        <w:rPr/>
-        <w:t>Come on. Quick. There's no one here and the door is closed.”</w:t>
-      </w:r>
-    </w:p>
-    <w:p>
-      <w:pPr>
-        <w:pStyle w:val="Normal"/>
-        <w:rPr/>
-      </w:pPr>
-      <w:r>
-        <w:rPr/>
-      </w:r>
-    </w:p>
-    <w:p>
-      <w:pPr>
-        <w:pStyle w:val="Normal"/>
-        <w:rPr/>
-      </w:pPr>
-      <w:r>
-        <w:rPr/>
-        <w:t>“</w:t>
-      </w:r>
-      <w:r>
-        <w:rPr/>
-        <w:t xml:space="preserve">Oh.” Durand said suddenly as he tripped on the trapdoor on the way out. The heavy man went down hard against the wooden floor. </w:t>
-      </w:r>
-      <w:r>
-        <w:rPr/>
-        <w:t xml:space="preserve">Laurent sprinted to the doorway and put his head to it, one hand going down to his sword which wasn't there, because it was still in his pack. </w:t>
-      </w:r>
-    </w:p>
-    <w:p>
-      <w:pPr>
-        <w:pStyle w:val="Normal"/>
-        <w:rPr/>
-      </w:pPr>
-      <w:r>
-        <w:rPr/>
-      </w:r>
-    </w:p>
-    <w:p>
-      <w:pPr>
-        <w:pStyle w:val="Normal"/>
-        <w:rPr/>
-      </w:pPr>
-      <w:r>
-        <w:rPr/>
-        <w:t>But no one seemed to have heard.</w:t>
-      </w:r>
-    </w:p>
-    <w:p>
-      <w:pPr>
-        <w:pStyle w:val="Normal"/>
-        <w:rPr/>
-      </w:pPr>
-      <w:r>
-        <w:rPr/>
-      </w:r>
-    </w:p>
-    <w:p>
-      <w:pPr>
-        <w:pStyle w:val="Normal"/>
-        <w:rPr/>
-      </w:pPr>
-      <w:r>
-        <w:rPr/>
-        <w:t>“</w:t>
-      </w:r>
-      <w:r>
-        <w:rPr/>
-        <w:t xml:space="preserve">Did you hear the door close?” Durand asked, rubbing his knees as he straightened. </w:t>
-      </w:r>
-    </w:p>
-    <w:p>
-      <w:pPr>
-        <w:pStyle w:val="Normal"/>
-        <w:rPr/>
-      </w:pPr>
-      <w:r>
-        <w:rPr/>
-      </w:r>
-    </w:p>
-    <w:p>
-      <w:pPr>
-        <w:pStyle w:val="Normal"/>
-        <w:rPr/>
-      </w:pPr>
-      <w:r>
-        <w:rPr/>
-        <w:t>“</w:t>
-      </w:r>
-      <w:r>
-        <w:rPr/>
-        <w:t xml:space="preserve">No.” Laurent said, casting a wary eye on Durand as he rose. “Been a bit long since you last sneaked about I take it?” Laurent said. </w:t>
-      </w:r>
-    </w:p>
-    <w:p>
-      <w:pPr>
-        <w:pStyle w:val="Normal"/>
-        <w:rPr/>
-      </w:pPr>
-      <w:r>
-        <w:rPr/>
-      </w:r>
-    </w:p>
-    <w:p>
-      <w:pPr>
-        <w:pStyle w:val="Normal"/>
-        <w:rPr/>
-      </w:pPr>
-      <w:r>
-        <w:rPr/>
-        <w:t>“</w:t>
-      </w:r>
-      <w:r>
-        <w:rPr/>
-        <w:t>You said so yourself, its been more than a year.” Durand said. “Did you catch sight of the people in the room?”</w:t>
-      </w:r>
-    </w:p>
-    <w:p>
-      <w:pPr>
-        <w:pStyle w:val="Normal"/>
-        <w:rPr/>
-      </w:pPr>
-      <w:r>
-        <w:rPr/>
-      </w:r>
-    </w:p>
-    <w:p>
-      <w:pPr>
-        <w:pStyle w:val="Normal"/>
-        <w:rPr/>
-      </w:pPr>
-      <w:r>
-        <w:rPr/>
-        <w:t>“</w:t>
-      </w:r>
-      <w:r>
-        <w:rPr/>
-        <w:t>No, but I caught a look at their shoes. The first one was wearing fine leather shoes: fashionable things,  with maybe a bit of yellow on them. The other man was just wearing worn boots. I doubt it will be possible to find him.”</w:t>
-      </w:r>
-    </w:p>
-    <w:p>
-      <w:pPr>
-        <w:pStyle w:val="Normal"/>
-        <w:rPr/>
-      </w:pPr>
-      <w:r>
-        <w:rPr/>
-      </w:r>
-    </w:p>
-    <w:p>
-      <w:pPr>
-        <w:pStyle w:val="Normal"/>
-        <w:rPr/>
-      </w:pPr>
-      <w:r>
-        <w:rPr/>
-        <w:t>“</w:t>
-      </w:r>
-      <w:r>
-        <w:rPr/>
-        <w:t xml:space="preserve">Any idea what they were talking about?” Durand asked. </w:t>
-      </w:r>
-    </w:p>
-    <w:p>
-      <w:pPr>
-        <w:pStyle w:val="Normal"/>
-        <w:rPr/>
-      </w:pPr>
-      <w:r>
-        <w:rPr/>
-      </w:r>
-    </w:p>
-    <w:p>
-      <w:pPr>
-        <w:pStyle w:val="Normal"/>
-        <w:rPr/>
-      </w:pPr>
-      <w:r>
-        <w:rPr/>
-        <w:t>“</w:t>
-      </w:r>
-      <w:r>
-        <w:rPr/>
-        <w:t>No idea. But by the sound of things, they weren't exactly in agreement. Seemed like they knew about the trpdoor in this room as well.”</w:t>
-      </w:r>
-    </w:p>
-    <w:p>
-      <w:pPr>
-        <w:pStyle w:val="Normal"/>
-        <w:rPr/>
-      </w:pPr>
-      <w:r>
-        <w:rPr/>
-      </w:r>
-    </w:p>
-    <w:p>
-      <w:pPr>
-        <w:pStyle w:val="Normal"/>
-        <w:rPr/>
-      </w:pPr>
-      <w:r>
-        <w:rPr/>
-        <w:t>Durand looked up from rubbing his knees. “How do you know?” he asked.</w:t>
-      </w:r>
-    </w:p>
-    <w:p>
-      <w:pPr>
-        <w:pStyle w:val="Normal"/>
-        <w:rPr/>
-      </w:pPr>
-      <w:r>
-        <w:rPr/>
-      </w:r>
-    </w:p>
-    <w:p>
-      <w:pPr>
-        <w:pStyle w:val="Normal"/>
-        <w:rPr/>
-      </w:pPr>
-      <w:r>
-        <w:rPr/>
-        <w:t>“</w:t>
-      </w:r>
-      <w:r>
-        <w:rPr/>
-        <w:t>Not sure, just something about the cadence of the cnversation, and where they were standing. I think one of them may have you know, gestured to the door once or twice. I think that’s what the pauses were.”</w:t>
-      </w:r>
-    </w:p>
-    <w:p>
-      <w:pPr>
-        <w:pStyle w:val="Normal"/>
-        <w:rPr/>
-      </w:pPr>
-      <w:r>
-        <w:rPr/>
-      </w:r>
-    </w:p>
-    <w:p>
-      <w:pPr>
-        <w:pStyle w:val="Normal"/>
-        <w:rPr/>
-      </w:pPr>
-      <w:r>
-        <w:rPr/>
-        <w:t>“</w:t>
-      </w:r>
-      <w:r>
-        <w:rPr/>
-        <w:t>Well. Thats intersting and all. But we don't even know if its relevant to anything.” Durand said. “We should just talk to the potentate. We just might have been overhearing gossip among guards.”</w:t>
-      </w:r>
-    </w:p>
-    <w:p>
-      <w:pPr>
-        <w:pStyle w:val="Normal"/>
-        <w:rPr/>
-      </w:pPr>
-      <w:r>
-        <w:rPr/>
-      </w:r>
-    </w:p>
-    <w:p>
-      <w:pPr>
-        <w:pStyle w:val="Normal"/>
-        <w:rPr/>
-      </w:pPr>
-      <w:r>
-        <w:rPr/>
-        <w:t>“</w:t>
-      </w:r>
-      <w:r>
-        <w:rPr/>
-        <w:t>Does it feel like what we kind of overheard was unimportant? Like it was just gossip?” Laurent asked, pointedly.</w:t>
-      </w:r>
-    </w:p>
-    <w:p>
-      <w:pPr>
-        <w:pStyle w:val="Normal"/>
-        <w:rPr/>
-      </w:pPr>
-      <w:r>
-        <w:rPr/>
-      </w:r>
-    </w:p>
-    <w:p>
-      <w:pPr>
-        <w:pStyle w:val="Normal"/>
-        <w:rPr/>
-      </w:pPr>
-      <w:r>
-        <w:rPr/>
-        <w:t>Durand thought for a moment. “Not really.” He admitted.</w:t>
-      </w:r>
-    </w:p>
-    <w:p>
-      <w:pPr>
-        <w:pStyle w:val="Normal"/>
-        <w:rPr/>
-      </w:pPr>
-      <w:r>
-        <w:rPr/>
-      </w:r>
-    </w:p>
-    <w:p>
-      <w:pPr>
-        <w:pStyle w:val="Normal"/>
-        <w:rPr/>
-      </w:pPr>
-      <w:r>
-        <w:rPr/>
-        <w:t>Laurent didn't respond, letting Durand's admission speak for him.</w:t>
-      </w:r>
-    </w:p>
-    <w:p>
-      <w:pPr>
-        <w:pStyle w:val="Normal"/>
-        <w:rPr/>
-      </w:pPr>
-      <w:r>
-        <w:rPr/>
-      </w:r>
-    </w:p>
-    <w:p>
-      <w:pPr>
-        <w:pStyle w:val="Normal"/>
-        <w:rPr/>
-      </w:pPr>
-      <w:r>
-        <w:rPr/>
-        <w:t>The two opened the door and walked out purposefully into the hallway. Fortunately, the left wing, where they were, seemed to be less busy than the entrance. They did a fair job faking that they knew where they were going, and the handful of aides in the hallway seemed to have their thoughts occupied with their own activities.</w:t>
-      </w:r>
-    </w:p>
-    <w:p>
-      <w:pPr>
-        <w:pStyle w:val="Normal"/>
-        <w:rPr/>
-      </w:pPr>
-      <w:r>
-        <w:rPr/>
-      </w:r>
-    </w:p>
-    <w:p>
-      <w:pPr>
-        <w:pStyle w:val="Normal"/>
-        <w:rPr/>
-      </w:pPr>
-      <w:r>
-        <w:rPr/>
-        <w:t>“</w:t>
-      </w:r>
-      <w:r>
-        <w:rPr/>
-        <w:t>Know where the potentate's office is?” Laurent asked.</w:t>
-      </w:r>
-    </w:p>
-    <w:p>
-      <w:pPr>
-        <w:pStyle w:val="Normal"/>
-        <w:rPr/>
-      </w:pPr>
-      <w:r>
-        <w:rPr/>
-      </w:r>
-    </w:p>
-    <w:p>
-      <w:pPr>
-        <w:pStyle w:val="Normal"/>
-        <w:rPr/>
-      </w:pPr>
-      <w:r>
-        <w:rPr/>
-        <w:t>“</w:t>
-      </w:r>
-      <w:r>
-        <w:rPr/>
-        <w:t>I thought you would know. You want to just announce ourselves? I'm sure we can pass for agents.”</w:t>
-      </w:r>
-    </w:p>
-    <w:p>
-      <w:pPr>
-        <w:pStyle w:val="Normal"/>
-        <w:rPr/>
-      </w:pPr>
-      <w:r>
-        <w:rPr/>
-      </w:r>
-    </w:p>
-    <w:p>
-      <w:pPr>
-        <w:pStyle w:val="Normal"/>
-        <w:rPr/>
-      </w:pPr>
-      <w:r>
-        <w:rPr/>
-        <w:t>“</w:t>
-      </w:r>
-      <w:r>
-        <w:rPr/>
-        <w:t>I try to be a bit more tactful when it comes to things like that. Plus there's a reason I'm having you do all this sneaking about and lying. It'd be too easy to just say you were the Sumpreme Commander and have everyone cowtow towards you, but then all the masks would slip on and we'd never learn anything interesting. If you want information, you have to catch people when they're least expecting it.”</w:t>
-      </w:r>
-    </w:p>
-    <w:p>
-      <w:pPr>
-        <w:pStyle w:val="Normal"/>
-        <w:rPr/>
-      </w:pPr>
-      <w:r>
-        <w:rPr/>
-      </w:r>
-    </w:p>
-    <w:p>
-      <w:pPr>
-        <w:pStyle w:val="Normal"/>
-        <w:rPr/>
-      </w:pPr>
-      <w:r>
-        <w:rPr/>
-        <w:t>“</w:t>
-      </w:r>
-      <w:r>
-        <w:rPr/>
-        <w:t>Fine. You're running the show.” Durand said, letting Laurent take the lead.</w:t>
-      </w:r>
-    </w:p>
-    <w:p>
-      <w:pPr>
-        <w:pStyle w:val="Normal"/>
-        <w:rPr/>
-      </w:pPr>
-      <w:r>
-        <w:rPr/>
-      </w:r>
-    </w:p>
-    <w:p>
-      <w:pPr>
-        <w:pStyle w:val="Normal"/>
-        <w:rPr/>
-      </w:pPr>
-      <w:r>
-        <w:rPr/>
-        <w:t>“</w:t>
-      </w:r>
-      <w:r>
-        <w:rPr/>
-        <w:t>I'm starting to have an idea where the man's office is, if my suspicions are correct.” Laurent said, walking quickly towards the main half of the “U”.</w:t>
-      </w:r>
-    </w:p>
-    <w:p>
-      <w:pPr>
-        <w:pStyle w:val="Normal"/>
-        <w:rPr/>
-      </w:pPr>
-      <w:r>
-        <w:rPr/>
-      </w:r>
-    </w:p>
-    <w:p>
-      <w:pPr>
-        <w:pStyle w:val="Normal"/>
-        <w:rPr/>
-      </w:pPr>
-      <w:r>
-        <w:rPr/>
-        <w:t xml:space="preserve">When they arrived at the cross hallway, Laurent instead took the stairs up. Like Durand had seen before, there was a large but mostly deserted second floor hallway above the left wing. In front of them though was a large entrance into the main room which extended from downstairs. </w:t>
-      </w:r>
-    </w:p>
-    <w:p>
-      <w:pPr>
-        <w:pStyle w:val="Normal"/>
-        <w:rPr/>
-      </w:pPr>
-      <w:r>
-        <w:rPr/>
-      </w:r>
-    </w:p>
-    <w:p>
-      <w:pPr>
-        <w:pStyle w:val="Normal"/>
-        <w:rPr/>
-      </w:pPr>
-      <w:r>
-        <w:rPr/>
-        <w:t>The stepped through the entrance and found that it was merely a balcony which ran along the inside of the large high roof.</w:t>
-      </w:r>
-    </w:p>
-    <w:p>
-      <w:pPr>
-        <w:pStyle w:val="Normal"/>
-        <w:rPr/>
-      </w:pPr>
-      <w:r>
-        <w:rPr/>
-      </w:r>
-    </w:p>
-    <w:p>
-      <w:pPr>
-        <w:pStyle w:val="Normal"/>
-        <w:rPr/>
-      </w:pPr>
-      <w:r>
-        <w:rPr/>
-        <w:t>“</w:t>
-      </w:r>
-      <w:r>
-        <w:rPr/>
-        <w:t>Don't stand near the edge, I don't want anyone to see us up here.” Laurent cautioned.</w:t>
-      </w:r>
-    </w:p>
-    <w:p>
-      <w:pPr>
-        <w:pStyle w:val="Normal"/>
-        <w:rPr/>
-      </w:pPr>
-      <w:r>
-        <w:rPr/>
-      </w:r>
-    </w:p>
-    <w:p>
-      <w:pPr>
-        <w:pStyle w:val="Normal"/>
-        <w:rPr/>
-      </w:pPr>
-      <w:r>
-        <w:rPr/>
-        <w:t>Below them there was a large throng of desks, lit by large candle holders suspended from the ceiling. Papers and notes, armfuls of them lay in boxes on the separate desks as clerks tried to get through it all.</w:t>
-      </w:r>
-    </w:p>
-    <w:p>
-      <w:pPr>
-        <w:pStyle w:val="Normal"/>
-        <w:rPr/>
-      </w:pPr>
-      <w:r>
-        <w:rPr/>
-      </w:r>
-    </w:p>
-    <w:p>
-      <w:pPr>
-        <w:pStyle w:val="Normal"/>
-        <w:rPr/>
-      </w:pPr>
-      <w:r>
-        <w:rPr/>
-        <w:t>“</w:t>
-      </w:r>
-      <w:r>
-        <w:rPr/>
-        <w:t>Seems like this is the center of bureaucracy here.” Durand said, glancing at the lines of clerks running their finished paperwork to a tall man who was probably their superior.</w:t>
-      </w:r>
-    </w:p>
-    <w:p>
-      <w:pPr>
-        <w:pStyle w:val="Normal"/>
-        <w:rPr/>
-      </w:pPr>
-      <w:r>
-        <w:rPr/>
-      </w:r>
-    </w:p>
-    <w:p>
-      <w:pPr>
-        <w:pStyle w:val="Normal"/>
-        <w:rPr/>
-      </w:pPr>
-      <w:r>
-        <w:rPr/>
-        <w:t>“</w:t>
-      </w:r>
-      <w:r>
-        <w:rPr/>
-        <w:t>Come on. If my guess is correct, the potentate just went back to his office, which should be right over there.” Laurent said, pointing to another large double doorway, this one painted with fine white and gold. There was a red carpet on the floor at the entrance and the balcony handrail on that side was more decorated.</w:t>
-      </w:r>
-    </w:p>
-    <w:p>
-      <w:pPr>
-        <w:pStyle w:val="Normal"/>
-        <w:rPr/>
-      </w:pPr>
-      <w:r>
-        <w:rPr/>
+        <w:t xml:space="preserve">Laurent extended the sides of the tube revealing a scroll. On this scroll, in regular language but very stylized calligraphy was a spell written out on its length. Around the center of the scroll, Durand also noticed that in pale blue ink there was a shape behind the writing. When he tried to look closer, he realized that there was another shape, different in character, but somehow reinforcing the first, in pale red ink. </w:t>
+      </w:r>
+    </w:p>
+    <w:p>
+      <w:pPr>
+        <w:pStyle w:val="Normal"/>
+        <w:rPr/>
+      </w:pPr>
+      <w:r>
+        <w:rPr/>
+      </w:r>
+    </w:p>
+    <w:p>
+      <w:pPr>
+        <w:pStyle w:val="Normal"/>
+        <w:rPr/>
+      </w:pPr>
+      <w:r>
+        <w:rPr/>
+        <w:t>“</w:t>
+      </w:r>
+      <w:r>
+        <w:rPr/>
+        <w:t>I just need to remember some words, and um, I've got the ingredients here...” Laurent said, fiddling around with the various items in his hands.</w:t>
+      </w:r>
+    </w:p>
+    <w:p>
+      <w:pPr>
+        <w:pStyle w:val="Normal"/>
+        <w:rPr/>
+      </w:pPr>
+      <w:r>
+        <w:rPr/>
+      </w:r>
+    </w:p>
+    <w:p>
+      <w:pPr>
+        <w:pStyle w:val="Normal"/>
+        <w:rPr/>
+      </w:pPr>
+      <w:r>
+        <w:rPr/>
+        <w:t>“</w:t>
+      </w:r>
+      <w:r>
+        <w:rPr/>
+        <w:t>Alright. Here we go.”</w:t>
+      </w:r>
+    </w:p>
+    <w:p>
+      <w:pPr>
+        <w:pStyle w:val="Normal"/>
+        <w:rPr/>
+      </w:pPr>
+      <w:r>
+        <w:rPr/>
+      </w:r>
+    </w:p>
+    <w:p>
+      <w:pPr>
+        <w:pStyle w:val="Normal"/>
+        <w:rPr/>
+      </w:pPr>
+      <w:r>
+        <w:rPr/>
+        <w:t xml:space="preserve">Laurent spoke some words and threw the dust that was in his hands onto Durand's face. </w:t>
+      </w:r>
+    </w:p>
+    <w:p>
+      <w:pPr>
+        <w:pStyle w:val="Normal"/>
+        <w:rPr/>
+      </w:pPr>
+      <w:r>
+        <w:rPr/>
+      </w:r>
+    </w:p>
+    <w:p>
+      <w:pPr>
+        <w:pStyle w:val="Normal"/>
+        <w:rPr/>
+      </w:pPr>
+      <w:r>
+        <w:rPr/>
+        <w:t>“</w:t>
+      </w:r>
+      <w:r>
+        <w:rPr/>
+        <w:t>Egh, Gods, what the hell was that...” Durand said, as he went to wipe the stuff out of his eyes.</w:t>
+      </w:r>
+    </w:p>
+    <w:p>
+      <w:pPr>
+        <w:pStyle w:val="Normal"/>
+        <w:rPr/>
+      </w:pPr>
+      <w:r>
+        <w:rPr/>
+      </w:r>
+    </w:p>
+    <w:p>
+      <w:pPr>
+        <w:pStyle w:val="Normal"/>
+        <w:rPr/>
+      </w:pPr>
+      <w:r>
+        <w:rPr/>
+        <w:t>“</w:t>
+      </w:r>
+      <w:r>
+        <w:rPr/>
+        <w:t>Don't move dammit. Its part of the spell. Hold on just one second.” Laurent said, continuing the words.</w:t>
+      </w:r>
+    </w:p>
+    <w:p>
+      <w:pPr>
+        <w:pStyle w:val="Normal"/>
+        <w:rPr/>
+      </w:pPr>
+      <w:r>
+        <w:rPr/>
+      </w:r>
+    </w:p>
+    <w:p>
+      <w:pPr>
+        <w:pStyle w:val="Normal"/>
+        <w:rPr/>
+      </w:pPr>
+      <w:r>
+        <w:rPr/>
+        <w:t xml:space="preserve">Although he was unable to see, Durand felt a slight breeze circulate around him, and the floor vibrated slightly. Beyond that, he suddenly felt warmth in front of him, and he realized that he could tell the location of the scroll somehow. </w:t>
+      </w:r>
+    </w:p>
+    <w:p>
+      <w:pPr>
+        <w:pStyle w:val="Normal"/>
+        <w:rPr/>
+      </w:pPr>
+      <w:r>
+        <w:rPr/>
+      </w:r>
+    </w:p>
+    <w:p>
+      <w:pPr>
+        <w:pStyle w:val="Normal"/>
+        <w:rPr/>
+      </w:pPr>
+      <w:r>
+        <w:rPr/>
+        <w:t>Laurent stopped whispering and threw the depleted scroll into his pack. “Ok, wipe off the excess now. You're good to go, hired hand Merrill.”</w:t>
+      </w:r>
+    </w:p>
+    <w:p>
+      <w:pPr>
+        <w:pStyle w:val="Normal"/>
+        <w:rPr/>
+      </w:pPr>
+      <w:r>
+        <w:rPr/>
+      </w:r>
+    </w:p>
+    <w:p>
+      <w:pPr>
+        <w:pStyle w:val="Normal"/>
+        <w:rPr/>
+      </w:pPr>
+      <w:r>
+        <w:rPr/>
+        <w:t>“</w:t>
+      </w:r>
+      <w:r>
+        <w:rPr/>
+        <w:t>Great. Does this guy know your name?” Durand asked, blinking as he wiped the dust off. He noticed that it was a odd orange color as he did so. He was careful not to leave any trace of it on his plain grey clothing. “Oh, and should I change into my uniform?” He said, pointing backwards to his own pack.</w:t>
+      </w:r>
+    </w:p>
+    <w:p>
+      <w:pPr>
+        <w:pStyle w:val="Normal"/>
+        <w:rPr/>
+      </w:pPr>
+      <w:r>
+        <w:rPr/>
+      </w:r>
+    </w:p>
+    <w:p>
+      <w:pPr>
+        <w:pStyle w:val="Normal"/>
+        <w:rPr/>
+      </w:pPr>
+      <w:r>
+        <w:rPr/>
+        <w:t>“</w:t>
+      </w:r>
+      <w:r>
+        <w:rPr/>
+        <w:t>Don't bother.” Laurent said. “I think I'm going to do the talking this time, if that’s ok with you. The spell changes your appearance but not your voice, so just go for the strong and silent look.”</w:t>
+      </w:r>
+    </w:p>
+    <w:p>
+      <w:pPr>
+        <w:pStyle w:val="Normal"/>
+        <w:rPr/>
+      </w:pPr>
+      <w:r>
+        <w:rPr/>
+      </w:r>
+    </w:p>
+    <w:p>
+      <w:pPr>
+        <w:pStyle w:val="Normal"/>
+        <w:rPr/>
+      </w:pPr>
+      <w:r>
+        <w:rPr/>
+        <w:t>Durand nodded.</w:t>
+      </w:r>
+    </w:p>
+    <w:p>
+      <w:pPr>
+        <w:pStyle w:val="Normal"/>
+        <w:rPr/>
+      </w:pPr>
+      <w:r>
+        <w:rPr/>
+      </w:r>
+    </w:p>
+    <w:p>
+      <w:pPr>
+        <w:pStyle w:val="Normal"/>
+        <w:rPr/>
+      </w:pPr>
+      <w:r>
+        <w:rPr/>
+        <w:t>“</w:t>
+      </w:r>
+      <w:r>
+        <w:rPr/>
+        <w:t>Oh, and he doesn't know my name. I put down a fake one on our correspondence. Although I think he suspects its fake anyway. I'm posing just as another friend of ours.”</w:t>
+      </w:r>
+    </w:p>
+    <w:p>
+      <w:pPr>
+        <w:pStyle w:val="Normal"/>
+        <w:rPr/>
+      </w:pPr>
+      <w:r>
+        <w:rPr/>
+      </w:r>
+    </w:p>
+    <w:p>
+      <w:pPr>
+        <w:pStyle w:val="Normal"/>
+        <w:rPr/>
+      </w:pPr>
+      <w:r>
+        <w:rPr/>
+        <w:t>The two entered the office.</w:t>
+      </w:r>
+    </w:p>
+    <w:p>
+      <w:pPr>
+        <w:pStyle w:val="Normal"/>
+        <w:pBdr>
+          <w:bottom w:val="single" w:sz="2" w:space="2" w:color="000000"/>
+        </w:pBdr>
+        <w:rPr/>
+      </w:pPr>
+      <w:r>
+        <w:rPr/>
+      </w:r>
+    </w:p>
+    <w:p>
+      <w:pPr>
+        <w:pStyle w:val="Normal"/>
+        <w:rPr/>
+      </w:pPr>
+      <w:r>
+        <w:rPr/>
+      </w:r>
+    </w:p>
+    <w:p>
+      <w:pPr>
+        <w:pStyle w:val="Normal"/>
+        <w:rPr/>
+      </w:pPr>
+      <w:r>
+        <w:rPr/>
+        <w:t xml:space="preserve">A surprised Marellus Pacatian looked up from his large desk. </w:t>
+      </w:r>
+    </w:p>
+    <w:p>
+      <w:pPr>
+        <w:pStyle w:val="Normal"/>
+        <w:rPr/>
+      </w:pPr>
+      <w:r>
+        <w:rPr/>
+      </w:r>
+    </w:p>
+    <w:p>
+      <w:pPr>
+        <w:pStyle w:val="Normal"/>
+        <w:rPr/>
+      </w:pPr>
+      <w:r>
+        <w:rPr/>
+        <w:t>“</w:t>
+      </w:r>
+      <w:r>
+        <w:rPr/>
+        <w:t>Notger, I told you, I had not made my decision...” A medium build man with skin betraying a tinge of greenish yellow, stood up angrily.</w:t>
+      </w:r>
+    </w:p>
+    <w:p>
+      <w:pPr>
+        <w:pStyle w:val="Normal"/>
+        <w:rPr/>
+      </w:pPr>
+      <w:r>
+        <w:rPr/>
+      </w:r>
+    </w:p>
+    <w:p>
+      <w:pPr>
+        <w:pStyle w:val="Normal"/>
+        <w:rPr/>
+      </w:pPr>
+      <w:r>
+        <w:rPr/>
+        <w:t>Durand committed the name to memory.</w:t>
+      </w:r>
+    </w:p>
+    <w:p>
+      <w:pPr>
+        <w:pStyle w:val="Normal"/>
+        <w:rPr/>
+      </w:pPr>
+      <w:r>
+        <w:rPr/>
+      </w:r>
+    </w:p>
+    <w:p>
+      <w:pPr>
+        <w:pStyle w:val="Normal"/>
+        <w:rPr/>
+      </w:pPr>
+      <w:r>
+        <w:rPr/>
+        <w:t>“</w:t>
+      </w:r>
+      <w:r>
+        <w:rPr/>
+        <w:t>Oh. I apologize. I thought you were someone else,” he said, scaling back his voice, and dropping back somewhat from his aggressive stance.</w:t>
+      </w:r>
+    </w:p>
+    <w:p>
+      <w:pPr>
+        <w:pStyle w:val="Normal"/>
+        <w:rPr/>
+      </w:pPr>
+      <w:r>
+        <w:rPr/>
+      </w:r>
+    </w:p>
+    <w:p>
+      <w:pPr>
+        <w:pStyle w:val="Normal"/>
+        <w:rPr/>
+      </w:pPr>
+      <w:r>
+        <w:rPr/>
+        <w:t xml:space="preserve">He wore a black uniform with fine yellow trim. On his shoulder, </w:t>
+      </w:r>
+      <w:r>
+        <w:rPr/>
+        <w:t xml:space="preserve">but below where the typical military medals would go, were four gold rings, each one polished and glistening in the sunlight coming in from the large windows in front of them. </w:t>
+      </w:r>
+    </w:p>
+    <w:p>
+      <w:pPr>
+        <w:pStyle w:val="Normal"/>
+        <w:rPr/>
+      </w:pPr>
+      <w:r>
+        <w:rPr/>
+      </w:r>
+    </w:p>
+    <w:p>
+      <w:pPr>
+        <w:pStyle w:val="Normal"/>
+        <w:rPr/>
+      </w:pPr>
+      <w:r>
+        <w:rPr/>
+        <w:t>The end of his uniform trailed behind him a bit forming a short cape. On his chest were two pure white feathers arcing away themselves forming a circle. Durand had to admit that the uniform looked very fashionable, if probably hard to keep clean.</w:t>
+      </w:r>
+    </w:p>
+    <w:p>
+      <w:pPr>
+        <w:pStyle w:val="Normal"/>
+        <w:rPr/>
+      </w:pPr>
+      <w:r>
+        <w:rPr/>
+      </w:r>
+    </w:p>
+    <w:p>
+      <w:pPr>
+        <w:pStyle w:val="Normal"/>
+        <w:rPr/>
+      </w:pPr>
+      <w:r>
+        <w:rPr/>
+        <w:t>“</w:t>
+      </w:r>
+      <w:r>
+        <w:rPr/>
+        <w:t>Sorry to disturb you, but you mentioned in our correspondence that the information that you had was of some import. I am the Paschal you wrote to about three weeks hence.” Laurent strode forward and reached out his hand. Laurent was slightly taller than Marellus.</w:t>
+      </w:r>
+    </w:p>
+    <w:p>
+      <w:pPr>
+        <w:pStyle w:val="Normal"/>
+        <w:rPr/>
+      </w:pPr>
+      <w:r>
+        <w:rPr/>
+      </w:r>
+    </w:p>
+    <w:p>
+      <w:pPr>
+        <w:pStyle w:val="Normal"/>
+        <w:rPr/>
+      </w:pPr>
+      <w:r>
+        <w:rPr/>
+        <w:t xml:space="preserve">Marellus hesitated for a split second, and some thought was clearly going through the other man's head. </w:t>
+      </w:r>
+    </w:p>
+    <w:p>
+      <w:pPr>
+        <w:pStyle w:val="Normal"/>
+        <w:rPr/>
+      </w:pPr>
+      <w:r>
+        <w:rPr/>
+      </w:r>
+    </w:p>
+    <w:p>
+      <w:pPr>
+        <w:pStyle w:val="Normal"/>
+        <w:rPr/>
+      </w:pPr>
+      <w:r>
+        <w:rPr/>
+        <w:t>“</w:t>
+      </w:r>
+      <w:r>
+        <w:rPr/>
+        <w:t>Excuse me, I just wasn't expecting a response this soon.” He shook Laurent's hand and backed away gesturing to a chair on the far side of his desk. He went around and sat on the right side.</w:t>
+      </w:r>
+    </w:p>
+    <w:p>
+      <w:pPr>
+        <w:pStyle w:val="Normal"/>
+        <w:rPr/>
+      </w:pPr>
+      <w:r>
+        <w:rPr/>
+      </w:r>
+    </w:p>
+    <w:p>
+      <w:pPr>
+        <w:pStyle w:val="Normal"/>
+        <w:rPr/>
+      </w:pPr>
+      <w:r>
+        <w:rPr/>
+        <w:t>“</w:t>
+      </w:r>
+      <w:r>
+        <w:rPr/>
+        <w:t>I take it then that you're part of… that organization?” He asked cautiously, sitting down as he did so. His face showed concern, and perhaps nervousness.</w:t>
+      </w:r>
+    </w:p>
+    <w:p>
+      <w:pPr>
+        <w:pStyle w:val="Normal"/>
+        <w:rPr/>
+      </w:pPr>
+      <w:r>
+        <w:rPr/>
+      </w:r>
+    </w:p>
+    <w:p>
+      <w:pPr>
+        <w:pStyle w:val="Normal"/>
+        <w:rPr/>
+      </w:pPr>
+      <w:r>
+        <w:rPr/>
+        <w:t>“</w:t>
+      </w:r>
+      <w:r>
+        <w:rPr/>
+        <w:t xml:space="preserve">You are correct. I sent your letter up and was dispatched several days ago.” Laurent said, seating himself assuredly </w:t>
+      </w:r>
+      <w:r>
+        <w:rPr/>
+        <w:t xml:space="preserve">across from the potentate. </w:t>
+      </w:r>
+    </w:p>
+    <w:p>
+      <w:pPr>
+        <w:pStyle w:val="Normal"/>
+        <w:rPr/>
+      </w:pPr>
+      <w:r>
+        <w:rPr/>
+      </w:r>
+    </w:p>
+    <w:p>
+      <w:pPr>
+        <w:pStyle w:val="Normal"/>
+        <w:rPr/>
+      </w:pPr>
+      <w:r>
+        <w:rPr/>
+        <w:t>The potentate stiffened somewhat at this statement for some reason. Durand was instantly very suspicious of the well dressed man across the desk from them.</w:t>
+      </w:r>
+    </w:p>
+    <w:p>
+      <w:pPr>
+        <w:pStyle w:val="Normal"/>
+        <w:rPr/>
+      </w:pPr>
+      <w:r>
+        <w:rPr/>
+        <w:t>“</w:t>
+      </w:r>
+      <w:r>
+        <w:rPr/>
+        <w:t xml:space="preserve">I was under the impression that this could be handled quietly.” He said softly to Laurent, as if he wanted Durand not to be able to hear. </w:t>
+      </w:r>
+    </w:p>
+    <w:p>
+      <w:pPr>
+        <w:pStyle w:val="Normal"/>
+        <w:rPr/>
+      </w:pPr>
+      <w:r>
+        <w:rPr/>
+      </w:r>
+    </w:p>
+    <w:p>
+      <w:pPr>
+        <w:pStyle w:val="Normal"/>
+        <w:rPr/>
+      </w:pPr>
+      <w:r>
+        <w:rPr/>
+        <w:t>“</w:t>
+      </w:r>
+      <w:r>
+        <w:rPr/>
+        <w:t>This will be handled quietly. And professionally. That is what we do. That is how we operate.” Laurent said. “And my friend Merrill here can also be trusted.” Laurent said, gesturing to Durand behind him.</w:t>
+      </w:r>
+    </w:p>
+    <w:p>
+      <w:pPr>
+        <w:pStyle w:val="Normal"/>
+        <w:rPr/>
+      </w:pPr>
+      <w:r>
+        <w:rPr/>
+      </w:r>
+    </w:p>
+    <w:p>
+      <w:pPr>
+        <w:pStyle w:val="Normal"/>
+        <w:rPr/>
+      </w:pPr>
+      <w:r>
+        <w:rPr/>
+        <w:t>Durand had purposefully not sat in the second chair on Laurent's side of the room. Let the potentate think he truly was a hired hand, or dagger as it were.</w:t>
+      </w:r>
+    </w:p>
+    <w:p>
+      <w:pPr>
+        <w:pStyle w:val="Normal"/>
+        <w:rPr/>
+      </w:pPr>
+      <w:r>
+        <w:rPr/>
+      </w:r>
+    </w:p>
+    <w:p>
+      <w:pPr>
+        <w:pStyle w:val="Normal"/>
+        <w:rPr/>
+      </w:pPr>
+      <w:r>
+        <w:rPr/>
+        <w:t>“</w:t>
+      </w:r>
+      <w:r>
+        <w:rPr/>
+        <w:t>I thought you people operated by yourselves...” The man said hesitantly.</w:t>
+      </w:r>
+    </w:p>
+    <w:p>
+      <w:pPr>
+        <w:pStyle w:val="Normal"/>
+        <w:rPr/>
+      </w:pPr>
+      <w:r>
+        <w:rPr/>
+      </w:r>
+    </w:p>
+    <w:p>
+      <w:pPr>
+        <w:pStyle w:val="Normal"/>
+        <w:rPr/>
+      </w:pPr>
+      <w:r>
+        <w:rPr/>
+        <w:t>“</w:t>
+      </w:r>
+      <w:r>
+        <w:rPr/>
+        <w:t>Hmm. That is not important right now. Would you like to go over the information again? I would like to waste as little of your time as possible.” Laurent said.</w:t>
+      </w:r>
+    </w:p>
+    <w:p>
+      <w:pPr>
+        <w:pStyle w:val="Normal"/>
+        <w:rPr/>
+      </w:pPr>
+      <w:r>
+        <w:rPr/>
+      </w:r>
+    </w:p>
+    <w:p>
+      <w:pPr>
+        <w:pStyle w:val="Normal"/>
+        <w:rPr/>
+      </w:pPr>
+      <w:r>
+        <w:rPr/>
+        <w:t>“</w:t>
+      </w:r>
+      <w:r>
+        <w:rPr/>
+        <w:t>Fine. Agreed. Let me just give you the shipping documents...” Marellus said, reaching into the vast desk in front of him. Durand noticed that despite its probable multitude of drawers, the potentate needed only a second to procure the needed papers.</w:t>
+      </w:r>
+    </w:p>
+    <w:p>
+      <w:pPr>
+        <w:pStyle w:val="Normal"/>
+        <w:rPr/>
+      </w:pPr>
+      <w:r>
+        <w:rPr/>
+      </w:r>
+    </w:p>
+    <w:p>
+      <w:pPr>
+        <w:pStyle w:val="Normal"/>
+        <w:rPr/>
+      </w:pPr>
+      <w:r>
+        <w:rPr/>
+        <w:t>“</w:t>
+      </w:r>
+      <w:r>
+        <w:rPr/>
+        <w:t>Here we go. You'll find everything here.” Marellus said, gesturing to the papers. There was a shipping billet as well as a communication for a request to harbor. Laurent looked at the communique, and was unsurprised that the stationary was one of a well known Shani merchant company. It seemed that they wanted to hide their true origin.</w:t>
+      </w:r>
+    </w:p>
+    <w:p>
+      <w:pPr>
+        <w:pStyle w:val="Normal"/>
+        <w:rPr/>
+      </w:pPr>
+      <w:r>
+        <w:rPr/>
+      </w:r>
+    </w:p>
+    <w:p>
+      <w:pPr>
+        <w:pStyle w:val="Normal"/>
+        <w:rPr/>
+      </w:pPr>
+      <w:r>
+        <w:rPr/>
+        <w:t>“</w:t>
+      </w:r>
+      <w:r>
+        <w:rPr/>
+        <w:t xml:space="preserve">You did well to report this, although its strange the ship is only reported to be carrying grain.” Laurent pointed out. Durand wondered why Laurent was talking about something they both knew about. The ship was actually carrying weapons; but then he remembered that information had come from a secondary source. </w:t>
+      </w:r>
+    </w:p>
+    <w:p>
+      <w:pPr>
+        <w:pStyle w:val="Normal"/>
+        <w:rPr/>
+      </w:pPr>
+      <w:r>
+        <w:rPr/>
+      </w:r>
+    </w:p>
+    <w:p>
+      <w:pPr>
+        <w:pStyle w:val="Normal"/>
+        <w:rPr/>
+      </w:pPr>
+      <w:r>
+        <w:rPr/>
+        <w:t>“</w:t>
+      </w:r>
+      <w:r>
+        <w:rPr/>
+        <w:t>I have no idea. But it certainly seemed off. They also requested a rather particular berth in the old harbor.” The potentate said with a scowl.</w:t>
+      </w:r>
+    </w:p>
+    <w:p>
+      <w:pPr>
+        <w:pStyle w:val="Normal"/>
+        <w:rPr/>
+      </w:pPr>
+      <w:r>
+        <w:rPr/>
+      </w:r>
+    </w:p>
+    <w:p>
+      <w:pPr>
+        <w:pStyle w:val="Normal"/>
+        <w:rPr/>
+      </w:pPr>
+      <w:r>
+        <w:rPr/>
+        <w:t>“</w:t>
+      </w:r>
+      <w:r>
+        <w:rPr/>
+        <w:t>Oh?” Laurent said, looking at the other man.</w:t>
+      </w:r>
+    </w:p>
+    <w:p>
+      <w:pPr>
+        <w:pStyle w:val="Normal"/>
+        <w:rPr/>
+      </w:pPr>
+      <w:r>
+        <w:rPr/>
+      </w:r>
+    </w:p>
+    <w:p>
+      <w:pPr>
+        <w:pStyle w:val="Normal"/>
+        <w:rPr/>
+      </w:pPr>
+      <w:r>
+        <w:rPr/>
+        <w:t>“</w:t>
+      </w:r>
+      <w:r>
+        <w:rPr/>
+        <w:t>Yes. Its right next to an unsavory tavern that I believe serves as a hub for smugglers. I have my suspicions, but I have not actually found any evidence of this. If you can find any, I would be able to act. It seems my men are unaccustomed to such subtle work.”</w:t>
+      </w:r>
+    </w:p>
+    <w:p>
+      <w:pPr>
+        <w:pStyle w:val="Normal"/>
+        <w:rPr/>
+      </w:pPr>
+      <w:r>
+        <w:rPr/>
+      </w:r>
+    </w:p>
+    <w:p>
+      <w:pPr>
+        <w:pStyle w:val="Normal"/>
+        <w:rPr/>
+      </w:pPr>
+      <w:r>
+        <w:rPr/>
+        <w:t>“</w:t>
+      </w:r>
+      <w:r>
+        <w:rPr/>
+        <w:t xml:space="preserve">Understood.” Laurent said. “We won't take any more of your time.” He said, giving the potentate a slight bow. Laurent signalled to Durand that it was time to leave. </w:t>
+      </w:r>
+    </w:p>
+    <w:p>
+      <w:pPr>
+        <w:pStyle w:val="Normal"/>
+        <w:rPr/>
+      </w:pPr>
+      <w:r>
+        <w:rPr/>
+      </w:r>
+    </w:p>
+    <w:p>
+      <w:pPr>
+        <w:pStyle w:val="Normal"/>
+        <w:rPr/>
+      </w:pPr>
+      <w:r>
+        <w:rPr/>
+        <w:t>They stepped swiftly out of the office as the potentate started going through papers.</w:t>
+      </w:r>
+    </w:p>
+    <w:p>
+      <w:pPr>
+        <w:pStyle w:val="Normal"/>
+        <w:rPr/>
+      </w:pPr>
+      <w:r>
+        <w:rPr/>
+      </w:r>
+    </w:p>
+    <w:p>
+      <w:pPr>
+        <w:pStyle w:val="Normal"/>
+        <w:rPr/>
+      </w:pPr>
+      <w:r>
+        <w:rPr/>
+        <w:t>Laurent went to talk to Durand about something, but the older man silenced him. “Wait until we're off the mount. I have some additional information to tell you.”</w:t>
+      </w:r>
+    </w:p>
+    <w:p>
+      <w:pPr>
+        <w:pStyle w:val="Normal"/>
+        <w:rPr/>
+      </w:pPr>
+      <w:r>
+        <w:rPr/>
+      </w:r>
+    </w:p>
+    <w:p>
+      <w:pPr>
+        <w:pStyle w:val="Normal"/>
+        <w:rPr/>
+      </w:pPr>
+      <w:r>
+        <w:rPr/>
+        <w:t>Laurent nodded, and they walked down and out the front door, passing through the swirling groups of civil guards. No one seemed to notice them overly much, and even Durand's ill kept clothes didn't attract anyone's gaze.</w:t>
+      </w:r>
+    </w:p>
+    <w:p>
+      <w:pPr>
+        <w:pStyle w:val="Normal"/>
+        <w:rPr/>
+      </w:pPr>
+      <w:r>
+        <w:rPr/>
+        <w:t xml:space="preserve">They exited the large bulding and out into the plaza. </w:t>
+      </w:r>
+    </w:p>
+    <w:p>
+      <w:pPr>
+        <w:pStyle w:val="Normal"/>
+        <w:rPr/>
+      </w:pPr>
+      <w:r>
+        <w:rPr/>
+      </w:r>
+    </w:p>
+    <w:p>
+      <w:pPr>
+        <w:pStyle w:val="Normal"/>
+        <w:rPr/>
+      </w:pPr>
+      <w:r>
+        <w:rPr/>
+        <w:t>There were less people on the plaza, and the wind was much stronger. Durand thought he could hear some rough singing on the wind, probably from a tavern below them.</w:t>
+      </w:r>
+    </w:p>
+    <w:p>
+      <w:pPr>
+        <w:pStyle w:val="Normal"/>
+        <w:rPr/>
+      </w:pPr>
+      <w:r>
+        <w:rPr/>
+      </w:r>
+    </w:p>
+    <w:p>
+      <w:pPr>
+        <w:pStyle w:val="Normal"/>
+        <w:rPr/>
+      </w:pPr>
+      <w:r>
+        <w:rPr/>
+        <w:t>Durand gestured to the north entrance, the quickest way to the old harbor. He stopped at the edge of the moutn and looked out onto the ocean. There were some clouds in the distance, and the wind whipped his grey cloak around him.</w:t>
+      </w:r>
+    </w:p>
+    <w:p>
+      <w:pPr>
+        <w:pStyle w:val="Normal"/>
+        <w:rPr/>
+      </w:pPr>
+      <w:r>
+        <w:rPr/>
+      </w:r>
+    </w:p>
+    <w:p>
+      <w:pPr>
+        <w:pStyle w:val="Normal"/>
+        <w:rPr/>
+      </w:pPr>
+      <w:r>
+        <w:rPr/>
+        <w:t>“</w:t>
+      </w:r>
+      <w:r>
+        <w:rPr/>
+        <w:t xml:space="preserve">What was it?” Laurent asked. </w:t>
+      </w:r>
+    </w:p>
+    <w:p>
+      <w:pPr>
+        <w:pStyle w:val="Normal"/>
+        <w:rPr/>
+      </w:pPr>
+      <w:r>
+        <w:rPr/>
+      </w:r>
+    </w:p>
+    <w:p>
+      <w:pPr>
+        <w:pStyle w:val="Normal"/>
+        <w:rPr/>
+      </w:pPr>
+      <w:r>
+        <w:rPr/>
+        <w:t>“</w:t>
+      </w:r>
+      <w:r>
+        <w:rPr/>
+        <w:t>The shoes.” Durand said. “I saw his shoes.”</w:t>
+      </w:r>
+    </w:p>
+    <w:p>
+      <w:pPr>
+        <w:pStyle w:val="Normal"/>
+        <w:rPr/>
+      </w:pPr>
+      <w:r>
+        <w:rPr/>
+      </w:r>
+    </w:p>
+    <w:p>
+      <w:pPr>
+        <w:pStyle w:val="Normal"/>
+        <w:rPr/>
+      </w:pPr>
+      <w:r>
+        <w:rPr/>
+        <w:t>“</w:t>
+      </w:r>
+      <w:r>
+        <w:rPr/>
+        <w:t>How did you do that? He was behind the desk.” Laurent pointed out, looking back over his shoulder at the office on the second floor. The potentate had closed the shutters.</w:t>
+      </w:r>
+    </w:p>
+    <w:p>
+      <w:pPr>
+        <w:pStyle w:val="Normal"/>
+        <w:rPr/>
+      </w:pPr>
+      <w:r>
+        <w:rPr/>
+      </w:r>
+    </w:p>
+    <w:p>
+      <w:pPr>
+        <w:pStyle w:val="Normal"/>
+        <w:rPr/>
+      </w:pPr>
+      <w:r>
+        <w:rPr/>
+        <w:t>“</w:t>
+      </w:r>
+      <w:r>
+        <w:rPr/>
+        <w:t>Thats why I didn't get closer to the desk, like you did. I wanted to make sure. The bottom of the desk had an opening: it didn't go all the way to the floor. Through the opening I was able to see them.” Durand explained.</w:t>
+      </w:r>
+    </w:p>
+    <w:p>
+      <w:pPr>
+        <w:pStyle w:val="Normal"/>
+        <w:rPr/>
+      </w:pPr>
+      <w:r>
+        <w:rPr/>
+      </w:r>
+    </w:p>
+    <w:p>
+      <w:pPr>
+        <w:pStyle w:val="Normal"/>
+        <w:rPr/>
+      </w:pPr>
+      <w:r>
+        <w:rPr/>
+        <w:t>“</w:t>
+      </w:r>
+      <w:r>
+        <w:rPr/>
+        <w:t>And?”</w:t>
+      </w:r>
+    </w:p>
+    <w:p>
+      <w:pPr>
+        <w:pStyle w:val="Normal"/>
+        <w:rPr/>
+      </w:pPr>
+      <w:r>
+        <w:rPr/>
+      </w:r>
+    </w:p>
+    <w:p>
+      <w:pPr>
+        <w:pStyle w:val="Normal"/>
+        <w:rPr/>
+      </w:pPr>
+      <w:r>
+        <w:rPr/>
+        <w:t>“</w:t>
+      </w:r>
+      <w:r>
+        <w:rPr/>
+        <w:t>Leather dress shoes, with gold trimming. They matched his uniform quite well.”</w:t>
+      </w:r>
+    </w:p>
+    <w:p>
+      <w:pPr>
+        <w:pStyle w:val="Normal"/>
+        <w:rPr/>
+      </w:pPr>
+      <w:r>
+        <w:rPr/>
+      </w:r>
+    </w:p>
+    <w:p>
+      <w:pPr>
+        <w:pStyle w:val="Normal"/>
+        <w:rPr/>
+      </w:pPr>
+      <w:r>
+        <w:rPr/>
+        <w:t>“</w:t>
+      </w:r>
+      <w:r>
+        <w:rPr/>
+        <w:t>Hmm.” Laurent said, still looking at the office. “Seems like that one is a sly operator. He actually seemed glad we were here past the initial surprise.”</w:t>
+      </w:r>
+    </w:p>
+    <w:p>
+      <w:pPr>
+        <w:pStyle w:val="Normal"/>
+        <w:rPr/>
+      </w:pPr>
+      <w:r>
+        <w:rPr/>
+      </w:r>
+    </w:p>
+    <w:p>
+      <w:pPr>
+        <w:pStyle w:val="Normal"/>
+        <w:rPr/>
+      </w:pPr>
+      <w:r>
+        <w:rPr/>
+        <w:t>“</w:t>
+      </w:r>
+      <w:r>
+        <w:rPr/>
+        <w:t>And he may truthfully be. Perhaps we are about to do some of his dirty work for him.” Durand suggested, looking down towards the old harbor. There were a few medium sized ships in it, two at the end nearest the shore and one off to the side.</w:t>
+      </w:r>
+    </w:p>
+    <w:p>
+      <w:pPr>
+        <w:pStyle w:val="Normal"/>
+        <w:rPr/>
+      </w:pPr>
+      <w:r>
+        <w:rPr/>
+      </w:r>
+    </w:p>
+    <w:p>
+      <w:pPr>
+        <w:pStyle w:val="Normal"/>
+        <w:rPr/>
+      </w:pPr>
+      <w:r>
+        <w:rPr/>
+        <w:t>“</w:t>
+      </w:r>
+      <w:r>
+        <w:rPr/>
+        <w:t xml:space="preserve">Down we go?” Durand suggested. </w:t>
+      </w:r>
+    </w:p>
+    <w:p>
+      <w:pPr>
+        <w:pStyle w:val="Normal"/>
+        <w:rPr/>
+      </w:pPr>
+      <w:r>
+        <w:rPr/>
+      </w:r>
+    </w:p>
+    <w:p>
+      <w:pPr>
+        <w:pStyle w:val="Normal"/>
+        <w:rPr/>
+      </w:pPr>
+      <w:r>
+        <w:rPr/>
+        <w:t xml:space="preserve">They left the mount. The wind only increased as they descended. And as they went down the broad path, there were more and more people on the street until the finally had to stop. </w:t>
+      </w:r>
+    </w:p>
+    <w:p>
+      <w:pPr>
+        <w:pStyle w:val="Normal"/>
+        <w:rPr/>
+      </w:pPr>
+      <w:r>
+        <w:rPr/>
+      </w:r>
+    </w:p>
+    <w:p>
+      <w:pPr>
+        <w:pStyle w:val="Normal"/>
+        <w:rPr/>
+      </w:pPr>
+      <w:r>
+        <w:rPr/>
+        <w:t xml:space="preserve">Although they could see the old harbor and one of the ships through the street ahead of them, a massive crowd had formed. In the street ahead of them a body lay on the ground. There were three other guards attending to the person and many more keeping the crowd away. </w:t>
+      </w:r>
+    </w:p>
+    <w:p>
+      <w:pPr>
+        <w:pStyle w:val="Normal"/>
+        <w:rPr/>
+      </w:pPr>
+      <w:r>
+        <w:rPr/>
+      </w:r>
+    </w:p>
+    <w:p>
+      <w:pPr>
+        <w:pStyle w:val="Normal"/>
+        <w:rPr/>
+      </w:pPr>
+      <w:r>
+        <w:rPr/>
+        <w:t>From the look of things, the crowd was simply interested; the same morbid fascination that went with horrid events. That was better than the occasional grain protests that Illithar saw during the winter, when food became harder to come by.</w:t>
+      </w:r>
+    </w:p>
+    <w:p>
+      <w:pPr>
+        <w:pStyle w:val="Normal"/>
+        <w:rPr/>
+      </w:pPr>
+      <w:r>
+        <w:rPr/>
+      </w:r>
+    </w:p>
+    <w:p>
+      <w:pPr>
+        <w:pStyle w:val="Normal"/>
+        <w:rPr/>
+      </w:pPr>
+      <w:r>
+        <w:rPr/>
+        <w:t>They started to slip their way through the crowd, but it was hard going. Everyone was densely packed and crowding to get better looks at the person on the ground.</w:t>
+      </w:r>
+    </w:p>
+    <w:p>
+      <w:pPr>
+        <w:pStyle w:val="Normal"/>
+        <w:rPr/>
+      </w:pPr>
+      <w:r>
+        <w:rPr/>
+      </w:r>
+    </w:p>
+    <w:p>
+      <w:pPr>
+        <w:pStyle w:val="Normal"/>
+        <w:rPr/>
+      </w:pPr>
+      <w:r>
+        <w:rPr/>
+        <w:t>“</w:t>
+      </w:r>
+      <w:r>
+        <w:rPr/>
+        <w:t>Everyone stand back!” a guard yelled. “Everyone get back!” He repeated, hand on his sword.</w:t>
+      </w:r>
+    </w:p>
+    <w:p>
+      <w:pPr>
+        <w:pStyle w:val="Normal"/>
+        <w:rPr/>
+      </w:pPr>
+      <w:r>
+        <w:rPr/>
+      </w:r>
+    </w:p>
+    <w:p>
+      <w:pPr>
+        <w:pStyle w:val="Normal"/>
+        <w:rPr/>
+      </w:pPr>
+      <w:r>
+        <w:rPr/>
+        <w:t>The people in front took several surprised steps back, which multiplied as they bumped into the people behind them. Soon everyone was scrambling to make room and not fall over as the front lines struggled.</w:t>
+      </w:r>
+    </w:p>
+    <w:p>
+      <w:pPr>
+        <w:pStyle w:val="Normal"/>
+        <w:rPr/>
+      </w:pPr>
+      <w:r>
+        <w:rPr/>
+      </w:r>
+    </w:p>
+    <w:p>
+      <w:pPr>
+        <w:pStyle w:val="Normal"/>
+        <w:rPr/>
+      </w:pPr>
+      <w:r>
+        <w:rPr/>
+        <w:t>“</w:t>
+      </w:r>
+      <w:r>
+        <w:rPr/>
+        <w:t xml:space="preserve">We're closing this street! Everyone off! Go back to your homes. This had nothing to do with you.” The man in charge said. His two gold lapels flashed. </w:t>
+      </w:r>
+    </w:p>
+    <w:p>
+      <w:pPr>
+        <w:pStyle w:val="Normal"/>
+        <w:rPr/>
+      </w:pPr>
+      <w:r>
+        <w:rPr/>
+      </w:r>
+    </w:p>
+    <w:p>
+      <w:pPr>
+        <w:pStyle w:val="Normal"/>
+        <w:rPr/>
+      </w:pPr>
+      <w:r>
+        <w:rPr/>
+        <w:t>The guards formed a double line, and then split, each one traveling in opposite direction. The crowd found itself split in half, held in place by the line of guards. Two additional guards slipped into the gap with a stretcher. The operation was effective and well executed.</w:t>
+      </w:r>
+    </w:p>
+    <w:p>
+      <w:pPr>
+        <w:pStyle w:val="Normal"/>
+        <w:rPr/>
+      </w:pPr>
+      <w:r>
+        <w:rPr/>
+      </w:r>
+    </w:p>
+    <w:p>
+      <w:pPr>
+        <w:pStyle w:val="Normal"/>
+        <w:rPr/>
+      </w:pPr>
+      <w:r>
+        <w:rPr/>
+        <w:t>However, it left Laurent and Durand on the wrong side of the old harbor.</w:t>
+      </w:r>
+    </w:p>
+    <w:p>
+      <w:pPr>
+        <w:pStyle w:val="Normal"/>
+        <w:rPr/>
+      </w:pPr>
+      <w:r>
+        <w:rPr/>
+      </w:r>
+    </w:p>
+    <w:p>
+      <w:pPr>
+        <w:pStyle w:val="Normal"/>
+        <w:rPr/>
+      </w:pPr>
+      <w:r>
+        <w:rPr/>
+        <w:t>“</w:t>
+      </w:r>
+      <w:r>
+        <w:rPr/>
+        <w:t xml:space="preserve">Damn. Lets just go around.” Durand suggested. </w:t>
+      </w:r>
+    </w:p>
+    <w:p>
+      <w:pPr>
+        <w:pStyle w:val="Normal"/>
+        <w:rPr/>
+      </w:pPr>
+      <w:r>
+        <w:rPr/>
+      </w:r>
+    </w:p>
+    <w:p>
+      <w:pPr>
+        <w:pStyle w:val="Normal"/>
+        <w:rPr/>
+      </w:pPr>
+      <w:r>
+        <w:rPr/>
+        <w:t>“</w:t>
+      </w:r>
+      <w:r>
+        <w:rPr/>
+        <w:t>Aren't you interested to see what happened? That man there doesn't look very good.” Laurent said, pointing to the man being lifted onto the stretcher.</w:t>
+      </w:r>
+    </w:p>
+    <w:p>
+      <w:pPr>
+        <w:pStyle w:val="Normal"/>
+        <w:rPr/>
+      </w:pPr>
+      <w:r>
+        <w:rPr/>
+      </w:r>
+    </w:p>
+    <w:p>
+      <w:pPr>
+        <w:pStyle w:val="Normal"/>
+        <w:rPr/>
+      </w:pPr>
+      <w:r>
+        <w:rPr/>
+        <w:t>“</w:t>
+      </w:r>
+      <w:r>
+        <w:rPr/>
+        <w:t xml:space="preserve">Perhaps after we are done with our mission. Let us make our way around for now. We can always ask the potentate later.” </w:t>
+      </w:r>
+      <w:r>
+        <w:rPr/>
+        <w:t>Durand said.</w:t>
+      </w:r>
+    </w:p>
+    <w:p>
+      <w:pPr>
+        <w:pStyle w:val="Normal"/>
+        <w:rPr/>
+      </w:pPr>
+      <w:r>
+        <w:rPr/>
+      </w:r>
+    </w:p>
+    <w:p>
+      <w:pPr>
+        <w:pStyle w:val="Normal"/>
+        <w:rPr/>
+      </w:pPr>
+      <w:r>
+        <w:rPr/>
+        <w:t xml:space="preserve">The two slipped out of the crowd and attempted to circumnavigate the disturbance. As they exitted the crowd, Durand looked up at the sky again. </w:t>
+      </w:r>
+    </w:p>
+    <w:p>
+      <w:pPr>
+        <w:pStyle w:val="Normal"/>
+        <w:rPr/>
+      </w:pPr>
+      <w:r>
+        <w:rPr/>
+      </w:r>
+    </w:p>
+    <w:p>
+      <w:pPr>
+        <w:pStyle w:val="Normal"/>
+        <w:rPr/>
+      </w:pPr>
+      <w:r>
+        <w:rPr/>
+        <w:t>“</w:t>
+      </w:r>
+      <w:r>
+        <w:rPr/>
+        <w:t>Those clouds are coming in rather quick aren't they?” he said, pointing out to the roiling dark shapes still approaching from out on the ocean.</w:t>
+      </w:r>
+    </w:p>
+    <w:p>
+      <w:pPr>
+        <w:pStyle w:val="Normal"/>
+        <w:rPr/>
+      </w:pPr>
+      <w:r>
+        <w:rPr/>
+      </w:r>
+    </w:p>
+    <w:p>
+      <w:pPr>
+        <w:pStyle w:val="Normal"/>
+        <w:rPr/>
+      </w:pPr>
+      <w:r>
+        <w:rPr/>
+        <w:t>“</w:t>
+      </w:r>
+      <w:r>
+        <w:rPr/>
+        <w:t>Thats strange. I checked the weather stop earlier and it didn't suggest anything about rain. Or, at least I didn't think so. I still can't quite tell whether I'm using the damn thing correctly.”</w:t>
+      </w:r>
+    </w:p>
+    <w:p>
+      <w:pPr>
+        <w:pStyle w:val="Normal"/>
+        <w:rPr/>
+      </w:pPr>
+      <w:r>
+        <w:rPr/>
+      </w:r>
+    </w:p>
+    <w:p>
+      <w:pPr>
+        <w:pStyle w:val="Normal"/>
+        <w:rPr/>
+      </w:pPr>
+      <w:r>
+        <w:rPr/>
+        <w:t>“</w:t>
+      </w:r>
+      <w:r>
+        <w:rPr/>
+        <w:t>What does it say now?” Durand said as they walked quickly into a smaller road. They only had a general idea where they were going and how to get there. Fortunately, the harbor was big and all connected so if they could get to one part of it, they could find the ship easily from there.</w:t>
+      </w:r>
+    </w:p>
+    <w:p>
+      <w:pPr>
+        <w:pStyle w:val="Normal"/>
+        <w:rPr/>
+      </w:pPr>
+      <w:r>
+        <w:rPr/>
+      </w:r>
+    </w:p>
+    <w:p>
+      <w:pPr>
+        <w:pStyle w:val="Normal"/>
+        <w:rPr/>
+      </w:pPr>
+      <w:r>
+        <w:rPr/>
+        <w:t>“</w:t>
+      </w:r>
+      <w:r>
+        <w:rPr/>
+        <w:t xml:space="preserve">Stop one second, let me check.” Laurent said, bringing the device out and holding it up to the rapidly darkening sun. </w:t>
+      </w:r>
+    </w:p>
+    <w:p>
+      <w:pPr>
+        <w:pStyle w:val="Normal"/>
+        <w:rPr/>
+      </w:pPr>
+      <w:r>
+        <w:rPr/>
+      </w:r>
+    </w:p>
+    <w:p>
+      <w:pPr>
+        <w:pStyle w:val="Normal"/>
+        <w:rPr/>
+      </w:pPr>
+      <w:r>
+        <w:rPr/>
+        <w:t>“</w:t>
+      </w:r>
+      <w:r>
+        <w:rPr/>
+        <w:t>Thats really strange, it doesn't say anything about clouds, or rain. Its clear as a creek. That typically means the sky should be as well.”</w:t>
+      </w:r>
+    </w:p>
+    <w:p>
+      <w:pPr>
+        <w:pStyle w:val="Normal"/>
+        <w:rPr/>
+      </w:pPr>
+      <w:r>
+        <w:rPr/>
+      </w:r>
+    </w:p>
+    <w:p>
+      <w:pPr>
+        <w:pStyle w:val="Normal"/>
+        <w:rPr/>
+      </w:pPr>
+      <w:r>
+        <w:rPr/>
+        <w:t>“</w:t>
+      </w:r>
+      <w:r>
+        <w:rPr/>
+        <w:t>I don't trust that thing.” Durand said, looking up at the small sliver of sky he could see from the alleyway they just turn into from the street. “Regardless of what it says, it feels like its going to rain, coming in on that storm.”</w:t>
+      </w:r>
+    </w:p>
+    <w:p>
+      <w:pPr>
+        <w:pStyle w:val="Normal"/>
+        <w:rPr/>
+      </w:pPr>
+      <w:r>
+        <w:rPr/>
+      </w:r>
+    </w:p>
+    <w:p>
+      <w:pPr>
+        <w:pStyle w:val="Normal"/>
+        <w:rPr/>
+      </w:pPr>
+      <w:r>
+        <w:rPr/>
+        <w:t xml:space="preserve">After a few wrong turns and dead ends, they eventually were able to emerge out onto the old harbor. </w:t>
+      </w:r>
+    </w:p>
+    <w:p>
+      <w:pPr>
+        <w:pStyle w:val="Normal"/>
+        <w:rPr/>
+      </w:pPr>
+      <w:r>
+        <w:rPr/>
+      </w:r>
+    </w:p>
+    <w:p>
+      <w:pPr>
+        <w:pStyle w:val="Normal"/>
+        <w:rPr/>
+      </w:pPr>
+      <w:r>
+        <w:rPr/>
+        <w:t xml:space="preserve">As they did so, they were buffetted by an invisible force. </w:t>
+      </w:r>
+    </w:p>
+    <w:p>
+      <w:pPr>
+        <w:pStyle w:val="Normal"/>
+        <w:rPr/>
+      </w:pPr>
+      <w:r>
+        <w:rPr/>
+      </w:r>
+    </w:p>
+    <w:p>
+      <w:pPr>
+        <w:pStyle w:val="Normal"/>
+        <w:rPr/>
+      </w:pPr>
+      <w:r>
+        <w:rPr/>
+        <w:t>“</w:t>
+      </w:r>
+      <w:r>
+        <w:rPr/>
+        <w:t>Gods the wind has gotten strong. It almost like a gale!” He cried out, grabbing the side of a wall for stabilization. The two stepped out into the old harbor.</w:t>
+      </w:r>
+    </w:p>
+    <w:p>
+      <w:pPr>
+        <w:pStyle w:val="Normal"/>
+        <w:rPr/>
+      </w:pPr>
+      <w:r>
+        <w:rPr/>
+      </w:r>
+    </w:p>
+    <w:p>
+      <w:pPr>
+        <w:pStyle w:val="Normal"/>
+        <w:rPr/>
+      </w:pPr>
+      <w:r>
+        <w:rPr/>
+        <w:t>It was nearly three hundred feet across and deep enough for ocean going ships, three of which were present currently. As Durand watched, one of the ships, which had apparently been trying to leave the harbor, had abruptly been forced to shed its sails, the smaller of which men were still scrambling to take down before the wind shredded them.</w:t>
+      </w:r>
+    </w:p>
+    <w:p>
+      <w:pPr>
+        <w:pStyle w:val="Normal"/>
+        <w:rPr/>
+      </w:pPr>
+      <w:r>
+        <w:rPr/>
+      </w:r>
+    </w:p>
+    <w:p>
+      <w:pPr>
+        <w:pStyle w:val="Normal"/>
+        <w:rPr/>
+      </w:pPr>
+      <w:r>
+        <w:rPr/>
+        <w:t xml:space="preserve">Teams on the shore attempted to reconnect the ship to the shore with long ropes which both sides flung towards each other. Unfortunately, Durand noticed, as they jogged around the large harbor, the waves in the inlet were smashing up against the reinforced siding of the harbor, which seemed to rebound and push the ship further away. </w:t>
+      </w:r>
+    </w:p>
+    <w:p>
+      <w:pPr>
+        <w:pStyle w:val="Normal"/>
+        <w:rPr/>
+      </w:pPr>
+      <w:r>
+        <w:rPr/>
+      </w:r>
+    </w:p>
+    <w:p>
+      <w:pPr>
+        <w:pStyle w:val="Normal"/>
+        <w:rPr/>
+      </w:pPr>
+      <w:r>
+        <w:rPr/>
+        <w:t>He could hear curses and shouting as they passed.</w:t>
+      </w:r>
+    </w:p>
+    <w:p>
+      <w:pPr>
+        <w:pStyle w:val="Normal"/>
+        <w:rPr/>
+      </w:pPr>
+      <w:r>
+        <w:rPr/>
+      </w:r>
+    </w:p>
+    <w:p>
+      <w:pPr>
+        <w:pStyle w:val="Normal"/>
+        <w:rPr/>
+      </w:pPr>
+      <w:r>
+        <w:rPr/>
+        <w:t>Although they were not there to look at the sights, Durand noted the location of a few taverns and warehouses, especially ones that looked like grain warehouses. There were almost double as amnay as in Illithar just in the small old harbor to say nothing of the actual harbor, located behind them.</w:t>
+      </w:r>
+    </w:p>
+    <w:p>
+      <w:pPr>
+        <w:pStyle w:val="Normal"/>
+        <w:rPr/>
+      </w:pPr>
+      <w:r>
+        <w:rPr/>
+      </w:r>
+    </w:p>
+    <w:p>
+      <w:pPr>
+        <w:pStyle w:val="Normal"/>
+        <w:rPr/>
+      </w:pPr>
+      <w:r>
+        <w:rPr/>
+        <w:t>Men and women scurried about, clothing flapping in the wind as they hauled products in doors, closed windows, found children and generally and hectically prepared for the storm.</w:t>
+      </w:r>
+    </w:p>
+    <w:p>
+      <w:pPr>
+        <w:pStyle w:val="Normal"/>
+        <w:rPr/>
+      </w:pPr>
+      <w:r>
+        <w:rPr/>
+      </w:r>
+    </w:p>
+    <w:p>
+      <w:pPr>
+        <w:pStyle w:val="Normal"/>
+        <w:rPr/>
+      </w:pPr>
+      <w:r>
+        <w:rPr/>
+        <w:t xml:space="preserve">As they came around the point of the harbor, Durand noticed a perceptable decrease in the quality of the houses and other buildings. It seemed that the creation of the new harbor had a poor effect on this part of the town. Although none of the buildings looked deserted, they were certainly in bad shape, with pieces missing from the roofs, and crumbling walls in some places. </w:t>
+      </w:r>
+    </w:p>
+    <w:p>
+      <w:pPr>
+        <w:pStyle w:val="Normal"/>
+        <w:rPr/>
+      </w:pPr>
+      <w:r>
+        <w:rPr/>
+      </w:r>
+    </w:p>
+    <w:p>
+      <w:pPr>
+        <w:pStyle w:val="Normal"/>
+        <w:rPr/>
+      </w:pPr>
+      <w:r>
+        <w:rPr/>
+        <w:t>The inhabitants seemed to mirror this. Instead of merchants or small time store owners, Durand noticed poorf fishermen and women. There were certainly less children, and those that he saw seemed smaller and more malnourished. He felt his chest seize up, seeing some of them, and told himself that he would have to think about ways of helping these people when he got back to the capital and he could excerize his power once more.</w:t>
+      </w:r>
+    </w:p>
+    <w:p>
+      <w:pPr>
+        <w:pStyle w:val="Normal"/>
+        <w:rPr/>
+      </w:pPr>
+      <w:r>
+        <w:rPr/>
+      </w:r>
+    </w:p>
+    <w:p>
+      <w:pPr>
+        <w:pStyle w:val="Normal"/>
+        <w:rPr/>
+      </w:pPr>
+      <w:r>
+        <w:rPr/>
+        <w:t xml:space="preserve">The ship they were hunting for was the one on the far side of the old harbor, closest to the ocean. He didn't see anyone on the rigging. The name of the ship, the </w:t>
+      </w:r>
+      <w:r>
+        <w:rPr>
+          <w:i/>
+          <w:iCs/>
+        </w:rPr>
+        <w:t xml:space="preserve">Waveside Query </w:t>
+      </w:r>
+      <w:r>
+        <w:rPr>
+          <w:i w:val="false"/>
+          <w:iCs w:val="false"/>
+        </w:rPr>
+        <w:t>struck him as a bit odd, but he supposed many names for ships were strange to his mind, especially those orchestrated by the Shani.</w:t>
+      </w:r>
+    </w:p>
+    <w:p>
+      <w:pPr>
+        <w:pStyle w:val="Normal"/>
+        <w:rPr>
+          <w:i w:val="false"/>
+          <w:i w:val="false"/>
+          <w:iCs w:val="false"/>
+        </w:rPr>
+      </w:pPr>
+      <w:r>
+        <w:rPr/>
+      </w:r>
+    </w:p>
+    <w:p>
+      <w:pPr>
+        <w:pStyle w:val="Normal"/>
+        <w:rPr/>
+      </w:pPr>
+      <w:r>
+        <w:rPr>
+          <w:i/>
+          <w:iCs/>
+        </w:rPr>
+        <w:t>“</w:t>
+      </w:r>
+      <w:r>
+        <w:rPr>
+          <w:i w:val="false"/>
+          <w:iCs w:val="false"/>
+        </w:rPr>
+        <w:t>Hrm.</w:t>
+      </w:r>
+      <w:r>
+        <w:rPr>
+          <w:i/>
+          <w:iCs/>
+        </w:rPr>
+        <w:t>”</w:t>
+      </w:r>
+      <w:r>
+        <w:rPr>
+          <w:i w:val="false"/>
+          <w:iCs w:val="false"/>
+        </w:rPr>
+        <w:t xml:space="preserve"> Laurent said as they approached. “There should be a customs guard around here.”</w:t>
+      </w:r>
+    </w:p>
+    <w:p>
+      <w:pPr>
+        <w:pStyle w:val="Normal"/>
+        <w:rPr>
+          <w:i w:val="false"/>
+          <w:i w:val="false"/>
+          <w:iCs w:val="false"/>
+        </w:rPr>
+      </w:pPr>
+      <w:r>
+        <w:rPr/>
+      </w:r>
+    </w:p>
+    <w:p>
+      <w:pPr>
+        <w:pStyle w:val="Normal"/>
+        <w:rPr/>
+      </w:pPr>
+      <w:r>
+        <w:rPr>
+          <w:i w:val="false"/>
+          <w:iCs w:val="false"/>
+        </w:rPr>
+        <w:t xml:space="preserve">Durand looked around. There were certainly no customs guard. In fact there didn't seem to be anyone nearby. The tower slightly to the left of them and upward some fifty feet was clearly occupied, but whoever was inside it had closed its few windows and he saw no one on the parapet or outside its door. Did Marellus leave this part of the city unguarded? That seemed unwise. </w:t>
+      </w:r>
+    </w:p>
+    <w:p>
+      <w:pPr>
+        <w:pStyle w:val="Normal"/>
+        <w:rPr>
+          <w:i w:val="false"/>
+          <w:i w:val="false"/>
+          <w:iCs w:val="false"/>
+        </w:rPr>
+      </w:pPr>
+      <w:r>
+        <w:rPr/>
+      </w:r>
+    </w:p>
+    <w:p>
+      <w:pPr>
+        <w:pStyle w:val="Normal"/>
+        <w:rPr/>
+      </w:pPr>
+      <w:r>
+        <w:rPr>
+          <w:i w:val="false"/>
+          <w:iCs w:val="false"/>
+        </w:rPr>
+        <w:t>“</w:t>
+      </w:r>
+      <w:r>
+        <w:rPr>
+          <w:i w:val="false"/>
+          <w:iCs w:val="false"/>
+        </w:rPr>
+        <w:t xml:space="preserve">This doesn't smell good.” Durand said. Laurent agreed and dug into his pack, coming out with their short swords. Tossing the weapon to Durand he looked over at the </w:t>
+      </w:r>
+      <w:r>
+        <w:rPr>
+          <w:i/>
+          <w:iCs/>
+        </w:rPr>
+        <w:t xml:space="preserve">Waveside Query. </w:t>
+      </w:r>
+      <w:r>
+        <w:rPr>
+          <w:i w:val="false"/>
+          <w:iCs w:val="false"/>
+        </w:rPr>
+        <w:t xml:space="preserve">It seemed to be a medium draft ship, exhibiting perhaps a wider than normal beam, perhaps custom built to be able to carry more cargo. </w:t>
+      </w:r>
+    </w:p>
+    <w:p>
+      <w:pPr>
+        <w:pStyle w:val="Normal"/>
+        <w:rPr>
+          <w:i w:val="false"/>
+          <w:i w:val="false"/>
+          <w:iCs w:val="false"/>
+        </w:rPr>
+      </w:pPr>
+      <w:r>
+        <w:rPr/>
+      </w:r>
+    </w:p>
+    <w:p>
+      <w:pPr>
+        <w:pStyle w:val="Normal"/>
+        <w:rPr/>
+      </w:pPr>
+      <w:r>
+        <w:rPr>
+          <w:i w:val="false"/>
+          <w:iCs w:val="false"/>
+        </w:rPr>
+        <w:t xml:space="preserve">Durand noticed that it seemed to sit lower in the water than its counterparts across the harbor, but he didn't know enough about navalcraft to determine whether that was normal or not. Regardless of what it was carrying as its cargo, he thought that meant that it hadn't been unloaded yet, and he told his suspicions to Laurent. </w:t>
+      </w:r>
+    </w:p>
+    <w:p>
+      <w:pPr>
+        <w:pStyle w:val="Normal"/>
+        <w:rPr>
+          <w:i w:val="false"/>
+          <w:i w:val="false"/>
+          <w:iCs w:val="false"/>
+        </w:rPr>
+      </w:pPr>
+      <w:r>
+        <w:rPr/>
+      </w:r>
+    </w:p>
+    <w:p>
+      <w:pPr>
+        <w:pStyle w:val="Normal"/>
+        <w:rPr/>
+      </w:pPr>
+      <w:r>
+        <w:rPr>
+          <w:i w:val="false"/>
+          <w:iCs w:val="false"/>
+        </w:rPr>
+        <w:t>“</w:t>
+      </w:r>
+      <w:r>
+        <w:rPr>
+          <w:i w:val="false"/>
+          <w:iCs w:val="false"/>
+        </w:rPr>
+        <w:t>You don't see anyone around do you?” Laurent asked, looking up the strangely and somewhat forbodingly dark hill or closed shutters and lightless doorways. A cold wind knocked into them, and Laurent wrapped his own cloak against himself as he attached his sword. He was careful to conceal the weapon and he cautioned Durand to do the same. It never paid to be too confrontational.</w:t>
+      </w:r>
+    </w:p>
+    <w:p>
+      <w:pPr>
+        <w:pStyle w:val="Normal"/>
+        <w:rPr>
+          <w:i w:val="false"/>
+          <w:i w:val="false"/>
+          <w:iCs w:val="false"/>
+        </w:rPr>
+      </w:pPr>
+      <w:r>
+        <w:rPr/>
+      </w:r>
+    </w:p>
+    <w:p>
+      <w:pPr>
+        <w:pStyle w:val="Normal"/>
+        <w:rPr/>
+      </w:pPr>
+      <w:r>
+        <w:rPr>
+          <w:i w:val="false"/>
+          <w:iCs w:val="false"/>
+        </w:rPr>
+        <w:t>The two drew up close to the ship and looked it over.</w:t>
+      </w:r>
+    </w:p>
+    <w:p>
+      <w:pPr>
+        <w:pStyle w:val="Normal"/>
+        <w:rPr>
+          <w:i w:val="false"/>
+          <w:i w:val="false"/>
+          <w:iCs w:val="false"/>
+        </w:rPr>
+      </w:pPr>
+      <w:r>
+        <w:rPr/>
+      </w:r>
+    </w:p>
+    <w:p>
+      <w:pPr>
+        <w:pStyle w:val="Normal"/>
+        <w:rPr/>
+      </w:pPr>
+      <w:r>
+        <w:rPr>
+          <w:i w:val="false"/>
+          <w:iCs w:val="false"/>
+        </w:rPr>
+        <w:t>“</w:t>
+      </w:r>
+      <w:r>
+        <w:rPr>
+          <w:i w:val="false"/>
+          <w:iCs w:val="false"/>
+        </w:rPr>
+        <w:t>What do we do now? Board it? That’s technically illegal.” Durand pointed out.</w:t>
+      </w:r>
+    </w:p>
+    <w:p>
+      <w:pPr>
+        <w:pStyle w:val="Normal"/>
+        <w:rPr>
+          <w:i w:val="false"/>
+          <w:i w:val="false"/>
+          <w:iCs w:val="false"/>
+        </w:rPr>
+      </w:pPr>
+      <w:r>
+        <w:rPr/>
+      </w:r>
+    </w:p>
+    <w:p>
+      <w:pPr>
+        <w:pStyle w:val="Normal"/>
+        <w:rPr/>
+      </w:pPr>
+      <w:r>
+        <w:rPr>
+          <w:i w:val="false"/>
+          <w:iCs w:val="false"/>
+        </w:rPr>
+        <w:t>“</w:t>
+      </w:r>
+      <w:r>
+        <w:rPr>
+          <w:i w:val="false"/>
+          <w:iCs w:val="false"/>
+        </w:rPr>
+        <w:t xml:space="preserve">No its not. We have reason to believe it is harboring smuggled goods.” Laurent said. </w:t>
+      </w:r>
+    </w:p>
+    <w:p>
+      <w:pPr>
+        <w:pStyle w:val="Normal"/>
+        <w:rPr>
+          <w:i w:val="false"/>
+          <w:i w:val="false"/>
+          <w:iCs w:val="false"/>
+        </w:rPr>
+      </w:pPr>
+      <w:r>
+        <w:rPr/>
+      </w:r>
+    </w:p>
+    <w:p>
+      <w:pPr>
+        <w:pStyle w:val="Normal"/>
+        <w:rPr/>
+      </w:pPr>
+      <w:r>
+        <w:rPr>
+          <w:i w:val="false"/>
+          <w:iCs w:val="false"/>
+        </w:rPr>
+        <w:t>“</w:t>
+      </w:r>
+      <w:r>
+        <w:rPr>
+          <w:i w:val="false"/>
+          <w:iCs w:val="false"/>
+        </w:rPr>
+        <w:t>We have the words of an unknown third party and the suspicions of the potentate. Isn't that good enough?” Laurent asked.</w:t>
+      </w:r>
+    </w:p>
+    <w:p>
+      <w:pPr>
+        <w:pStyle w:val="Normal"/>
+        <w:rPr>
+          <w:i w:val="false"/>
+          <w:i w:val="false"/>
+          <w:iCs w:val="false"/>
+        </w:rPr>
+      </w:pPr>
+      <w:r>
+        <w:rPr/>
+      </w:r>
+    </w:p>
+    <w:p>
+      <w:pPr>
+        <w:pStyle w:val="Normal"/>
+        <w:rPr/>
+      </w:pPr>
+      <w:r>
+        <w:rPr>
+          <w:i w:val="false"/>
+          <w:iCs w:val="false"/>
+        </w:rPr>
+        <w:t>“</w:t>
+      </w:r>
+      <w:r>
+        <w:rPr>
+          <w:i w:val="false"/>
+          <w:iCs w:val="false"/>
+        </w:rPr>
+        <w:t>Not really.” Durand – I thought there would be people by the shipt o talk to.</w:t>
+      </w:r>
+    </w:p>
+    <w:p>
+      <w:pPr>
+        <w:pStyle w:val="Normal"/>
+        <w:rPr>
+          <w:i w:val="false"/>
+          <w:i w:val="false"/>
+          <w:iCs w:val="false"/>
+        </w:rPr>
+      </w:pPr>
+      <w:r>
+        <w:rPr>
+          <w:i w:val="false"/>
+          <w:iCs w:val="false"/>
+        </w:rPr>
+      </w:r>
+    </w:p>
+    <w:p>
+      <w:pPr>
+        <w:pStyle w:val="Normal"/>
+        <w:rPr>
+          <w:i w:val="false"/>
+          <w:i w:val="false"/>
+          <w:iCs w:val="false"/>
+        </w:rPr>
+      </w:pPr>
+      <w:r>
+        <w:rPr>
+          <w:i w:val="false"/>
+          <w:iCs w:val="false"/>
+        </w:rPr>
+      </w:r>
+    </w:p>
+    <w:p>
+      <w:pPr>
+        <w:pStyle w:val="Normal"/>
+        <w:rPr>
+          <w:i w:val="false"/>
+          <w:i w:val="false"/>
+          <w:iCs w:val="false"/>
+        </w:rPr>
+      </w:pPr>
+      <w:r>
+        <w:rPr>
+          <w:i w:val="false"/>
+          <w:iCs w:val="false"/>
+        </w:rPr>
+        <w:t xml:space="preserve"> </w:t>
+      </w:r>
+    </w:p>
+    <w:p>
+      <w:pPr>
+        <w:pStyle w:val="Normal"/>
+        <w:rPr>
+          <w:i w:val="false"/>
+          <w:i w:val="false"/>
+          <w:iCs w:val="false"/>
+        </w:rPr>
+      </w:pPr>
+      <w:r>
+        <w:rPr>
+          <w:i w:val="false"/>
+          <w:iCs w:val="false"/>
+        </w:rPr>
+      </w:r>
+    </w:p>
+    <w:p>
+      <w:pPr>
+        <w:pStyle w:val="Normal"/>
+        <w:rPr>
+          <w:i w:val="false"/>
+          <w:i w:val="false"/>
+          <w:iCs w:val="false"/>
+        </w:rPr>
+      </w:pPr>
+      <w:r>
+        <w:rPr>
+          <w:i w:val="false"/>
+          <w:iCs w:val="false"/>
+        </w:rPr>
+        <w:t xml:space="preserve"> </w:t>
+      </w:r>
+    </w:p>
+    <w:p>
+      <w:pPr>
+        <w:pStyle w:val="Normal"/>
+        <w:rPr>
+          <w:i w:val="false"/>
+          <w:i w:val="false"/>
+          <w:iCs w:val="false"/>
+        </w:rPr>
+      </w:pPr>
+      <w:r>
+        <w:rPr>
+          <w:i w:val="false"/>
+          <w:iCs w:val="false"/>
+        </w:rPr>
+      </w:r>
+    </w:p>
+    <w:p>
+      <w:pPr>
+        <w:pStyle w:val="Normal"/>
+        <w:rPr>
+          <w:i w:val="false"/>
+          <w:i w:val="false"/>
+          <w:iCs w:val="false"/>
+        </w:rPr>
+      </w:pPr>
+      <w:r>
+        <w:rPr>
+          <w:i w:val="false"/>
+          <w:iCs w:val="false"/>
+        </w:rPr>
       </w:r>
     </w:p>
     <w:p>

</xml_diff>

<commit_message>
On the ship, bout to get ambushed.
</commit_message>
<xml_diff>
--- a/Stories/Outbox/D&D World/Waveside Query.docx
+++ b/Stories/Outbox/D&D World/Waveside Query.docx
@@ -3526,15 +3526,7 @@
       </w:r>
       <w:r>
         <w:rPr/>
-        <w:t xml:space="preserve">Well, I </w:t>
-      </w:r>
-      <w:r>
-        <w:rPr/>
-        <w:t>think I</w:t>
-      </w:r>
-      <w:r>
-        <w:rPr/>
-        <w:t xml:space="preserve"> almost had the first word. Its a good code system. Shame we can't use it more widely yet,” Durand said, rummaging through the pack for the code. </w:t>
+        <w:t xml:space="preserve">Well, I think I almost had the first word. Its a good code system. Shame we can't use it more widely yet,” Durand said, rummaging through the pack for the code. </w:t>
       </w:r>
     </w:p>
     <w:p>
@@ -17320,15 +17312,7 @@
       </w:pPr>
       <w:r>
         <w:rPr/>
-        <w:t xml:space="preserve">Durand noticed the embelleshments with some </w:t>
-      </w:r>
-      <w:r>
-        <w:rPr/>
-        <w:t>distaste</w:t>
-      </w:r>
-      <w:r>
-        <w:rPr/>
-        <w:t>, but thtought that perhaps the local merchants and guilds expected such finerary from the head of the city. Either way, they were going in.</w:t>
+        <w:t>Durand noticed the embelleshments with some distaste, but thtought that perhaps the local merchants and guilds expected such finerary from the head of the city. Either way, they were going in.</w:t>
       </w:r>
     </w:p>
     <w:p>
@@ -17499,42 +17483,30 @@
       </w:r>
       <w:r>
         <w:rPr/>
-        <w:t>Who will I look like?</w:t>
-      </w:r>
-      <w:r>
-        <w:rPr/>
-        <w:t xml:space="preserve">” </w:t>
-      </w:r>
-      <w:r>
-        <w:rPr/>
-        <w:t>Durand asked.</w:t>
-      </w:r>
-    </w:p>
-    <w:p>
-      <w:pPr>
-        <w:pStyle w:val="Normal"/>
-        <w:rPr/>
-      </w:pPr>
-      <w:r>
-        <w:rPr/>
-      </w:r>
-    </w:p>
-    <w:p>
-      <w:pPr>
-        <w:pStyle w:val="Normal"/>
-        <w:rPr/>
-      </w:pPr>
-      <w:r>
-        <w:rPr/>
-        <w:t>“</w:t>
-      </w:r>
-      <w:r>
-        <w:rPr/>
-        <w:t>Just some random miner from the Crag. Now keep very still for a moment.</w:t>
-      </w:r>
-      <w:r>
-        <w:rPr/>
-        <w:t>”</w:t>
+        <w:t>Who will I look like?” Durand asked.</w:t>
+      </w:r>
+    </w:p>
+    <w:p>
+      <w:pPr>
+        <w:pStyle w:val="Normal"/>
+        <w:rPr/>
+      </w:pPr>
+      <w:r>
+        <w:rPr/>
+      </w:r>
+    </w:p>
+    <w:p>
+      <w:pPr>
+        <w:pStyle w:val="Normal"/>
+        <w:rPr/>
+      </w:pPr>
+      <w:r>
+        <w:rPr/>
+        <w:t>“</w:t>
+      </w:r>
+      <w:r>
+        <w:rPr/>
+        <w:t>Just some random miner from the Crag. Now keep very still for a moment.”</w:t>
       </w:r>
     </w:p>
     <w:p>
@@ -17816,7 +17788,7 @@
       <w:pPr>
         <w:pStyle w:val="Normal"/>
         <w:pBdr>
-          <w:bottom w:val="single" w:sz="2" w:space="2" w:color="000000"/>
+          <w:bottom w:val="single" w:sz="2" w:space="2" w:color="000001"/>
         </w:pBdr>
         <w:rPr/>
       </w:pPr>
@@ -17924,11 +17896,7 @@
       </w:pPr>
       <w:r>
         <w:rPr/>
-        <w:t xml:space="preserve">He wore a black uniform with fine yellow trim. On his shoulder, </w:t>
-      </w:r>
-      <w:r>
-        <w:rPr/>
-        <w:t xml:space="preserve">but below where the typical military medals would go, were four gold rings, each one polished and glistening in the sunlight coming in from the large windows in front of them. </w:t>
+        <w:t xml:space="preserve">He wore a black uniform with fine yellow trim. On his shoulder, but below where the typical military medals would go, were four gold rings, each one polished and glistening in the sunlight coming in from the large windows in front of them. </w:t>
       </w:r>
     </w:p>
     <w:p>
@@ -18058,11 +18026,7 @@
       </w:r>
       <w:r>
         <w:rPr/>
-        <w:t xml:space="preserve">You are correct. I sent your letter up and was dispatched several days ago.” Laurent said, seating himself assuredly </w:t>
-      </w:r>
-      <w:r>
-        <w:rPr/>
-        <w:t xml:space="preserve">across from the potentate. </w:t>
+        <w:t xml:space="preserve">You are correct. I sent your letter up and was dispatched several days ago.” Laurent said, seating himself assuredly across from the potentate. </w:t>
       </w:r>
     </w:p>
     <w:p>
@@ -18904,11 +18868,7 @@
       </w:r>
       <w:r>
         <w:rPr/>
-        <w:t xml:space="preserve">Perhaps after we are done with our mission. Let us make our way around for now. We can always ask the potentate later.” </w:t>
-      </w:r>
-      <w:r>
-        <w:rPr/>
-        <w:t>Durand said.</w:t>
+        <w:t>Perhaps after we are done with our mission. Let us make our way around for now. We can always ask the potentate later.” Durand said.</w:t>
       </w:r>
     </w:p>
     <w:p>
@@ -19305,7 +19265,10 @@
         </w:rPr>
       </w:pPr>
       <w:r>
-        <w:rPr/>
+        <w:rPr>
+          <w:i w:val="false"/>
+          <w:iCs w:val="false"/>
+        </w:rPr>
       </w:r>
     </w:p>
     <w:p>
@@ -19352,7 +19315,10 @@
         </w:rPr>
       </w:pPr>
       <w:r>
-        <w:rPr/>
+        <w:rPr>
+          <w:i w:val="false"/>
+          <w:iCs w:val="false"/>
+        </w:rPr>
       </w:r>
     </w:p>
     <w:p>
@@ -19378,7 +19344,10 @@
         </w:rPr>
       </w:pPr>
       <w:r>
-        <w:rPr/>
+        <w:rPr>
+          <w:i w:val="false"/>
+          <w:iCs w:val="false"/>
+        </w:rPr>
       </w:r>
     </w:p>
     <w:p>
@@ -19425,7 +19394,10 @@
         </w:rPr>
       </w:pPr>
       <w:r>
-        <w:rPr/>
+        <w:rPr>
+          <w:i w:val="false"/>
+          <w:iCs w:val="false"/>
+        </w:rPr>
       </w:r>
     </w:p>
     <w:p>
@@ -19451,7 +19423,10 @@
         </w:rPr>
       </w:pPr>
       <w:r>
-        <w:rPr/>
+        <w:rPr>
+          <w:i w:val="false"/>
+          <w:iCs w:val="false"/>
+        </w:rPr>
       </w:r>
     </w:p>
     <w:p>
@@ -19484,7 +19459,10 @@
         </w:rPr>
       </w:pPr>
       <w:r>
-        <w:rPr/>
+        <w:rPr>
+          <w:i w:val="false"/>
+          <w:iCs w:val="false"/>
+        </w:rPr>
       </w:r>
     </w:p>
     <w:p>
@@ -19510,7 +19488,10 @@
         </w:rPr>
       </w:pPr>
       <w:r>
-        <w:rPr/>
+        <w:rPr>
+          <w:i w:val="false"/>
+          <w:iCs w:val="false"/>
+        </w:rPr>
       </w:r>
     </w:p>
     <w:p>
@@ -19543,7 +19524,10 @@
         </w:rPr>
       </w:pPr>
       <w:r>
-        <w:rPr/>
+        <w:rPr>
+          <w:i w:val="false"/>
+          <w:iCs w:val="false"/>
+        </w:rPr>
       </w:r>
     </w:p>
     <w:p>
@@ -19576,7 +19560,10 @@
         </w:rPr>
       </w:pPr>
       <w:r>
-        <w:rPr/>
+        <w:rPr>
+          <w:i w:val="false"/>
+          <w:iCs w:val="false"/>
+        </w:rPr>
       </w:r>
     </w:p>
     <w:p>
@@ -19609,27 +19596,1654 @@
         </w:rPr>
       </w:pPr>
       <w:r>
-        <w:rPr/>
-      </w:r>
-    </w:p>
-    <w:p>
-      <w:pPr>
-        <w:pStyle w:val="Normal"/>
-        <w:rPr/>
-      </w:pPr>
-      <w:r>
         <w:rPr>
           <w:i w:val="false"/>
           <w:iCs w:val="false"/>
         </w:rPr>
-        <w:t>“</w:t>
-      </w:r>
+      </w:r>
+    </w:p>
+    <w:p>
+      <w:pPr>
+        <w:pStyle w:val="Normal"/>
+        <w:rPr/>
+      </w:pPr>
       <w:r>
         <w:rPr>
           <w:i w:val="false"/>
           <w:iCs w:val="false"/>
         </w:rPr>
-        <w:t>Not really.” Durand – I thought there would be people by the shipt o talk to.</w:t>
+        <w:t>“</w:t>
+      </w:r>
+      <w:r>
+        <w:rPr>
+          <w:i w:val="false"/>
+          <w:iCs w:val="false"/>
+        </w:rPr>
+        <w:t xml:space="preserve">Not really.” Durand </w:t>
+      </w:r>
+      <w:r>
+        <w:rPr>
+          <w:i w:val="false"/>
+          <w:iCs w:val="false"/>
+        </w:rPr>
+        <w:t>said, staring at the rigging whipping around in its constraints. “</w:t>
+      </w:r>
+      <w:r>
+        <w:rPr>
+          <w:i w:val="false"/>
+          <w:iCs w:val="false"/>
+        </w:rPr>
+        <w:t>I thought there would be people by the ship to talk to.”</w:t>
+      </w:r>
+    </w:p>
+    <w:p>
+      <w:pPr>
+        <w:pStyle w:val="Normal"/>
+        <w:rPr>
+          <w:i w:val="false"/>
+          <w:i w:val="false"/>
+          <w:iCs w:val="false"/>
+        </w:rPr>
+      </w:pPr>
+      <w:r>
+        <w:rPr/>
+      </w:r>
+    </w:p>
+    <w:p>
+      <w:pPr>
+        <w:pStyle w:val="Normal"/>
+        <w:rPr/>
+      </w:pPr>
+      <w:r>
+        <w:rPr>
+          <w:i w:val="false"/>
+          <w:iCs w:val="false"/>
+        </w:rPr>
+        <w:t>“</w:t>
+      </w:r>
+      <w:r>
+        <w:rPr>
+          <w:i w:val="false"/>
+          <w:iCs w:val="false"/>
+        </w:rPr>
+        <w:t>So we're just going to… hold on. What is that?</w:t>
+      </w:r>
+      <w:r>
+        <w:rPr>
+          <w:i w:val="false"/>
+          <w:iCs w:val="false"/>
+        </w:rPr>
+        <w:t xml:space="preserve">” </w:t>
+      </w:r>
+      <w:r>
+        <w:rPr>
+          <w:i w:val="false"/>
+          <w:iCs w:val="false"/>
+        </w:rPr>
+        <w:t>He said suddenly, grabbing the hilt of his sword with one hand and pointing with the other at an object on the ship.</w:t>
+      </w:r>
+    </w:p>
+    <w:p>
+      <w:pPr>
+        <w:pStyle w:val="Normal"/>
+        <w:rPr>
+          <w:i w:val="false"/>
+          <w:i w:val="false"/>
+          <w:iCs w:val="false"/>
+        </w:rPr>
+      </w:pPr>
+      <w:r>
+        <w:rPr/>
+      </w:r>
+    </w:p>
+    <w:p>
+      <w:pPr>
+        <w:pStyle w:val="Normal"/>
+        <w:rPr/>
+      </w:pPr>
+      <w:r>
+        <w:rPr>
+          <w:i w:val="false"/>
+          <w:iCs w:val="false"/>
+        </w:rPr>
+        <w:t>“</w:t>
+      </w:r>
+      <w:r>
+        <w:rPr>
+          <w:i w:val="false"/>
+          <w:iCs w:val="false"/>
+        </w:rPr>
+        <w:t>What is what? I don't see what you're pointing at.” Durand said, also cautiously wrapping his fingers around his own sword.</w:t>
+      </w:r>
+    </w:p>
+    <w:p>
+      <w:pPr>
+        <w:pStyle w:val="Normal"/>
+        <w:rPr>
+          <w:i w:val="false"/>
+          <w:i w:val="false"/>
+          <w:iCs w:val="false"/>
+        </w:rPr>
+      </w:pPr>
+      <w:r>
+        <w:rPr/>
+      </w:r>
+    </w:p>
+    <w:p>
+      <w:pPr>
+        <w:pStyle w:val="Normal"/>
+        <w:rPr/>
+      </w:pPr>
+      <w:r>
+        <w:rPr>
+          <w:i w:val="false"/>
+          <w:iCs w:val="false"/>
+        </w:rPr>
+        <w:t>“</w:t>
+      </w:r>
+      <w:r>
+        <w:rPr>
+          <w:i w:val="false"/>
+          <w:iCs w:val="false"/>
+        </w:rPr>
+        <w:t>Right there by the mast,” Laurent clarified, “under the tarp there. Is that a… foot?” He said, either nervousness or excitement on his voice, or perhaps a bit of both.</w:t>
+      </w:r>
+    </w:p>
+    <w:p>
+      <w:pPr>
+        <w:pStyle w:val="Normal"/>
+        <w:rPr>
+          <w:i w:val="false"/>
+          <w:i w:val="false"/>
+          <w:iCs w:val="false"/>
+        </w:rPr>
+      </w:pPr>
+      <w:r>
+        <w:rPr/>
+      </w:r>
+    </w:p>
+    <w:p>
+      <w:pPr>
+        <w:pStyle w:val="Normal"/>
+        <w:rPr/>
+      </w:pPr>
+      <w:r>
+        <w:rPr>
+          <w:i w:val="false"/>
+          <w:iCs w:val="false"/>
+        </w:rPr>
+        <w:t>“</w:t>
+      </w:r>
+      <w:r>
+        <w:rPr>
+          <w:i w:val="false"/>
+          <w:iCs w:val="false"/>
+        </w:rPr>
+        <w:t>It is.” Durand confirmed. “Well, one way or another, we have a legal reason to board the ship. They could be injured.”</w:t>
+      </w:r>
+    </w:p>
+    <w:p>
+      <w:pPr>
+        <w:pStyle w:val="Normal"/>
+        <w:rPr>
+          <w:i w:val="false"/>
+          <w:i w:val="false"/>
+          <w:iCs w:val="false"/>
+        </w:rPr>
+      </w:pPr>
+      <w:r>
+        <w:rPr/>
+      </w:r>
+    </w:p>
+    <w:p>
+      <w:pPr>
+        <w:pStyle w:val="Normal"/>
+        <w:rPr/>
+      </w:pPr>
+      <w:r>
+        <w:rPr>
+          <w:i w:val="false"/>
+          <w:iCs w:val="false"/>
+        </w:rPr>
+        <w:t xml:space="preserve">They crossed over one of the large gangplanks, obviously made for getting cargo onboard. There were no hoists on this berth since it was one of the cheaper ones. </w:t>
+      </w:r>
+    </w:p>
+    <w:p>
+      <w:pPr>
+        <w:pStyle w:val="Normal"/>
+        <w:rPr>
+          <w:i w:val="false"/>
+          <w:i w:val="false"/>
+          <w:iCs w:val="false"/>
+        </w:rPr>
+      </w:pPr>
+      <w:r>
+        <w:rPr/>
+      </w:r>
+    </w:p>
+    <w:p>
+      <w:pPr>
+        <w:pStyle w:val="Normal"/>
+        <w:rPr/>
+      </w:pPr>
+      <w:r>
+        <w:rPr>
+          <w:i w:val="false"/>
+          <w:iCs w:val="false"/>
+        </w:rPr>
+        <w:t>Durand took one more look around, but there really didn't seem to be anyone around. The hatches to the lower levels were closed, but that by itself didn't mean anything.</w:t>
+      </w:r>
+    </w:p>
+    <w:p>
+      <w:pPr>
+        <w:pStyle w:val="Normal"/>
+        <w:rPr>
+          <w:i w:val="false"/>
+          <w:i w:val="false"/>
+          <w:iCs w:val="false"/>
+        </w:rPr>
+      </w:pPr>
+      <w:r>
+        <w:rPr/>
+      </w:r>
+    </w:p>
+    <w:p>
+      <w:pPr>
+        <w:pStyle w:val="Normal"/>
+        <w:rPr/>
+      </w:pPr>
+      <w:r>
+        <w:rPr>
+          <w:i w:val="false"/>
+          <w:iCs w:val="false"/>
+        </w:rPr>
+        <w:t>They approached the body.</w:t>
+      </w:r>
+    </w:p>
+    <w:p>
+      <w:pPr>
+        <w:pStyle w:val="Normal"/>
+        <w:rPr>
+          <w:i w:val="false"/>
+          <w:i w:val="false"/>
+          <w:iCs w:val="false"/>
+        </w:rPr>
+      </w:pPr>
+      <w:r>
+        <w:rPr/>
+      </w:r>
+    </w:p>
+    <w:p>
+      <w:pPr>
+        <w:pStyle w:val="Normal"/>
+        <w:rPr/>
+      </w:pPr>
+      <w:r>
+        <w:rPr>
+          <w:i w:val="false"/>
+          <w:iCs w:val="false"/>
+        </w:rPr>
+        <w:t xml:space="preserve">Under the tarp was a guardsman. His crumpled grey uniform was missing its lapels, probably stolen from him. The man himself was merely unconscious, but all Laurent's attempts to wake him were unsuccessful. He had bruises on his face and part of his uniform was torn. He had previously been tied up, so Laurent split the ropes that held him. </w:t>
+      </w:r>
+    </w:p>
+    <w:p>
+      <w:pPr>
+        <w:pStyle w:val="Normal"/>
+        <w:rPr>
+          <w:i w:val="false"/>
+          <w:i w:val="false"/>
+          <w:iCs w:val="false"/>
+        </w:rPr>
+      </w:pPr>
+      <w:r>
+        <w:rPr/>
+      </w:r>
+    </w:p>
+    <w:p>
+      <w:pPr>
+        <w:pStyle w:val="Normal"/>
+        <w:rPr/>
+      </w:pPr>
+      <w:r>
+        <w:rPr>
+          <w:i w:val="false"/>
+          <w:iCs w:val="false"/>
+        </w:rPr>
+        <w:t>“</w:t>
+      </w:r>
+      <w:r>
+        <w:rPr>
+          <w:i w:val="false"/>
+          <w:iCs w:val="false"/>
+        </w:rPr>
+        <w:t>Looks like we found our customs man.” Durand said, drawing his sword. “Probably saw something he wasn't supposed to.”</w:t>
+      </w:r>
+    </w:p>
+    <w:p>
+      <w:pPr>
+        <w:pStyle w:val="Normal"/>
+        <w:rPr>
+          <w:i w:val="false"/>
+          <w:i w:val="false"/>
+          <w:iCs w:val="false"/>
+        </w:rPr>
+      </w:pPr>
+      <w:r>
+        <w:rPr/>
+      </w:r>
+    </w:p>
+    <w:p>
+      <w:pPr>
+        <w:pStyle w:val="Normal"/>
+        <w:rPr/>
+      </w:pPr>
+      <w:r>
+        <w:rPr>
+          <w:i w:val="false"/>
+          <w:iCs w:val="false"/>
+        </w:rPr>
+        <w:t>“</w:t>
+      </w:r>
+      <w:r>
+        <w:rPr>
+          <w:i w:val="false"/>
+          <w:iCs w:val="false"/>
+        </w:rPr>
+        <w:t>What were they going to do with him?” Laurent wondered.</w:t>
+      </w:r>
+    </w:p>
+    <w:p>
+      <w:pPr>
+        <w:pStyle w:val="Normal"/>
+        <w:rPr>
+          <w:i w:val="false"/>
+          <w:i w:val="false"/>
+          <w:iCs w:val="false"/>
+        </w:rPr>
+      </w:pPr>
+      <w:r>
+        <w:rPr/>
+      </w:r>
+    </w:p>
+    <w:p>
+      <w:pPr>
+        <w:pStyle w:val="Normal"/>
+        <w:rPr/>
+      </w:pPr>
+      <w:r>
+        <w:rPr>
+          <w:i w:val="false"/>
+          <w:iCs w:val="false"/>
+        </w:rPr>
+        <w:t>“</w:t>
+      </w:r>
+      <w:r>
+        <w:rPr>
+          <w:i w:val="false"/>
+          <w:iCs w:val="false"/>
+        </w:rPr>
+        <w:t>Why don't we ask them ourselves?” Durand said, with a nasty expression on his face. “Lets do this one nice and quiet. There could be any number of people down here.”</w:t>
+      </w:r>
+    </w:p>
+    <w:p>
+      <w:pPr>
+        <w:pStyle w:val="Normal"/>
+        <w:rPr>
+          <w:i w:val="false"/>
+          <w:i w:val="false"/>
+          <w:iCs w:val="false"/>
+        </w:rPr>
+      </w:pPr>
+      <w:r>
+        <w:rPr/>
+      </w:r>
+    </w:p>
+    <w:p>
+      <w:pPr>
+        <w:pStyle w:val="Normal"/>
+        <w:rPr/>
+      </w:pPr>
+      <w:r>
+        <w:rPr>
+          <w:i w:val="false"/>
+          <w:iCs w:val="false"/>
+        </w:rPr>
+        <w:t>Laurent agreed, and Durand cautiously opened the door to the lower levels. They paused a second to acclimate their sight to the darker ship.</w:t>
+      </w:r>
+    </w:p>
+    <w:p>
+      <w:pPr>
+        <w:pStyle w:val="Normal"/>
+        <w:rPr>
+          <w:i w:val="false"/>
+          <w:i w:val="false"/>
+          <w:iCs w:val="false"/>
+        </w:rPr>
+      </w:pPr>
+      <w:r>
+        <w:rPr/>
+      </w:r>
+    </w:p>
+    <w:p>
+      <w:pPr>
+        <w:pStyle w:val="Normal"/>
+        <w:rPr/>
+      </w:pPr>
+      <w:r>
+        <w:rPr>
+          <w:i w:val="false"/>
+          <w:iCs w:val="false"/>
+        </w:rPr>
+        <w:t>The ship was solidly built enough, but the design was unknown to both of them, so they tread lightly, not wanting to give away their position or blindly walk into the crew quarters.</w:t>
+      </w:r>
+    </w:p>
+    <w:p>
+      <w:pPr>
+        <w:pStyle w:val="Normal"/>
+        <w:rPr>
+          <w:i w:val="false"/>
+          <w:i w:val="false"/>
+          <w:iCs w:val="false"/>
+        </w:rPr>
+      </w:pPr>
+      <w:r>
+        <w:rPr/>
+      </w:r>
+    </w:p>
+    <w:p>
+      <w:pPr>
+        <w:pStyle w:val="Normal"/>
+        <w:rPr/>
+      </w:pPr>
+      <w:r>
+        <w:rPr>
+          <w:i w:val="false"/>
+          <w:iCs w:val="false"/>
+        </w:rPr>
+        <w:t xml:space="preserve">Fortunately, they found the quarters relatively quickly, a large room in the back of the ship that ran almost half the length of the ship. The hold was presumably below it. </w:t>
+      </w:r>
+    </w:p>
+    <w:p>
+      <w:pPr>
+        <w:pStyle w:val="Normal"/>
+        <w:rPr>
+          <w:i w:val="false"/>
+          <w:i w:val="false"/>
+          <w:iCs w:val="false"/>
+        </w:rPr>
+      </w:pPr>
+      <w:r>
+        <w:rPr/>
+      </w:r>
+    </w:p>
+    <w:p>
+      <w:pPr>
+        <w:pStyle w:val="Normal"/>
+        <w:rPr/>
+      </w:pPr>
+      <w:r>
+        <w:rPr>
+          <w:i w:val="false"/>
+          <w:iCs w:val="false"/>
+        </w:rPr>
+        <w:t>“</w:t>
+      </w:r>
+      <w:r>
+        <w:rPr>
+          <w:i w:val="false"/>
+          <w:iCs w:val="false"/>
+        </w:rPr>
+        <w:t>One second.” Laurent whispered as he gingerly closed the door to the crew quarters. “I didn't see anyone but there was a light at the far end. I'm going to jam the door shut if I can.”</w:t>
+      </w:r>
+    </w:p>
+    <w:p>
+      <w:pPr>
+        <w:pStyle w:val="Normal"/>
+        <w:rPr>
+          <w:i w:val="false"/>
+          <w:i w:val="false"/>
+          <w:iCs w:val="false"/>
+        </w:rPr>
+      </w:pPr>
+      <w:r>
+        <w:rPr/>
+      </w:r>
+    </w:p>
+    <w:p>
+      <w:pPr>
+        <w:pStyle w:val="Normal"/>
+        <w:rPr/>
+      </w:pPr>
+      <w:r>
+        <w:rPr>
+          <w:i w:val="false"/>
+          <w:iCs w:val="false"/>
+        </w:rPr>
+        <w:t xml:space="preserve">He took about and odd wedge of what looked like metal and drove it into the hinge of the door between the door itself and the frame it attached to. </w:t>
+      </w:r>
+    </w:p>
+    <w:p>
+      <w:pPr>
+        <w:pStyle w:val="Normal"/>
+        <w:rPr>
+          <w:i w:val="false"/>
+          <w:i w:val="false"/>
+          <w:iCs w:val="false"/>
+        </w:rPr>
+      </w:pPr>
+      <w:r>
+        <w:rPr/>
+      </w:r>
+    </w:p>
+    <w:p>
+      <w:pPr>
+        <w:pStyle w:val="Normal"/>
+        <w:rPr/>
+      </w:pPr>
+      <w:r>
+        <w:rPr>
+          <w:i w:val="false"/>
+          <w:iCs w:val="false"/>
+        </w:rPr>
+        <w:t>“</w:t>
+      </w:r>
+      <w:r>
+        <w:rPr>
+          <w:i w:val="false"/>
+          <w:iCs w:val="false"/>
+        </w:rPr>
+        <w:t>It won't stop a concerted effort, but they may think it was locked somehow.” Laurent explained. “Now lets go see what in the cargo hold.”</w:t>
+      </w:r>
+    </w:p>
+    <w:p>
+      <w:pPr>
+        <w:pStyle w:val="Normal"/>
+        <w:rPr>
+          <w:i w:val="false"/>
+          <w:i w:val="false"/>
+          <w:iCs w:val="false"/>
+        </w:rPr>
+      </w:pPr>
+      <w:r>
+        <w:rPr/>
+      </w:r>
+    </w:p>
+    <w:p>
+      <w:pPr>
+        <w:pStyle w:val="Normal"/>
+        <w:rPr/>
+      </w:pPr>
+      <w:r>
+        <w:rPr>
+          <w:i w:val="false"/>
+          <w:iCs w:val="false"/>
+        </w:rPr>
+        <w:t>The stairs down were wide and located at the front end of the ship. Presumably there were large hatches near the middle or the back that allowed them to move cargo straight up through the floors.</w:t>
+      </w:r>
+    </w:p>
+    <w:p>
+      <w:pPr>
+        <w:pStyle w:val="Normal"/>
+        <w:rPr>
+          <w:i w:val="false"/>
+          <w:i w:val="false"/>
+          <w:iCs w:val="false"/>
+        </w:rPr>
+      </w:pPr>
+      <w:r>
+        <w:rPr/>
+      </w:r>
+    </w:p>
+    <w:p>
+      <w:pPr>
+        <w:pStyle w:val="Normal"/>
+        <w:rPr/>
+      </w:pPr>
+      <w:r>
+        <w:rPr>
+          <w:i w:val="false"/>
+          <w:iCs w:val="false"/>
+        </w:rPr>
+        <w:t>Outside, Durand could hear the storm worsen, and the ship creaked back and forth a bit, not enough to make standing hard, but just enough to make things interesting. Fortunately, it also produced a fair amount of noise, which should help them go unheard as they explored the last floor of the ship.</w:t>
+      </w:r>
+    </w:p>
+    <w:p>
+      <w:pPr>
+        <w:pStyle w:val="Normal"/>
+        <w:rPr>
+          <w:i w:val="false"/>
+          <w:i w:val="false"/>
+          <w:iCs w:val="false"/>
+        </w:rPr>
+      </w:pPr>
+      <w:r>
+        <w:rPr/>
+      </w:r>
+    </w:p>
+    <w:p>
+      <w:pPr>
+        <w:pStyle w:val="Normal"/>
+        <w:rPr/>
+      </w:pPr>
+      <w:r>
+        <w:rPr>
+          <w:i w:val="false"/>
+          <w:iCs w:val="false"/>
+        </w:rPr>
+        <w:t xml:space="preserve">They slipped down the stairs, careful to not make too much noise. They were rewarded by a very full hull. Boxes upon boxes were stacked on top of one another, all closed. Each box was bigger across than  man's chest and would have required two if not three men to move them. </w:t>
+      </w:r>
+    </w:p>
+    <w:p>
+      <w:pPr>
+        <w:pStyle w:val="Normal"/>
+        <w:rPr>
+          <w:i w:val="false"/>
+          <w:i w:val="false"/>
+          <w:iCs w:val="false"/>
+        </w:rPr>
+      </w:pPr>
+      <w:r>
+        <w:rPr/>
+      </w:r>
+    </w:p>
+    <w:p>
+      <w:pPr>
+        <w:pStyle w:val="Normal"/>
+        <w:rPr/>
+      </w:pPr>
+      <w:r>
+        <w:rPr>
+          <w:i w:val="false"/>
+          <w:iCs w:val="false"/>
+        </w:rPr>
+        <w:t xml:space="preserve">Laurent produced a crowbar from atop one of the boxes. </w:t>
+      </w:r>
+    </w:p>
+    <w:p>
+      <w:pPr>
+        <w:pStyle w:val="Normal"/>
+        <w:rPr>
+          <w:i w:val="false"/>
+          <w:i w:val="false"/>
+          <w:iCs w:val="false"/>
+        </w:rPr>
+      </w:pPr>
+      <w:r>
+        <w:rPr/>
+      </w:r>
+    </w:p>
+    <w:p>
+      <w:pPr>
+        <w:pStyle w:val="Normal"/>
+        <w:rPr/>
+      </w:pPr>
+      <w:r>
+        <w:rPr>
+          <w:i w:val="false"/>
+          <w:iCs w:val="false"/>
+        </w:rPr>
+        <w:t>“</w:t>
+      </w:r>
+      <w:r>
+        <w:rPr>
+          <w:i w:val="false"/>
+          <w:iCs w:val="false"/>
+        </w:rPr>
+        <w:t>Lets see whats inside.” Laurent said, eagerly prying off the top of one of the boxes.</w:t>
+      </w:r>
+    </w:p>
+    <w:p>
+      <w:pPr>
+        <w:pStyle w:val="Normal"/>
+        <w:rPr>
+          <w:i w:val="false"/>
+          <w:i w:val="false"/>
+          <w:iCs w:val="false"/>
+        </w:rPr>
+      </w:pPr>
+      <w:r>
+        <w:rPr/>
+      </w:r>
+    </w:p>
+    <w:p>
+      <w:pPr>
+        <w:pStyle w:val="Normal"/>
+        <w:rPr/>
+      </w:pPr>
+      <w:r>
+        <w:rPr>
+          <w:i w:val="false"/>
+          <w:iCs w:val="false"/>
+        </w:rPr>
+        <w:t xml:space="preserve">Grain. Or more specifically bags of grain. </w:t>
+      </w:r>
+    </w:p>
+    <w:p>
+      <w:pPr>
+        <w:pStyle w:val="Normal"/>
+        <w:rPr>
+          <w:i w:val="false"/>
+          <w:i w:val="false"/>
+          <w:iCs w:val="false"/>
+        </w:rPr>
+      </w:pPr>
+      <w:r>
+        <w:rPr/>
+      </w:r>
+    </w:p>
+    <w:p>
+      <w:pPr>
+        <w:pStyle w:val="Normal"/>
+        <w:rPr/>
+      </w:pPr>
+      <w:r>
+        <w:rPr>
+          <w:i w:val="false"/>
+          <w:iCs w:val="false"/>
+        </w:rPr>
+        <w:t>Laurent cursed and ran his hand over the bags. “Its just grain!” He said, lifting one of the bags and squishing the contents to make sure there was nothing hidden the bag.</w:t>
+      </w:r>
+    </w:p>
+    <w:p>
+      <w:pPr>
+        <w:pStyle w:val="Normal"/>
+        <w:rPr>
+          <w:i w:val="false"/>
+          <w:i w:val="false"/>
+          <w:iCs w:val="false"/>
+        </w:rPr>
+      </w:pPr>
+      <w:r>
+        <w:rPr/>
+      </w:r>
+    </w:p>
+    <w:p>
+      <w:pPr>
+        <w:pStyle w:val="Normal"/>
+        <w:rPr/>
+      </w:pPr>
+      <w:r>
+        <w:rPr>
+          <w:i w:val="false"/>
+          <w:iCs w:val="false"/>
+        </w:rPr>
+        <w:t>Durand approached and also peered over the crate. “Hold on one second,” he said. “Its so dark down here. Let me light something and we can take a proper look.”</w:t>
+      </w:r>
+    </w:p>
+    <w:p>
+      <w:pPr>
+        <w:pStyle w:val="Normal"/>
+        <w:rPr>
+          <w:i w:val="false"/>
+          <w:i w:val="false"/>
+          <w:iCs w:val="false"/>
+        </w:rPr>
+      </w:pPr>
+      <w:r>
+        <w:rPr/>
+      </w:r>
+    </w:p>
+    <w:p>
+      <w:pPr>
+        <w:pStyle w:val="Normal"/>
+        <w:rPr/>
+      </w:pPr>
+      <w:r>
+        <w:rPr>
+          <w:i w:val="false"/>
+          <w:iCs w:val="false"/>
+        </w:rPr>
+        <w:t xml:space="preserve">There was the sound of Durand fuddling with a flint box and suddenly he held aloft a small lantern. </w:t>
+      </w:r>
+    </w:p>
+    <w:p>
+      <w:pPr>
+        <w:pStyle w:val="Normal"/>
+        <w:rPr>
+          <w:i w:val="false"/>
+          <w:i w:val="false"/>
+          <w:iCs w:val="false"/>
+        </w:rPr>
+      </w:pPr>
+      <w:r>
+        <w:rPr/>
+      </w:r>
+    </w:p>
+    <w:p>
+      <w:pPr>
+        <w:pStyle w:val="Normal"/>
+        <w:rPr/>
+      </w:pPr>
+      <w:r>
+        <w:rPr>
+          <w:i w:val="false"/>
+          <w:iCs w:val="false"/>
+        </w:rPr>
+        <w:t>“</w:t>
+      </w:r>
+      <w:r>
+        <w:rPr>
+          <w:i w:val="false"/>
+          <w:iCs w:val="false"/>
+        </w:rPr>
+        <w:t>Where did you get that?” Laurent asked, looking at the light.</w:t>
+      </w:r>
+    </w:p>
+    <w:p>
+      <w:pPr>
+        <w:pStyle w:val="Normal"/>
+        <w:rPr/>
+      </w:pPr>
+      <w:r>
+        <w:rPr>
+          <w:i w:val="false"/>
+          <w:iCs w:val="false"/>
+        </w:rPr>
+        <w:t>“</w:t>
+      </w:r>
+      <w:r>
+        <w:rPr>
+          <w:i w:val="false"/>
+          <w:iCs w:val="false"/>
+        </w:rPr>
+        <w:t>Off the wall over there. Lets take a look at this crate. Its possible that only some of them are suspect, right?” He said plunging his hand down into the crate of bags.</w:t>
+      </w:r>
+    </w:p>
+    <w:p>
+      <w:pPr>
+        <w:pStyle w:val="Normal"/>
+        <w:rPr>
+          <w:i w:val="false"/>
+          <w:i w:val="false"/>
+          <w:iCs w:val="false"/>
+        </w:rPr>
+      </w:pPr>
+      <w:r>
+        <w:rPr/>
+      </w:r>
+    </w:p>
+    <w:p>
+      <w:pPr>
+        <w:pStyle w:val="Normal"/>
+        <w:rPr/>
+      </w:pPr>
+      <w:r>
+        <w:rPr>
+          <w:i w:val="false"/>
+          <w:iCs w:val="false"/>
+        </w:rPr>
+        <w:t>“</w:t>
+      </w:r>
+      <w:r>
+        <w:rPr>
+          <w:i w:val="false"/>
+          <w:iCs w:val="false"/>
+        </w:rPr>
+        <w:t>Ah!” he said as his hand rand straight into a wooden bottom. “Its just got a few at the top! There's something here underneath. Help me get it off.” Durand said, hauling out bag after bag of grain, trying to get at the bottom.</w:t>
+      </w:r>
+    </w:p>
+    <w:p>
+      <w:pPr>
+        <w:pStyle w:val="Normal"/>
+        <w:rPr>
+          <w:i w:val="false"/>
+          <w:i w:val="false"/>
+          <w:iCs w:val="false"/>
+        </w:rPr>
+      </w:pPr>
+      <w:r>
+        <w:rPr/>
+      </w:r>
+    </w:p>
+    <w:p>
+      <w:pPr>
+        <w:pStyle w:val="Normal"/>
+        <w:rPr/>
+      </w:pPr>
+      <w:r>
+        <w:rPr>
+          <w:i w:val="false"/>
+          <w:iCs w:val="false"/>
+        </w:rPr>
+        <w:t>The two spent a second throwing the grain bags to the floor, revealing a false wooden bottom. Only a third of the crate was actually grain, the rest of it was devoted to whatever was in the hidden section.</w:t>
+      </w:r>
+    </w:p>
+    <w:p>
+      <w:pPr>
+        <w:pStyle w:val="Normal"/>
+        <w:rPr>
+          <w:i w:val="false"/>
+          <w:i w:val="false"/>
+          <w:iCs w:val="false"/>
+        </w:rPr>
+      </w:pPr>
+      <w:r>
+        <w:rPr/>
+      </w:r>
+    </w:p>
+    <w:p>
+      <w:pPr>
+        <w:pStyle w:val="Normal"/>
+        <w:rPr/>
+      </w:pPr>
+      <w:r>
+        <w:rPr>
+          <w:i w:val="false"/>
+          <w:iCs w:val="false"/>
+        </w:rPr>
+        <w:t>“</w:t>
+      </w:r>
+      <w:r>
+        <w:rPr>
+          <w:i w:val="false"/>
+          <w:iCs w:val="false"/>
+        </w:rPr>
+        <w:t>Urgh!” Durand heaved the last bag out of the way.</w:t>
+      </w:r>
+    </w:p>
+    <w:p>
+      <w:pPr>
+        <w:pStyle w:val="Normal"/>
+        <w:rPr>
+          <w:i w:val="false"/>
+          <w:i w:val="false"/>
+          <w:iCs w:val="false"/>
+        </w:rPr>
+      </w:pPr>
+      <w:r>
+        <w:rPr/>
+      </w:r>
+    </w:p>
+    <w:p>
+      <w:pPr>
+        <w:pStyle w:val="Normal"/>
+        <w:rPr/>
+      </w:pPr>
+      <w:r>
+        <w:rPr>
+          <w:i w:val="false"/>
+          <w:iCs w:val="false"/>
+        </w:rPr>
+        <w:t>“</w:t>
+      </w:r>
+      <w:r>
+        <w:rPr>
+          <w:i w:val="false"/>
+          <w:iCs w:val="false"/>
+        </w:rPr>
+        <w:t>Whats actually under here?” Laurent asked, prying up the second section.</w:t>
+      </w:r>
+    </w:p>
+    <w:p>
+      <w:pPr>
+        <w:pStyle w:val="Normal"/>
+        <w:rPr>
+          <w:i w:val="false"/>
+          <w:i w:val="false"/>
+          <w:iCs w:val="false"/>
+        </w:rPr>
+      </w:pPr>
+      <w:r>
+        <w:rPr/>
+      </w:r>
+    </w:p>
+    <w:p>
+      <w:pPr>
+        <w:pStyle w:val="Normal"/>
+        <w:rPr/>
+      </w:pPr>
+      <w:r>
+        <w:rPr>
+          <w:i w:val="false"/>
+          <w:iCs w:val="false"/>
+        </w:rPr>
+        <w:t xml:space="preserve">Durand and Laurent let the false bottom drop to the floor and stared down into the crate. </w:t>
+      </w:r>
+    </w:p>
+    <w:p>
+      <w:pPr>
+        <w:pStyle w:val="Normal"/>
+        <w:rPr>
+          <w:i w:val="false"/>
+          <w:i w:val="false"/>
+          <w:iCs w:val="false"/>
+        </w:rPr>
+      </w:pPr>
+      <w:r>
+        <w:rPr/>
+      </w:r>
+    </w:p>
+    <w:p>
+      <w:pPr>
+        <w:pStyle w:val="Normal"/>
+        <w:rPr/>
+      </w:pPr>
+      <w:r>
+        <w:rPr>
+          <w:i w:val="false"/>
+          <w:iCs w:val="false"/>
+        </w:rPr>
+        <w:t xml:space="preserve">A veritable arsenal of weapons gleamed back at them. </w:t>
+      </w:r>
+    </w:p>
+    <w:p>
+      <w:pPr>
+        <w:pStyle w:val="Normal"/>
+        <w:rPr>
+          <w:i w:val="false"/>
+          <w:i w:val="false"/>
+          <w:iCs w:val="false"/>
+        </w:rPr>
+      </w:pPr>
+      <w:r>
+        <w:rPr/>
+      </w:r>
+    </w:p>
+    <w:p>
+      <w:pPr>
+        <w:pStyle w:val="Normal"/>
+        <w:rPr/>
+      </w:pPr>
+      <w:r>
+        <w:rPr>
+          <w:i w:val="false"/>
+          <w:iCs w:val="false"/>
+        </w:rPr>
+        <w:t>“</w:t>
+      </w:r>
+      <w:r>
+        <w:rPr>
+          <w:i w:val="false"/>
+          <w:iCs w:val="false"/>
+        </w:rPr>
+        <w:t>I knew it. They're smuggling weapons to the south.” Laurent said, throwing his hand down at the assortment of swords contained in the false bottom.</w:t>
+      </w:r>
+    </w:p>
+    <w:p>
+      <w:pPr>
+        <w:pStyle w:val="Normal"/>
+        <w:rPr>
+          <w:i w:val="false"/>
+          <w:i w:val="false"/>
+          <w:iCs w:val="false"/>
+        </w:rPr>
+      </w:pPr>
+      <w:r>
+        <w:rPr/>
+      </w:r>
+    </w:p>
+    <w:p>
+      <w:pPr>
+        <w:pStyle w:val="Normal"/>
+        <w:rPr/>
+      </w:pPr>
+      <w:r>
+        <w:rPr>
+          <w:i w:val="false"/>
+          <w:iCs w:val="false"/>
+        </w:rPr>
+        <w:t>“</w:t>
+      </w:r>
+      <w:r>
+        <w:rPr>
+          <w:i w:val="false"/>
+          <w:iCs w:val="false"/>
+        </w:rPr>
+        <w:t>Hmm.” Durand said, peering more carefully at the cache. “These are northern arms, aren't they...” he said, reaching into the crate and grabbing one at random.</w:t>
+      </w:r>
+    </w:p>
+    <w:p>
+      <w:pPr>
+        <w:pStyle w:val="Normal"/>
+        <w:rPr>
+          <w:i w:val="false"/>
+          <w:i w:val="false"/>
+          <w:iCs w:val="false"/>
+        </w:rPr>
+      </w:pPr>
+      <w:r>
+        <w:rPr/>
+      </w:r>
+    </w:p>
+    <w:p>
+      <w:pPr>
+        <w:pStyle w:val="Normal"/>
+        <w:rPr/>
+      </w:pPr>
+      <w:r>
+        <w:rPr>
+          <w:i w:val="false"/>
+          <w:iCs w:val="false"/>
+        </w:rPr>
+        <w:t>“</w:t>
+      </w:r>
+      <w:r>
+        <w:rPr>
+          <w:i w:val="false"/>
+          <w:iCs w:val="false"/>
+        </w:rPr>
+        <w:t>Oh. I don't like the feel of this though. Somethings wrong with it.” He said, dropping the sword almost as a reaction.</w:t>
+      </w:r>
+    </w:p>
+    <w:p>
+      <w:pPr>
+        <w:pStyle w:val="Normal"/>
+        <w:rPr>
+          <w:i w:val="false"/>
+          <w:i w:val="false"/>
+          <w:iCs w:val="false"/>
+        </w:rPr>
+      </w:pPr>
+      <w:r>
+        <w:rPr/>
+      </w:r>
+    </w:p>
+    <w:p>
+      <w:pPr>
+        <w:pStyle w:val="Normal"/>
+        <w:rPr/>
+      </w:pPr>
+      <w:r>
+        <w:rPr>
+          <w:i w:val="false"/>
+          <w:iCs w:val="false"/>
+        </w:rPr>
+        <w:t>Laurent looked surprised. “Ha, are they smuggling low quality arms? That'd be a good one. Why not let them! They can take the shit and we can keep the good stuff.”</w:t>
+      </w:r>
+    </w:p>
+    <w:p>
+      <w:pPr>
+        <w:pStyle w:val="Normal"/>
+        <w:rPr>
+          <w:i w:val="false"/>
+          <w:i w:val="false"/>
+          <w:iCs w:val="false"/>
+        </w:rPr>
+      </w:pPr>
+      <w:r>
+        <w:rPr/>
+      </w:r>
+    </w:p>
+    <w:p>
+      <w:pPr>
+        <w:pStyle w:val="Normal"/>
+        <w:rPr/>
+      </w:pPr>
+      <w:r>
+        <w:rPr>
+          <w:i w:val="false"/>
+          <w:iCs w:val="false"/>
+        </w:rPr>
+        <w:t xml:space="preserve">He reached in and grabbed one of the swords. </w:t>
+      </w:r>
+    </w:p>
+    <w:p>
+      <w:pPr>
+        <w:pStyle w:val="Normal"/>
+        <w:rPr>
+          <w:i w:val="false"/>
+          <w:i w:val="false"/>
+          <w:iCs w:val="false"/>
+        </w:rPr>
+      </w:pPr>
+      <w:r>
+        <w:rPr/>
+      </w:r>
+    </w:p>
+    <w:p>
+      <w:pPr>
+        <w:pStyle w:val="Normal"/>
+        <w:rPr/>
+      </w:pPr>
+      <w:r>
+        <w:rPr>
+          <w:i w:val="false"/>
+          <w:iCs w:val="false"/>
+        </w:rPr>
+        <w:t>“</w:t>
+      </w:r>
+      <w:r>
+        <w:rPr>
+          <w:i w:val="false"/>
+          <w:iCs w:val="false"/>
+        </w:rPr>
+        <w:t>Huh. What didn't you like about that sword? This one seems good enough. I mean, the balance is not perfect, but these are mass produced weapons, what did you expect?”</w:t>
+      </w:r>
+    </w:p>
+    <w:p>
+      <w:pPr>
+        <w:pStyle w:val="Normal"/>
+        <w:rPr>
+          <w:i w:val="false"/>
+          <w:i w:val="false"/>
+          <w:iCs w:val="false"/>
+        </w:rPr>
+      </w:pPr>
+      <w:r>
+        <w:rPr/>
+      </w:r>
+    </w:p>
+    <w:p>
+      <w:pPr>
+        <w:pStyle w:val="Normal"/>
+        <w:rPr/>
+      </w:pPr>
+      <w:r>
+        <w:rPr>
+          <w:i w:val="false"/>
+          <w:iCs w:val="false"/>
+        </w:rPr>
+        <w:t>“</w:t>
+      </w:r>
+      <w:r>
+        <w:rPr>
+          <w:i w:val="false"/>
+          <w:iCs w:val="false"/>
+        </w:rPr>
+        <w:t>No, it wasn't the balance, I agree that was good enough, or even the quality of the steel. No, it just felt wrong for some reason. Don't you feel it?</w:t>
+      </w:r>
+      <w:r>
+        <w:rPr>
+          <w:i w:val="false"/>
+          <w:iCs w:val="false"/>
+        </w:rPr>
+        <w:t xml:space="preserve">” </w:t>
+      </w:r>
+      <w:r>
+        <w:rPr>
+          <w:i w:val="false"/>
+          <w:iCs w:val="false"/>
+        </w:rPr>
+        <w:t>Durand said, looking over the sword with Laurent.</w:t>
+      </w:r>
+    </w:p>
+    <w:p>
+      <w:pPr>
+        <w:pStyle w:val="Normal"/>
+        <w:rPr>
+          <w:i w:val="false"/>
+          <w:i w:val="false"/>
+          <w:iCs w:val="false"/>
+        </w:rPr>
+      </w:pPr>
+      <w:r>
+        <w:rPr/>
+      </w:r>
+    </w:p>
+    <w:p>
+      <w:pPr>
+        <w:pStyle w:val="Normal"/>
+        <w:rPr/>
+      </w:pPr>
+      <w:r>
+        <w:rPr>
+          <w:i w:val="false"/>
+          <w:iCs w:val="false"/>
+        </w:rPr>
+        <w:t>“</w:t>
+      </w:r>
+      <w:r>
+        <w:rPr>
+          <w:i w:val="false"/>
+          <w:iCs w:val="false"/>
+        </w:rPr>
+        <w:t xml:space="preserve">Not anything I can feel. Maybe its counterfeit? The forge's mark should be here somewhere on the hilt right?” Laurent said, holding up the weapon and examining it in the light of Durand's lantern. </w:t>
+      </w:r>
+    </w:p>
+    <w:p>
+      <w:pPr>
+        <w:pStyle w:val="Normal"/>
+        <w:rPr>
+          <w:i w:val="false"/>
+          <w:i w:val="false"/>
+          <w:iCs w:val="false"/>
+        </w:rPr>
+      </w:pPr>
+      <w:r>
+        <w:rPr/>
+      </w:r>
+    </w:p>
+    <w:p>
+      <w:pPr>
+        <w:pStyle w:val="Normal"/>
+        <w:rPr/>
+      </w:pPr>
+      <w:r>
+        <w:rPr>
+          <w:i w:val="false"/>
+          <w:iCs w:val="false"/>
+        </w:rPr>
+        <w:t>“</w:t>
+      </w:r>
+      <w:r>
+        <w:rPr>
+          <w:i w:val="false"/>
+          <w:iCs w:val="false"/>
+        </w:rPr>
+        <w:t xml:space="preserve">Oh, wiat let me help.” Durand said, holding the lantern up heigher so that Laurent could catch the engraving properly in the flickering light. </w:t>
+      </w:r>
+    </w:p>
+    <w:p>
+      <w:pPr>
+        <w:pStyle w:val="Normal"/>
+        <w:rPr>
+          <w:i w:val="false"/>
+          <w:i w:val="false"/>
+          <w:iCs w:val="false"/>
+        </w:rPr>
+      </w:pPr>
+      <w:r>
+        <w:rPr/>
+      </w:r>
+    </w:p>
+    <w:p>
+      <w:pPr>
+        <w:pStyle w:val="Normal"/>
+        <w:rPr/>
+      </w:pPr>
+      <w:r>
+        <w:rPr>
+          <w:i w:val="false"/>
+          <w:iCs w:val="false"/>
+        </w:rPr>
+        <w:t>The ship rocked in the storm as they went over the steel.</w:t>
+      </w:r>
+    </w:p>
+    <w:p>
+      <w:pPr>
+        <w:pStyle w:val="Normal"/>
+        <w:rPr>
+          <w:i w:val="false"/>
+          <w:i w:val="false"/>
+          <w:iCs w:val="false"/>
+        </w:rPr>
+      </w:pPr>
+      <w:r>
+        <w:rPr/>
+      </w:r>
+    </w:p>
+    <w:p>
+      <w:pPr>
+        <w:pStyle w:val="Normal"/>
+        <w:rPr/>
+      </w:pPr>
+      <w:r>
+        <w:rPr>
+          <w:i w:val="false"/>
+          <w:iCs w:val="false"/>
+        </w:rPr>
+        <w:t>“</w:t>
+      </w:r>
+      <w:r>
+        <w:rPr>
+          <w:i w:val="false"/>
+          <w:iCs w:val="false"/>
+        </w:rPr>
+        <w:t xml:space="preserve">Here it is.” Laurent said, “right there.” He pointed to a small circle with some letters etched into the weapon. </w:t>
+      </w:r>
+    </w:p>
+    <w:p>
+      <w:pPr>
+        <w:pStyle w:val="Normal"/>
+        <w:rPr>
+          <w:i w:val="false"/>
+          <w:i w:val="false"/>
+          <w:iCs w:val="false"/>
+        </w:rPr>
+      </w:pPr>
+      <w:r>
+        <w:rPr/>
+      </w:r>
+    </w:p>
+    <w:p>
+      <w:pPr>
+        <w:pStyle w:val="Normal"/>
+        <w:rPr/>
+      </w:pPr>
+      <w:r>
+        <w:rPr>
+          <w:i w:val="false"/>
+          <w:iCs w:val="false"/>
+        </w:rPr>
+        <w:t>“</w:t>
+      </w:r>
+      <w:r>
+        <w:rPr>
+          <w:i w:val="false"/>
+          <w:iCs w:val="false"/>
+        </w:rPr>
+        <w:t>Looks like two  interlinked 'C's. I think that’s the Childebert family.” Laurent said, trying to remember exactly. “Yeah. Thats what it is. But that makes sense. They're up in Dor's Crag and own a fair number of mines and forges. They might not even be involved though, they produce a huge amount of this stuff. Its conceivable that someone could have just bought it all second hand.”</w:t>
+      </w:r>
+    </w:p>
+    <w:p>
+      <w:pPr>
+        <w:pStyle w:val="Normal"/>
+        <w:rPr>
+          <w:i w:val="false"/>
+          <w:i w:val="false"/>
+          <w:iCs w:val="false"/>
+        </w:rPr>
+      </w:pPr>
+      <w:r>
+        <w:rPr/>
+      </w:r>
+    </w:p>
+    <w:p>
+      <w:pPr>
+        <w:pStyle w:val="Normal"/>
+        <w:rPr/>
+      </w:pPr>
+      <w:r>
+        <w:rPr>
+          <w:i w:val="false"/>
+          <w:iCs w:val="false"/>
+        </w:rPr>
+        <w:t>“</w:t>
+      </w:r>
+      <w:r>
+        <w:rPr>
+          <w:i w:val="false"/>
+          <w:iCs w:val="false"/>
+        </w:rPr>
+        <w:t>Its possible I suppose. But look at all this. How many crates do you think are there?”</w:t>
+      </w:r>
+      <w:r>
+        <w:rPr>
+          <w:i w:val="false"/>
+          <w:iCs w:val="false"/>
+        </w:rPr>
+        <w:t xml:space="preserve"> </w:t>
+      </w:r>
+      <w:r>
+        <w:rPr>
+          <w:i w:val="false"/>
+          <w:iCs w:val="false"/>
+        </w:rPr>
+        <w:t xml:space="preserve">Durand said, pointing to the piles of crates. </w:t>
+      </w:r>
+    </w:p>
+    <w:p>
+      <w:pPr>
+        <w:pStyle w:val="Normal"/>
+        <w:rPr>
+          <w:i w:val="false"/>
+          <w:i w:val="false"/>
+          <w:iCs w:val="false"/>
+        </w:rPr>
+      </w:pPr>
+      <w:r>
+        <w:rPr/>
+      </w:r>
+    </w:p>
+    <w:p>
+      <w:pPr>
+        <w:pStyle w:val="Normal"/>
+        <w:rPr/>
+      </w:pPr>
+      <w:r>
+        <w:rPr>
+          <w:i w:val="false"/>
+          <w:iCs w:val="false"/>
+        </w:rPr>
+        <w:t>“</w:t>
+      </w:r>
+      <w:r>
+        <w:rPr>
+          <w:i w:val="false"/>
+          <w:iCs w:val="false"/>
+        </w:rPr>
+        <w:t>I guess almost a hundred by the look of it. That is a lot of swords to buy second hand.”</w:t>
+      </w:r>
+    </w:p>
+    <w:p>
+      <w:pPr>
+        <w:pStyle w:val="Normal"/>
+        <w:rPr>
+          <w:i w:val="false"/>
+          <w:i w:val="false"/>
+          <w:iCs w:val="false"/>
+        </w:rPr>
+      </w:pPr>
+      <w:r>
+        <w:rPr/>
+      </w:r>
+    </w:p>
+    <w:p>
+      <w:pPr>
+        <w:pStyle w:val="Normal"/>
+        <w:rPr/>
+      </w:pPr>
+      <w:r>
+        <w:rPr>
+          <w:i w:val="false"/>
+          <w:iCs w:val="false"/>
+        </w:rPr>
+        <w:t>“</w:t>
+      </w:r>
+      <w:r>
+        <w:rPr>
+          <w:i w:val="false"/>
+          <w:iCs w:val="false"/>
+        </w:rPr>
+        <w:t xml:space="preserve">Are they all the same make?” Durand said, shifting the pile carefully. </w:t>
+      </w:r>
+    </w:p>
+    <w:p>
+      <w:pPr>
+        <w:pStyle w:val="Normal"/>
+        <w:rPr>
+          <w:i w:val="false"/>
+          <w:i w:val="false"/>
+          <w:iCs w:val="false"/>
+        </w:rPr>
+      </w:pPr>
+      <w:r>
+        <w:rPr/>
+      </w:r>
+    </w:p>
+    <w:p>
+      <w:pPr>
+        <w:pStyle w:val="Normal"/>
+        <w:rPr/>
+      </w:pPr>
+      <w:r>
+        <w:rPr>
+          <w:i w:val="false"/>
+          <w:iCs w:val="false"/>
+        </w:rPr>
+        <w:t>“</w:t>
+      </w:r>
+      <w:r>
+        <w:rPr>
+          <w:i w:val="false"/>
+          <w:iCs w:val="false"/>
+        </w:rPr>
+        <w:t>Looks like it. Just plain swords, but there's a lot of them. Would you say there's maybe ten or fiften swords here? You could outfit a whole battalion with this.” he said, gesturing again to the piles of crates.</w:t>
+      </w:r>
+    </w:p>
+    <w:p>
+      <w:pPr>
+        <w:pStyle w:val="Normal"/>
+        <w:rPr>
+          <w:i w:val="false"/>
+          <w:i w:val="false"/>
+          <w:iCs w:val="false"/>
+        </w:rPr>
+      </w:pPr>
+      <w:r>
+        <w:rPr/>
+      </w:r>
+    </w:p>
+    <w:p>
+      <w:pPr>
+        <w:pStyle w:val="Normal"/>
+        <w:rPr/>
+      </w:pPr>
+      <w:r>
+        <w:rPr>
+          <w:i w:val="false"/>
+          <w:iCs w:val="false"/>
+        </w:rPr>
+        <w:t>“</w:t>
+      </w:r>
+      <w:r>
+        <w:rPr>
+          <w:i w:val="false"/>
+          <w:iCs w:val="false"/>
+        </w:rPr>
+        <w:t>How many is a battalion again?” Laurent said, still inspecting the sword.</w:t>
+      </w:r>
+    </w:p>
+    <w:p>
+      <w:pPr>
+        <w:pStyle w:val="Normal"/>
+        <w:rPr>
+          <w:i w:val="false"/>
+          <w:i w:val="false"/>
+          <w:iCs w:val="false"/>
+        </w:rPr>
+      </w:pPr>
+      <w:r>
+        <w:rPr/>
+      </w:r>
+    </w:p>
+    <w:p>
+      <w:pPr>
+        <w:pStyle w:val="Normal"/>
+        <w:rPr/>
+      </w:pPr>
+      <w:r>
+        <w:rPr>
+          <w:i w:val="false"/>
+          <w:iCs w:val="false"/>
+        </w:rPr>
+        <w:t xml:space="preserve"> </w:t>
+      </w:r>
+    </w:p>
+    <w:p>
+      <w:pPr>
+        <w:pStyle w:val="Normal"/>
+        <w:rPr>
+          <w:i w:val="false"/>
+          <w:i w:val="false"/>
+          <w:iCs w:val="false"/>
+        </w:rPr>
+      </w:pPr>
+      <w:r>
+        <w:rPr/>
+      </w:r>
+    </w:p>
+    <w:p>
+      <w:pPr>
+        <w:pStyle w:val="Normal"/>
+        <w:rPr/>
+      </w:pPr>
+      <w:r>
+        <w:rPr>
+          <w:i w:val="false"/>
+          <w:iCs w:val="false"/>
+        </w:rPr>
+        <w:t xml:space="preserve"> </w:t>
       </w:r>
     </w:p>
     <w:p>

</xml_diff>